<commit_message>
Write stuff about the arduino and c++
</commit_message>
<xml_diff>
--- a/Docs/thesis.docx
+++ b/Docs/thesis.docx
@@ -179,6 +179,7 @@
                 <w:lang w:val="en-US"/>
               </w:rPr>
             </w:pPr>
+            <w:proofErr w:type="spellStart"/>
             <w:r>
               <w:rPr>
                 <w:sz w:val="22"/>
@@ -187,6 +188,7 @@
               </w:rPr>
               <w:t>Jokitulppo</w:t>
             </w:r>
+            <w:proofErr w:type="spellEnd"/>
             <w:r>
               <w:rPr>
                 <w:sz w:val="22"/>
@@ -641,6 +643,7 @@
               </w:rPr>
               <w:t xml:space="preserve">JAMK University of Applied Sciences, </w:t>
             </w:r>
+            <w:proofErr w:type="spellStart"/>
             <w:r>
               <w:rPr>
                 <w:sz w:val="22"/>
@@ -649,14 +652,25 @@
               </w:rPr>
               <w:t>Manninen</w:t>
             </w:r>
+            <w:proofErr w:type="spellEnd"/>
             <w:r>
               <w:rPr>
                 <w:sz w:val="22"/>
                 <w:szCs w:val="22"/>
                 <w:lang w:val="en-US"/>
               </w:rPr>
-              <w:t>, Pasi</w:t>
-            </w:r>
+              <w:t xml:space="preserve">, </w:t>
+            </w:r>
+            <w:proofErr w:type="spellStart"/>
+            <w:r>
+              <w:rPr>
+                <w:sz w:val="22"/>
+                <w:szCs w:val="22"/>
+                <w:lang w:val="en-US"/>
+              </w:rPr>
+              <w:t>Pasi</w:t>
+            </w:r>
+            <w:proofErr w:type="spellEnd"/>
           </w:p>
         </w:tc>
       </w:tr>
@@ -1337,14 +1351,34 @@
                 <w:lang w:val="en-US"/>
               </w:rPr>
             </w:pPr>
+            <w:proofErr w:type="spellStart"/>
             <w:r>
               <w:rPr>
                 <w:sz w:val="22"/>
                 <w:szCs w:val="22"/>
                 <w:lang w:val="en-US"/>
               </w:rPr>
-              <w:t>Ohjelmistotekniikan koulutusohjelma</w:t>
-            </w:r>
+              <w:t>Ohjelmistotekniikan</w:t>
+            </w:r>
+            <w:proofErr w:type="spellEnd"/>
+            <w:r>
+              <w:rPr>
+                <w:sz w:val="22"/>
+                <w:szCs w:val="22"/>
+                <w:lang w:val="en-US"/>
+              </w:rPr>
+              <w:t xml:space="preserve"> </w:t>
+            </w:r>
+            <w:proofErr w:type="spellStart"/>
+            <w:r>
+              <w:rPr>
+                <w:sz w:val="22"/>
+                <w:szCs w:val="22"/>
+                <w:lang w:val="en-US"/>
+              </w:rPr>
+              <w:t>koulutusohjelma</w:t>
+            </w:r>
+            <w:proofErr w:type="spellEnd"/>
           </w:p>
         </w:tc>
       </w:tr>
@@ -1553,14 +1587,27 @@
             <w:r>
               <w:t>Avainsanat (</w:t>
             </w:r>
-            <w:hyperlink r:id="rId13" w:history="1">
-              <w:r>
-                <w:rPr>
-                  <w:rStyle w:val="Hyperlink"/>
-                </w:rPr>
-                <w:t>asiasanat</w:t>
-              </w:r>
-            </w:hyperlink>
+            <w:r>
+              <w:fldChar w:fldCharType="begin"/>
+            </w:r>
+            <w:r>
+              <w:instrText xml:space="preserve"> HYPERLINK "http://vesa.lib.helsinki.fi/" </w:instrText>
+            </w:r>
+            <w:r>
+              <w:fldChar w:fldCharType="separate"/>
+            </w:r>
+            <w:r>
+              <w:rPr>
+                <w:rStyle w:val="Hyperlink"/>
+              </w:rPr>
+              <w:t>asiasanat</w:t>
+            </w:r>
+            <w:r>
+              <w:rPr>
+                <w:rStyle w:val="Hyperlink"/>
+              </w:rPr>
+              <w:fldChar w:fldCharType="end"/>
+            </w:r>
             <w:r>
               <w:t xml:space="preserve">) </w:t>
             </w:r>
@@ -1588,16 +1635,26 @@
                 <w:szCs w:val="22"/>
                 <w:lang w:val="en-US"/>
               </w:rPr>
-              <w:t>Arduino, Bluetooth, Bluetooth LE, Android, Robot</w:t>
-            </w:r>
+              <w:t xml:space="preserve">Arduino, Bluetooth, Bluetooth LE, Android, </w:t>
+            </w:r>
+            <w:proofErr w:type="spellStart"/>
             <w:r>
               <w:rPr>
                 <w:sz w:val="22"/>
                 <w:szCs w:val="22"/>
                 <w:lang w:val="en-US"/>
               </w:rPr>
+              <w:t>Robot</w:t>
+            </w:r>
+            <w:r>
+              <w:rPr>
+                <w:sz w:val="22"/>
+                <w:szCs w:val="22"/>
+                <w:lang w:val="en-US"/>
+              </w:rPr>
               <w:t>ti</w:t>
             </w:r>
+            <w:proofErr w:type="spellEnd"/>
           </w:p>
           <w:p>
             <w:pPr>
@@ -1642,11 +1699,33 @@
                 <w:lang w:val="en-US"/>
               </w:rPr>
             </w:pPr>
+            <w:proofErr w:type="spellStart"/>
             <w:r>
               <w:rPr>
                 <w:lang w:val="en-US"/>
               </w:rPr>
-              <w:t xml:space="preserve">Muut tiedot </w:t>
+              <w:t>Muut</w:t>
+            </w:r>
+            <w:proofErr w:type="spellEnd"/>
+            <w:r>
+              <w:rPr>
+                <w:lang w:val="en-US"/>
+              </w:rPr>
+              <w:t xml:space="preserve"> </w:t>
+            </w:r>
+            <w:proofErr w:type="spellStart"/>
+            <w:r>
+              <w:rPr>
+                <w:lang w:val="en-US"/>
+              </w:rPr>
+              <w:t>tiedot</w:t>
+            </w:r>
+            <w:proofErr w:type="spellEnd"/>
+            <w:r>
+              <w:rPr>
+                <w:lang w:val="en-US"/>
+              </w:rPr>
+              <w:t xml:space="preserve"> </w:t>
             </w:r>
           </w:p>
           <w:p>
@@ -1678,9 +1757,9 @@
           <w:lang w:val="en-US"/>
         </w:rPr>
         <w:sectPr>
-          <w:headerReference w:type="default" r:id="rId14"/>
-          <w:footerReference w:type="default" r:id="rId15"/>
-          <w:headerReference w:type="first" r:id="rId16"/>
+          <w:headerReference w:type="default" r:id="rId13"/>
+          <w:footerReference w:type="default" r:id="rId14"/>
+          <w:headerReference w:type="first" r:id="rId15"/>
           <w:pgSz w:w="12240" w:h="15840" w:code="1"/>
           <w:pgMar w:top="1134" w:right="1134" w:bottom="1134" w:left="2438" w:header="709" w:footer="709" w:gutter="0"/>
           <w:cols w:space="708"/>
@@ -1752,7 +1831,7 @@
             </w:rPr>
             <w:fldChar w:fldCharType="separate"/>
           </w:r>
-          <w:hyperlink w:anchor="_Toc425794088" w:history="1">
+          <w:hyperlink w:anchor="_Toc425957754" w:history="1">
             <w:r>
               <w:rPr>
                 <w:rStyle w:val="Hyperlink"/>
@@ -1776,7 +1855,7 @@
               <w:rPr>
                 <w:webHidden/>
               </w:rPr>
-              <w:instrText xml:space="preserve"> PAGEREF _Toc425794088 \h </w:instrText>
+              <w:instrText xml:space="preserve"> PAGEREF _Toc425957754 \h </w:instrText>
             </w:r>
             <w:r>
               <w:rPr>
@@ -1793,7 +1872,7 @@
               <w:rPr>
                 <w:webHidden/>
               </w:rPr>
-              <w:t>3</w:t>
+              <w:t>4</w:t>
             </w:r>
             <w:r>
               <w:rPr>
@@ -1815,7 +1894,7 @@
               <w:lang w:eastAsia="ja-JP"/>
             </w:rPr>
           </w:pPr>
-          <w:hyperlink w:anchor="_Toc425794089" w:history="1">
+          <w:hyperlink w:anchor="_Toc425957755" w:history="1">
             <w:r>
               <w:rPr>
                 <w:rStyle w:val="Hyperlink"/>
@@ -1857,7 +1936,7 @@
               <w:rPr>
                 <w:webHidden/>
               </w:rPr>
-              <w:instrText xml:space="preserve"> PAGEREF _Toc425794089 \h </w:instrText>
+              <w:instrText xml:space="preserve"> PAGEREF _Toc425957755 \h </w:instrText>
             </w:r>
             <w:r>
               <w:rPr>
@@ -1899,7 +1978,7 @@
               <w:lang w:eastAsia="ja-JP"/>
             </w:rPr>
           </w:pPr>
-          <w:hyperlink w:anchor="_Toc425794090" w:history="1">
+          <w:hyperlink w:anchor="_Toc425957756" w:history="1">
             <w:r>
               <w:rPr>
                 <w:rStyle w:val="Hyperlink"/>
@@ -1945,7 +2024,7 @@
                 <w:noProof/>
                 <w:webHidden/>
               </w:rPr>
-              <w:instrText xml:space="preserve"> PAGEREF _Toc425794090 \h </w:instrText>
+              <w:instrText xml:space="preserve"> PAGEREF _Toc425957756 \h </w:instrText>
             </w:r>
             <w:r>
               <w:rPr>
@@ -1991,7 +2070,7 @@
               <w:lang w:eastAsia="ja-JP"/>
             </w:rPr>
           </w:pPr>
-          <w:hyperlink w:anchor="_Toc425794091" w:history="1">
+          <w:hyperlink w:anchor="_Toc425957757" w:history="1">
             <w:r>
               <w:rPr>
                 <w:rStyle w:val="Hyperlink"/>
@@ -2037,7 +2116,7 @@
                 <w:noProof/>
                 <w:webHidden/>
               </w:rPr>
-              <w:instrText xml:space="preserve"> PAGEREF _Toc425794091 \h </w:instrText>
+              <w:instrText xml:space="preserve"> PAGEREF _Toc425957757 \h </w:instrText>
             </w:r>
             <w:r>
               <w:rPr>
@@ -2083,7 +2162,7 @@
               <w:lang w:eastAsia="ja-JP"/>
             </w:rPr>
           </w:pPr>
-          <w:hyperlink w:anchor="_Toc425794092" w:history="1">
+          <w:hyperlink w:anchor="_Toc425957758" w:history="1">
             <w:r>
               <w:rPr>
                 <w:rStyle w:val="Hyperlink"/>
@@ -2129,7 +2208,7 @@
                 <w:noProof/>
                 <w:webHidden/>
               </w:rPr>
-              <w:instrText xml:space="preserve"> PAGEREF _Toc425794092 \h </w:instrText>
+              <w:instrText xml:space="preserve"> PAGEREF _Toc425957758 \h </w:instrText>
             </w:r>
             <w:r>
               <w:rPr>
@@ -2154,87 +2233,6 @@
             <w:r>
               <w:rPr>
                 <w:noProof/>
-                <w:webHidden/>
-              </w:rPr>
-              <w:fldChar w:fldCharType="end"/>
-            </w:r>
-          </w:hyperlink>
-        </w:p>
-        <w:p>
-          <w:pPr>
-            <w:pStyle w:val="TOC1"/>
-            <w:rPr>
-              <w:rFonts w:eastAsiaTheme="minorEastAsia" w:cstheme="minorBidi"/>
-              <w:b w:val="0"/>
-              <w:color w:val="auto"/>
-              <w:sz w:val="22"/>
-              <w:szCs w:val="22"/>
-              <w:lang w:eastAsia="ja-JP"/>
-            </w:rPr>
-          </w:pPr>
-          <w:hyperlink w:anchor="_Toc425794093" w:history="1">
-            <w:r>
-              <w:rPr>
-                <w:rStyle w:val="Hyperlink"/>
-                <w:lang w:val="en-US"/>
-              </w:rPr>
-              <w:t>2</w:t>
-            </w:r>
-            <w:r>
-              <w:rPr>
-                <w:rFonts w:eastAsiaTheme="minorEastAsia" w:cstheme="minorBidi"/>
-                <w:b w:val="0"/>
-                <w:color w:val="auto"/>
-                <w:sz w:val="22"/>
-                <w:szCs w:val="22"/>
-                <w:lang w:eastAsia="ja-JP"/>
-              </w:rPr>
-              <w:tab/>
-            </w:r>
-            <w:r>
-              <w:rPr>
-                <w:rStyle w:val="Hyperlink"/>
-                <w:lang w:val="en-US"/>
-              </w:rPr>
-              <w:t>The Android application</w:t>
-            </w:r>
-            <w:r>
-              <w:rPr>
-                <w:webHidden/>
-              </w:rPr>
-              <w:tab/>
-            </w:r>
-            <w:r>
-              <w:rPr>
-                <w:webHidden/>
-              </w:rPr>
-              <w:fldChar w:fldCharType="begin"/>
-            </w:r>
-            <w:r>
-              <w:rPr>
-                <w:webHidden/>
-              </w:rPr>
-              <w:instrText xml:space="preserve"> PAGEREF _Toc425794093 \h </w:instrText>
-            </w:r>
-            <w:r>
-              <w:rPr>
-                <w:webHidden/>
-              </w:rPr>
-            </w:r>
-            <w:r>
-              <w:rPr>
-                <w:webHidden/>
-              </w:rPr>
-              <w:fldChar w:fldCharType="separate"/>
-            </w:r>
-            <w:r>
-              <w:rPr>
-                <w:webHidden/>
-              </w:rPr>
-              <w:t>12</w:t>
-            </w:r>
-            <w:r>
-              <w:rPr>
                 <w:webHidden/>
               </w:rPr>
               <w:fldChar w:fldCharType="end"/>
@@ -2256,14 +2254,14 @@
               <w:lang w:eastAsia="ja-JP"/>
             </w:rPr>
           </w:pPr>
-          <w:hyperlink w:anchor="_Toc425794094" w:history="1">
+          <w:hyperlink w:anchor="_Toc425957759" w:history="1">
             <w:r>
               <w:rPr>
                 <w:rStyle w:val="Hyperlink"/>
                 <w:noProof/>
                 <w:lang w:val="en-US"/>
               </w:rPr>
-              <w:t>2.1</w:t>
+              <w:t>1.4</w:t>
             </w:r>
             <w:r>
               <w:rPr>
@@ -2281,7 +2279,7 @@
                 <w:noProof/>
                 <w:lang w:val="en-US"/>
               </w:rPr>
-              <w:t>Introduction</w:t>
+              <w:t>Tools and technologies</w:t>
             </w:r>
             <w:r>
               <w:rPr>
@@ -2302,7 +2300,7 @@
                 <w:noProof/>
                 <w:webHidden/>
               </w:rPr>
-              <w:instrText xml:space="preserve"> PAGEREF _Toc425794094 \h </w:instrText>
+              <w:instrText xml:space="preserve"> PAGEREF _Toc425957759 \h </w:instrText>
             </w:r>
             <w:r>
               <w:rPr>
@@ -2327,6 +2325,461 @@
             <w:r>
               <w:rPr>
                 <w:noProof/>
+                <w:webHidden/>
+              </w:rPr>
+              <w:fldChar w:fldCharType="end"/>
+            </w:r>
+          </w:hyperlink>
+        </w:p>
+        <w:p>
+          <w:pPr>
+            <w:pStyle w:val="TOC3"/>
+            <w:tabs>
+              <w:tab w:val="left" w:pos="1320"/>
+              <w:tab w:val="right" w:leader="dot" w:pos="8658"/>
+            </w:tabs>
+            <w:rPr>
+              <w:rFonts w:eastAsiaTheme="minorEastAsia" w:cstheme="minorBidi"/>
+              <w:noProof/>
+              <w:sz w:val="22"/>
+              <w:szCs w:val="22"/>
+              <w:lang w:eastAsia="ja-JP"/>
+            </w:rPr>
+          </w:pPr>
+          <w:hyperlink w:anchor="_Toc425957760" w:history="1">
+            <w:r>
+              <w:rPr>
+                <w:rStyle w:val="Hyperlink"/>
+                <w:noProof/>
+                <w:lang w:val="en-US"/>
+              </w:rPr>
+              <w:t>1.4.1</w:t>
+            </w:r>
+            <w:r>
+              <w:rPr>
+                <w:rFonts w:eastAsiaTheme="minorEastAsia" w:cstheme="minorBidi"/>
+                <w:noProof/>
+                <w:sz w:val="22"/>
+                <w:szCs w:val="22"/>
+                <w:lang w:eastAsia="ja-JP"/>
+              </w:rPr>
+              <w:tab/>
+            </w:r>
+            <w:r>
+              <w:rPr>
+                <w:rStyle w:val="Hyperlink"/>
+                <w:noProof/>
+                <w:lang w:val="en-US"/>
+              </w:rPr>
+              <w:t>Arduino IDE</w:t>
+            </w:r>
+            <w:r>
+              <w:rPr>
+                <w:noProof/>
+                <w:webHidden/>
+              </w:rPr>
+              <w:tab/>
+            </w:r>
+            <w:r>
+              <w:rPr>
+                <w:noProof/>
+                <w:webHidden/>
+              </w:rPr>
+              <w:fldChar w:fldCharType="begin"/>
+            </w:r>
+            <w:r>
+              <w:rPr>
+                <w:noProof/>
+                <w:webHidden/>
+              </w:rPr>
+              <w:instrText xml:space="preserve"> PAGEREF _Toc425957760 \h </w:instrText>
+            </w:r>
+            <w:r>
+              <w:rPr>
+                <w:noProof/>
+                <w:webHidden/>
+              </w:rPr>
+            </w:r>
+            <w:r>
+              <w:rPr>
+                <w:noProof/>
+                <w:webHidden/>
+              </w:rPr>
+              <w:fldChar w:fldCharType="separate"/>
+            </w:r>
+            <w:r>
+              <w:rPr>
+                <w:noProof/>
+                <w:webHidden/>
+              </w:rPr>
+              <w:t>12</w:t>
+            </w:r>
+            <w:r>
+              <w:rPr>
+                <w:noProof/>
+                <w:webHidden/>
+              </w:rPr>
+              <w:fldChar w:fldCharType="end"/>
+            </w:r>
+          </w:hyperlink>
+        </w:p>
+        <w:p>
+          <w:pPr>
+            <w:pStyle w:val="TOC3"/>
+            <w:tabs>
+              <w:tab w:val="left" w:pos="1320"/>
+              <w:tab w:val="right" w:leader="dot" w:pos="8658"/>
+            </w:tabs>
+            <w:rPr>
+              <w:rFonts w:eastAsiaTheme="minorEastAsia" w:cstheme="minorBidi"/>
+              <w:noProof/>
+              <w:sz w:val="22"/>
+              <w:szCs w:val="22"/>
+              <w:lang w:eastAsia="ja-JP"/>
+            </w:rPr>
+          </w:pPr>
+          <w:hyperlink w:anchor="_Toc425957761" w:history="1">
+            <w:r>
+              <w:rPr>
+                <w:rStyle w:val="Hyperlink"/>
+                <w:noProof/>
+                <w:lang w:val="en-US"/>
+              </w:rPr>
+              <w:t>1.4.2</w:t>
+            </w:r>
+            <w:r>
+              <w:rPr>
+                <w:rFonts w:eastAsiaTheme="minorEastAsia" w:cstheme="minorBidi"/>
+                <w:noProof/>
+                <w:sz w:val="22"/>
+                <w:szCs w:val="22"/>
+                <w:lang w:eastAsia="ja-JP"/>
+              </w:rPr>
+              <w:tab/>
+            </w:r>
+            <w:r>
+              <w:rPr>
+                <w:rStyle w:val="Hyperlink"/>
+                <w:noProof/>
+                <w:lang w:val="en-US"/>
+              </w:rPr>
+              <w:t>Eclipse</w:t>
+            </w:r>
+            <w:r>
+              <w:rPr>
+                <w:noProof/>
+                <w:webHidden/>
+              </w:rPr>
+              <w:tab/>
+            </w:r>
+            <w:r>
+              <w:rPr>
+                <w:noProof/>
+                <w:webHidden/>
+              </w:rPr>
+              <w:fldChar w:fldCharType="begin"/>
+            </w:r>
+            <w:r>
+              <w:rPr>
+                <w:noProof/>
+                <w:webHidden/>
+              </w:rPr>
+              <w:instrText xml:space="preserve"> PAGEREF _Toc425957761 \h </w:instrText>
+            </w:r>
+            <w:r>
+              <w:rPr>
+                <w:noProof/>
+                <w:webHidden/>
+              </w:rPr>
+            </w:r>
+            <w:r>
+              <w:rPr>
+                <w:noProof/>
+                <w:webHidden/>
+              </w:rPr>
+              <w:fldChar w:fldCharType="separate"/>
+            </w:r>
+            <w:r>
+              <w:rPr>
+                <w:noProof/>
+                <w:webHidden/>
+              </w:rPr>
+              <w:t>12</w:t>
+            </w:r>
+            <w:r>
+              <w:rPr>
+                <w:noProof/>
+                <w:webHidden/>
+              </w:rPr>
+              <w:fldChar w:fldCharType="end"/>
+            </w:r>
+          </w:hyperlink>
+        </w:p>
+        <w:p>
+          <w:pPr>
+            <w:pStyle w:val="TOC3"/>
+            <w:tabs>
+              <w:tab w:val="left" w:pos="1320"/>
+              <w:tab w:val="right" w:leader="dot" w:pos="8658"/>
+            </w:tabs>
+            <w:rPr>
+              <w:rFonts w:eastAsiaTheme="minorEastAsia" w:cstheme="minorBidi"/>
+              <w:noProof/>
+              <w:sz w:val="22"/>
+              <w:szCs w:val="22"/>
+              <w:lang w:eastAsia="ja-JP"/>
+            </w:rPr>
+          </w:pPr>
+          <w:hyperlink w:anchor="_Toc425957762" w:history="1">
+            <w:r>
+              <w:rPr>
+                <w:rStyle w:val="Hyperlink"/>
+                <w:noProof/>
+              </w:rPr>
+              <w:t>1.4.3</w:t>
+            </w:r>
+            <w:r>
+              <w:rPr>
+                <w:rFonts w:eastAsiaTheme="minorEastAsia" w:cstheme="minorBidi"/>
+                <w:noProof/>
+                <w:sz w:val="22"/>
+                <w:szCs w:val="22"/>
+                <w:lang w:eastAsia="ja-JP"/>
+              </w:rPr>
+              <w:tab/>
+            </w:r>
+            <w:r>
+              <w:rPr>
+                <w:rStyle w:val="Hyperlink"/>
+                <w:noProof/>
+                <w:lang w:val="en-US"/>
+              </w:rPr>
+              <w:t>C</w:t>
+            </w:r>
+            <w:r>
+              <w:rPr>
+                <w:rStyle w:val="Hyperlink"/>
+                <w:noProof/>
+              </w:rPr>
+              <w:t>++</w:t>
+            </w:r>
+            <w:r>
+              <w:rPr>
+                <w:noProof/>
+                <w:webHidden/>
+              </w:rPr>
+              <w:tab/>
+            </w:r>
+            <w:r>
+              <w:rPr>
+                <w:noProof/>
+                <w:webHidden/>
+              </w:rPr>
+              <w:fldChar w:fldCharType="begin"/>
+            </w:r>
+            <w:r>
+              <w:rPr>
+                <w:noProof/>
+                <w:webHidden/>
+              </w:rPr>
+              <w:instrText xml:space="preserve"> PAGEREF _Toc425957762 \h </w:instrText>
+            </w:r>
+            <w:r>
+              <w:rPr>
+                <w:noProof/>
+                <w:webHidden/>
+              </w:rPr>
+            </w:r>
+            <w:r>
+              <w:rPr>
+                <w:noProof/>
+                <w:webHidden/>
+              </w:rPr>
+              <w:fldChar w:fldCharType="separate"/>
+            </w:r>
+            <w:r>
+              <w:rPr>
+                <w:noProof/>
+                <w:webHidden/>
+              </w:rPr>
+              <w:t>12</w:t>
+            </w:r>
+            <w:r>
+              <w:rPr>
+                <w:noProof/>
+                <w:webHidden/>
+              </w:rPr>
+              <w:fldChar w:fldCharType="end"/>
+            </w:r>
+          </w:hyperlink>
+        </w:p>
+        <w:p>
+          <w:pPr>
+            <w:pStyle w:val="TOC3"/>
+            <w:tabs>
+              <w:tab w:val="left" w:pos="1320"/>
+              <w:tab w:val="right" w:leader="dot" w:pos="8658"/>
+            </w:tabs>
+            <w:rPr>
+              <w:rFonts w:eastAsiaTheme="minorEastAsia" w:cstheme="minorBidi"/>
+              <w:noProof/>
+              <w:sz w:val="22"/>
+              <w:szCs w:val="22"/>
+              <w:lang w:eastAsia="ja-JP"/>
+            </w:rPr>
+          </w:pPr>
+          <w:hyperlink w:anchor="_Toc425957763" w:history="1">
+            <w:r>
+              <w:rPr>
+                <w:rStyle w:val="Hyperlink"/>
+                <w:noProof/>
+                <w:lang w:val="en-US"/>
+              </w:rPr>
+              <w:t>1.4.4</w:t>
+            </w:r>
+            <w:r>
+              <w:rPr>
+                <w:rFonts w:eastAsiaTheme="minorEastAsia" w:cstheme="minorBidi"/>
+                <w:noProof/>
+                <w:sz w:val="22"/>
+                <w:szCs w:val="22"/>
+                <w:lang w:eastAsia="ja-JP"/>
+              </w:rPr>
+              <w:tab/>
+            </w:r>
+            <w:r>
+              <w:rPr>
+                <w:rStyle w:val="Hyperlink"/>
+                <w:noProof/>
+                <w:lang w:val="en-US"/>
+              </w:rPr>
+              <w:t>Java</w:t>
+            </w:r>
+            <w:r>
+              <w:rPr>
+                <w:noProof/>
+                <w:webHidden/>
+              </w:rPr>
+              <w:tab/>
+            </w:r>
+            <w:r>
+              <w:rPr>
+                <w:noProof/>
+                <w:webHidden/>
+              </w:rPr>
+              <w:fldChar w:fldCharType="begin"/>
+            </w:r>
+            <w:r>
+              <w:rPr>
+                <w:noProof/>
+                <w:webHidden/>
+              </w:rPr>
+              <w:instrText xml:space="preserve"> PAGEREF _Toc425957763 \h </w:instrText>
+            </w:r>
+            <w:r>
+              <w:rPr>
+                <w:noProof/>
+                <w:webHidden/>
+              </w:rPr>
+            </w:r>
+            <w:r>
+              <w:rPr>
+                <w:noProof/>
+                <w:webHidden/>
+              </w:rPr>
+              <w:fldChar w:fldCharType="separate"/>
+            </w:r>
+            <w:r>
+              <w:rPr>
+                <w:noProof/>
+                <w:webHidden/>
+              </w:rPr>
+              <w:t>12</w:t>
+            </w:r>
+            <w:r>
+              <w:rPr>
+                <w:noProof/>
+                <w:webHidden/>
+              </w:rPr>
+              <w:fldChar w:fldCharType="end"/>
+            </w:r>
+          </w:hyperlink>
+        </w:p>
+        <w:p>
+          <w:pPr>
+            <w:pStyle w:val="TOC1"/>
+            <w:rPr>
+              <w:rFonts w:eastAsiaTheme="minorEastAsia" w:cstheme="minorBidi"/>
+              <w:b w:val="0"/>
+              <w:color w:val="auto"/>
+              <w:sz w:val="22"/>
+              <w:szCs w:val="22"/>
+              <w:lang w:eastAsia="ja-JP"/>
+            </w:rPr>
+          </w:pPr>
+          <w:hyperlink w:anchor="_Toc425957764" w:history="1">
+            <w:r>
+              <w:rPr>
+                <w:rStyle w:val="Hyperlink"/>
+                <w:lang w:val="en-US"/>
+              </w:rPr>
+              <w:t>2</w:t>
+            </w:r>
+            <w:r>
+              <w:rPr>
+                <w:rFonts w:eastAsiaTheme="minorEastAsia" w:cstheme="minorBidi"/>
+                <w:b w:val="0"/>
+                <w:color w:val="auto"/>
+                <w:sz w:val="22"/>
+                <w:szCs w:val="22"/>
+                <w:lang w:eastAsia="ja-JP"/>
+              </w:rPr>
+              <w:tab/>
+            </w:r>
+            <w:r>
+              <w:rPr>
+                <w:rStyle w:val="Hyperlink"/>
+                <w:lang w:val="en-US"/>
+              </w:rPr>
+              <w:t>The Android application</w:t>
+            </w:r>
+            <w:r>
+              <w:rPr>
+                <w:webHidden/>
+              </w:rPr>
+              <w:tab/>
+            </w:r>
+            <w:r>
+              <w:rPr>
+                <w:webHidden/>
+              </w:rPr>
+              <w:fldChar w:fldCharType="begin"/>
+            </w:r>
+            <w:r>
+              <w:rPr>
+                <w:webHidden/>
+              </w:rPr>
+              <w:instrText xml:space="preserve"> PAGEREF _Toc425957764 \h </w:instrText>
+            </w:r>
+            <w:r>
+              <w:rPr>
+                <w:webHidden/>
+              </w:rPr>
+            </w:r>
+            <w:r>
+              <w:rPr>
+                <w:webHidden/>
+              </w:rPr>
+              <w:fldChar w:fldCharType="separate"/>
+            </w:r>
+            <w:r>
+              <w:rPr>
+                <w:webHidden/>
+              </w:rPr>
+              <w:t>12</w:t>
+            </w:r>
+            <w:r>
+              <w:rPr>
                 <w:webHidden/>
               </w:rPr>
               <w:fldChar w:fldCharType="end"/>
@@ -2348,14 +2801,14 @@
               <w:lang w:eastAsia="ja-JP"/>
             </w:rPr>
           </w:pPr>
-          <w:hyperlink w:anchor="_Toc425794095" w:history="1">
+          <w:hyperlink w:anchor="_Toc425957765" w:history="1">
             <w:r>
               <w:rPr>
                 <w:rStyle w:val="Hyperlink"/>
                 <w:noProof/>
                 <w:lang w:val="en-US"/>
               </w:rPr>
-              <w:t>2.2</w:t>
+              <w:t>2.1</w:t>
             </w:r>
             <w:r>
               <w:rPr>
@@ -2373,6 +2826,98 @@
                 <w:noProof/>
                 <w:lang w:val="en-US"/>
               </w:rPr>
+              <w:t>Introduction</w:t>
+            </w:r>
+            <w:r>
+              <w:rPr>
+                <w:noProof/>
+                <w:webHidden/>
+              </w:rPr>
+              <w:tab/>
+            </w:r>
+            <w:r>
+              <w:rPr>
+                <w:noProof/>
+                <w:webHidden/>
+              </w:rPr>
+              <w:fldChar w:fldCharType="begin"/>
+            </w:r>
+            <w:r>
+              <w:rPr>
+                <w:noProof/>
+                <w:webHidden/>
+              </w:rPr>
+              <w:instrText xml:space="preserve"> PAGEREF _Toc425957765 \h </w:instrText>
+            </w:r>
+            <w:r>
+              <w:rPr>
+                <w:noProof/>
+                <w:webHidden/>
+              </w:rPr>
+            </w:r>
+            <w:r>
+              <w:rPr>
+                <w:noProof/>
+                <w:webHidden/>
+              </w:rPr>
+              <w:fldChar w:fldCharType="separate"/>
+            </w:r>
+            <w:r>
+              <w:rPr>
+                <w:noProof/>
+                <w:webHidden/>
+              </w:rPr>
+              <w:t>12</w:t>
+            </w:r>
+            <w:r>
+              <w:rPr>
+                <w:noProof/>
+                <w:webHidden/>
+              </w:rPr>
+              <w:fldChar w:fldCharType="end"/>
+            </w:r>
+          </w:hyperlink>
+        </w:p>
+        <w:p>
+          <w:pPr>
+            <w:pStyle w:val="TOC2"/>
+            <w:tabs>
+              <w:tab w:val="left" w:pos="880"/>
+              <w:tab w:val="right" w:leader="dot" w:pos="8658"/>
+            </w:tabs>
+            <w:rPr>
+              <w:rFonts w:eastAsiaTheme="minorEastAsia" w:cstheme="minorBidi"/>
+              <w:noProof/>
+              <w:sz w:val="22"/>
+              <w:szCs w:val="22"/>
+              <w:lang w:eastAsia="ja-JP"/>
+            </w:rPr>
+          </w:pPr>
+          <w:hyperlink w:anchor="_Toc425957766" w:history="1">
+            <w:r>
+              <w:rPr>
+                <w:rStyle w:val="Hyperlink"/>
+                <w:noProof/>
+                <w:lang w:val="en-US"/>
+              </w:rPr>
+              <w:t>2.2</w:t>
+            </w:r>
+            <w:r>
+              <w:rPr>
+                <w:rFonts w:eastAsiaTheme="minorEastAsia" w:cstheme="minorBidi"/>
+                <w:noProof/>
+                <w:sz w:val="22"/>
+                <w:szCs w:val="22"/>
+                <w:lang w:eastAsia="ja-JP"/>
+              </w:rPr>
+              <w:tab/>
+            </w:r>
+            <w:r>
+              <w:rPr>
+                <w:rStyle w:val="Hyperlink"/>
+                <w:noProof/>
+                <w:lang w:val="en-US"/>
+              </w:rPr>
               <w:t>Activities</w:t>
             </w:r>
             <w:r>
@@ -2394,7 +2939,7 @@
                 <w:noProof/>
                 <w:webHidden/>
               </w:rPr>
-              <w:instrText xml:space="preserve"> PAGEREF _Toc425794095 \h </w:instrText>
+              <w:instrText xml:space="preserve"> PAGEREF _Toc425957766 \h </w:instrText>
             </w:r>
             <w:r>
               <w:rPr>
@@ -2440,7 +2985,7 @@
               <w:lang w:eastAsia="ja-JP"/>
             </w:rPr>
           </w:pPr>
-          <w:hyperlink w:anchor="_Toc425794096" w:history="1">
+          <w:hyperlink w:anchor="_Toc425957767" w:history="1">
             <w:r>
               <w:rPr>
                 <w:rStyle w:val="Hyperlink"/>
@@ -2486,7 +3031,7 @@
                 <w:noProof/>
                 <w:webHidden/>
               </w:rPr>
-              <w:instrText xml:space="preserve"> PAGEREF _Toc425794096 \h </w:instrText>
+              <w:instrText xml:space="preserve"> PAGEREF _Toc425957767 \h </w:instrText>
             </w:r>
             <w:r>
               <w:rPr>
@@ -2532,7 +3077,7 @@
               <w:lang w:eastAsia="ja-JP"/>
             </w:rPr>
           </w:pPr>
-          <w:hyperlink w:anchor="_Toc425794097" w:history="1">
+          <w:hyperlink w:anchor="_Toc425957768" w:history="1">
             <w:r>
               <w:rPr>
                 <w:rStyle w:val="Hyperlink"/>
@@ -2578,7 +3123,7 @@
                 <w:noProof/>
                 <w:webHidden/>
               </w:rPr>
-              <w:instrText xml:space="preserve"> PAGEREF _Toc425794097 \h </w:instrText>
+              <w:instrText xml:space="preserve"> PAGEREF _Toc425957768 \h </w:instrText>
             </w:r>
             <w:r>
               <w:rPr>
@@ -2624,7 +3169,7 @@
               <w:lang w:eastAsia="ja-JP"/>
             </w:rPr>
           </w:pPr>
-          <w:hyperlink w:anchor="_Toc425794098" w:history="1">
+          <w:hyperlink w:anchor="_Toc425957769" w:history="1">
             <w:r>
               <w:rPr>
                 <w:rStyle w:val="Hyperlink"/>
@@ -2670,7 +3215,7 @@
                 <w:noProof/>
                 <w:webHidden/>
               </w:rPr>
-              <w:instrText xml:space="preserve"> PAGEREF _Toc425794098 \h </w:instrText>
+              <w:instrText xml:space="preserve"> PAGEREF _Toc425957769 \h </w:instrText>
             </w:r>
             <w:r>
               <w:rPr>
@@ -2716,7 +3261,7 @@
               <w:lang w:eastAsia="ja-JP"/>
             </w:rPr>
           </w:pPr>
-          <w:hyperlink w:anchor="_Toc425794099" w:history="1">
+          <w:hyperlink w:anchor="_Toc425957770" w:history="1">
             <w:r>
               <w:rPr>
                 <w:rStyle w:val="Hyperlink"/>
@@ -2762,7 +3307,7 @@
                 <w:noProof/>
                 <w:webHidden/>
               </w:rPr>
-              <w:instrText xml:space="preserve"> PAGEREF _Toc425794099 \h </w:instrText>
+              <w:instrText xml:space="preserve"> PAGEREF _Toc425957770 \h </w:instrText>
             </w:r>
             <w:r>
               <w:rPr>
@@ -2808,7 +3353,7 @@
               <w:lang w:eastAsia="ja-JP"/>
             </w:rPr>
           </w:pPr>
-          <w:hyperlink w:anchor="_Toc425794100" w:history="1">
+          <w:hyperlink w:anchor="_Toc425957771" w:history="1">
             <w:r>
               <w:rPr>
                 <w:rStyle w:val="Hyperlink"/>
@@ -2854,7 +3399,7 @@
                 <w:noProof/>
                 <w:webHidden/>
               </w:rPr>
-              <w:instrText xml:space="preserve"> PAGEREF _Toc425794100 \h </w:instrText>
+              <w:instrText xml:space="preserve"> PAGEREF _Toc425957771 \h </w:instrText>
             </w:r>
             <w:r>
               <w:rPr>
@@ -2900,7 +3445,7 @@
               <w:lang w:eastAsia="ja-JP"/>
             </w:rPr>
           </w:pPr>
-          <w:hyperlink w:anchor="_Toc425794101" w:history="1">
+          <w:hyperlink w:anchor="_Toc425957772" w:history="1">
             <w:r>
               <w:rPr>
                 <w:rStyle w:val="Hyperlink"/>
@@ -2946,7 +3491,7 @@
                 <w:noProof/>
                 <w:webHidden/>
               </w:rPr>
-              <w:instrText xml:space="preserve"> PAGEREF _Toc425794101 \h </w:instrText>
+              <w:instrText xml:space="preserve"> PAGEREF _Toc425957772 \h </w:instrText>
             </w:r>
             <w:r>
               <w:rPr>
@@ -2992,7 +3537,7 @@
               <w:lang w:eastAsia="ja-JP"/>
             </w:rPr>
           </w:pPr>
-          <w:hyperlink w:anchor="_Toc425794102" w:history="1">
+          <w:hyperlink w:anchor="_Toc425957773" w:history="1">
             <w:r>
               <w:rPr>
                 <w:rStyle w:val="Hyperlink"/>
@@ -3038,7 +3583,7 @@
                 <w:noProof/>
                 <w:webHidden/>
               </w:rPr>
-              <w:instrText xml:space="preserve"> PAGEREF _Toc425794102 \h </w:instrText>
+              <w:instrText xml:space="preserve"> PAGEREF _Toc425957773 \h </w:instrText>
             </w:r>
             <w:r>
               <w:rPr>
@@ -3084,7 +3629,7 @@
               <w:lang w:eastAsia="ja-JP"/>
             </w:rPr>
           </w:pPr>
-          <w:hyperlink w:anchor="_Toc425794103" w:history="1">
+          <w:hyperlink w:anchor="_Toc425957774" w:history="1">
             <w:r>
               <w:rPr>
                 <w:rStyle w:val="Hyperlink"/>
@@ -3130,7 +3675,7 @@
                 <w:noProof/>
                 <w:webHidden/>
               </w:rPr>
-              <w:instrText xml:space="preserve"> PAGEREF _Toc425794103 \h </w:instrText>
+              <w:instrText xml:space="preserve"> PAGEREF _Toc425957774 \h </w:instrText>
             </w:r>
             <w:r>
               <w:rPr>
@@ -3176,7 +3721,7 @@
               <w:lang w:eastAsia="ja-JP"/>
             </w:rPr>
           </w:pPr>
-          <w:hyperlink w:anchor="_Toc425794104" w:history="1">
+          <w:hyperlink w:anchor="_Toc425957775" w:history="1">
             <w:r>
               <w:rPr>
                 <w:rStyle w:val="Hyperlink"/>
@@ -3222,7 +3767,7 @@
                 <w:noProof/>
                 <w:webHidden/>
               </w:rPr>
-              <w:instrText xml:space="preserve"> PAGEREF _Toc425794104 \h </w:instrText>
+              <w:instrText xml:space="preserve"> PAGEREF _Toc425957775 \h </w:instrText>
             </w:r>
             <w:r>
               <w:rPr>
@@ -3265,7 +3810,7 @@
               <w:lang w:eastAsia="ja-JP"/>
             </w:rPr>
           </w:pPr>
-          <w:hyperlink w:anchor="_Toc425794105" w:history="1">
+          <w:hyperlink w:anchor="_Toc425957776" w:history="1">
             <w:r>
               <w:rPr>
                 <w:rStyle w:val="Hyperlink"/>
@@ -3307,7 +3852,7 @@
               <w:rPr>
                 <w:webHidden/>
               </w:rPr>
-              <w:instrText xml:space="preserve"> PAGEREF _Toc425794105 \h </w:instrText>
+              <w:instrText xml:space="preserve"> PAGEREF _Toc425957776 \h </w:instrText>
             </w:r>
             <w:r>
               <w:rPr>
@@ -3349,7 +3894,7 @@
               <w:lang w:eastAsia="ja-JP"/>
             </w:rPr>
           </w:pPr>
-          <w:hyperlink w:anchor="_Toc425794106" w:history="1">
+          <w:hyperlink w:anchor="_Toc425957777" w:history="1">
             <w:r>
               <w:rPr>
                 <w:rStyle w:val="Hyperlink"/>
@@ -3395,7 +3940,7 @@
                 <w:noProof/>
                 <w:webHidden/>
               </w:rPr>
-              <w:instrText xml:space="preserve"> PAGEREF _Toc425794106 \h </w:instrText>
+              <w:instrText xml:space="preserve"> PAGEREF _Toc425957777 \h </w:instrText>
             </w:r>
             <w:r>
               <w:rPr>
@@ -3441,7 +3986,7 @@
               <w:lang w:eastAsia="ja-JP"/>
             </w:rPr>
           </w:pPr>
-          <w:hyperlink w:anchor="_Toc425794107" w:history="1">
+          <w:hyperlink w:anchor="_Toc425957778" w:history="1">
             <w:r>
               <w:rPr>
                 <w:rStyle w:val="Hyperlink"/>
@@ -3487,7 +4032,7 @@
                 <w:noProof/>
                 <w:webHidden/>
               </w:rPr>
-              <w:instrText xml:space="preserve"> PAGEREF _Toc425794107 \h </w:instrText>
+              <w:instrText xml:space="preserve"> PAGEREF _Toc425957778 \h </w:instrText>
             </w:r>
             <w:r>
               <w:rPr>
@@ -3533,7 +4078,7 @@
               <w:lang w:eastAsia="ja-JP"/>
             </w:rPr>
           </w:pPr>
-          <w:hyperlink w:anchor="_Toc425794108" w:history="1">
+          <w:hyperlink w:anchor="_Toc425957779" w:history="1">
             <w:r>
               <w:rPr>
                 <w:rStyle w:val="Hyperlink"/>
@@ -3579,7 +4124,7 @@
                 <w:noProof/>
                 <w:webHidden/>
               </w:rPr>
-              <w:instrText xml:space="preserve"> PAGEREF _Toc425794108 \h </w:instrText>
+              <w:instrText xml:space="preserve"> PAGEREF _Toc425957779 \h </w:instrText>
             </w:r>
             <w:r>
               <w:rPr>
@@ -3625,7 +4170,7 @@
               <w:lang w:eastAsia="ja-JP"/>
             </w:rPr>
           </w:pPr>
-          <w:hyperlink w:anchor="_Toc425794109" w:history="1">
+          <w:hyperlink w:anchor="_Toc425957780" w:history="1">
             <w:r>
               <w:rPr>
                 <w:rStyle w:val="Hyperlink"/>
@@ -3671,7 +4216,7 @@
                 <w:noProof/>
                 <w:webHidden/>
               </w:rPr>
-              <w:instrText xml:space="preserve"> PAGEREF _Toc425794109 \h </w:instrText>
+              <w:instrText xml:space="preserve"> PAGEREF _Toc425957780 \h </w:instrText>
             </w:r>
             <w:r>
               <w:rPr>
@@ -3717,7 +4262,7 @@
               <w:lang w:eastAsia="ja-JP"/>
             </w:rPr>
           </w:pPr>
-          <w:hyperlink w:anchor="_Toc425794110" w:history="1">
+          <w:hyperlink w:anchor="_Toc425957781" w:history="1">
             <w:r>
               <w:rPr>
                 <w:rStyle w:val="Hyperlink"/>
@@ -3763,7 +4308,7 @@
                 <w:noProof/>
                 <w:webHidden/>
               </w:rPr>
-              <w:instrText xml:space="preserve"> PAGEREF _Toc425794110 \h </w:instrText>
+              <w:instrText xml:space="preserve"> PAGEREF _Toc425957781 \h </w:instrText>
             </w:r>
             <w:r>
               <w:rPr>
@@ -3809,7 +4354,7 @@
               <w:lang w:eastAsia="ja-JP"/>
             </w:rPr>
           </w:pPr>
-          <w:hyperlink w:anchor="_Toc425794111" w:history="1">
+          <w:hyperlink w:anchor="_Toc425957782" w:history="1">
             <w:r>
               <w:rPr>
                 <w:rStyle w:val="Hyperlink"/>
@@ -3855,7 +4400,7 @@
                 <w:noProof/>
                 <w:webHidden/>
               </w:rPr>
-              <w:instrText xml:space="preserve"> PAGEREF _Toc425794111 \h </w:instrText>
+              <w:instrText xml:space="preserve"> PAGEREF _Toc425957782 \h </w:instrText>
             </w:r>
             <w:r>
               <w:rPr>
@@ -3901,7 +4446,7 @@
               <w:lang w:eastAsia="ja-JP"/>
             </w:rPr>
           </w:pPr>
-          <w:hyperlink w:anchor="_Toc425794112" w:history="1">
+          <w:hyperlink w:anchor="_Toc425957783" w:history="1">
             <w:r>
               <w:rPr>
                 <w:rStyle w:val="Hyperlink"/>
@@ -3947,7 +4492,7 @@
                 <w:noProof/>
                 <w:webHidden/>
               </w:rPr>
-              <w:instrText xml:space="preserve"> PAGEREF _Toc425794112 \h </w:instrText>
+              <w:instrText xml:space="preserve"> PAGEREF _Toc425957783 \h </w:instrText>
             </w:r>
             <w:r>
               <w:rPr>
@@ -3993,7 +4538,7 @@
               <w:lang w:eastAsia="ja-JP"/>
             </w:rPr>
           </w:pPr>
-          <w:hyperlink w:anchor="_Toc425794113" w:history="1">
+          <w:hyperlink w:anchor="_Toc425957784" w:history="1">
             <w:r>
               <w:rPr>
                 <w:rStyle w:val="Hyperlink"/>
@@ -4039,7 +4584,7 @@
                 <w:noProof/>
                 <w:webHidden/>
               </w:rPr>
-              <w:instrText xml:space="preserve"> PAGEREF _Toc425794113 \h </w:instrText>
+              <w:instrText xml:space="preserve"> PAGEREF _Toc425957784 \h </w:instrText>
             </w:r>
             <w:r>
               <w:rPr>
@@ -4085,7 +4630,7 @@
               <w:lang w:eastAsia="ja-JP"/>
             </w:rPr>
           </w:pPr>
-          <w:hyperlink w:anchor="_Toc425794114" w:history="1">
+          <w:hyperlink w:anchor="_Toc425957785" w:history="1">
             <w:r>
               <w:rPr>
                 <w:rStyle w:val="Hyperlink"/>
@@ -4131,7 +4676,7 @@
                 <w:noProof/>
                 <w:webHidden/>
               </w:rPr>
-              <w:instrText xml:space="preserve"> PAGEREF _Toc425794114 \h </w:instrText>
+              <w:instrText xml:space="preserve"> PAGEREF _Toc425957785 \h </w:instrText>
             </w:r>
             <w:r>
               <w:rPr>
@@ -4177,7 +4722,7 @@
               <w:lang w:eastAsia="ja-JP"/>
             </w:rPr>
           </w:pPr>
-          <w:hyperlink w:anchor="_Toc425794115" w:history="1">
+          <w:hyperlink w:anchor="_Toc425957786" w:history="1">
             <w:r>
               <w:rPr>
                 <w:rStyle w:val="Hyperlink"/>
@@ -4223,7 +4768,7 @@
                 <w:noProof/>
                 <w:webHidden/>
               </w:rPr>
-              <w:instrText xml:space="preserve"> PAGEREF _Toc425794115 \h </w:instrText>
+              <w:instrText xml:space="preserve"> PAGEREF _Toc425957786 \h </w:instrText>
             </w:r>
             <w:r>
               <w:rPr>
@@ -4248,87 +4793,6 @@
             <w:r>
               <w:rPr>
                 <w:noProof/>
-                <w:webHidden/>
-              </w:rPr>
-              <w:fldChar w:fldCharType="end"/>
-            </w:r>
-          </w:hyperlink>
-        </w:p>
-        <w:p>
-          <w:pPr>
-            <w:pStyle w:val="TOC1"/>
-            <w:rPr>
-              <w:rFonts w:eastAsiaTheme="minorEastAsia" w:cstheme="minorBidi"/>
-              <w:b w:val="0"/>
-              <w:color w:val="auto"/>
-              <w:sz w:val="22"/>
-              <w:szCs w:val="22"/>
-              <w:lang w:eastAsia="ja-JP"/>
-            </w:rPr>
-          </w:pPr>
-          <w:hyperlink w:anchor="_Toc425794116" w:history="1">
-            <w:r>
-              <w:rPr>
-                <w:rStyle w:val="Hyperlink"/>
-                <w:lang w:val="en-US"/>
-              </w:rPr>
-              <w:t>4</w:t>
-            </w:r>
-            <w:r>
-              <w:rPr>
-                <w:rFonts w:eastAsiaTheme="minorEastAsia" w:cstheme="minorBidi"/>
-                <w:b w:val="0"/>
-                <w:color w:val="auto"/>
-                <w:sz w:val="22"/>
-                <w:szCs w:val="22"/>
-                <w:lang w:eastAsia="ja-JP"/>
-              </w:rPr>
-              <w:tab/>
-            </w:r>
-            <w:r>
-              <w:rPr>
-                <w:rStyle w:val="Hyperlink"/>
-                <w:lang w:val="en-US"/>
-              </w:rPr>
-              <w:t>The embedded code</w:t>
-            </w:r>
-            <w:r>
-              <w:rPr>
-                <w:webHidden/>
-              </w:rPr>
-              <w:tab/>
-            </w:r>
-            <w:r>
-              <w:rPr>
-                <w:webHidden/>
-              </w:rPr>
-              <w:fldChar w:fldCharType="begin"/>
-            </w:r>
-            <w:r>
-              <w:rPr>
-                <w:webHidden/>
-              </w:rPr>
-              <w:instrText xml:space="preserve"> PAGEREF _Toc425794116 \h </w:instrText>
-            </w:r>
-            <w:r>
-              <w:rPr>
-                <w:webHidden/>
-              </w:rPr>
-            </w:r>
-            <w:r>
-              <w:rPr>
-                <w:webHidden/>
-              </w:rPr>
-              <w:fldChar w:fldCharType="separate"/>
-            </w:r>
-            <w:r>
-              <w:rPr>
-                <w:webHidden/>
-              </w:rPr>
-              <w:t>26</w:t>
-            </w:r>
-            <w:r>
-              <w:rPr>
                 <w:webHidden/>
               </w:rPr>
               <w:fldChar w:fldCharType="end"/>
@@ -4350,14 +4814,14 @@
               <w:lang w:eastAsia="ja-JP"/>
             </w:rPr>
           </w:pPr>
-          <w:hyperlink w:anchor="_Toc425794117" w:history="1">
+          <w:hyperlink w:anchor="_Toc425957787" w:history="1">
             <w:r>
               <w:rPr>
                 <w:rStyle w:val="Hyperlink"/>
                 <w:noProof/>
                 <w:lang w:val="en-US"/>
               </w:rPr>
-              <w:t>4.1</w:t>
+              <w:t>3.3</w:t>
             </w:r>
             <w:r>
               <w:rPr>
@@ -4375,7 +4839,7 @@
                 <w:noProof/>
                 <w:lang w:val="en-US"/>
               </w:rPr>
-              <w:t>Introduction</w:t>
+              <w:t>Assembly</w:t>
             </w:r>
             <w:r>
               <w:rPr>
@@ -4396,7 +4860,7 @@
                 <w:noProof/>
                 <w:webHidden/>
               </w:rPr>
-              <w:instrText xml:space="preserve"> PAGEREF _Toc425794117 \h </w:instrText>
+              <w:instrText xml:space="preserve"> PAGEREF _Toc425957787 \h </w:instrText>
             </w:r>
             <w:r>
               <w:rPr>
@@ -4416,11 +4880,92 @@
                 <w:noProof/>
                 <w:webHidden/>
               </w:rPr>
+              <w:t>25</w:t>
+            </w:r>
+            <w:r>
+              <w:rPr>
+                <w:noProof/>
+                <w:webHidden/>
+              </w:rPr>
+              <w:fldChar w:fldCharType="end"/>
+            </w:r>
+          </w:hyperlink>
+        </w:p>
+        <w:p>
+          <w:pPr>
+            <w:pStyle w:val="TOC1"/>
+            <w:rPr>
+              <w:rFonts w:eastAsiaTheme="minorEastAsia" w:cstheme="minorBidi"/>
+              <w:b w:val="0"/>
+              <w:color w:val="auto"/>
+              <w:sz w:val="22"/>
+              <w:szCs w:val="22"/>
+              <w:lang w:eastAsia="ja-JP"/>
+            </w:rPr>
+          </w:pPr>
+          <w:hyperlink w:anchor="_Toc425957788" w:history="1">
+            <w:r>
+              <w:rPr>
+                <w:rStyle w:val="Hyperlink"/>
+                <w:lang w:val="en-US"/>
+              </w:rPr>
+              <w:t>4</w:t>
+            </w:r>
+            <w:r>
+              <w:rPr>
+                <w:rFonts w:eastAsiaTheme="minorEastAsia" w:cstheme="minorBidi"/>
+                <w:b w:val="0"/>
+                <w:color w:val="auto"/>
+                <w:sz w:val="22"/>
+                <w:szCs w:val="22"/>
+                <w:lang w:eastAsia="ja-JP"/>
+              </w:rPr>
+              <w:tab/>
+            </w:r>
+            <w:r>
+              <w:rPr>
+                <w:rStyle w:val="Hyperlink"/>
+                <w:lang w:val="en-US"/>
+              </w:rPr>
+              <w:t>The embedded code</w:t>
+            </w:r>
+            <w:r>
+              <w:rPr>
+                <w:webHidden/>
+              </w:rPr>
+              <w:tab/>
+            </w:r>
+            <w:r>
+              <w:rPr>
+                <w:webHidden/>
+              </w:rPr>
+              <w:fldChar w:fldCharType="begin"/>
+            </w:r>
+            <w:r>
+              <w:rPr>
+                <w:webHidden/>
+              </w:rPr>
+              <w:instrText xml:space="preserve"> PAGEREF _Toc425957788 \h </w:instrText>
+            </w:r>
+            <w:r>
+              <w:rPr>
+                <w:webHidden/>
+              </w:rPr>
+            </w:r>
+            <w:r>
+              <w:rPr>
+                <w:webHidden/>
+              </w:rPr>
+              <w:fldChar w:fldCharType="separate"/>
+            </w:r>
+            <w:r>
+              <w:rPr>
+                <w:webHidden/>
+              </w:rPr>
               <w:t>26</w:t>
             </w:r>
             <w:r>
               <w:rPr>
-                <w:noProof/>
                 <w:webHidden/>
               </w:rPr>
               <w:fldChar w:fldCharType="end"/>
@@ -4442,14 +4987,14 @@
               <w:lang w:eastAsia="ja-JP"/>
             </w:rPr>
           </w:pPr>
-          <w:hyperlink w:anchor="_Toc425794118" w:history="1">
+          <w:hyperlink w:anchor="_Toc425957789" w:history="1">
             <w:r>
               <w:rPr>
                 <w:rStyle w:val="Hyperlink"/>
                 <w:noProof/>
                 <w:lang w:val="en-US"/>
               </w:rPr>
-              <w:t>4.2</w:t>
+              <w:t>4.1</w:t>
             </w:r>
             <w:r>
               <w:rPr>
@@ -4467,6 +5012,98 @@
                 <w:noProof/>
                 <w:lang w:val="en-US"/>
               </w:rPr>
+              <w:t>Introduction</w:t>
+            </w:r>
+            <w:r>
+              <w:rPr>
+                <w:noProof/>
+                <w:webHidden/>
+              </w:rPr>
+              <w:tab/>
+            </w:r>
+            <w:r>
+              <w:rPr>
+                <w:noProof/>
+                <w:webHidden/>
+              </w:rPr>
+              <w:fldChar w:fldCharType="begin"/>
+            </w:r>
+            <w:r>
+              <w:rPr>
+                <w:noProof/>
+                <w:webHidden/>
+              </w:rPr>
+              <w:instrText xml:space="preserve"> PAGEREF _Toc425957789 \h </w:instrText>
+            </w:r>
+            <w:r>
+              <w:rPr>
+                <w:noProof/>
+                <w:webHidden/>
+              </w:rPr>
+            </w:r>
+            <w:r>
+              <w:rPr>
+                <w:noProof/>
+                <w:webHidden/>
+              </w:rPr>
+              <w:fldChar w:fldCharType="separate"/>
+            </w:r>
+            <w:r>
+              <w:rPr>
+                <w:noProof/>
+                <w:webHidden/>
+              </w:rPr>
+              <w:t>26</w:t>
+            </w:r>
+            <w:r>
+              <w:rPr>
+                <w:noProof/>
+                <w:webHidden/>
+              </w:rPr>
+              <w:fldChar w:fldCharType="end"/>
+            </w:r>
+          </w:hyperlink>
+        </w:p>
+        <w:p>
+          <w:pPr>
+            <w:pStyle w:val="TOC2"/>
+            <w:tabs>
+              <w:tab w:val="left" w:pos="880"/>
+              <w:tab w:val="right" w:leader="dot" w:pos="8658"/>
+            </w:tabs>
+            <w:rPr>
+              <w:rFonts w:eastAsiaTheme="minorEastAsia" w:cstheme="minorBidi"/>
+              <w:noProof/>
+              <w:sz w:val="22"/>
+              <w:szCs w:val="22"/>
+              <w:lang w:eastAsia="ja-JP"/>
+            </w:rPr>
+          </w:pPr>
+          <w:hyperlink w:anchor="_Toc425957790" w:history="1">
+            <w:r>
+              <w:rPr>
+                <w:rStyle w:val="Hyperlink"/>
+                <w:noProof/>
+                <w:lang w:val="en-US"/>
+              </w:rPr>
+              <w:t>4.2</w:t>
+            </w:r>
+            <w:r>
+              <w:rPr>
+                <w:rFonts w:eastAsiaTheme="minorEastAsia" w:cstheme="minorBidi"/>
+                <w:noProof/>
+                <w:sz w:val="22"/>
+                <w:szCs w:val="22"/>
+                <w:lang w:eastAsia="ja-JP"/>
+              </w:rPr>
+              <w:tab/>
+            </w:r>
+            <w:r>
+              <w:rPr>
+                <w:rStyle w:val="Hyperlink"/>
+                <w:noProof/>
+                <w:lang w:val="en-US"/>
+              </w:rPr>
               <w:t>Communication between Android application and robot</w:t>
             </w:r>
             <w:r>
@@ -4488,7 +5125,7 @@
                 <w:noProof/>
                 <w:webHidden/>
               </w:rPr>
-              <w:instrText xml:space="preserve"> PAGEREF _Toc425794118 \h </w:instrText>
+              <w:instrText xml:space="preserve"> PAGEREF _Toc425957790 \h </w:instrText>
             </w:r>
             <w:r>
               <w:rPr>
@@ -4531,7 +5168,7 @@
               <w:lang w:eastAsia="ja-JP"/>
             </w:rPr>
           </w:pPr>
-          <w:hyperlink w:anchor="_Toc425794119" w:history="1">
+          <w:hyperlink w:anchor="_Toc425957791" w:history="1">
             <w:r>
               <w:rPr>
                 <w:rStyle w:val="Hyperlink"/>
@@ -4573,7 +5210,7 @@
               <w:rPr>
                 <w:webHidden/>
               </w:rPr>
-              <w:instrText xml:space="preserve"> PAGEREF _Toc425794119 \h </w:instrText>
+              <w:instrText xml:space="preserve"> PAGEREF _Toc425957791 \h </w:instrText>
             </w:r>
             <w:r>
               <w:rPr>
@@ -4612,7 +5249,7 @@
               <w:lang w:eastAsia="ja-JP"/>
             </w:rPr>
           </w:pPr>
-          <w:hyperlink w:anchor="_Toc425794120" w:history="1">
+          <w:hyperlink w:anchor="_Toc425957792" w:history="1">
             <w:r>
               <w:rPr>
                 <w:rStyle w:val="Hyperlink"/>
@@ -4636,7 +5273,7 @@
               <w:rPr>
                 <w:webHidden/>
               </w:rPr>
-              <w:instrText xml:space="preserve"> PAGEREF _Toc425794120 \h </w:instrText>
+              <w:instrText xml:space="preserve"> PAGEREF _Toc425957792 \h </w:instrText>
             </w:r>
             <w:r>
               <w:rPr>
@@ -4833,7 +5470,6 @@
           <w:noProof/>
           <w:lang w:val="en-US"/>
         </w:rPr>
-        <w:lastRenderedPageBreak/>
         <w:t>Figure 2. The pin control view</w:t>
       </w:r>
       <w:r>
@@ -5338,7 +5974,7 @@
           <w:lang w:val="en-US"/>
         </w:rPr>
       </w:pPr>
-      <w:bookmarkStart w:id="0" w:name="_Toc425794088"/>
+      <w:bookmarkStart w:id="0" w:name="_Toc425957754"/>
       <w:r>
         <w:rPr>
           <w:b w:val="0"/>
@@ -5375,7 +6011,6 @@
         <w:rPr>
           <w:lang w:val="en-US"/>
         </w:rPr>
-        <w:lastRenderedPageBreak/>
         <w:t xml:space="preserve">Arduino </w:t>
       </w:r>
       <w:r>
@@ -5609,7 +6244,21 @@
         <w:rPr>
           <w:lang w:val="en-US"/>
         </w:rPr>
-        <w:t>A DC motor is a type of motor with a magnetic coil inside. When an electric current passes through the coil, the magnetic force generated proceeds to turn the motor. The current is passed through a commutator before entering the coil, which switches the direction of the current at the apex point, so the spinning continues The speed of the motor can be controlled by limiting the current, and the direction is affected by the direction of the current.</w:t>
+        <w:t xml:space="preserve">A DC motor is a type of motor with a magnetic coil inside. When an electric current passes through the coil, the magnetic force generated proceeds to turn the motor. The current is passed through a commutator before entering the coil, which switches the direction of the current at the apex point, so the spinning continues </w:t>
+      </w:r>
+      <w:proofErr w:type="gramStart"/>
+      <w:r>
+        <w:rPr>
+          <w:lang w:val="en-US"/>
+        </w:rPr>
+        <w:t>The</w:t>
+      </w:r>
+      <w:proofErr w:type="gramEnd"/>
+      <w:r>
+        <w:rPr>
+          <w:lang w:val="en-US"/>
+        </w:rPr>
+        <w:t xml:space="preserve"> speed of the motor can be controlled by limiting the current, and the direction is affected by the direction of the current.</w:t>
       </w:r>
     </w:p>
     <w:p>
@@ -5625,19 +6274,24 @@
         <w:spacing w:line="360" w:lineRule="auto"/>
         <w:rPr>
           <w:rStyle w:val="Strong"/>
-        </w:rPr>
-      </w:pPr>
+          <w:lang w:val="en-US"/>
+        </w:rPr>
+      </w:pPr>
+      <w:proofErr w:type="spellStart"/>
       <w:r>
         <w:rPr>
           <w:rStyle w:val="Strong"/>
-        </w:rPr>
-        <w:t>LiP</w:t>
-      </w:r>
+          <w:lang w:val="en-US"/>
+        </w:rPr>
+        <w:t>LiPo</w:t>
+      </w:r>
+      <w:proofErr w:type="spellEnd"/>
       <w:r>
         <w:rPr>
           <w:rStyle w:val="Strong"/>
-        </w:rPr>
-        <w:t>o Battery</w:t>
+          <w:lang w:val="en-US"/>
+        </w:rPr>
+        <w:t xml:space="preserve"> Battery</w:t>
       </w:r>
     </w:p>
     <w:p>
@@ -5663,176 +6317,180 @@
           <w:b w:val="0"/>
           <w:lang w:val="en-US"/>
         </w:rPr>
-        <w:t xml:space="preserve">(Understanding RC LiPo Batteries, 2015) </w:t>
-      </w:r>
-      <w:hyperlink r:id="rId17" w:history="1">
-        <w:r>
-          <w:rPr>
-            <w:rStyle w:val="Hyperlink"/>
-            <w:b/>
-            <w:lang w:val="en-US"/>
-          </w:rPr>
-          <w:t>http://www.rchelicopterfun.com/rc-lipo-batteries.html</w:t>
-        </w:r>
-      </w:hyperlink>
-    </w:p>
-    <w:p>
-      <w:pPr>
-        <w:spacing w:line="360" w:lineRule="auto"/>
-        <w:rPr>
-          <w:rStyle w:val="Strong"/>
-          <w:lang w:val="en-US"/>
-        </w:rPr>
-      </w:pPr>
-    </w:p>
-    <w:p>
-      <w:pPr>
-        <w:spacing w:line="360" w:lineRule="auto"/>
-        <w:rPr>
-          <w:rStyle w:val="Strong"/>
-          <w:lang w:val="en-US"/>
-        </w:rPr>
-      </w:pPr>
-      <w:r>
-        <w:rPr>
-          <w:rStyle w:val="Strong"/>
-          <w:lang w:val="en-US"/>
-        </w:rPr>
-        <w:t>NeoPixel</w:t>
-      </w:r>
-    </w:p>
-    <w:p>
-      <w:pPr>
-        <w:spacing w:line="360" w:lineRule="auto"/>
-        <w:rPr>
-          <w:lang w:val="en-US"/>
-        </w:rPr>
-      </w:pPr>
-      <w:r>
-        <w:rPr>
-          <w:lang w:val="en-US"/>
-        </w:rPr>
-        <w:t>NeoPixel is a brand of individually addressable full-color RGB LEDs that can be controlled by a single input of a microcontroller.</w:t>
-      </w:r>
-    </w:p>
-    <w:p>
-      <w:pPr>
-        <w:spacing w:line="360" w:lineRule="auto"/>
-        <w:rPr>
-          <w:lang w:val="en-US"/>
-        </w:rPr>
-      </w:pPr>
-    </w:p>
-    <w:p>
-      <w:pPr>
-        <w:spacing w:line="360" w:lineRule="auto"/>
-        <w:rPr>
-          <w:rStyle w:val="Strong"/>
-          <w:lang w:val="en-US"/>
-        </w:rPr>
-      </w:pPr>
-      <w:r>
-        <w:rPr>
-          <w:rStyle w:val="Strong"/>
-          <w:lang w:val="en-US"/>
-        </w:rPr>
-        <w:t>Raspberry Pi</w:t>
-      </w:r>
-    </w:p>
-    <w:p>
-      <w:pPr>
-        <w:spacing w:line="360" w:lineRule="auto"/>
-        <w:rPr>
-          <w:lang w:val="en-US"/>
-        </w:rPr>
-      </w:pPr>
-      <w:r>
-        <w:rPr>
-          <w:lang w:val="en-US"/>
-        </w:rPr>
-        <w:t xml:space="preserve">The Raspberry Pi is a small, cheap single-board computer. Originally meant as a teaching aid, it has gained much popularity in the hobbyist electronics community as being a </w:t>
-      </w:r>
-      <w:r>
-        <w:rPr>
-          <w:lang w:val="en-US"/>
-        </w:rPr>
-        <w:lastRenderedPageBreak/>
-        <w:t>portable, cheap solution to adding computing power to embedded projects. It runs it’s own modified distribution of the GNU/Linux operating system.</w:t>
-      </w:r>
-    </w:p>
-    <w:p>
-      <w:pPr>
-        <w:spacing w:line="360" w:lineRule="auto"/>
-        <w:rPr>
-          <w:rStyle w:val="Strong"/>
-          <w:lang w:val="en-US"/>
-        </w:rPr>
-      </w:pPr>
-    </w:p>
-    <w:p>
-      <w:pPr>
-        <w:spacing w:line="360" w:lineRule="auto"/>
-        <w:rPr>
-          <w:rStyle w:val="Strong"/>
-          <w:lang w:val="en-US"/>
-        </w:rPr>
-      </w:pPr>
-      <w:r>
-        <w:rPr>
-          <w:rStyle w:val="Strong"/>
-          <w:lang w:val="en-US"/>
-        </w:rPr>
-        <w:t>RSSI</w:t>
-      </w:r>
-    </w:p>
-    <w:p>
-      <w:pPr>
-        <w:spacing w:line="360" w:lineRule="auto"/>
+        <w:t xml:space="preserve">(Understanding RC </w:t>
+      </w:r>
+      <w:proofErr w:type="spellStart"/>
+      <w:r>
         <w:rPr>
           <w:rStyle w:val="Strong"/>
           <w:b w:val="0"/>
           <w:lang w:val="en-US"/>
         </w:rPr>
-      </w:pPr>
+        <w:t>LiPo</w:t>
+      </w:r>
+      <w:proofErr w:type="spellEnd"/>
       <w:r>
         <w:rPr>
           <w:rStyle w:val="Strong"/>
           <w:b w:val="0"/>
           <w:lang w:val="en-US"/>
         </w:rPr>
-        <w:t xml:space="preserve">RSSI, short </w:t>
-      </w:r>
-      <w:r>
+        <w:t xml:space="preserve"> Batteries, 2015) </w:t>
+      </w:r>
+    </w:p>
+    <w:p>
+      <w:pPr>
+        <w:spacing w:line="360" w:lineRule="auto"/>
+        <w:rPr>
+          <w:rStyle w:val="Strong"/>
+          <w:lang w:val="en-US"/>
+        </w:rPr>
+      </w:pPr>
+    </w:p>
+    <w:p>
+      <w:pPr>
+        <w:spacing w:line="360" w:lineRule="auto"/>
+        <w:rPr>
+          <w:rStyle w:val="Strong"/>
+          <w:lang w:val="en-US"/>
+        </w:rPr>
+      </w:pPr>
+      <w:r>
+        <w:rPr>
+          <w:rStyle w:val="Strong"/>
+          <w:lang w:val="en-US"/>
+        </w:rPr>
+        <w:lastRenderedPageBreak/>
+        <w:t>NeoPixel</w:t>
+      </w:r>
+    </w:p>
+    <w:p>
+      <w:pPr>
+        <w:spacing w:line="360" w:lineRule="auto"/>
+        <w:rPr>
+          <w:lang w:val="en-US"/>
+        </w:rPr>
+      </w:pPr>
+      <w:r>
+        <w:rPr>
+          <w:lang w:val="en-US"/>
+        </w:rPr>
+        <w:t>NeoPixel is a brand of individually addressable full-color RGB LEDs that can be controlled by a single input of a microcontroller.</w:t>
+      </w:r>
+    </w:p>
+    <w:p>
+      <w:pPr>
+        <w:spacing w:line="360" w:lineRule="auto"/>
+        <w:rPr>
+          <w:lang w:val="en-US"/>
+        </w:rPr>
+      </w:pPr>
+    </w:p>
+    <w:p>
+      <w:pPr>
+        <w:spacing w:line="360" w:lineRule="auto"/>
+        <w:rPr>
+          <w:rStyle w:val="Strong"/>
+          <w:lang w:val="en-US"/>
+        </w:rPr>
+      </w:pPr>
+      <w:r>
+        <w:rPr>
+          <w:rStyle w:val="Strong"/>
+          <w:lang w:val="en-US"/>
+        </w:rPr>
+        <w:t>Raspberry Pi</w:t>
+      </w:r>
+    </w:p>
+    <w:p>
+      <w:pPr>
+        <w:spacing w:line="360" w:lineRule="auto"/>
+        <w:rPr>
+          <w:lang w:val="en-US"/>
+        </w:rPr>
+      </w:pPr>
+      <w:r>
+        <w:rPr>
+          <w:lang w:val="en-US"/>
+        </w:rPr>
+        <w:t xml:space="preserve">The Raspberry Pi is a small, cheap single-board computer. Originally meant as a teaching aid, it has gained much popularity in the hobbyist electronics community as being a portable, cheap solution to adding computing power to embedded projects. It runs </w:t>
+      </w:r>
+      <w:proofErr w:type="spellStart"/>
+      <w:proofErr w:type="gramStart"/>
+      <w:r>
+        <w:rPr>
+          <w:lang w:val="en-US"/>
+        </w:rPr>
+        <w:t>it’s</w:t>
+      </w:r>
+      <w:proofErr w:type="spellEnd"/>
+      <w:proofErr w:type="gramEnd"/>
+      <w:r>
+        <w:rPr>
+          <w:lang w:val="en-US"/>
+        </w:rPr>
+        <w:t xml:space="preserve"> own modified distribution of the GNU/Linux operating system.</w:t>
+      </w:r>
+    </w:p>
+    <w:p>
+      <w:pPr>
+        <w:spacing w:line="360" w:lineRule="auto"/>
+        <w:rPr>
+          <w:rStyle w:val="Strong"/>
+          <w:lang w:val="en-US"/>
+        </w:rPr>
+      </w:pPr>
+    </w:p>
+    <w:p>
+      <w:pPr>
+        <w:spacing w:line="360" w:lineRule="auto"/>
+        <w:rPr>
+          <w:rStyle w:val="Strong"/>
+          <w:lang w:val="en-US"/>
+        </w:rPr>
+      </w:pPr>
+      <w:r>
+        <w:rPr>
+          <w:rStyle w:val="Strong"/>
+          <w:lang w:val="en-US"/>
+        </w:rPr>
+        <w:t>RSSI</w:t>
+      </w:r>
+    </w:p>
+    <w:p>
+      <w:pPr>
+        <w:spacing w:line="360" w:lineRule="auto"/>
         <w:rPr>
           <w:rStyle w:val="Strong"/>
           <w:b w:val="0"/>
           <w:lang w:val="en-US"/>
         </w:rPr>
-        <w:t>for ”</w:t>
-      </w:r>
+      </w:pPr>
       <w:r>
         <w:rPr>
           <w:rStyle w:val="Strong"/>
           <w:b w:val="0"/>
           <w:lang w:val="en-US"/>
         </w:rPr>
-        <w:t xml:space="preserve">Received Signal Strength </w:t>
-      </w:r>
+        <w:t xml:space="preserve">RSSI, short </w:t>
+      </w:r>
+      <w:proofErr w:type="gramStart"/>
       <w:r>
         <w:rPr>
           <w:rStyle w:val="Strong"/>
           <w:b w:val="0"/>
           <w:lang w:val="en-US"/>
         </w:rPr>
-        <w:t>I</w:t>
-      </w:r>
+        <w:t>for ”</w:t>
+      </w:r>
+      <w:proofErr w:type="gramEnd"/>
       <w:r>
         <w:rPr>
           <w:rStyle w:val="Strong"/>
           <w:b w:val="0"/>
           <w:lang w:val="en-US"/>
         </w:rPr>
-        <w:t xml:space="preserve">ndicator” is the </w:t>
+        <w:t xml:space="preserve">Received Signal Strength </w:t>
       </w:r>
       <w:r>
         <w:rPr>
@@ -5840,7 +6498,7 @@
           <w:b w:val="0"/>
           <w:lang w:val="en-US"/>
         </w:rPr>
-        <w:t>strength of a wireless connection, usually measured in dBm from 0 to -120db.</w:t>
+        <w:t>I</w:t>
       </w:r>
       <w:r>
         <w:rPr>
@@ -5848,7 +6506,7 @@
           <w:b w:val="0"/>
           <w:lang w:val="en-US"/>
         </w:rPr>
-        <w:t xml:space="preserve"> The closer the value is to zero, the stronger the signal.</w:t>
+        <w:t xml:space="preserve">ndicator” is the </w:t>
       </w:r>
       <w:r>
         <w:rPr>
@@ -5856,46 +6514,80 @@
           <w:b w:val="0"/>
           <w:lang w:val="en-US"/>
         </w:rPr>
-        <w:t xml:space="preserve"> (</w:t>
-      </w:r>
+        <w:t xml:space="preserve">strength of a wireless connection, usually measured in </w:t>
+      </w:r>
+      <w:proofErr w:type="spellStart"/>
       <w:r>
         <w:rPr>
           <w:rStyle w:val="Strong"/>
           <w:b w:val="0"/>
           <w:lang w:val="en-US"/>
         </w:rPr>
-        <w:t>http://www.speedguide.net/faq/how-does-rssi-dbm-relate-to-signal-quality-percent-439</w:t>
-      </w:r>
+        <w:t>dBm</w:t>
+      </w:r>
+      <w:proofErr w:type="spellEnd"/>
       <w:r>
         <w:rPr>
           <w:rStyle w:val="Strong"/>
           <w:b w:val="0"/>
           <w:lang w:val="en-US"/>
         </w:rPr>
-        <w:t>)</w:t>
-      </w:r>
-    </w:p>
-    <w:p>
-      <w:pPr>
-        <w:spacing w:line="360" w:lineRule="auto"/>
+        <w:t xml:space="preserve"> from 0 to -120db.</w:t>
+      </w:r>
+      <w:r>
         <w:rPr>
           <w:rStyle w:val="Strong"/>
           <w:b w:val="0"/>
           <w:lang w:val="en-US"/>
         </w:rPr>
-      </w:pPr>
-    </w:p>
-    <w:p>
-      <w:pPr>
-        <w:spacing w:line="360" w:lineRule="auto"/>
+        <w:t xml:space="preserve"> The closer the value is to zero, the stronger the signal.</w:t>
+      </w:r>
+      <w:r>
         <w:rPr>
           <w:rStyle w:val="Strong"/>
-          <w:lang w:val="en-US"/>
-        </w:rPr>
-      </w:pPr>
+          <w:b w:val="0"/>
+          <w:lang w:val="en-US"/>
+        </w:rPr>
+        <w:t xml:space="preserve"> (</w:t>
+      </w:r>
       <w:r>
         <w:rPr>
           <w:rStyle w:val="Strong"/>
+          <w:b w:val="0"/>
+          <w:lang w:val="en-US"/>
+        </w:rPr>
+        <w:t>http://www.speedguide.net/faq/how-does-rssi-dbm-relate-to-signal-quality-percent-439</w:t>
+      </w:r>
+      <w:r>
+        <w:rPr>
+          <w:rStyle w:val="Strong"/>
+          <w:b w:val="0"/>
+          <w:lang w:val="en-US"/>
+        </w:rPr>
+        <w:t>)</w:t>
+      </w:r>
+    </w:p>
+    <w:p>
+      <w:pPr>
+        <w:spacing w:line="360" w:lineRule="auto"/>
+        <w:rPr>
+          <w:rStyle w:val="Strong"/>
+          <w:b w:val="0"/>
+          <w:lang w:val="en-US"/>
+        </w:rPr>
+      </w:pPr>
+    </w:p>
+    <w:p>
+      <w:pPr>
+        <w:spacing w:line="360" w:lineRule="auto"/>
+        <w:rPr>
+          <w:rStyle w:val="Strong"/>
+          <w:lang w:val="en-US"/>
+        </w:rPr>
+      </w:pPr>
+      <w:r>
+        <w:rPr>
+          <w:rStyle w:val="Strong"/>
           <w:lang w:val="en-US"/>
         </w:rPr>
         <w:t>Servo</w:t>
@@ -5966,6 +6658,7 @@
           <w:rStyle w:val="Strong"/>
           <w:lang w:val="en-US"/>
         </w:rPr>
+        <w:lastRenderedPageBreak/>
         <w:t>UART</w:t>
       </w:r>
     </w:p>
@@ -6132,7 +6825,13 @@
         <w:rPr>
           <w:lang w:val="en-US"/>
         </w:rPr>
-        <w:t>it’s own modified distribution</w:t>
+        <w:t>its</w:t>
+      </w:r>
+      <w:r>
+        <w:rPr>
+          <w:lang w:val="en-US"/>
+        </w:rPr>
+        <w:t xml:space="preserve"> own modified distribution</w:t>
       </w:r>
       <w:r>
         <w:rPr>
@@ -6384,12 +7083,11 @@
           <w:lang w:val="en-US"/>
         </w:rPr>
       </w:pPr>
-      <w:bookmarkStart w:id="1" w:name="_Toc425794089"/>
-      <w:r>
-        <w:rPr>
-          <w:lang w:val="en-US"/>
-        </w:rPr>
-        <w:lastRenderedPageBreak/>
+      <w:bookmarkStart w:id="1" w:name="_Toc425957755"/>
+      <w:r>
+        <w:rPr>
+          <w:lang w:val="en-US"/>
+        </w:rPr>
         <w:t>Introduction</w:t>
       </w:r>
       <w:bookmarkEnd w:id="1"/>
@@ -6401,7 +7099,7 @@
           <w:lang w:val="en-US"/>
         </w:rPr>
       </w:pPr>
-      <w:bookmarkStart w:id="2" w:name="_Toc425794090"/>
+      <w:bookmarkStart w:id="2" w:name="_Toc425957756"/>
       <w:r>
         <w:rPr>
           <w:lang w:val="en-US"/>
@@ -6463,7 +7161,28 @@
         <w:rPr>
           <w:lang w:val="en-US"/>
         </w:rPr>
-        <w:t xml:space="preserve"> senior lecturer Pasi M</w:t>
+        <w:t xml:space="preserve"> senior lecturer </w:t>
+      </w:r>
+      <w:proofErr w:type="spellStart"/>
+      <w:r>
+        <w:rPr>
+          <w:lang w:val="en-US"/>
+        </w:rPr>
+        <w:t>Pasi</w:t>
+      </w:r>
+      <w:proofErr w:type="spellEnd"/>
+      <w:r>
+        <w:rPr>
+          <w:lang w:val="en-US"/>
+        </w:rPr>
+        <w:t xml:space="preserve"> </w:t>
+      </w:r>
+      <w:proofErr w:type="spellStart"/>
+      <w:r>
+        <w:rPr>
+          <w:lang w:val="en-US"/>
+        </w:rPr>
+        <w:t>M</w:t>
       </w:r>
       <w:r>
         <w:rPr>
@@ -6471,6 +7190,7 @@
         </w:rPr>
         <w:t>anninen</w:t>
       </w:r>
+      <w:proofErr w:type="spellEnd"/>
       <w:r>
         <w:rPr>
           <w:lang w:val="en-US"/>
@@ -6555,7 +7275,21 @@
         <w:rPr>
           <w:lang w:val="en-US"/>
         </w:rPr>
-        <w:t>Due to the request of Mr. Manninen acting in the role of the customer, some o</w:t>
+        <w:t xml:space="preserve">Due to the request of Mr. </w:t>
+      </w:r>
+      <w:proofErr w:type="spellStart"/>
+      <w:r>
+        <w:rPr>
+          <w:lang w:val="en-US"/>
+        </w:rPr>
+        <w:t>Manninen</w:t>
+      </w:r>
+      <w:proofErr w:type="spellEnd"/>
+      <w:r>
+        <w:rPr>
+          <w:lang w:val="en-US"/>
+        </w:rPr>
+        <w:t xml:space="preserve"> acting in the role of the customer, some o</w:t>
       </w:r>
       <w:r>
         <w:rPr>
@@ -6687,7 +7421,7 @@
           <w:lang w:val="en-US"/>
         </w:rPr>
       </w:pPr>
-      <w:bookmarkStart w:id="3" w:name="_Toc425794091"/>
+      <w:bookmarkStart w:id="3" w:name="_Toc425957757"/>
       <w:r>
         <w:rPr>
           <w:lang w:val="en-US"/>
@@ -6723,7 +7457,7 @@
                     <pic:cNvPicPr/>
                   </pic:nvPicPr>
                   <pic:blipFill>
-                    <a:blip r:embed="rId18" cstate="print">
+                    <a:blip r:embed="rId16" cstate="print">
                       <a:extLst>
                         <a:ext uri="{28A0092B-C50C-407E-A947-70E740481C1C}">
                           <a14:useLocalDpi xmlns:a14="http://schemas.microsoft.com/office/drawing/2010/main" val="0"/>
@@ -6759,6 +7493,7 @@
         </w:rPr>
       </w:pPr>
       <w:bookmarkStart w:id="4" w:name="_Toc425684169"/>
+      <w:proofErr w:type="gramStart"/>
       <w:r>
         <w:rPr>
           <w:lang w:val="en-US"/>
@@ -6791,7 +7526,14 @@
         <w:rPr>
           <w:lang w:val="en-US"/>
         </w:rPr>
-        <w:t xml:space="preserve">. </w:t>
+        <w:t>.</w:t>
+      </w:r>
+      <w:proofErr w:type="gramEnd"/>
+      <w:r>
+        <w:rPr>
+          <w:lang w:val="en-US"/>
+        </w:rPr>
+        <w:t xml:space="preserve"> </w:t>
       </w:r>
       <w:r>
         <w:rPr>
@@ -7769,7 +8511,7 @@
                     <pic:cNvPicPr/>
                   </pic:nvPicPr>
                   <pic:blipFill>
-                    <a:blip r:embed="rId19">
+                    <a:blip r:embed="rId17">
                       <a:extLst>
                         <a:ext uri="{28A0092B-C50C-407E-A947-70E740481C1C}">
                           <a14:useLocalDpi xmlns:a14="http://schemas.microsoft.com/office/drawing/2010/main" val="0"/>
@@ -8135,6 +8877,7 @@
                               </w:rPr>
                             </w:pPr>
                             <w:bookmarkStart w:id="7" w:name="_Toc425684171"/>
+                            <w:proofErr w:type="gramStart"/>
                             <w:r>
                               <w:rPr>
                                 <w:lang w:val="en-US"/>
@@ -8167,7 +8910,38 @@
                               <w:rPr>
                                 <w:lang w:val="en-US"/>
                               </w:rPr>
-                              <w:t>. Top-down view of wiring</w:t>
+                              <w:t>.</w:t>
+                            </w:r>
+                            <w:proofErr w:type="gramEnd"/>
+                            <w:r>
+                              <w:rPr>
+                                <w:lang w:val="en-US"/>
+                              </w:rPr>
+                              <w:t xml:space="preserve"> </w:t>
+                            </w:r>
+                            <w:r>
+                              <w:rPr>
+                                <w:lang w:val="en-US"/>
+                              </w:rPr>
+                              <w:t xml:space="preserve">Top-down </w:t>
+                            </w:r>
+                            <w:r>
+                              <w:rPr>
+                                <w:lang w:val="en-US"/>
+                              </w:rPr>
+                              <w:t xml:space="preserve">view of </w:t>
+                            </w:r>
+                            <w:r>
+                              <w:rPr>
+                                <w:lang w:val="en-US"/>
+                              </w:rPr>
+                              <w:t xml:space="preserve">old robot </w:t>
+                            </w:r>
+                            <w:r>
+                              <w:rPr>
+                                <w:lang w:val="en-US"/>
+                              </w:rPr>
+                              <w:t>wiring</w:t>
                             </w:r>
                             <w:bookmarkEnd w:id="7"/>
                           </w:p>
@@ -8200,6 +8974,7 @@
                         </w:rPr>
                       </w:pPr>
                       <w:bookmarkStart w:id="8" w:name="_Toc425684171"/>
+                      <w:proofErr w:type="gramStart"/>
                       <w:r>
                         <w:rPr>
                           <w:lang w:val="en-US"/>
@@ -8232,7 +9007,38 @@
                         <w:rPr>
                           <w:lang w:val="en-US"/>
                         </w:rPr>
-                        <w:t>. Top-down view of wiring</w:t>
+                        <w:t>.</w:t>
+                      </w:r>
+                      <w:proofErr w:type="gramEnd"/>
+                      <w:r>
+                        <w:rPr>
+                          <w:lang w:val="en-US"/>
+                        </w:rPr>
+                        <w:t xml:space="preserve"> </w:t>
+                      </w:r>
+                      <w:r>
+                        <w:rPr>
+                          <w:lang w:val="en-US"/>
+                        </w:rPr>
+                        <w:t xml:space="preserve">Top-down </w:t>
+                      </w:r>
+                      <w:r>
+                        <w:rPr>
+                          <w:lang w:val="en-US"/>
+                        </w:rPr>
+                        <w:t xml:space="preserve">view of </w:t>
+                      </w:r>
+                      <w:r>
+                        <w:rPr>
+                          <w:lang w:val="en-US"/>
+                        </w:rPr>
+                        <w:t xml:space="preserve">old robot </w:t>
+                      </w:r>
+                      <w:r>
+                        <w:rPr>
+                          <w:lang w:val="en-US"/>
+                        </w:rPr>
+                        <w:t>wiring</w:t>
                       </w:r>
                       <w:bookmarkEnd w:id="8"/>
                     </w:p>
@@ -8273,7 +9079,7 @@
                     <pic:cNvPicPr/>
                   </pic:nvPicPr>
                   <pic:blipFill>
-                    <a:blip r:embed="rId20" cstate="print">
+                    <a:blip r:embed="rId18" cstate="print">
                       <a:extLst>
                         <a:ext uri="{28A0092B-C50C-407E-A947-70E740481C1C}">
                           <a14:useLocalDpi xmlns:a14="http://schemas.microsoft.com/office/drawing/2010/main" val="0"/>
@@ -8313,7 +9119,7 @@
           <w:lang w:val="en-US"/>
         </w:rPr>
       </w:pPr>
-      <w:bookmarkStart w:id="9" w:name="_Toc425794092"/>
+      <w:bookmarkStart w:id="9" w:name="_Toc425957758"/>
       <w:r>
         <w:rPr>
           <w:lang w:val="en-US"/>
@@ -8527,12 +9333,327 @@
     </w:p>
     <w:p>
       <w:pPr>
+        <w:pStyle w:val="Heading2"/>
+        <w:rPr>
+          <w:lang w:val="en-US"/>
+        </w:rPr>
+      </w:pPr>
+      <w:bookmarkStart w:id="10" w:name="_Toc425957759"/>
+      <w:r>
+        <w:rPr>
+          <w:lang w:val="en-US"/>
+        </w:rPr>
+        <w:t>Tools and technologies</w:t>
+      </w:r>
+      <w:bookmarkEnd w:id="10"/>
+    </w:p>
+    <w:p>
+      <w:pPr>
+        <w:pStyle w:val="Heading3"/>
+        <w:rPr>
+          <w:lang w:val="en-US"/>
+        </w:rPr>
+      </w:pPr>
+      <w:bookmarkStart w:id="11" w:name="_Toc425957760"/>
+      <w:r>
+        <w:rPr>
+          <w:lang w:val="en-US"/>
+        </w:rPr>
+        <w:t>Arduino IDE</w:t>
+      </w:r>
+      <w:bookmarkEnd w:id="11"/>
+    </w:p>
+    <w:p>
+      <w:pPr>
+        <w:rPr>
+          <w:lang w:val="en-US"/>
+        </w:rPr>
+      </w:pPr>
+    </w:p>
+    <w:p>
+      <w:pPr>
+        <w:pStyle w:val="Heading3"/>
+        <w:rPr>
+          <w:lang w:val="en-US"/>
+        </w:rPr>
+      </w:pPr>
+      <w:bookmarkStart w:id="12" w:name="_Toc425957761"/>
+      <w:r>
+        <w:rPr>
+          <w:lang w:val="en-US"/>
+        </w:rPr>
+        <w:t>Eclipse</w:t>
+      </w:r>
+      <w:bookmarkEnd w:id="12"/>
+    </w:p>
+    <w:p>
+      <w:pPr>
+        <w:rPr>
+          <w:lang w:val="en-US"/>
+        </w:rPr>
+      </w:pPr>
+    </w:p>
+    <w:p>
+      <w:pPr>
+        <w:pStyle w:val="Heading3"/>
+        <w:rPr>
+          <w:rStyle w:val="Heading3Char"/>
+          <w:b/>
+        </w:rPr>
+      </w:pPr>
+      <w:bookmarkStart w:id="13" w:name="_Toc425957762"/>
+      <w:r>
+        <w:rPr>
+          <w:b w:val="0"/>
+          <w:lang w:val="en-US"/>
+        </w:rPr>
+        <w:t>C</w:t>
+      </w:r>
+      <w:r>
+        <w:rPr>
+          <w:rStyle w:val="Heading3Char"/>
+          <w:b/>
+        </w:rPr>
+        <w:t>++</w:t>
+      </w:r>
+      <w:bookmarkEnd w:id="13"/>
+      <w:r>
+        <w:rPr>
+          <w:rStyle w:val="Heading3Char"/>
+          <w:b/>
+        </w:rPr>
+        <w:t xml:space="preserve"> and the Arduino language</w:t>
+      </w:r>
+    </w:p>
+    <w:p>
+      <w:pPr>
+        <w:rPr>
+          <w:rFonts w:asciiTheme="majorHAnsi" w:eastAsiaTheme="majorEastAsia" w:hAnsiTheme="majorHAnsi" w:cstheme="majorBidi"/>
+          <w:b/>
+          <w:bCs/>
+          <w:color w:val="4F81BD" w:themeColor="accent1"/>
+          <w:lang w:val="en-US"/>
+        </w:rPr>
+      </w:pPr>
+    </w:p>
+    <w:p>
+      <w:pPr>
+        <w:spacing w:line="360" w:lineRule="auto"/>
+        <w:rPr>
+          <w:rFonts w:eastAsiaTheme="majorEastAsia"/>
+          <w:lang w:val="en-US"/>
+        </w:rPr>
+      </w:pPr>
+      <w:r>
+        <w:rPr>
+          <w:rFonts w:eastAsiaTheme="majorEastAsia"/>
+          <w:lang w:val="en-US"/>
+        </w:rPr>
+        <w:t>C++ is an object-oriented superset of the C language, originally developed by Bjarne Stroustrup, starting from 1979.</w:t>
+      </w:r>
+      <w:r>
+        <w:rPr>
+          <w:lang w:val="en-US"/>
+        </w:rPr>
+        <w:t xml:space="preserve"> </w:t>
+      </w:r>
+      <w:proofErr w:type="gramStart"/>
+      <w:r>
+        <w:rPr>
+          <w:rFonts w:eastAsiaTheme="majorEastAsia"/>
+          <w:lang w:val="en-US"/>
+        </w:rPr>
+        <w:t>(Learncpp.com, 2007).</w:t>
+      </w:r>
+      <w:proofErr w:type="gramEnd"/>
+      <w:r>
+        <w:rPr>
+          <w:rFonts w:eastAsiaTheme="majorEastAsia"/>
+          <w:lang w:val="en-US"/>
+        </w:rPr>
+        <w:t xml:space="preserve"> Since its inception, it has influenced many other programming languages, such as C# and Java. It’s mostly designed for system programming and </w:t>
+      </w:r>
+      <w:proofErr w:type="gramStart"/>
+      <w:r>
+        <w:rPr>
+          <w:rFonts w:eastAsiaTheme="majorEastAsia"/>
+          <w:lang w:val="en-US"/>
+        </w:rPr>
+        <w:t>embedded,</w:t>
+      </w:r>
+      <w:proofErr w:type="gramEnd"/>
+      <w:r>
+        <w:rPr>
+          <w:rFonts w:eastAsiaTheme="majorEastAsia"/>
+          <w:lang w:val="en-US"/>
+        </w:rPr>
+        <w:t xml:space="preserve"> performance-intensive systems. (B. Stroustrup, 2014.)</w:t>
+      </w:r>
+    </w:p>
+    <w:p>
+      <w:pPr>
+        <w:spacing w:line="360" w:lineRule="auto"/>
+        <w:rPr>
+          <w:rFonts w:eastAsiaTheme="majorEastAsia"/>
+          <w:lang w:val="en-US"/>
+        </w:rPr>
+      </w:pPr>
+    </w:p>
+    <w:p>
+      <w:pPr>
+        <w:spacing w:line="360" w:lineRule="auto"/>
+        <w:rPr>
+          <w:rFonts w:eastAsiaTheme="majorEastAsia"/>
+          <w:lang w:val="en-US"/>
+        </w:rPr>
+      </w:pPr>
+      <w:r>
+        <w:rPr>
+          <w:rFonts w:eastAsiaTheme="majorEastAsia"/>
+          <w:lang w:val="en-US"/>
+        </w:rPr>
+        <w:t xml:space="preserve">While C++ is said to be a superset of the C language, </w:t>
+      </w:r>
+      <w:proofErr w:type="gramStart"/>
+      <w:r>
+        <w:rPr>
+          <w:rFonts w:eastAsiaTheme="majorEastAsia"/>
+          <w:lang w:val="en-US"/>
+        </w:rPr>
+        <w:t>The</w:t>
+      </w:r>
+      <w:proofErr w:type="gramEnd"/>
+      <w:r>
+        <w:rPr>
+          <w:rFonts w:eastAsiaTheme="majorEastAsia"/>
+          <w:lang w:val="en-US"/>
+        </w:rPr>
+        <w:t xml:space="preserve"> language used to program the Arduino family of microcontroller can be thought of as a subset of C++. While many of the familiar paradigms of C++ programming, such as object-oriented programming, are mostly too memory-intensive for embedded usage, is the Arduino language basically just a set of C/C++ functions.</w:t>
+      </w:r>
+    </w:p>
+    <w:p>
+      <w:pPr>
+        <w:spacing w:line="360" w:lineRule="auto"/>
+        <w:rPr>
+          <w:rFonts w:eastAsiaTheme="majorEastAsia"/>
+          <w:lang w:val="en-US"/>
+        </w:rPr>
+      </w:pPr>
+    </w:p>
+    <w:p>
+      <w:pPr>
+        <w:spacing w:line="360" w:lineRule="auto"/>
+        <w:rPr>
+          <w:rFonts w:eastAsiaTheme="majorEastAsia"/>
+          <w:lang w:val="en-US"/>
+        </w:rPr>
+      </w:pPr>
+      <w:r>
+        <w:rPr>
+          <w:rFonts w:eastAsiaTheme="majorEastAsia"/>
+          <w:lang w:val="en-US"/>
+        </w:rPr>
+        <w:t>The following is an example of a bare-minimum Arduino program:</w:t>
+      </w:r>
+    </w:p>
+    <w:bookmarkStart w:id="14" w:name="_MON_1499700615"/>
+    <w:bookmarkEnd w:id="14"/>
+    <w:p>
+      <w:pPr>
+        <w:spacing w:line="360" w:lineRule="auto"/>
+        <w:rPr>
+          <w:rFonts w:eastAsiaTheme="majorEastAsia"/>
+          <w:lang w:val="en-US"/>
+        </w:rPr>
+      </w:pPr>
+      <w:r>
+        <w:rPr>
+          <w:rFonts w:eastAsiaTheme="majorEastAsia"/>
+          <w:lang w:val="en-US"/>
+        </w:rPr>
+        <w:object w:dxaOrig="9638" w:dyaOrig="3562">
+          <v:shape id="_x0000_i1026" type="#_x0000_t75" style="width:481.9pt;height:178.1pt" o:ole="">
+            <v:imagedata r:id="rId19" o:title=""/>
+          </v:shape>
+          <o:OLEObject Type="Embed" ProgID="Word.OpenDocumentText.12" ShapeID="_x0000_i1026" DrawAspect="Content" ObjectID="_1499700761" r:id="rId20"/>
+        </w:object>
+      </w:r>
+      <w:r>
+        <w:rPr>
+          <w:rFonts w:eastAsiaTheme="majorEastAsia"/>
+          <w:lang w:val="en-US"/>
+        </w:rPr>
+        <w:t xml:space="preserve">The setup- and loop functions are the only two required functions that must always exist in a valid Arduino program. The setup function is called once, at the beginning of the program. The </w:t>
+      </w:r>
+      <w:r>
+        <w:rPr>
+          <w:rFonts w:eastAsiaTheme="majorEastAsia"/>
+          <w:lang w:val="en-US"/>
+        </w:rPr>
+        <w:t>program</w:t>
+      </w:r>
+      <w:r>
+        <w:rPr>
+          <w:rFonts w:eastAsiaTheme="majorEastAsia"/>
+          <w:lang w:val="en-US"/>
+        </w:rPr>
+        <w:t xml:space="preserve"> then</w:t>
+      </w:r>
+      <w:bookmarkStart w:id="15" w:name="_GoBack"/>
+      <w:bookmarkEnd w:id="15"/>
+      <w:r>
+        <w:rPr>
+          <w:rFonts w:eastAsiaTheme="majorEastAsia"/>
+          <w:lang w:val="en-US"/>
+        </w:rPr>
+        <w:t xml:space="preserve"> proceeds to run forever inside the loop function</w:t>
+      </w:r>
+      <w:r>
+        <w:rPr>
+          <w:rFonts w:eastAsiaTheme="majorEastAsia"/>
+          <w:lang w:val="en-US"/>
+        </w:rPr>
+        <w:t>.</w:t>
+      </w:r>
+    </w:p>
+    <w:p>
+      <w:pPr>
+        <w:rPr>
+          <w:lang w:val="en-US"/>
+        </w:rPr>
+      </w:pPr>
+    </w:p>
+    <w:p>
+      <w:pPr>
+        <w:pStyle w:val="Heading3"/>
+        <w:rPr>
+          <w:lang w:val="en-US"/>
+        </w:rPr>
+      </w:pPr>
+      <w:bookmarkStart w:id="16" w:name="_Toc425957763"/>
+      <w:r>
+        <w:rPr>
+          <w:lang w:val="en-US"/>
+        </w:rPr>
+        <w:t>Java</w:t>
+      </w:r>
+      <w:bookmarkEnd w:id="16"/>
+    </w:p>
+    <w:p>
+      <w:pPr>
+        <w:rPr>
+          <w:lang w:val="en-US"/>
+        </w:rPr>
+      </w:pPr>
+    </w:p>
+    <w:p>
+      <w:pPr>
         <w:pStyle w:val="Heading1"/>
         <w:rPr>
           <w:lang w:val="en-US"/>
         </w:rPr>
       </w:pPr>
-      <w:bookmarkStart w:id="10" w:name="_Toc425794093"/>
+      <w:bookmarkStart w:id="17" w:name="_Toc425957764"/>
       <w:r>
         <w:rPr>
           <w:lang w:val="en-US"/>
@@ -8551,7 +9672,7 @@
         </w:rPr>
         <w:t>ndroid application</w:t>
       </w:r>
-      <w:bookmarkEnd w:id="10"/>
+      <w:bookmarkEnd w:id="17"/>
     </w:p>
     <w:p>
       <w:pPr>
@@ -8560,14 +9681,14 @@
           <w:lang w:val="en-US"/>
         </w:rPr>
       </w:pPr>
-      <w:bookmarkStart w:id="11" w:name="_Toc425794094"/>
+      <w:bookmarkStart w:id="18" w:name="_Toc425957765"/>
       <w:r>
         <w:rPr>
           <w:lang w:val="en-US"/>
         </w:rPr>
         <w:t>Introduction</w:t>
       </w:r>
-      <w:bookmarkEnd w:id="11"/>
+      <w:bookmarkEnd w:id="18"/>
     </w:p>
     <w:p>
       <w:pPr>
@@ -8704,7 +9825,28 @@
         <w:rPr>
           <w:lang w:val="en-US"/>
         </w:rPr>
-        <w:t>After the user has paired their phone with the robot’s Bluetooth LE module, they can move on to the driving activity. Here they can control the robot with a game-like joystick interface</w:t>
+        <w:t xml:space="preserve">After the user has </w:t>
+      </w:r>
+      <w:proofErr w:type="spellStart"/>
+      <w:r>
+        <w:rPr>
+          <w:lang w:val="en-US"/>
+        </w:rPr>
+        <w:t>paired</w:t>
+      </w:r>
+      <w:proofErr w:type="spellEnd"/>
+      <w:r>
+        <w:rPr>
+          <w:lang w:val="en-US"/>
+        </w:rPr>
+        <w:t xml:space="preserve"> their </w:t>
+      </w:r>
+      <w:r>
+        <w:rPr>
+          <w:lang w:val="en-US"/>
+        </w:rPr>
+        <w:lastRenderedPageBreak/>
+        <w:t>phone with the robot’s Bluetooth LE module, they can move on to the driving activity. Here they can control the robot with a game-like joystick interface</w:t>
       </w:r>
       <w:r>
         <w:rPr>
@@ -8752,15 +9894,14 @@
           <w:lang w:val="en-US"/>
         </w:rPr>
       </w:pPr>
-      <w:bookmarkStart w:id="12" w:name="_Toc425794095"/>
-      <w:r>
-        <w:rPr>
-          <w:lang w:val="en-US"/>
-        </w:rPr>
-        <w:lastRenderedPageBreak/>
+      <w:bookmarkStart w:id="19" w:name="_Toc425957766"/>
+      <w:r>
+        <w:rPr>
+          <w:lang w:val="en-US"/>
+        </w:rPr>
         <w:t>Activities</w:t>
       </w:r>
-      <w:bookmarkEnd w:id="12"/>
+      <w:bookmarkEnd w:id="19"/>
     </w:p>
     <w:p>
       <w:pPr>
@@ -8770,14 +9911,14 @@
           <w:lang w:val="en-US"/>
         </w:rPr>
       </w:pPr>
-      <w:bookmarkStart w:id="13" w:name="_Toc425794096"/>
+      <w:bookmarkStart w:id="20" w:name="_Toc425957767"/>
       <w:r>
         <w:rPr>
           <w:lang w:val="en-US"/>
         </w:rPr>
         <w:t>Settings activity</w:t>
       </w:r>
-      <w:bookmarkEnd w:id="13"/>
+      <w:bookmarkEnd w:id="20"/>
     </w:p>
     <w:p>
       <w:pPr>
@@ -8833,7 +9974,8 @@
           <w:lang w:val="en-US"/>
         </w:rPr>
       </w:pPr>
-      <w:bookmarkStart w:id="14" w:name="_Toc425684172"/>
+      <w:bookmarkStart w:id="21" w:name="_Toc425684172"/>
+      <w:proofErr w:type="gramStart"/>
       <w:r>
         <w:rPr>
           <w:lang w:val="en-US"/>
@@ -8866,9 +10008,16 @@
         <w:rPr>
           <w:lang w:val="en-US"/>
         </w:rPr>
-        <w:t>.  Android settings activity</w:t>
-      </w:r>
-      <w:bookmarkEnd w:id="14"/>
+        <w:t>.</w:t>
+      </w:r>
+      <w:proofErr w:type="gramEnd"/>
+      <w:r>
+        <w:rPr>
+          <w:lang w:val="en-US"/>
+        </w:rPr>
+        <w:t xml:space="preserve">  Android settings activity</w:t>
+      </w:r>
+      <w:bookmarkEnd w:id="21"/>
     </w:p>
     <w:p>
       <w:pPr>
@@ -8898,6 +10047,7 @@
         <w:rPr>
           <w:lang w:val="en-US"/>
         </w:rPr>
+        <w:lastRenderedPageBreak/>
         <w:t xml:space="preserve">This is the view where the application starts in, so in essence you might call it the “main” activity of the whole application. In it, you can for example configure camera settings. Since the feed is sent via Wi-Fi, the </w:t>
       </w:r>
       <w:r>
@@ -9295,7 +10445,7 @@
           <w:lang w:val="en-US"/>
         </w:rPr>
       </w:pPr>
-      <w:bookmarkStart w:id="15" w:name="_Toc425794097"/>
+      <w:bookmarkStart w:id="22" w:name="_Toc425957768"/>
       <w:r>
         <w:rPr>
           <w:lang w:val="en-US"/>
@@ -9314,7 +10464,7 @@
         </w:rPr>
         <w:t>activity</w:t>
       </w:r>
-      <w:bookmarkEnd w:id="15"/>
+      <w:bookmarkEnd w:id="22"/>
     </w:p>
     <w:p>
       <w:pPr>
@@ -9370,7 +10520,8 @@
           <w:lang w:val="en-US"/>
         </w:rPr>
       </w:pPr>
-      <w:bookmarkStart w:id="16" w:name="_Toc425684173"/>
+      <w:bookmarkStart w:id="23" w:name="_Toc425684173"/>
+      <w:proofErr w:type="gramStart"/>
       <w:r>
         <w:rPr>
           <w:lang w:val="en-US"/>
@@ -9403,30 +10554,51 @@
         <w:rPr>
           <w:lang w:val="en-US"/>
         </w:rPr>
-        <w:t>. Robot feed activity</w:t>
-      </w:r>
-      <w:bookmarkEnd w:id="16"/>
-    </w:p>
-    <w:p>
-      <w:pPr>
-        <w:spacing w:line="360" w:lineRule="auto"/>
-        <w:rPr>
-          <w:lang w:val="en-US"/>
-        </w:rPr>
-      </w:pPr>
-    </w:p>
-    <w:p>
-      <w:pPr>
-        <w:spacing w:line="360" w:lineRule="auto"/>
-        <w:rPr>
-          <w:lang w:val="en-US"/>
-        </w:rPr>
-      </w:pPr>
-      <w:r>
-        <w:rPr>
-          <w:lang w:val="en-US"/>
-        </w:rPr>
-        <w:t xml:space="preserve">This is the part of the application where most of the action happens. The majority of the activity is taken by the video feed, with some transparent controls located at the bottom There are two “joysticks” on the bottom of the screen. The left joystick is used to control the movement of the robot. So for example, if </w:t>
+        <w:t>.</w:t>
+      </w:r>
+      <w:proofErr w:type="gramEnd"/>
+      <w:r>
+        <w:rPr>
+          <w:lang w:val="en-US"/>
+        </w:rPr>
+        <w:t xml:space="preserve"> Robot feed activity</w:t>
+      </w:r>
+      <w:bookmarkEnd w:id="23"/>
+    </w:p>
+    <w:p>
+      <w:pPr>
+        <w:spacing w:line="360" w:lineRule="auto"/>
+        <w:rPr>
+          <w:lang w:val="en-US"/>
+        </w:rPr>
+      </w:pPr>
+    </w:p>
+    <w:p>
+      <w:pPr>
+        <w:spacing w:line="360" w:lineRule="auto"/>
+        <w:rPr>
+          <w:lang w:val="en-US"/>
+        </w:rPr>
+      </w:pPr>
+      <w:r>
+        <w:rPr>
+          <w:lang w:val="en-US"/>
+        </w:rPr>
+        <w:t xml:space="preserve">This is the part of the application where most of the action happens. The majority of the activity is taken by the video feed, with some transparent controls located at the bottom </w:t>
+      </w:r>
+      <w:proofErr w:type="gramStart"/>
+      <w:r>
+        <w:rPr>
+          <w:lang w:val="en-US"/>
+        </w:rPr>
+        <w:t>There</w:t>
+      </w:r>
+      <w:proofErr w:type="gramEnd"/>
+      <w:r>
+        <w:rPr>
+          <w:lang w:val="en-US"/>
+        </w:rPr>
+        <w:t xml:space="preserve"> are two “joysticks” on the bottom of the screen. The left joystick is used to control the movement of the robot. So for example, if </w:t>
       </w:r>
       <w:r>
         <w:rPr>
@@ -9590,7 +10762,6 @@
         <w:rPr>
           <w:lang w:val="en-US"/>
         </w:rPr>
-        <w:lastRenderedPageBreak/>
         <w:t xml:space="preserve">There is also a </w:t>
       </w:r>
       <w:r>
@@ -9799,12 +10970,11 @@
           <w:lang w:val="en-US"/>
         </w:rPr>
       </w:pPr>
-      <w:bookmarkStart w:id="17" w:name="_Toc425794098"/>
-      <w:r>
-        <w:rPr>
-          <w:lang w:val="en-US"/>
-        </w:rPr>
-        <w:lastRenderedPageBreak/>
+      <w:bookmarkStart w:id="24" w:name="_Toc425957769"/>
+      <w:r>
+        <w:rPr>
+          <w:lang w:val="en-US"/>
+        </w:rPr>
         <w:t>Application c</w:t>
       </w:r>
       <w:r>
@@ -9813,7 +10983,7 @@
         </w:rPr>
         <w:t>lasses</w:t>
       </w:r>
-      <w:bookmarkEnd w:id="17"/>
+      <w:bookmarkEnd w:id="24"/>
     </w:p>
     <w:p>
       <w:pPr>
@@ -9823,14 +10993,30 @@
           <w:lang w:val="en-US"/>
         </w:rPr>
       </w:pPr>
-      <w:bookmarkStart w:id="18" w:name="_Toc425794099"/>
-      <w:r>
-        <w:rPr>
-          <w:lang w:val="en-US"/>
-        </w:rPr>
-        <w:t>MjpegInputStream &amp; MjpegView</w:t>
-      </w:r>
-      <w:bookmarkEnd w:id="18"/>
+      <w:bookmarkStart w:id="25" w:name="_Toc425957770"/>
+      <w:proofErr w:type="spellStart"/>
+      <w:r>
+        <w:rPr>
+          <w:lang w:val="en-US"/>
+        </w:rPr>
+        <w:t>MjpegInputStream</w:t>
+      </w:r>
+      <w:proofErr w:type="spellEnd"/>
+      <w:r>
+        <w:rPr>
+          <w:lang w:val="en-US"/>
+        </w:rPr>
+        <w:t xml:space="preserve"> &amp; </w:t>
+      </w:r>
+      <w:proofErr w:type="spellStart"/>
+      <w:r>
+        <w:rPr>
+          <w:lang w:val="en-US"/>
+        </w:rPr>
+        <w:t>MjpegView</w:t>
+      </w:r>
+      <w:bookmarkEnd w:id="25"/>
+      <w:proofErr w:type="spellEnd"/>
     </w:p>
     <w:p>
       <w:pPr>
@@ -9869,7 +11055,21 @@
         <w:rPr>
           <w:lang w:val="en-US"/>
         </w:rPr>
-        <w:t xml:space="preserve"> the Raspberry Pi. The Pi is hosting a GStreamer-pipeline, which is a popular open-source framework for handling multimedia</w:t>
+        <w:t xml:space="preserve"> the Raspberry Pi. The Pi is hosting a </w:t>
+      </w:r>
+      <w:proofErr w:type="spellStart"/>
+      <w:r>
+        <w:rPr>
+          <w:lang w:val="en-US"/>
+        </w:rPr>
+        <w:t>GStreamer</w:t>
+      </w:r>
+      <w:proofErr w:type="spellEnd"/>
+      <w:r>
+        <w:rPr>
+          <w:lang w:val="en-US"/>
+        </w:rPr>
+        <w:t>-pipeline, which is a popular open-source framework for handling multimedia</w:t>
       </w:r>
       <w:r>
         <w:rPr>
@@ -9883,23 +11083,53 @@
         </w:rPr>
         <w:t xml:space="preserve">. </w:t>
       </w:r>
-      <w:r>
-        <w:rPr>
-          <w:lang w:val="en-US"/>
-        </w:rPr>
-        <w:t xml:space="preserve">MjpegInputStream </w:t>
-      </w:r>
-      <w:r>
-        <w:rPr>
-          <w:lang w:val="en-US"/>
-        </w:rPr>
-        <w:t xml:space="preserve">is the bytestream that fetches data from the pipeline, and </w:t>
-      </w:r>
-      <w:r>
-        <w:rPr>
-          <w:lang w:val="en-US"/>
-        </w:rPr>
-        <w:t xml:space="preserve">MjpegView </w:t>
+      <w:proofErr w:type="spellStart"/>
+      <w:r>
+        <w:rPr>
+          <w:lang w:val="en-US"/>
+        </w:rPr>
+        <w:t>MjpegInputStream</w:t>
+      </w:r>
+      <w:proofErr w:type="spellEnd"/>
+      <w:r>
+        <w:rPr>
+          <w:lang w:val="en-US"/>
+        </w:rPr>
+        <w:t xml:space="preserve"> </w:t>
+      </w:r>
+      <w:r>
+        <w:rPr>
+          <w:lang w:val="en-US"/>
+        </w:rPr>
+        <w:t xml:space="preserve">is the </w:t>
+      </w:r>
+      <w:proofErr w:type="spellStart"/>
+      <w:r>
+        <w:rPr>
+          <w:lang w:val="en-US"/>
+        </w:rPr>
+        <w:t>bytestream</w:t>
+      </w:r>
+      <w:proofErr w:type="spellEnd"/>
+      <w:r>
+        <w:rPr>
+          <w:lang w:val="en-US"/>
+        </w:rPr>
+        <w:t xml:space="preserve"> that fetches data from the pipeline, and </w:t>
+      </w:r>
+      <w:proofErr w:type="spellStart"/>
+      <w:r>
+        <w:rPr>
+          <w:lang w:val="en-US"/>
+        </w:rPr>
+        <w:t>MjpegView</w:t>
+      </w:r>
+      <w:proofErr w:type="spellEnd"/>
+      <w:r>
+        <w:rPr>
+          <w:lang w:val="en-US"/>
+        </w:rPr>
+        <w:t xml:space="preserve"> </w:t>
       </w:r>
       <w:r>
         <w:rPr>
@@ -9941,7 +11171,35 @@
         <w:rPr>
           <w:lang w:val="en-US"/>
         </w:rPr>
-        <w:t xml:space="preserve"> from a GStreamer-specific fork of the original MJpegViewer-project for Android. </w:t>
+        <w:t xml:space="preserve"> from a </w:t>
+      </w:r>
+      <w:proofErr w:type="spellStart"/>
+      <w:r>
+        <w:rPr>
+          <w:lang w:val="en-US"/>
+        </w:rPr>
+        <w:t>GStreamer</w:t>
+      </w:r>
+      <w:proofErr w:type="spellEnd"/>
+      <w:r>
+        <w:rPr>
+          <w:lang w:val="en-US"/>
+        </w:rPr>
+        <w:t xml:space="preserve">-specific fork of the original </w:t>
+      </w:r>
+      <w:proofErr w:type="spellStart"/>
+      <w:r>
+        <w:rPr>
+          <w:lang w:val="en-US"/>
+        </w:rPr>
+        <w:t>MJpegViewer</w:t>
+      </w:r>
+      <w:proofErr w:type="spellEnd"/>
+      <w:r>
+        <w:rPr>
+          <w:lang w:val="en-US"/>
+        </w:rPr>
+        <w:t xml:space="preserve">-project for Android. </w:t>
       </w:r>
       <w:r>
         <w:rPr>
@@ -9975,14 +11233,16 @@
           <w:lang w:val="en-US"/>
         </w:rPr>
       </w:pPr>
-      <w:bookmarkStart w:id="19" w:name="_Toc425794100"/>
+      <w:bookmarkStart w:id="26" w:name="_Toc425957771"/>
+      <w:proofErr w:type="spellStart"/>
       <w:r>
         <w:rPr>
           <w:lang w:val="en-US"/>
         </w:rPr>
         <w:t>JoyStickView</w:t>
       </w:r>
-      <w:bookmarkEnd w:id="19"/>
+      <w:bookmarkEnd w:id="26"/>
+      <w:proofErr w:type="spellEnd"/>
     </w:p>
     <w:p>
       <w:pPr>
@@ -10051,13 +11311,27 @@
         <w:rPr>
           <w:lang w:val="en-US"/>
         </w:rPr>
-        <w:t>user Z</w:t>
-      </w:r>
-      <w:r>
-        <w:rPr>
-          <w:lang w:val="en-US"/>
-        </w:rPr>
-        <w:t xml:space="preserve">erokol, with some </w:t>
+        <w:t xml:space="preserve">user </w:t>
+      </w:r>
+      <w:proofErr w:type="spellStart"/>
+      <w:r>
+        <w:rPr>
+          <w:lang w:val="en-US"/>
+        </w:rPr>
+        <w:t>Z</w:t>
+      </w:r>
+      <w:r>
+        <w:rPr>
+          <w:lang w:val="en-US"/>
+        </w:rPr>
+        <w:t>erokol</w:t>
+      </w:r>
+      <w:proofErr w:type="spellEnd"/>
+      <w:r>
+        <w:rPr>
+          <w:lang w:val="en-US"/>
+        </w:rPr>
+        <w:t xml:space="preserve">, with some </w:t>
       </w:r>
       <w:r>
         <w:rPr>
@@ -10109,35 +11383,51 @@
           <w:lang w:val="en-US"/>
         </w:rPr>
       </w:pPr>
-      <w:bookmarkStart w:id="20" w:name="_Toc425794101"/>
+      <w:bookmarkStart w:id="27" w:name="_Toc425957772"/>
+      <w:proofErr w:type="spellStart"/>
       <w:r>
         <w:rPr>
           <w:lang w:val="en-US"/>
         </w:rPr>
         <w:t>ApplicationState</w:t>
       </w:r>
-      <w:bookmarkEnd w:id="20"/>
-    </w:p>
-    <w:p>
-      <w:pPr>
-        <w:spacing w:line="360" w:lineRule="auto"/>
-        <w:rPr>
-          <w:lang w:val="en-US"/>
-        </w:rPr>
-      </w:pPr>
-    </w:p>
-    <w:p>
-      <w:pPr>
-        <w:spacing w:line="360" w:lineRule="auto"/>
-        <w:rPr>
-          <w:lang w:val="en-US"/>
-        </w:rPr>
-      </w:pPr>
-      <w:r>
-        <w:rPr>
-          <w:lang w:val="en-US"/>
-        </w:rPr>
-        <w:t>The primary functionality of the ApplicationState class</w:t>
+      <w:bookmarkEnd w:id="27"/>
+      <w:proofErr w:type="spellEnd"/>
+    </w:p>
+    <w:p>
+      <w:pPr>
+        <w:spacing w:line="360" w:lineRule="auto"/>
+        <w:rPr>
+          <w:lang w:val="en-US"/>
+        </w:rPr>
+      </w:pPr>
+    </w:p>
+    <w:p>
+      <w:pPr>
+        <w:spacing w:line="360" w:lineRule="auto"/>
+        <w:rPr>
+          <w:lang w:val="en-US"/>
+        </w:rPr>
+      </w:pPr>
+      <w:r>
+        <w:rPr>
+          <w:lang w:val="en-US"/>
+        </w:rPr>
+        <w:t xml:space="preserve">The primary functionality of the </w:t>
+      </w:r>
+      <w:proofErr w:type="spellStart"/>
+      <w:r>
+        <w:rPr>
+          <w:lang w:val="en-US"/>
+        </w:rPr>
+        <w:t>ApplicationState</w:t>
+      </w:r>
+      <w:proofErr w:type="spellEnd"/>
+      <w:r>
+        <w:rPr>
+          <w:lang w:val="en-US"/>
+        </w:rPr>
+        <w:t xml:space="preserve"> class</w:t>
       </w:r>
       <w:r>
         <w:rPr>
@@ -10149,7 +11439,21 @@
         <w:rPr>
           <w:lang w:val="en-US"/>
         </w:rPr>
-        <w:t xml:space="preserve">is to pass a reference to the BluetoothStreamManager class </w:t>
+        <w:t xml:space="preserve">is to pass a reference to the </w:t>
+      </w:r>
+      <w:proofErr w:type="spellStart"/>
+      <w:r>
+        <w:rPr>
+          <w:lang w:val="en-US"/>
+        </w:rPr>
+        <w:t>BluetoothStreamManager</w:t>
+      </w:r>
+      <w:proofErr w:type="spellEnd"/>
+      <w:r>
+        <w:rPr>
+          <w:lang w:val="en-US"/>
+        </w:rPr>
+        <w:t xml:space="preserve"> class </w:t>
       </w:r>
       <w:r>
         <w:rPr>
@@ -10218,12 +11522,12 @@
           <w:lang w:val="en-US"/>
         </w:rPr>
       </w:pPr>
-      <w:bookmarkStart w:id="21" w:name="_Toc425794102"/>
-      <w:r>
-        <w:rPr>
-          <w:lang w:val="en-US"/>
-        </w:rPr>
-        <w:lastRenderedPageBreak/>
+      <w:bookmarkStart w:id="28" w:name="_Toc425957773"/>
+      <w:proofErr w:type="spellStart"/>
+      <w:r>
+        <w:rPr>
+          <w:lang w:val="en-US"/>
+        </w:rPr>
         <w:t>BluetoothStreamM</w:t>
       </w:r>
       <w:r>
@@ -10232,7 +11536,8 @@
         </w:rPr>
         <w:t>anager</w:t>
       </w:r>
-      <w:bookmarkEnd w:id="21"/>
+      <w:bookmarkEnd w:id="28"/>
+      <w:proofErr w:type="spellEnd"/>
     </w:p>
     <w:p>
       <w:pPr>
@@ -10374,8 +11679,16 @@
         <w:rPr>
           <w:lang w:val="en-US"/>
         </w:rPr>
-        <w:t>The BluetoothStreamManager</w:t>
-      </w:r>
+        <w:t xml:space="preserve">The </w:t>
+      </w:r>
+      <w:proofErr w:type="spellStart"/>
+      <w:r>
+        <w:rPr>
+          <w:lang w:val="en-US"/>
+        </w:rPr>
+        <w:t>BluetoothStreamManager</w:t>
+      </w:r>
+      <w:proofErr w:type="spellEnd"/>
       <w:r>
         <w:rPr>
           <w:lang w:val="en-US"/>
@@ -10511,14 +11824,14 @@
           <w:lang w:val="en-US"/>
         </w:rPr>
       </w:pPr>
-      <w:bookmarkStart w:id="22" w:name="_Toc425794103"/>
+      <w:bookmarkStart w:id="29" w:name="_Toc425957774"/>
       <w:r>
         <w:rPr>
           <w:lang w:val="en-US"/>
         </w:rPr>
         <w:t>Feed</w:t>
       </w:r>
-      <w:bookmarkEnd w:id="22"/>
+      <w:bookmarkEnd w:id="29"/>
     </w:p>
     <w:p>
       <w:pPr>
@@ -10667,6 +11980,7 @@
         <w:rPr>
           <w:lang w:val="en-US"/>
         </w:rPr>
+        <w:lastRenderedPageBreak/>
         <w:t>The activity</w:t>
       </w:r>
       <w:r>
@@ -10685,14 +11999,21 @@
         <w:rPr>
           <w:lang w:val="en-US"/>
         </w:rPr>
-        <w:t xml:space="preserve">of the AsyncTask class, which is </w:t>
-      </w:r>
-      <w:r>
-        <w:rPr>
-          <w:lang w:val="en-US"/>
-        </w:rPr>
-        <w:lastRenderedPageBreak/>
-        <w:t>used to fetch</w:t>
+        <w:t xml:space="preserve">of the </w:t>
+      </w:r>
+      <w:proofErr w:type="spellStart"/>
+      <w:r>
+        <w:rPr>
+          <w:lang w:val="en-US"/>
+        </w:rPr>
+        <w:t>AsyncTask</w:t>
+      </w:r>
+      <w:proofErr w:type="spellEnd"/>
+      <w:r>
+        <w:rPr>
+          <w:lang w:val="en-US"/>
+        </w:rPr>
+        <w:t xml:space="preserve"> class, which is used to fetch</w:t>
       </w:r>
       <w:r>
         <w:rPr>
@@ -10741,14 +12062,14 @@
           <w:lang w:val="en-US"/>
         </w:rPr>
       </w:pPr>
-      <w:bookmarkStart w:id="23" w:name="_Toc425794104"/>
+      <w:bookmarkStart w:id="30" w:name="_Toc425957775"/>
       <w:r>
         <w:rPr>
           <w:lang w:val="en-US"/>
         </w:rPr>
         <w:t>Settings</w:t>
       </w:r>
-      <w:bookmarkEnd w:id="23"/>
+      <w:bookmarkEnd w:id="30"/>
     </w:p>
     <w:p>
       <w:pPr>
@@ -10795,12 +12116,14 @@
         </w:rPr>
         <w:t xml:space="preserve">uration for the rest of the app. These settings are saved and loaded from Android’s </w:t>
       </w:r>
+      <w:proofErr w:type="spellStart"/>
       <w:r>
         <w:rPr>
           <w:lang w:val="en-US"/>
         </w:rPr>
         <w:t>SharedPreferences</w:t>
       </w:r>
+      <w:proofErr w:type="spellEnd"/>
       <w:r>
         <w:rPr>
           <w:lang w:val="en-US"/>
@@ -10863,7 +12186,21 @@
         <w:rPr>
           <w:lang w:val="en-US"/>
         </w:rPr>
-        <w:t>e is then paired with the phone and the output stream is passed on to BluetoothStreamManager, and the user can proceed to other activities.</w:t>
+        <w:t xml:space="preserve">e is then paired with the phone and the output stream is passed on to </w:t>
+      </w:r>
+      <w:proofErr w:type="spellStart"/>
+      <w:r>
+        <w:rPr>
+          <w:lang w:val="en-US"/>
+        </w:rPr>
+        <w:t>BluetoothStreamManager</w:t>
+      </w:r>
+      <w:proofErr w:type="spellEnd"/>
+      <w:r>
+        <w:rPr>
+          <w:lang w:val="en-US"/>
+        </w:rPr>
+        <w:t>, and the user can proceed to other activities.</w:t>
       </w:r>
     </w:p>
     <w:p>
@@ -10969,7 +12306,7 @@
           <w:lang w:val="en-US"/>
         </w:rPr>
       </w:pPr>
-      <w:bookmarkStart w:id="24" w:name="_Toc425794105"/>
+      <w:bookmarkStart w:id="31" w:name="_Toc425957776"/>
       <w:r>
         <w:rPr>
           <w:lang w:val="en-US"/>
@@ -10977,7 +12314,7 @@
         <w:lastRenderedPageBreak/>
         <w:t>The robot</w:t>
       </w:r>
-      <w:bookmarkEnd w:id="24"/>
+      <w:bookmarkEnd w:id="31"/>
     </w:p>
     <w:p>
       <w:pPr>
@@ -10986,14 +12323,14 @@
           <w:lang w:val="en-US"/>
         </w:rPr>
       </w:pPr>
-      <w:bookmarkStart w:id="25" w:name="_Toc425794106"/>
+      <w:bookmarkStart w:id="32" w:name="_Toc425957777"/>
       <w:r>
         <w:rPr>
           <w:lang w:val="en-US"/>
         </w:rPr>
         <w:t>Introduction</w:t>
       </w:r>
-      <w:bookmarkEnd w:id="25"/>
+      <w:bookmarkEnd w:id="32"/>
     </w:p>
     <w:p>
       <w:pPr>
@@ -11123,6 +12460,7 @@
           <w:lang w:val="en-US"/>
         </w:rPr>
       </w:pPr>
+      <w:proofErr w:type="gramStart"/>
       <w:r>
         <w:rPr>
           <w:lang w:val="en-US"/>
@@ -11155,7 +12493,14 @@
         <w:rPr>
           <w:lang w:val="en-US"/>
         </w:rPr>
-        <w:t>. Finished robot</w:t>
+        <w:t>.</w:t>
+      </w:r>
+      <w:proofErr w:type="gramEnd"/>
+      <w:r>
+        <w:rPr>
+          <w:lang w:val="en-US"/>
+        </w:rPr>
+        <w:t xml:space="preserve"> Finished robot</w:t>
       </w:r>
     </w:p>
     <w:p>
@@ -11190,7 +12535,7 @@
           <w:lang w:val="en-US"/>
         </w:rPr>
       </w:pPr>
-      <w:bookmarkStart w:id="26" w:name="_Toc425794107"/>
+      <w:bookmarkStart w:id="33" w:name="_Toc425957778"/>
       <w:r>
         <w:rPr>
           <w:lang w:val="en-US"/>
@@ -11198,7 +12543,7 @@
         <w:lastRenderedPageBreak/>
         <w:t>Overview of parts</w:t>
       </w:r>
-      <w:bookmarkEnd w:id="26"/>
+      <w:bookmarkEnd w:id="33"/>
     </w:p>
     <w:p>
       <w:pPr>
@@ -11212,7 +12557,7 @@
         <w:pStyle w:val="Caption"/>
         <w:keepNext/>
       </w:pPr>
-      <w:bookmarkStart w:id="27" w:name="_Toc425785902"/>
+      <w:bookmarkStart w:id="34" w:name="_Toc425785902"/>
       <w:r>
         <w:t xml:space="preserve">Table </w:t>
       </w:r>
@@ -11237,7 +12582,7 @@
       <w:r>
         <w:t>. Robot parts &amp; prices</w:t>
       </w:r>
-      <w:bookmarkEnd w:id="27"/>
+      <w:bookmarkEnd w:id="34"/>
     </w:p>
     <w:tbl>
       <w:tblPr>
@@ -11454,8 +12799,9 @@
                 <w:szCs w:val="22"/>
                 <w:lang w:val="en-US" w:eastAsia="ja-JP"/>
               </w:rPr>
-              <w:t>000 mAh</w:t>
-            </w:r>
+              <w:t xml:space="preserve">000 </w:t>
+            </w:r>
+            <w:proofErr w:type="spellStart"/>
             <w:r>
               <w:rPr>
                 <w:rFonts w:ascii="Calibri" w:hAnsi="Calibri"/>
@@ -11464,8 +12810,19 @@
                 <w:szCs w:val="22"/>
                 <w:lang w:val="en-US" w:eastAsia="ja-JP"/>
               </w:rPr>
+              <w:t>mAh</w:t>
+            </w:r>
+            <w:r>
+              <w:rPr>
+                <w:rFonts w:ascii="Calibri" w:hAnsi="Calibri"/>
+                <w:color w:val="000000"/>
+                <w:sz w:val="22"/>
+                <w:szCs w:val="22"/>
+                <w:lang w:val="en-US" w:eastAsia="ja-JP"/>
+              </w:rPr>
               <w:t>LiPo</w:t>
             </w:r>
+            <w:proofErr w:type="spellEnd"/>
             <w:r>
               <w:rPr>
                 <w:rFonts w:ascii="Calibri" w:hAnsi="Calibri"/>
@@ -12703,7 +14060,7 @@
           <w:lang w:val="en-US"/>
         </w:rPr>
       </w:pPr>
-      <w:bookmarkStart w:id="28" w:name="_Toc425794108"/>
+      <w:bookmarkStart w:id="35" w:name="_Toc425957779"/>
       <w:r>
         <w:rPr>
           <w:lang w:val="en-US"/>
@@ -12716,7 +14073,7 @@
         </w:rPr>
         <w:t xml:space="preserve"> 2560</w:t>
       </w:r>
-      <w:bookmarkEnd w:id="28"/>
+      <w:bookmarkEnd w:id="35"/>
     </w:p>
     <w:p>
       <w:pPr>
@@ -12836,7 +14193,21 @@
         <w:rPr>
           <w:lang w:val="en-US"/>
         </w:rPr>
-        <w:t xml:space="preserve"> was the deciding factor for the change, as it turns out the libraries needed to interface with the Bluetooth module and the NeoPixels needed a lot more </w:t>
+        <w:t xml:space="preserve"> was the deciding factor for the change, as it turns out the libraries needed to interface with the Bluetooth module and the </w:t>
+      </w:r>
+      <w:proofErr w:type="spellStart"/>
+      <w:r>
+        <w:rPr>
+          <w:lang w:val="en-US"/>
+        </w:rPr>
+        <w:t>NeoPixels</w:t>
+      </w:r>
+      <w:proofErr w:type="spellEnd"/>
+      <w:r>
+        <w:rPr>
+          <w:lang w:val="en-US"/>
+        </w:rPr>
+        <w:t xml:space="preserve"> needed a lot more </w:t>
       </w:r>
       <w:r>
         <w:rPr>
@@ -12877,14 +14248,14 @@
           <w:lang w:val="en-US"/>
         </w:rPr>
       </w:pPr>
-      <w:bookmarkStart w:id="29" w:name="_Toc425794109"/>
+      <w:bookmarkStart w:id="36" w:name="_Toc425957780"/>
       <w:r>
         <w:rPr>
           <w:lang w:val="en-US"/>
         </w:rPr>
         <w:t>Robot chassis</w:t>
       </w:r>
-      <w:bookmarkEnd w:id="29"/>
+      <w:bookmarkEnd w:id="36"/>
       <w:r>
         <w:rPr>
           <w:lang w:val="en-US"/>
@@ -12962,7 +14333,21 @@
         <w:rPr>
           <w:lang w:val="en-US"/>
         </w:rPr>
-        <w:t>However, the cheap motors ended up causing some issues, as when the robot reached a certain speed, they started to generate a critical amount of electrical noise which caused the Arduino to operate in an unstable manner.</w:t>
+        <w:t xml:space="preserve">However, the cheap motors ended up causing some issues, as when the robot reached a certain </w:t>
+      </w:r>
+      <w:proofErr w:type="gramStart"/>
+      <w:r>
+        <w:rPr>
+          <w:lang w:val="en-US"/>
+        </w:rPr>
+        <w:t>speed,</w:t>
+      </w:r>
+      <w:proofErr w:type="gramEnd"/>
+      <w:r>
+        <w:rPr>
+          <w:lang w:val="en-US"/>
+        </w:rPr>
+        <w:t xml:space="preserve"> they started to generate a critical amount of electrical noise which caused the Arduino to operate in an unstable manner.</w:t>
       </w:r>
       <w:r>
         <w:rPr>
@@ -12992,14 +14377,14 @@
           <w:lang w:val="en-US"/>
         </w:rPr>
       </w:pPr>
-      <w:bookmarkStart w:id="30" w:name="_Toc425794110"/>
+      <w:bookmarkStart w:id="37" w:name="_Toc425957781"/>
       <w:r>
         <w:rPr>
           <w:lang w:val="en-US"/>
         </w:rPr>
         <w:t>Pan + tilt servo</w:t>
       </w:r>
-      <w:bookmarkEnd w:id="30"/>
+      <w:bookmarkEnd w:id="37"/>
     </w:p>
     <w:p>
       <w:pPr>
@@ -13093,15 +14478,23 @@
           <w:lang w:val="en-US"/>
         </w:rPr>
       </w:pPr>
-      <w:bookmarkStart w:id="31" w:name="_Toc425794111"/>
+      <w:bookmarkStart w:id="38" w:name="_Toc425957782"/>
+      <w:proofErr w:type="spellStart"/>
       <w:r>
         <w:rPr>
           <w:lang w:val="en-US"/>
         </w:rPr>
         <w:lastRenderedPageBreak/>
-        <w:t>LiPo battery and UBEC</w:t>
-      </w:r>
-      <w:bookmarkEnd w:id="31"/>
+        <w:t>LiPo</w:t>
+      </w:r>
+      <w:proofErr w:type="spellEnd"/>
+      <w:r>
+        <w:rPr>
+          <w:lang w:val="en-US"/>
+        </w:rPr>
+        <w:t xml:space="preserve"> battery and UBEC</w:t>
+      </w:r>
+      <w:bookmarkEnd w:id="38"/>
     </w:p>
     <w:p>
       <w:pPr>
@@ -13229,7 +14622,21 @@
         <w:rPr>
           <w:lang w:val="en-US"/>
         </w:rPr>
-        <w:t xml:space="preserve"> Since all the components, from the Raspberry Pi and Arduino are rated for 5 volts, the LiPo battery is connected to a Universal Battery Elimination Circuit.</w:t>
+        <w:t xml:space="preserve"> Since all the components, from the Raspberry Pi and Arduino are rated for 5 volts, the </w:t>
+      </w:r>
+      <w:proofErr w:type="spellStart"/>
+      <w:r>
+        <w:rPr>
+          <w:lang w:val="en-US"/>
+        </w:rPr>
+        <w:t>LiPo</w:t>
+      </w:r>
+      <w:proofErr w:type="spellEnd"/>
+      <w:r>
+        <w:rPr>
+          <w:lang w:val="en-US"/>
+        </w:rPr>
+        <w:t xml:space="preserve"> battery is connected to a Universal Battery Elimination Circuit.</w:t>
       </w:r>
       <w:r>
         <w:rPr>
@@ -13387,19 +14794,7 @@
         <w:rPr>
           <w:lang w:val="en-US"/>
         </w:rPr>
-        <w:t xml:space="preserve">While one is planning out a project that incorporates microcontrollers interacting with servos or motors or other “heavy-duty” components, one </w:t>
-      </w:r>
-      <w:r>
-        <w:rPr>
-          <w:lang w:val="en-US"/>
-        </w:rPr>
-        <w:t>should</w:t>
-      </w:r>
-      <w:r>
-        <w:rPr>
-          <w:lang w:val="en-US"/>
-        </w:rPr>
-        <w:t xml:space="preserve"> always remember to separate their power supplies</w:t>
+        <w:t>While one is planning out a project that incorporates microcontrollers interacting with servos or motors or other “heavy-duty” components, one should always remember to separate their power supplies</w:t>
       </w:r>
       <w:r>
         <w:rPr>
@@ -13430,14 +14825,14 @@
           <w:lang w:val="en-US"/>
         </w:rPr>
       </w:pPr>
-      <w:bookmarkStart w:id="32" w:name="_Toc425794112"/>
+      <w:bookmarkStart w:id="39" w:name="_Toc425957783"/>
       <w:r>
         <w:rPr>
           <w:lang w:val="en-US"/>
         </w:rPr>
         <w:t>Adafruit Motor Shield V2</w:t>
       </w:r>
-      <w:bookmarkEnd w:id="32"/>
+      <w:bookmarkEnd w:id="39"/>
     </w:p>
     <w:p>
       <w:pPr>
@@ -13607,14 +15002,14 @@
           <w:lang w:val="en-US"/>
         </w:rPr>
       </w:pPr>
-      <w:bookmarkStart w:id="33" w:name="_Toc425794113"/>
+      <w:bookmarkStart w:id="40" w:name="_Toc425957784"/>
       <w:r>
         <w:rPr>
           <w:lang w:val="en-US"/>
         </w:rPr>
         <w:t>NeoPixel shield &amp; matrix</w:t>
       </w:r>
-      <w:bookmarkEnd w:id="33"/>
+      <w:bookmarkEnd w:id="40"/>
     </w:p>
     <w:p>
       <w:pPr>
@@ -13665,7 +15060,7 @@
           <w:lang w:val="en-US"/>
         </w:rPr>
       </w:pPr>
-      <w:bookmarkStart w:id="34" w:name="_Toc425794114"/>
+      <w:bookmarkStart w:id="41" w:name="_Toc425957785"/>
       <w:r>
         <w:rPr>
           <w:lang w:val="en-US"/>
@@ -13678,7 +15073,7 @@
         </w:rPr>
         <w:t xml:space="preserve"> 2 Text-to-speech module &amp; speaker</w:t>
       </w:r>
-      <w:bookmarkEnd w:id="34"/>
+      <w:bookmarkEnd w:id="41"/>
     </w:p>
     <w:p>
       <w:pPr>
@@ -13765,14 +15160,14 @@
           <w:lang w:val="en-US"/>
         </w:rPr>
       </w:pPr>
-      <w:bookmarkStart w:id="35" w:name="_Toc425794115"/>
+      <w:bookmarkStart w:id="42" w:name="_Toc425957786"/>
       <w:r>
         <w:rPr>
           <w:lang w:val="en-US"/>
         </w:rPr>
         <w:t>Raspberry Pi 2 with webcam</w:t>
       </w:r>
-      <w:bookmarkEnd w:id="35"/>
+      <w:bookmarkEnd w:id="42"/>
     </w:p>
     <w:p>
       <w:pPr>
@@ -13841,7 +15236,21 @@
         <w:rPr>
           <w:lang w:val="en-US"/>
         </w:rPr>
-        <w:t xml:space="preserve">host a GStreamer-based server that </w:t>
+        <w:t xml:space="preserve">host a </w:t>
+      </w:r>
+      <w:proofErr w:type="spellStart"/>
+      <w:r>
+        <w:rPr>
+          <w:lang w:val="en-US"/>
+        </w:rPr>
+        <w:t>GStreamer</w:t>
+      </w:r>
+      <w:proofErr w:type="spellEnd"/>
+      <w:r>
+        <w:rPr>
+          <w:lang w:val="en-US"/>
+        </w:rPr>
+        <w:t xml:space="preserve">-based server that </w:t>
       </w:r>
       <w:r>
         <w:rPr>
@@ -13936,22 +15345,22 @@
           <w:lang w:val="en-US"/>
         </w:rPr>
       </w:pPr>
+      <w:bookmarkStart w:id="43" w:name="_Toc425957787"/>
       <w:r>
         <w:rPr>
           <w:lang w:val="en-US"/>
         </w:rPr>
         <w:t>Assembly</w:t>
       </w:r>
-    </w:p>
-    <w:p>
-      <w:pPr>
-        <w:spacing w:line="360" w:lineRule="auto"/>
-        <w:rPr>
-          <w:lang w:val="en-US"/>
-        </w:rPr>
-      </w:pPr>
-      <w:bookmarkStart w:id="36" w:name="_GoBack"/>
-      <w:bookmarkEnd w:id="36"/>
+      <w:bookmarkEnd w:id="43"/>
+    </w:p>
+    <w:p>
+      <w:pPr>
+        <w:spacing w:line="360" w:lineRule="auto"/>
+        <w:rPr>
+          <w:lang w:val="en-US"/>
+        </w:rPr>
+      </w:pPr>
     </w:p>
     <w:p>
       <w:pPr>
@@ -14088,7 +15497,7 @@
           <w:lang w:val="en-US"/>
         </w:rPr>
       </w:pPr>
-      <w:bookmarkStart w:id="37" w:name="_Toc425794116"/>
+      <w:bookmarkStart w:id="44" w:name="_Toc425957788"/>
       <w:r>
         <w:rPr>
           <w:lang w:val="en-US"/>
@@ -14114,7 +15523,7 @@
         </w:rPr>
         <w:t>code</w:t>
       </w:r>
-      <w:bookmarkEnd w:id="37"/>
+      <w:bookmarkEnd w:id="44"/>
     </w:p>
     <w:p>
       <w:pPr>
@@ -14123,27 +15532,63 @@
           <w:lang w:val="en-US"/>
         </w:rPr>
       </w:pPr>
-      <w:bookmarkStart w:id="38" w:name="_Toc425794117"/>
+      <w:bookmarkStart w:id="45" w:name="_Toc425957789"/>
       <w:r>
         <w:rPr>
           <w:lang w:val="en-US"/>
         </w:rPr>
         <w:t>Introduction</w:t>
       </w:r>
-      <w:bookmarkEnd w:id="38"/>
-    </w:p>
-    <w:p>
-      <w:pPr>
-        <w:spacing w:line="360" w:lineRule="auto"/>
-        <w:rPr>
-          <w:lang w:val="en-US"/>
-        </w:rPr>
-      </w:pPr>
-      <w:r>
-        <w:rPr>
-          <w:lang w:val="en-US"/>
-        </w:rPr>
-        <w:t>In essence, the embedded code is essentially one big state machine, reading bytes from the Bluetooth module and reacting accordingly. The robot has an enum of different states it can exist in, which are “NOTHING”, “MOTOR”, “MESSAGE”, “TOGGLE”, and “PINPWM”, which are rather self-explanatory in my opinion. The main loop checks for new bytes in the serial buffer of the Bluetooth module in the handleSerialInput()-method which also handles changing robot state. If, for example, the incoming byte is 123 and the robot’s current state is NOTHING, the robot knows to go to MOTOR-mode, and the next 5 bytes are related to moving the wheels and the servo. After it’s gotten the necessary values, the state is reset to NOTHING. The main loop also animates the robot’s eyes and handles making beep sounds on a small speaker if the robot is currently scrolling a message on the LED matrix.</w:t>
+      <w:bookmarkEnd w:id="45"/>
+    </w:p>
+    <w:p>
+      <w:pPr>
+        <w:spacing w:line="360" w:lineRule="auto"/>
+        <w:rPr>
+          <w:lang w:val="en-US"/>
+        </w:rPr>
+      </w:pPr>
+      <w:r>
+        <w:rPr>
+          <w:lang w:val="en-US"/>
+        </w:rPr>
+        <w:t xml:space="preserve">In essence, the embedded code is essentially one big state machine, reading bytes from the Bluetooth module and reacting accordingly. The robot has an </w:t>
+      </w:r>
+      <w:proofErr w:type="spellStart"/>
+      <w:r>
+        <w:rPr>
+          <w:lang w:val="en-US"/>
+        </w:rPr>
+        <w:t>enum</w:t>
+      </w:r>
+      <w:proofErr w:type="spellEnd"/>
+      <w:r>
+        <w:rPr>
+          <w:lang w:val="en-US"/>
+        </w:rPr>
+        <w:t xml:space="preserve"> of different states it can exist in, which are “NOTHING”, “MOTOR”, “MESSAGE”, “TOGGLE”, and “PINPWM”, which are rather self-explanatory in my opinion. The main loop checks for new bytes in the serial buffer of the Bluetooth module in the </w:t>
+      </w:r>
+      <w:proofErr w:type="spellStart"/>
+      <w:proofErr w:type="gramStart"/>
+      <w:r>
+        <w:rPr>
+          <w:lang w:val="en-US"/>
+        </w:rPr>
+        <w:t>handleSerialInput</w:t>
+      </w:r>
+      <w:proofErr w:type="spellEnd"/>
+      <w:r>
+        <w:rPr>
+          <w:lang w:val="en-US"/>
+        </w:rPr>
+        <w:t>(</w:t>
+      </w:r>
+      <w:proofErr w:type="gramEnd"/>
+      <w:r>
+        <w:rPr>
+          <w:lang w:val="en-US"/>
+        </w:rPr>
+        <w:t>)-method which also handles changing robot state. If, for example, the incoming byte is 123 and the robot’s current state is NOTHING, the robot knows to go to MOTOR-mode, and the next 5 bytes are related to moving the wheels and the servo. After it’s gotten the necessary values, the state is reset to NOTHING. The main loop also animates the robot’s eyes and handles making beep sounds on a small speaker if the robot is currently scrolling a message on the LED matrix.</w:t>
       </w:r>
     </w:p>
     <w:p>
@@ -14167,7 +15612,7 @@
           <w:lang w:val="en-US"/>
         </w:rPr>
       </w:pPr>
-      <w:bookmarkStart w:id="39" w:name="_Toc425794118"/>
+      <w:bookmarkStart w:id="46" w:name="_Toc425957790"/>
       <w:r>
         <w:rPr>
           <w:lang w:val="en-US"/>
@@ -14180,7 +15625,7 @@
         </w:rPr>
         <w:t xml:space="preserve"> between Android application and robot</w:t>
       </w:r>
-      <w:bookmarkEnd w:id="39"/>
+      <w:bookmarkEnd w:id="46"/>
     </w:p>
     <w:p>
       <w:pPr>
@@ -14636,13 +16081,23 @@
           <w:lang w:val="en-US"/>
         </w:rPr>
       </w:pPr>
+      <w:proofErr w:type="gramStart"/>
       <w:r>
         <w:rPr>
           <w:sz w:val="64"/>
           <w:szCs w:val="64"/>
           <w:lang w:val="en-US"/>
         </w:rPr>
-        <w:t>z …. \n</w:t>
+        <w:t>z</w:t>
+      </w:r>
+      <w:proofErr w:type="gramEnd"/>
+      <w:r>
+        <w:rPr>
+          <w:sz w:val="64"/>
+          <w:szCs w:val="64"/>
+          <w:lang w:val="en-US"/>
+        </w:rPr>
+        <w:t xml:space="preserve"> …. \n</w:t>
       </w:r>
     </w:p>
     <w:p>
@@ -14843,7 +16298,21 @@
         <w:rPr>
           <w:lang w:val="en-US"/>
         </w:rPr>
-        <w:t xml:space="preserve"> implicates that the command should be interpreted as AnalogWriting a pin. The following valu</w:t>
+        <w:t xml:space="preserve"> implicates that the command should be interpreted as </w:t>
+      </w:r>
+      <w:proofErr w:type="spellStart"/>
+      <w:r>
+        <w:rPr>
+          <w:lang w:val="en-US"/>
+        </w:rPr>
+        <w:t>AnalogWriting</w:t>
+      </w:r>
+      <w:proofErr w:type="spellEnd"/>
+      <w:r>
+        <w:rPr>
+          <w:lang w:val="en-US"/>
+        </w:rPr>
+        <w:t xml:space="preserve"> a pin. The following valu</w:t>
       </w:r>
       <w:r>
         <w:rPr>
@@ -14895,7 +16364,21 @@
         <w:rPr>
           <w:lang w:val="en-US"/>
         </w:rPr>
-        <w:t>You can also toggle the pins on and off, from 0 to 5 volts. It works in sort of the same way as the AnalogWrite.</w:t>
+        <w:t xml:space="preserve">You can also toggle the pins on and off, from 0 to 5 volts. It works in sort of the same way as the </w:t>
+      </w:r>
+      <w:proofErr w:type="spellStart"/>
+      <w:r>
+        <w:rPr>
+          <w:lang w:val="en-US"/>
+        </w:rPr>
+        <w:t>AnalogWrite</w:t>
+      </w:r>
+      <w:proofErr w:type="spellEnd"/>
+      <w:r>
+        <w:rPr>
+          <w:lang w:val="en-US"/>
+        </w:rPr>
+        <w:t>.</w:t>
       </w:r>
     </w:p>
     <w:p>
@@ -14957,7 +16440,21 @@
         <w:rPr>
           <w:lang w:val="en-US"/>
         </w:rPr>
-        <w:t>Like the motor commands, AnalogWrite and Toggle neither require an ending delimiter.</w:t>
+        <w:t xml:space="preserve">Like the motor commands, </w:t>
+      </w:r>
+      <w:proofErr w:type="spellStart"/>
+      <w:r>
+        <w:rPr>
+          <w:lang w:val="en-US"/>
+        </w:rPr>
+        <w:t>AnalogWrite</w:t>
+      </w:r>
+      <w:proofErr w:type="spellEnd"/>
+      <w:r>
+        <w:rPr>
+          <w:lang w:val="en-US"/>
+        </w:rPr>
+        <w:t xml:space="preserve"> and Toggle neither require an ending delimiter.</w:t>
       </w:r>
     </w:p>
     <w:p>
@@ -15031,7 +16528,7 @@
           <w:lang w:val="en-US"/>
         </w:rPr>
       </w:pPr>
-      <w:bookmarkStart w:id="40" w:name="_Toc425794119"/>
+      <w:bookmarkStart w:id="47" w:name="_Toc425957791"/>
       <w:r>
         <w:rPr>
           <w:lang w:val="en-US"/>
@@ -15044,7 +16541,7 @@
         </w:rPr>
         <w:t xml:space="preserve"> and conclusion</w:t>
       </w:r>
-      <w:bookmarkEnd w:id="40"/>
+      <w:bookmarkEnd w:id="47"/>
     </w:p>
     <w:p>
       <w:pPr>
@@ -15162,7 +16659,21 @@
         <w:rPr>
           <w:lang w:val="en-US"/>
         </w:rPr>
-        <w:t>This resulted in there not existing a lot of documentation.</w:t>
+        <w:t xml:space="preserve">This resulted in there not </w:t>
+      </w:r>
+      <w:proofErr w:type="gramStart"/>
+      <w:r>
+        <w:rPr>
+          <w:lang w:val="en-US"/>
+        </w:rPr>
+        <w:t>existing</w:t>
+      </w:r>
+      <w:proofErr w:type="gramEnd"/>
+      <w:r>
+        <w:rPr>
+          <w:lang w:val="en-US"/>
+        </w:rPr>
+        <w:t xml:space="preserve"> a lot of documentation.</w:t>
       </w:r>
       <w:r>
         <w:rPr>
@@ -15373,14 +16884,14 @@
           <w:lang w:val="en-US"/>
         </w:rPr>
       </w:pPr>
-      <w:bookmarkStart w:id="41" w:name="_Toc425794120"/>
+      <w:bookmarkStart w:id="48" w:name="_Toc425957792"/>
       <w:r>
         <w:rPr>
           <w:lang w:val="en-US"/>
         </w:rPr>
         <w:t>References</w:t>
       </w:r>
-      <w:bookmarkEnd w:id="41"/>
+      <w:bookmarkEnd w:id="48"/>
     </w:p>
     <w:p>
       <w:pPr>
@@ -15393,18 +16904,34 @@
           <w:lang w:val="en-US"/>
         </w:rPr>
       </w:pPr>
-      <w:r>
-        <w:rPr>
-          <w:lang w:val="en-US"/>
-        </w:rPr>
-        <w:t>Understanding RC LiPo Batteries</w:t>
-      </w:r>
-      <w:r>
-        <w:rPr>
-          <w:lang w:val="en-US"/>
-        </w:rPr>
-        <w:t xml:space="preserve">. </w:t>
-      </w:r>
+      <w:proofErr w:type="gramStart"/>
+      <w:r>
+        <w:rPr>
+          <w:lang w:val="en-US"/>
+        </w:rPr>
+        <w:t xml:space="preserve">Understanding RC </w:t>
+      </w:r>
+      <w:proofErr w:type="spellStart"/>
+      <w:r>
+        <w:rPr>
+          <w:lang w:val="en-US"/>
+        </w:rPr>
+        <w:t>LiPo</w:t>
+      </w:r>
+      <w:proofErr w:type="spellEnd"/>
+      <w:r>
+        <w:rPr>
+          <w:lang w:val="en-US"/>
+        </w:rPr>
+        <w:t xml:space="preserve"> Batteries</w:t>
+      </w:r>
+      <w:r>
+        <w:rPr>
+          <w:lang w:val="en-US"/>
+        </w:rPr>
+        <w:t>.</w:t>
+      </w:r>
+      <w:proofErr w:type="gramEnd"/>
       <w:r>
         <w:rPr>
           <w:lang w:val="en-US"/>
@@ -15415,13 +16942,27 @@
         <w:rPr>
           <w:lang w:val="en-US"/>
         </w:rPr>
+        <w:t xml:space="preserve"> </w:t>
+      </w:r>
+      <w:proofErr w:type="gramStart"/>
+      <w:r>
+        <w:rPr>
+          <w:lang w:val="en-US"/>
+        </w:rPr>
         <w:t>Accessed on 27</w:t>
       </w:r>
       <w:r>
         <w:rPr>
           <w:lang w:val="en-US"/>
         </w:rPr>
-        <w:t xml:space="preserve"> July 2015. Retrieved from </w:t>
+        <w:t xml:space="preserve"> July 2015.</w:t>
+      </w:r>
+      <w:proofErr w:type="gramEnd"/>
+      <w:r>
+        <w:rPr>
+          <w:lang w:val="en-US"/>
+        </w:rPr>
+        <w:t xml:space="preserve"> Retrieved from </w:t>
       </w:r>
       <w:hyperlink r:id="rId26" w:history="1">
         <w:r>
@@ -15440,9 +16981,6 @@
           <w:tab w:val="left" w:pos="5475"/>
         </w:tabs>
         <w:spacing w:line="360" w:lineRule="auto"/>
-        <w:rPr>
-          <w:lang w:val="en-US"/>
-        </w:rPr>
       </w:pPr>
       <w:r>
         <w:rPr>
@@ -15456,23 +16994,167 @@
         </w:rPr>
         <w:tab/>
       </w:r>
-      <w:hyperlink r:id="rId27" w:history="1">
-        <w:r>
-          <w:rPr>
-            <w:rStyle w:val="Hyperlink"/>
-            <w:lang w:val="en-US"/>
-          </w:rPr>
-          <w:t>http://www.medicalelectronicsdesig</w:t>
-        </w:r>
-        <w:r>
-          <w:rPr>
-            <w:rStyle w:val="Hyperlink"/>
-            <w:lang w:val="en-US"/>
-          </w:rPr>
-          <w:lastRenderedPageBreak/>
-          <w:t>n.com/article/bluetooth-low-energy-vs-classic-bluetooth-choose-best-wireless-technology-your-application</w:t>
-        </w:r>
-      </w:hyperlink>
+    </w:p>
+    <w:p>
+      <w:pPr>
+        <w:tabs>
+          <w:tab w:val="left" w:pos="5040"/>
+          <w:tab w:val="left" w:pos="5475"/>
+        </w:tabs>
+        <w:spacing w:line="360" w:lineRule="auto"/>
+        <w:rPr>
+          <w:lang w:val="en-US"/>
+        </w:rPr>
+      </w:pPr>
+    </w:p>
+    <w:p>
+      <w:pPr>
+        <w:tabs>
+          <w:tab w:val="left" w:pos="5040"/>
+          <w:tab w:val="left" w:pos="5475"/>
+        </w:tabs>
+        <w:spacing w:line="360" w:lineRule="auto"/>
+        <w:rPr>
+          <w:lang w:val="en-US"/>
+        </w:rPr>
+      </w:pPr>
+      <w:proofErr w:type="gramStart"/>
+      <w:r>
+        <w:rPr>
+          <w:rStyle w:val="citation"/>
+          <w:rFonts w:eastAsiaTheme="majorEastAsia"/>
+          <w:lang w:val="en-US"/>
+        </w:rPr>
+        <w:lastRenderedPageBreak/>
+        <w:t>Stroustrup, B.</w:t>
+      </w:r>
+      <w:r>
+        <w:rPr>
+          <w:rStyle w:val="citation"/>
+          <w:rFonts w:eastAsiaTheme="majorEastAsia"/>
+          <w:lang w:val="en-US"/>
+        </w:rPr>
+        <w:t xml:space="preserve"> 2014.</w:t>
+      </w:r>
+      <w:proofErr w:type="gramEnd"/>
+      <w:r>
+        <w:rPr>
+          <w:rStyle w:val="citation"/>
+          <w:rFonts w:eastAsiaTheme="majorEastAsia"/>
+          <w:lang w:val="en-US"/>
+        </w:rPr>
+        <w:t xml:space="preserve"> Lecture: The essence of C++. </w:t>
+      </w:r>
+      <w:proofErr w:type="gramStart"/>
+      <w:r>
+        <w:rPr>
+          <w:lang w:val="en-US"/>
+        </w:rPr>
+        <w:t>Accessed on 29 July 2015</w:t>
+      </w:r>
+      <w:r>
+        <w:rPr>
+          <w:lang w:val="en-US"/>
+        </w:rPr>
+        <w:t>.</w:t>
+      </w:r>
+      <w:proofErr w:type="gramEnd"/>
+      <w:r>
+        <w:rPr>
+          <w:lang w:val="en-US"/>
+        </w:rPr>
+        <w:t xml:space="preserve"> Retrieved from </w:t>
+      </w:r>
+      <w:r>
+        <w:rPr>
+          <w:lang w:val="en-US"/>
+        </w:rPr>
+        <w:t>https://www.youtube.com/watch?v=86xWVb4XIyE</w:t>
+      </w:r>
+    </w:p>
+    <w:p>
+      <w:pPr>
+        <w:tabs>
+          <w:tab w:val="left" w:pos="5040"/>
+          <w:tab w:val="left" w:pos="5475"/>
+        </w:tabs>
+        <w:spacing w:line="360" w:lineRule="auto"/>
+        <w:rPr>
+          <w:lang w:val="en-US"/>
+        </w:rPr>
+      </w:pPr>
+    </w:p>
+    <w:p>
+      <w:pPr>
+        <w:tabs>
+          <w:tab w:val="left" w:pos="5040"/>
+          <w:tab w:val="left" w:pos="5475"/>
+        </w:tabs>
+        <w:spacing w:line="360" w:lineRule="auto"/>
+        <w:rPr>
+          <w:lang w:val="en-US"/>
+        </w:rPr>
+      </w:pPr>
+      <w:proofErr w:type="gramStart"/>
+      <w:r>
+        <w:rPr>
+          <w:lang w:val="en-US"/>
+        </w:rPr>
+        <w:t>Learncpp.com, 2007.</w:t>
+      </w:r>
+      <w:proofErr w:type="gramEnd"/>
+      <w:r>
+        <w:rPr>
+          <w:lang w:val="en-US"/>
+        </w:rPr>
+        <w:t xml:space="preserve"> </w:t>
+      </w:r>
+      <w:proofErr w:type="gramStart"/>
+      <w:r>
+        <w:rPr>
+          <w:lang w:val="en-US"/>
+        </w:rPr>
+        <w:t>Introduction to C/C++</w:t>
+      </w:r>
+      <w:r>
+        <w:rPr>
+          <w:lang w:val="en-US"/>
+        </w:rPr>
+        <w:t>.</w:t>
+      </w:r>
+      <w:proofErr w:type="gramEnd"/>
+      <w:r>
+        <w:rPr>
+          <w:lang w:val="en-US"/>
+        </w:rPr>
+        <w:t xml:space="preserve">  </w:t>
+      </w:r>
+      <w:proofErr w:type="gramStart"/>
+      <w:r>
+        <w:rPr>
+          <w:lang w:val="en-US"/>
+        </w:rPr>
+        <w:t>Accessed on 29</w:t>
+      </w:r>
+      <w:r>
+        <w:rPr>
+          <w:lang w:val="en-US"/>
+        </w:rPr>
+        <w:t xml:space="preserve"> July 2015.</w:t>
+      </w:r>
+      <w:proofErr w:type="gramEnd"/>
+      <w:r>
+        <w:rPr>
+          <w:lang w:val="en-US"/>
+        </w:rPr>
+        <w:t xml:space="preserve"> Retrieved from </w:t>
+      </w:r>
+      <w:r>
+        <w:rPr>
+          <w:lang w:val="en-US"/>
+        </w:rPr>
+        <w:t>http://www.learncpp.com/cpp-tutorial/03-introduction-to-cc/</w:t>
+      </w:r>
     </w:p>
     <w:p>
       <w:pPr>
@@ -15483,8 +17165,8 @@
       </w:pPr>
     </w:p>
     <w:sectPr>
-      <w:headerReference w:type="default" r:id="rId28"/>
-      <w:footerReference w:type="default" r:id="rId29"/>
+      <w:headerReference w:type="default" r:id="rId27"/>
+      <w:footerReference w:type="default" r:id="rId28"/>
       <w:pgSz w:w="12240" w:h="15840" w:code="1"/>
       <w:pgMar w:top="1134" w:right="1134" w:bottom="1134" w:left="2438" w:header="709" w:footer="709" w:gutter="0"/>
       <w:pgNumType w:start="1"/>
@@ -15891,7 +17573,7 @@
       <w:rPr>
         <w:noProof/>
       </w:rPr>
-      <w:t>26</w:t>
+      <w:t>13</w:t>
     </w:r>
     <w:r>
       <w:rPr>
@@ -17249,7 +18931,6 @@
   <w:style w:type="character" w:default="1" w:styleId="DefaultParagraphFont">
     <w:name w:val="Default Paragraph Font"/>
     <w:uiPriority w:val="1"/>
-    <w:semiHidden/>
     <w:unhideWhenUsed/>
   </w:style>
   <w:style w:type="table" w:default="1" w:styleId="TableNormal">
@@ -18121,6 +19802,11 @@
       <w:bCs/>
     </w:rPr>
   </w:style>
+  <w:style w:type="character" w:customStyle="1" w:styleId="citation">
+    <w:name w:val="citation"/>
+    <w:basedOn w:val="DefaultParagraphFont"/>
+    <w:rsid w:val="00147F55"/>
+  </w:style>
 </w:styles>
 </file>
 
@@ -18541,7 +20227,6 @@
   <w:style w:type="character" w:default="1" w:styleId="DefaultParagraphFont">
     <w:name w:val="Default Paragraph Font"/>
     <w:uiPriority w:val="1"/>
-    <w:semiHidden/>
     <w:unhideWhenUsed/>
   </w:style>
   <w:style w:type="table" w:default="1" w:styleId="TableNormal">
@@ -19413,6 +21098,11 @@
       <w:bCs/>
     </w:rPr>
   </w:style>
+  <w:style w:type="character" w:customStyle="1" w:styleId="citation">
+    <w:name w:val="citation"/>
+    <w:basedOn w:val="DefaultParagraphFont"/>
+    <w:rsid w:val="00147F55"/>
+  </w:style>
 </w:styles>
 </file>
 
@@ -19706,7 +21396,7 @@
 </file>
 
 <file path=customXml/itemProps1.xml><?xml version="1.0" encoding="utf-8"?>
-<ds:datastoreItem xmlns:ds="http://schemas.openxmlformats.org/officeDocument/2006/customXml" ds:itemID="{FF28BA08-EA1D-41BC-97A9-2AB5297F8B6C}">
+<ds:datastoreItem xmlns:ds="http://schemas.openxmlformats.org/officeDocument/2006/customXml" ds:itemID="{F52D4D88-A815-43BD-B60F-1969062A4884}">
   <ds:schemaRefs>
     <ds:schemaRef ds:uri="http://schemas.openxmlformats.org/officeDocument/2006/bibliography"/>
   </ds:schemaRefs>

</xml_diff>

<commit_message>
Remove numbering from first page
</commit_message>
<xml_diff>
--- a/Docs/thesis.docx
+++ b/Docs/thesis.docx
@@ -46,6 +46,8 @@
             <w:pPr>
               <w:pStyle w:val="JAMKOpinnytekuvailulehti"/>
             </w:pPr>
+            <w:bookmarkStart w:id="0" w:name="_GoBack"/>
+            <w:bookmarkEnd w:id="0"/>
             <w:r>
               <w:rPr>
                 <w:noProof/>
@@ -808,16 +810,53 @@
               </w:rPr>
               <w:t>Keywords/tags (</w:t>
             </w:r>
-            <w:hyperlink r:id="rId10" w:history="1">
-              <w:r>
-                <w:rPr>
-                  <w:rStyle w:val="Hyperlink"/>
-                  <w:lang w:val="en-US"/>
-                </w:rPr>
-                <w:t>subjects</w:t>
-              </w:r>
-            </w:hyperlink>
-            <w:hyperlink r:id="rId11" w:history="1"/>
+            <w:r>
+              <w:fldChar w:fldCharType="begin"/>
+            </w:r>
+            <w:r>
+              <w:rPr>
+                <w:lang w:val="en-US"/>
+              </w:rPr>
+              <w:instrText xml:space="preserve"> HYPERLINK "http://www.nelliportaali.fi/V/?institute=JAMK&amp;portal=JAMK&amp;new_lng=e</w:instrText>
+            </w:r>
+            <w:r>
+              <w:rPr>
+                <w:lang w:val="en-US"/>
+              </w:rPr>
+              <w:instrText xml:space="preserve">ng&amp;force_login=Y&amp;func=find-db-1-category&amp;mode=category&amp;restricted=all&amp;sequence=000013943" </w:instrText>
+            </w:r>
+            <w:r>
+              <w:fldChar w:fldCharType="separate"/>
+            </w:r>
+            <w:r>
+              <w:rPr>
+                <w:rStyle w:val="Hyperlink"/>
+                <w:lang w:val="en-US"/>
+              </w:rPr>
+              <w:t>subjects</w:t>
+            </w:r>
+            <w:r>
+              <w:rPr>
+                <w:rStyle w:val="Hyperlink"/>
+                <w:lang w:val="en-US"/>
+              </w:rPr>
+              <w:fldChar w:fldCharType="end"/>
+            </w:r>
+            <w:r>
+              <w:fldChar w:fldCharType="begin"/>
+            </w:r>
+            <w:r>
+              <w:rPr>
+                <w:lang w:val="en-US"/>
+              </w:rPr>
+              <w:instrText xml:space="preserve"> HYPERLINK "http://vesa.lib.helsinki.fi/" </w:instrText>
+            </w:r>
+            <w:r>
+              <w:fldChar w:fldCharType="separate"/>
+            </w:r>
+            <w:r>
+              <w:fldChar w:fldCharType="end"/>
+            </w:r>
             <w:r>
               <w:rPr>
                 <w:lang w:val="en-US"/>
@@ -984,6 +1023,7 @@
               <w:rPr>
                 <w:noProof/>
               </w:rPr>
+              <w:lastRenderedPageBreak/>
               <w:pict>
                 <v:shapetype id="_x0000_t75" coordsize="21600,21600" o:spt="75" o:preferrelative="t" path="m@4@5l@4@11@9@11@9@5xe" filled="f" stroked="f">
                   <v:stroke joinstyle="miter"/>
@@ -1005,7 +1045,7 @@
                   <o:lock v:ext="edit" aspectratio="t"/>
                 </v:shapetype>
                 <v:shape id="Kuva 1" o:spid="_x0000_i1025" type="#_x0000_t75" style="width:222.7pt;height:46.5pt;visibility:visible">
-                  <v:imagedata r:id="rId12" o:title=""/>
+                  <v:imagedata r:id="rId10" o:title=""/>
                 </v:shape>
               </w:pict>
             </w:r>
@@ -1757,13 +1797,12 @@
           <w:lang w:val="en-US"/>
         </w:rPr>
         <w:sectPr>
-          <w:headerReference w:type="default" r:id="rId13"/>
-          <w:footerReference w:type="default" r:id="rId14"/>
-          <w:headerReference w:type="first" r:id="rId15"/>
+          <w:headerReference w:type="default" r:id="rId11"/>
+          <w:footerReference w:type="default" r:id="rId12"/>
+          <w:headerReference w:type="first" r:id="rId13"/>
           <w:pgSz w:w="12240" w:h="15840" w:code="1"/>
           <w:pgMar w:top="1134" w:right="1134" w:bottom="1134" w:left="2438" w:header="709" w:footer="709" w:gutter="0"/>
           <w:cols w:space="708"/>
-          <w:titlePg/>
           <w:docGrid w:linePitch="360"/>
         </w:sectPr>
       </w:pPr>
@@ -1831,94 +1870,56 @@
             </w:rPr>
             <w:fldChar w:fldCharType="separate"/>
           </w:r>
-          <w:bookmarkStart w:id="0" w:name="_GoBack"/>
-          <w:bookmarkEnd w:id="0"/>
-          <w:r>
-            <w:rPr>
-              <w:rStyle w:val="Hyperlink"/>
-            </w:rPr>
-            <w:fldChar w:fldCharType="begin"/>
-          </w:r>
-          <w:r>
-            <w:rPr>
-              <w:rStyle w:val="Hyperlink"/>
-            </w:rPr>
-            <w:instrText xml:space="preserve"> </w:instrText>
-          </w:r>
-          <w:r>
-            <w:instrText>HYPERLINK \l "_Toc425969218"</w:instrText>
-          </w:r>
-          <w:r>
-            <w:rPr>
-              <w:rStyle w:val="Hyperlink"/>
-            </w:rPr>
-            <w:instrText xml:space="preserve"> </w:instrText>
-          </w:r>
-          <w:r>
-            <w:rPr>
-              <w:rStyle w:val="Hyperlink"/>
-            </w:rPr>
-          </w:r>
-          <w:r>
-            <w:rPr>
-              <w:rStyle w:val="Hyperlink"/>
-            </w:rPr>
-            <w:fldChar w:fldCharType="separate"/>
-          </w:r>
-          <w:r>
-            <w:rPr>
-              <w:rStyle w:val="Hyperlink"/>
-              <w:lang w:val="en-US"/>
-            </w:rPr>
-            <w:t>Glossary</w:t>
-          </w:r>
-          <w:r>
-            <w:rPr>
-              <w:webHidden/>
-            </w:rPr>
-            <w:tab/>
-          </w:r>
-          <w:r>
-            <w:rPr>
-              <w:webHidden/>
-            </w:rPr>
-            <w:fldChar w:fldCharType="begin"/>
-          </w:r>
-          <w:r>
-            <w:rPr>
-              <w:webHidden/>
-            </w:rPr>
-            <w:instrText xml:space="preserve"> PAGEREF _Toc425969218 \h </w:instrText>
-          </w:r>
-          <w:r>
-            <w:rPr>
-              <w:webHidden/>
-            </w:rPr>
-          </w:r>
-          <w:r>
-            <w:rPr>
-              <w:webHidden/>
-            </w:rPr>
-            <w:fldChar w:fldCharType="separate"/>
-          </w:r>
-          <w:r>
-            <w:rPr>
-              <w:webHidden/>
-            </w:rPr>
-            <w:t>4</w:t>
-          </w:r>
-          <w:r>
-            <w:rPr>
-              <w:webHidden/>
-            </w:rPr>
-            <w:fldChar w:fldCharType="end"/>
-          </w:r>
-          <w:r>
-            <w:rPr>
-              <w:rStyle w:val="Hyperlink"/>
-            </w:rPr>
-            <w:fldChar w:fldCharType="end"/>
-          </w:r>
+          <w:hyperlink w:anchor="_Toc425969218" w:history="1">
+            <w:r>
+              <w:rPr>
+                <w:rStyle w:val="Hyperlink"/>
+                <w:lang w:val="en-US"/>
+              </w:rPr>
+              <w:t>Glossary</w:t>
+            </w:r>
+            <w:r>
+              <w:rPr>
+                <w:webHidden/>
+              </w:rPr>
+              <w:tab/>
+            </w:r>
+            <w:r>
+              <w:rPr>
+                <w:webHidden/>
+              </w:rPr>
+              <w:fldChar w:fldCharType="begin"/>
+            </w:r>
+            <w:r>
+              <w:rPr>
+                <w:webHidden/>
+              </w:rPr>
+              <w:instrText xml:space="preserve"> PAGEREF _Toc425969218 \h </w:instrText>
+            </w:r>
+            <w:r>
+              <w:rPr>
+                <w:webHidden/>
+              </w:rPr>
+            </w:r>
+            <w:r>
+              <w:rPr>
+                <w:webHidden/>
+              </w:rPr>
+              <w:fldChar w:fldCharType="separate"/>
+            </w:r>
+            <w:r>
+              <w:rPr>
+                <w:webHidden/>
+              </w:rPr>
+              <w:t>4</w:t>
+            </w:r>
+            <w:r>
+              <w:rPr>
+                <w:webHidden/>
+              </w:rPr>
+              <w:fldChar w:fldCharType="end"/>
+            </w:r>
+          </w:hyperlink>
         </w:p>
         <w:p>
           <w:pPr>
@@ -7556,7 +7557,7 @@
                     <pic:cNvPicPr/>
                   </pic:nvPicPr>
                   <pic:blipFill>
-                    <a:blip r:embed="rId16" cstate="print">
+                    <a:blip r:embed="rId14" cstate="print">
                       <a:extLst>
                         <a:ext uri="{28A0092B-C50C-407E-A947-70E740481C1C}">
                           <a14:useLocalDpi xmlns:a14="http://schemas.microsoft.com/office/drawing/2010/main" val="0"/>
@@ -7599,7 +7600,6 @@
         </w:rPr>
         <w:t xml:space="preserve">Figure </w:t>
       </w:r>
-      <w:proofErr w:type="gramEnd"/>
       <w:r>
         <w:fldChar w:fldCharType="begin"/>
       </w:r>
@@ -7622,7 +7622,6 @@
       <w:r>
         <w:fldChar w:fldCharType="end"/>
       </w:r>
-      <w:proofErr w:type="gramStart"/>
       <w:r>
         <w:rPr>
           <w:lang w:val="en-US"/>
@@ -8612,7 +8611,7 @@
                     <pic:cNvPicPr/>
                   </pic:nvPicPr>
                   <pic:blipFill>
-                    <a:blip r:embed="rId17">
+                    <a:blip r:embed="rId15">
                       <a:extLst>
                         <a:ext uri="{28A0092B-C50C-407E-A947-70E740481C1C}">
                           <a14:useLocalDpi xmlns:a14="http://schemas.microsoft.com/office/drawing/2010/main" val="0"/>
@@ -8977,7 +8976,7 @@
                                 <w:lang w:val="en-US"/>
                               </w:rPr>
                             </w:pPr>
-                            <w:bookmarkStart w:id="8" w:name="_Toc425684171"/>
+                            <w:bookmarkStart w:id="7" w:name="_Toc425684171"/>
                             <w:proofErr w:type="gramStart"/>
                             <w:r>
                               <w:rPr>
@@ -8985,7 +8984,6 @@
                               </w:rPr>
                               <w:t xml:space="preserve">Figure </w:t>
                             </w:r>
-                            <w:proofErr w:type="gramEnd"/>
                             <w:r>
                               <w:fldChar w:fldCharType="begin"/>
                             </w:r>
@@ -9008,7 +9006,6 @@
                             <w:r>
                               <w:fldChar w:fldCharType="end"/>
                             </w:r>
-                            <w:proofErr w:type="gramStart"/>
                             <w:r>
                               <w:rPr>
                                 <w:lang w:val="en-US"/>
@@ -9046,7 +9043,7 @@
                               </w:rPr>
                               <w:t>wiring</w:t>
                             </w:r>
-                            <w:bookmarkEnd w:id="8"/>
+                            <w:bookmarkEnd w:id="7"/>
                           </w:p>
                         </w:txbxContent>
                       </wps:txbx>
@@ -9184,7 +9181,7 @@
                     <pic:cNvPicPr/>
                   </pic:nvPicPr>
                   <pic:blipFill>
-                    <a:blip r:embed="rId18" cstate="print">
+                    <a:blip r:embed="rId16" cstate="print">
                       <a:extLst>
                         <a:ext uri="{28A0092B-C50C-407E-A947-70E740481C1C}">
                           <a14:useLocalDpi xmlns:a14="http://schemas.microsoft.com/office/drawing/2010/main" val="0"/>
@@ -9224,14 +9221,14 @@
           <w:lang w:val="en-US"/>
         </w:rPr>
       </w:pPr>
-      <w:bookmarkStart w:id="10" w:name="_Toc425969222"/>
+      <w:bookmarkStart w:id="8" w:name="_Toc425969222"/>
       <w:r>
         <w:rPr>
           <w:lang w:val="en-US"/>
         </w:rPr>
         <w:t>Objectives for the new project</w:t>
       </w:r>
-      <w:bookmarkEnd w:id="10"/>
+      <w:bookmarkEnd w:id="8"/>
     </w:p>
     <w:p>
       <w:pPr>
@@ -9455,14 +9452,14 @@
           <w:lang w:val="en-US"/>
         </w:rPr>
       </w:pPr>
-      <w:bookmarkStart w:id="11" w:name="_Toc425969223"/>
+      <w:bookmarkStart w:id="9" w:name="_Toc425969223"/>
       <w:r>
         <w:rPr>
           <w:lang w:val="en-US"/>
         </w:rPr>
         <w:t>Tools and technologies</w:t>
       </w:r>
-      <w:bookmarkEnd w:id="11"/>
+      <w:bookmarkEnd w:id="9"/>
     </w:p>
     <w:p>
       <w:pPr>
@@ -9471,14 +9468,14 @@
           <w:lang w:val="en-US"/>
         </w:rPr>
       </w:pPr>
-      <w:bookmarkStart w:id="12" w:name="_Toc425969224"/>
+      <w:bookmarkStart w:id="10" w:name="_Toc425969224"/>
       <w:r>
         <w:rPr>
           <w:lang w:val="en-US"/>
         </w:rPr>
         <w:t>Arduino IDE</w:t>
       </w:r>
-      <w:bookmarkEnd w:id="12"/>
+      <w:bookmarkEnd w:id="10"/>
     </w:p>
     <w:p>
       <w:pPr>
@@ -9635,7 +9632,7 @@
                     <pic:cNvPicPr/>
                   </pic:nvPicPr>
                   <pic:blipFill>
-                    <a:blip r:embed="rId19"/>
+                    <a:blip r:embed="rId17"/>
                     <a:stretch>
                       <a:fillRect/>
                     </a:stretch>
@@ -9713,7 +9710,7 @@
           <w:lang w:val="en-US"/>
         </w:rPr>
       </w:pPr>
-      <w:bookmarkStart w:id="13" w:name="_Toc425969225"/>
+      <w:bookmarkStart w:id="11" w:name="_Toc425969225"/>
       <w:r>
         <w:rPr>
           <w:lang w:val="en-US"/>
@@ -9721,7 +9718,7 @@
         <w:lastRenderedPageBreak/>
         <w:t>Eclipse</w:t>
       </w:r>
-      <w:bookmarkEnd w:id="13"/>
+      <w:bookmarkEnd w:id="11"/>
     </w:p>
     <w:p>
       <w:pPr>
@@ -9738,7 +9735,7 @@
           <w:b/>
         </w:rPr>
       </w:pPr>
-      <w:bookmarkStart w:id="14" w:name="_Toc425969226"/>
+      <w:bookmarkStart w:id="12" w:name="_Toc425969226"/>
       <w:r>
         <w:rPr>
           <w:b w:val="0"/>
@@ -9760,7 +9757,7 @@
         </w:rPr>
         <w:t xml:space="preserve"> and the Arduino language</w:t>
       </w:r>
-      <w:bookmarkEnd w:id="14"/>
+      <w:bookmarkEnd w:id="12"/>
     </w:p>
     <w:p>
       <w:pPr>
@@ -9909,8 +9906,8 @@
         <w:t>The following is an example of a bare-minimum Arduino program:</w:t>
       </w:r>
     </w:p>
-    <w:bookmarkStart w:id="15" w:name="_MON_1499700615"/>
-    <w:bookmarkEnd w:id="15"/>
+    <w:bookmarkStart w:id="13" w:name="_MON_1499700615"/>
+    <w:bookmarkEnd w:id="13"/>
     <w:p>
       <w:pPr>
         <w:spacing w:line="360" w:lineRule="auto"/>
@@ -9926,9 +9923,9 @@
         </w:rPr>
         <w:object w:dxaOrig="9638" w:dyaOrig="3562">
           <v:shape id="_x0000_i1026" type="#_x0000_t75" style="width:481.9pt;height:178.1pt" o:ole="">
-            <v:imagedata r:id="rId20" o:title=""/>
+            <v:imagedata r:id="rId18" o:title=""/>
           </v:shape>
-          <o:OLEObject Type="Embed" ProgID="Word.OpenDocumentText.12" ShapeID="_x0000_i1026" DrawAspect="Content" ObjectID="_1499711063" r:id="rId21"/>
+          <o:OLEObject Type="Embed" ProgID="Word.OpenDocumentText.12" ShapeID="_x0000_i1026" DrawAspect="Content" ObjectID="_1499852069" r:id="rId19"/>
         </w:object>
       </w:r>
       <w:r>
@@ -9981,14 +9978,14 @@
           <w:lang w:val="en-US"/>
         </w:rPr>
       </w:pPr>
-      <w:bookmarkStart w:id="16" w:name="_Toc425969227"/>
+      <w:bookmarkStart w:id="14" w:name="_Toc425969227"/>
       <w:r>
         <w:rPr>
           <w:lang w:val="en-US"/>
         </w:rPr>
         <w:t>Java</w:t>
       </w:r>
-      <w:bookmarkEnd w:id="16"/>
+      <w:bookmarkEnd w:id="14"/>
     </w:p>
     <w:p>
       <w:pPr>
@@ -10058,13 +10055,7 @@
         <w:rPr>
           <w:lang w:val="en-US"/>
         </w:rPr>
-        <w:t xml:space="preserve">J. Gosling 2015) </w:t>
-      </w:r>
-      <w:r>
-        <w:rPr>
-          <w:lang w:val="en-US"/>
-        </w:rPr>
-        <w:t xml:space="preserve"> It was </w:t>
+        <w:t xml:space="preserve">J. Gosling 2015)  It was </w:t>
       </w:r>
       <w:r>
         <w:rPr>
@@ -10187,7 +10178,7 @@
           <w:lang w:val="en-US"/>
         </w:rPr>
       </w:pPr>
-      <w:bookmarkStart w:id="17" w:name="_Toc425969228"/>
+      <w:bookmarkStart w:id="15" w:name="_Toc425969228"/>
       <w:r>
         <w:rPr>
           <w:lang w:val="en-US"/>
@@ -10206,7 +10197,7 @@
         </w:rPr>
         <w:t>ndroid application</w:t>
       </w:r>
-      <w:bookmarkEnd w:id="17"/>
+      <w:bookmarkEnd w:id="15"/>
     </w:p>
     <w:p>
       <w:pPr>
@@ -10215,14 +10206,14 @@
           <w:lang w:val="en-US"/>
         </w:rPr>
       </w:pPr>
-      <w:bookmarkStart w:id="18" w:name="_Toc425969229"/>
+      <w:bookmarkStart w:id="16" w:name="_Toc425969229"/>
       <w:r>
         <w:rPr>
           <w:lang w:val="en-US"/>
         </w:rPr>
         <w:t>Introduction</w:t>
       </w:r>
-      <w:bookmarkEnd w:id="18"/>
+      <w:bookmarkEnd w:id="16"/>
     </w:p>
     <w:p>
       <w:pPr>
@@ -10421,7 +10412,7 @@
           <w:lang w:val="en-US"/>
         </w:rPr>
       </w:pPr>
-      <w:bookmarkStart w:id="19" w:name="_Toc425969230"/>
+      <w:bookmarkStart w:id="17" w:name="_Toc425969230"/>
       <w:r>
         <w:rPr>
           <w:lang w:val="en-US"/>
@@ -10429,7 +10420,7 @@
         <w:lastRenderedPageBreak/>
         <w:t>Activities</w:t>
       </w:r>
-      <w:bookmarkEnd w:id="19"/>
+      <w:bookmarkEnd w:id="17"/>
     </w:p>
     <w:p>
       <w:pPr>
@@ -10439,14 +10430,14 @@
           <w:lang w:val="en-US"/>
         </w:rPr>
       </w:pPr>
-      <w:bookmarkStart w:id="20" w:name="_Toc425969231"/>
+      <w:bookmarkStart w:id="18" w:name="_Toc425969231"/>
       <w:r>
         <w:rPr>
           <w:lang w:val="en-US"/>
         </w:rPr>
         <w:t>Settings activity</w:t>
       </w:r>
-      <w:bookmarkEnd w:id="20"/>
+      <w:bookmarkEnd w:id="18"/>
     </w:p>
     <w:p>
       <w:pPr>
@@ -10474,7 +10465,7 @@
                     <pic:cNvPicPr/>
                   </pic:nvPicPr>
                   <pic:blipFill>
-                    <a:blip r:embed="rId22"/>
+                    <a:blip r:embed="rId20"/>
                     <a:stretch>
                       <a:fillRect/>
                     </a:stretch>
@@ -10502,7 +10493,7 @@
           <w:lang w:val="en-US"/>
         </w:rPr>
       </w:pPr>
-      <w:bookmarkStart w:id="21" w:name="_Toc425684172"/>
+      <w:bookmarkStart w:id="19" w:name="_Toc425684172"/>
       <w:proofErr w:type="gramStart"/>
       <w:r>
         <w:rPr>
@@ -10510,44 +10501,42 @@
         </w:rPr>
         <w:t xml:space="preserve">Figure </w:t>
       </w:r>
+      <w:r>
+        <w:fldChar w:fldCharType="begin"/>
+      </w:r>
+      <w:r>
+        <w:rPr>
+          <w:lang w:val="en-US"/>
+        </w:rPr>
+        <w:instrText xml:space="preserve"> SEQ Figure \* ARABIC </w:instrText>
+      </w:r>
+      <w:r>
+        <w:fldChar w:fldCharType="separate"/>
+      </w:r>
+      <w:r>
+        <w:rPr>
+          <w:noProof/>
+          <w:lang w:val="en-US"/>
+        </w:rPr>
+        <w:t>5</w:t>
+      </w:r>
+      <w:r>
+        <w:fldChar w:fldCharType="end"/>
+      </w:r>
+      <w:r>
+        <w:rPr>
+          <w:lang w:val="en-US"/>
+        </w:rPr>
+        <w:t>.</w:t>
+      </w:r>
       <w:proofErr w:type="gramEnd"/>
       <w:r>
-        <w:fldChar w:fldCharType="begin"/>
-      </w:r>
-      <w:r>
-        <w:rPr>
-          <w:lang w:val="en-US"/>
-        </w:rPr>
-        <w:instrText xml:space="preserve"> SEQ Figure \* ARABIC </w:instrText>
-      </w:r>
-      <w:r>
-        <w:fldChar w:fldCharType="separate"/>
-      </w:r>
-      <w:r>
-        <w:rPr>
-          <w:noProof/>
-          <w:lang w:val="en-US"/>
-        </w:rPr>
-        <w:t>5</w:t>
-      </w:r>
-      <w:r>
-        <w:fldChar w:fldCharType="end"/>
-      </w:r>
-      <w:proofErr w:type="gramStart"/>
-      <w:r>
-        <w:rPr>
-          <w:lang w:val="en-US"/>
-        </w:rPr>
-        <w:t>.</w:t>
-      </w:r>
-      <w:proofErr w:type="gramEnd"/>
-      <w:r>
         <w:rPr>
           <w:lang w:val="en-US"/>
         </w:rPr>
         <w:t xml:space="preserve">  Android settings activity</w:t>
       </w:r>
-      <w:bookmarkEnd w:id="21"/>
+      <w:bookmarkEnd w:id="19"/>
     </w:p>
     <w:p>
       <w:pPr>
@@ -10974,7 +10963,7 @@
           <w:lang w:val="en-US"/>
         </w:rPr>
       </w:pPr>
-      <w:bookmarkStart w:id="22" w:name="_Toc425969232"/>
+      <w:bookmarkStart w:id="20" w:name="_Toc425969232"/>
       <w:r>
         <w:rPr>
           <w:lang w:val="en-US"/>
@@ -10993,7 +10982,7 @@
         </w:rPr>
         <w:t>activity</w:t>
       </w:r>
-      <w:bookmarkEnd w:id="22"/>
+      <w:bookmarkEnd w:id="20"/>
     </w:p>
     <w:p>
       <w:pPr>
@@ -11021,7 +11010,7 @@
                     <pic:cNvPicPr/>
                   </pic:nvPicPr>
                   <pic:blipFill>
-                    <a:blip r:embed="rId23"/>
+                    <a:blip r:embed="rId21"/>
                     <a:stretch>
                       <a:fillRect/>
                     </a:stretch>
@@ -11049,7 +11038,7 @@
           <w:lang w:val="en-US"/>
         </w:rPr>
       </w:pPr>
-      <w:bookmarkStart w:id="23" w:name="_Toc425684173"/>
+      <w:bookmarkStart w:id="21" w:name="_Toc425684173"/>
       <w:proofErr w:type="gramStart"/>
       <w:r>
         <w:rPr>
@@ -11057,44 +11046,42 @@
         </w:rPr>
         <w:t xml:space="preserve">Figure </w:t>
       </w:r>
+      <w:r>
+        <w:fldChar w:fldCharType="begin"/>
+      </w:r>
+      <w:r>
+        <w:rPr>
+          <w:lang w:val="en-US"/>
+        </w:rPr>
+        <w:instrText xml:space="preserve"> SEQ Figure \* ARABIC </w:instrText>
+      </w:r>
+      <w:r>
+        <w:fldChar w:fldCharType="separate"/>
+      </w:r>
+      <w:r>
+        <w:rPr>
+          <w:noProof/>
+          <w:lang w:val="en-US"/>
+        </w:rPr>
+        <w:t>6</w:t>
+      </w:r>
+      <w:r>
+        <w:fldChar w:fldCharType="end"/>
+      </w:r>
+      <w:r>
+        <w:rPr>
+          <w:lang w:val="en-US"/>
+        </w:rPr>
+        <w:t>.</w:t>
+      </w:r>
       <w:proofErr w:type="gramEnd"/>
       <w:r>
-        <w:fldChar w:fldCharType="begin"/>
-      </w:r>
-      <w:r>
-        <w:rPr>
-          <w:lang w:val="en-US"/>
-        </w:rPr>
-        <w:instrText xml:space="preserve"> SEQ Figure \* ARABIC </w:instrText>
-      </w:r>
-      <w:r>
-        <w:fldChar w:fldCharType="separate"/>
-      </w:r>
-      <w:r>
-        <w:rPr>
-          <w:noProof/>
-          <w:lang w:val="en-US"/>
-        </w:rPr>
-        <w:t>6</w:t>
-      </w:r>
-      <w:r>
-        <w:fldChar w:fldCharType="end"/>
-      </w:r>
-      <w:proofErr w:type="gramStart"/>
-      <w:r>
-        <w:rPr>
-          <w:lang w:val="en-US"/>
-        </w:rPr>
-        <w:t>.</w:t>
-      </w:r>
-      <w:proofErr w:type="gramEnd"/>
-      <w:r>
         <w:rPr>
           <w:lang w:val="en-US"/>
         </w:rPr>
         <w:t xml:space="preserve"> Robot feed activity</w:t>
       </w:r>
-      <w:bookmarkEnd w:id="23"/>
+      <w:bookmarkEnd w:id="21"/>
     </w:p>
     <w:p>
       <w:pPr>
@@ -11502,7 +11489,7 @@
           <w:lang w:val="en-US"/>
         </w:rPr>
       </w:pPr>
-      <w:bookmarkStart w:id="24" w:name="_Toc425969233"/>
+      <w:bookmarkStart w:id="22" w:name="_Toc425969233"/>
       <w:r>
         <w:rPr>
           <w:lang w:val="en-US"/>
@@ -11516,7 +11503,7 @@
         </w:rPr>
         <w:t>lasses</w:t>
       </w:r>
-      <w:bookmarkEnd w:id="24"/>
+      <w:bookmarkEnd w:id="22"/>
     </w:p>
     <w:p>
       <w:pPr>
@@ -11526,7 +11513,7 @@
           <w:lang w:val="en-US"/>
         </w:rPr>
       </w:pPr>
-      <w:bookmarkStart w:id="25" w:name="_Toc425969234"/>
+      <w:bookmarkStart w:id="23" w:name="_Toc425969234"/>
       <w:proofErr w:type="spellStart"/>
       <w:r>
         <w:rPr>
@@ -11548,7 +11535,7 @@
         </w:rPr>
         <w:t>MjpegView</w:t>
       </w:r>
-      <w:bookmarkEnd w:id="25"/>
+      <w:bookmarkEnd w:id="23"/>
       <w:proofErr w:type="spellEnd"/>
     </w:p>
     <w:p>
@@ -11740,7 +11727,7 @@
         </w:rPr>
         <w:t xml:space="preserve">See here: </w:t>
       </w:r>
-      <w:hyperlink r:id="rId24" w:history="1">
+      <w:hyperlink r:id="rId22" w:history="1">
         <w:r>
           <w:rPr>
             <w:rStyle w:val="Hyperlink"/>
@@ -11766,7 +11753,7 @@
           <w:lang w:val="en-US"/>
         </w:rPr>
       </w:pPr>
-      <w:bookmarkStart w:id="26" w:name="_Toc425969235"/>
+      <w:bookmarkStart w:id="24" w:name="_Toc425969235"/>
       <w:proofErr w:type="spellStart"/>
       <w:r>
         <w:rPr>
@@ -11774,7 +11761,7 @@
         </w:rPr>
         <w:t>JoyStickView</w:t>
       </w:r>
-      <w:bookmarkEnd w:id="26"/>
+      <w:bookmarkEnd w:id="24"/>
       <w:proofErr w:type="spellEnd"/>
     </w:p>
     <w:p>
@@ -11884,15 +11871,32 @@
         </w:rPr>
         <w:t xml:space="preserve"> (</w:t>
       </w:r>
-      <w:hyperlink r:id="rId25" w:history="1">
-        <w:r>
-          <w:rPr>
-            <w:rStyle w:val="Hyperlink"/>
-            <w:lang w:val="en-US"/>
-          </w:rPr>
-          <w:t>https://github.com/zerokol/JoystickView</w:t>
-        </w:r>
-      </w:hyperlink>
+      <w:r>
+        <w:fldChar w:fldCharType="begin"/>
+      </w:r>
+      <w:r>
+        <w:rPr>
+          <w:lang w:val="en-US"/>
+        </w:rPr>
+        <w:instrText xml:space="preserve"> HYPERLINK "https://github.com/zerokol/JoystickView" </w:instrText>
+      </w:r>
+      <w:r>
+        <w:fldChar w:fldCharType="separate"/>
+      </w:r>
+      <w:r>
+        <w:rPr>
+          <w:rStyle w:val="Hyperlink"/>
+          <w:lang w:val="en-US"/>
+        </w:rPr>
+        <w:t>https://github.com/zerokol/JoystickView</w:t>
+      </w:r>
+      <w:r>
+        <w:rPr>
+          <w:rStyle w:val="Hyperlink"/>
+          <w:lang w:val="en-US"/>
+        </w:rPr>
+        <w:fldChar w:fldCharType="end"/>
+      </w:r>
       <w:r>
         <w:rPr>
           <w:lang w:val="en-US"/>
@@ -11916,7 +11920,7 @@
           <w:lang w:val="en-US"/>
         </w:rPr>
       </w:pPr>
-      <w:bookmarkStart w:id="27" w:name="_Toc425969236"/>
+      <w:bookmarkStart w:id="25" w:name="_Toc425969236"/>
       <w:proofErr w:type="spellStart"/>
       <w:r>
         <w:rPr>
@@ -11924,7 +11928,7 @@
         </w:rPr>
         <w:t>ApplicationState</w:t>
       </w:r>
-      <w:bookmarkEnd w:id="27"/>
+      <w:bookmarkEnd w:id="25"/>
       <w:proofErr w:type="spellEnd"/>
     </w:p>
     <w:p>
@@ -12055,7 +12059,7 @@
           <w:lang w:val="en-US"/>
         </w:rPr>
       </w:pPr>
-      <w:bookmarkStart w:id="28" w:name="_Toc425969237"/>
+      <w:bookmarkStart w:id="26" w:name="_Toc425969237"/>
       <w:proofErr w:type="spellStart"/>
       <w:r>
         <w:rPr>
@@ -12070,7 +12074,7 @@
         </w:rPr>
         <w:t>anager</w:t>
       </w:r>
-      <w:bookmarkEnd w:id="28"/>
+      <w:bookmarkEnd w:id="26"/>
       <w:proofErr w:type="spellEnd"/>
     </w:p>
     <w:p>
@@ -12358,14 +12362,14 @@
           <w:lang w:val="en-US"/>
         </w:rPr>
       </w:pPr>
-      <w:bookmarkStart w:id="29" w:name="_Toc425969238"/>
+      <w:bookmarkStart w:id="27" w:name="_Toc425969238"/>
       <w:r>
         <w:rPr>
           <w:lang w:val="en-US"/>
         </w:rPr>
         <w:t>Feed</w:t>
       </w:r>
-      <w:bookmarkEnd w:id="29"/>
+      <w:bookmarkEnd w:id="27"/>
     </w:p>
     <w:p>
       <w:pPr>
@@ -12602,14 +12606,14 @@
           <w:lang w:val="en-US"/>
         </w:rPr>
       </w:pPr>
-      <w:bookmarkStart w:id="30" w:name="_Toc425969239"/>
+      <w:bookmarkStart w:id="28" w:name="_Toc425969239"/>
       <w:r>
         <w:rPr>
           <w:lang w:val="en-US"/>
         </w:rPr>
         <w:t>Settings</w:t>
       </w:r>
-      <w:bookmarkEnd w:id="30"/>
+      <w:bookmarkEnd w:id="28"/>
     </w:p>
     <w:p>
       <w:pPr>
@@ -12846,7 +12850,7 @@
           <w:lang w:val="en-US"/>
         </w:rPr>
       </w:pPr>
-      <w:bookmarkStart w:id="31" w:name="_Toc425969240"/>
+      <w:bookmarkStart w:id="29" w:name="_Toc425969240"/>
       <w:r>
         <w:rPr>
           <w:lang w:val="en-US"/>
@@ -12854,7 +12858,7 @@
         <w:lastRenderedPageBreak/>
         <w:t>The robot</w:t>
       </w:r>
-      <w:bookmarkEnd w:id="31"/>
+      <w:bookmarkEnd w:id="29"/>
     </w:p>
     <w:p>
       <w:pPr>
@@ -12863,14 +12867,14 @@
           <w:lang w:val="en-US"/>
         </w:rPr>
       </w:pPr>
-      <w:bookmarkStart w:id="32" w:name="_Toc425969241"/>
+      <w:bookmarkStart w:id="30" w:name="_Toc425969241"/>
       <w:r>
         <w:rPr>
           <w:lang w:val="en-US"/>
         </w:rPr>
         <w:t>Introduction</w:t>
       </w:r>
-      <w:bookmarkEnd w:id="32"/>
+      <w:bookmarkEnd w:id="30"/>
     </w:p>
     <w:p>
       <w:pPr>
@@ -12961,7 +12965,7 @@
                     </pic:cNvPicPr>
                   </pic:nvPicPr>
                   <pic:blipFill>
-                    <a:blip r:embed="rId26" cstate="print">
+                    <a:blip r:embed="rId23" cstate="print">
                       <a:extLst>
                         <a:ext uri="{28A0092B-C50C-407E-A947-70E740481C1C}">
                           <a14:useLocalDpi xmlns:a14="http://schemas.microsoft.com/office/drawing/2010/main" val="0"/>
@@ -13007,38 +13011,36 @@
         </w:rPr>
         <w:t xml:space="preserve">Figure </w:t>
       </w:r>
+      <w:r>
+        <w:fldChar w:fldCharType="begin"/>
+      </w:r>
+      <w:r>
+        <w:rPr>
+          <w:lang w:val="en-US"/>
+        </w:rPr>
+        <w:instrText xml:space="preserve"> SEQ Figure \* ARABIC </w:instrText>
+      </w:r>
+      <w:r>
+        <w:fldChar w:fldCharType="separate"/>
+      </w:r>
+      <w:r>
+        <w:rPr>
+          <w:noProof/>
+          <w:lang w:val="en-US"/>
+        </w:rPr>
+        <w:t>7</w:t>
+      </w:r>
+      <w:r>
+        <w:fldChar w:fldCharType="end"/>
+      </w:r>
+      <w:r>
+        <w:rPr>
+          <w:lang w:val="en-US"/>
+        </w:rPr>
+        <w:t>.</w:t>
+      </w:r>
       <w:proofErr w:type="gramEnd"/>
       <w:r>
-        <w:fldChar w:fldCharType="begin"/>
-      </w:r>
-      <w:r>
-        <w:rPr>
-          <w:lang w:val="en-US"/>
-        </w:rPr>
-        <w:instrText xml:space="preserve"> SEQ Figure \* ARABIC </w:instrText>
-      </w:r>
-      <w:r>
-        <w:fldChar w:fldCharType="separate"/>
-      </w:r>
-      <w:r>
-        <w:rPr>
-          <w:noProof/>
-          <w:lang w:val="en-US"/>
-        </w:rPr>
-        <w:t>7</w:t>
-      </w:r>
-      <w:r>
-        <w:fldChar w:fldCharType="end"/>
-      </w:r>
-      <w:proofErr w:type="gramStart"/>
-      <w:r>
-        <w:rPr>
-          <w:lang w:val="en-US"/>
-        </w:rPr>
-        <w:t>.</w:t>
-      </w:r>
-      <w:proofErr w:type="gramEnd"/>
-      <w:r>
         <w:rPr>
           <w:lang w:val="en-US"/>
         </w:rPr>
@@ -13077,7 +13079,7 @@
           <w:lang w:val="en-US"/>
         </w:rPr>
       </w:pPr>
-      <w:bookmarkStart w:id="33" w:name="_Toc425969242"/>
+      <w:bookmarkStart w:id="31" w:name="_Toc425969242"/>
       <w:r>
         <w:rPr>
           <w:lang w:val="en-US"/>
@@ -13085,7 +13087,7 @@
         <w:lastRenderedPageBreak/>
         <w:t>Overview of parts</w:t>
       </w:r>
-      <w:bookmarkEnd w:id="33"/>
+      <w:bookmarkEnd w:id="31"/>
     </w:p>
     <w:p>
       <w:pPr>
@@ -13099,7 +13101,7 @@
         <w:pStyle w:val="Caption"/>
         <w:keepNext/>
       </w:pPr>
-      <w:bookmarkStart w:id="34" w:name="_Toc425785902"/>
+      <w:bookmarkStart w:id="32" w:name="_Toc425785902"/>
       <w:r>
         <w:t xml:space="preserve">Table </w:t>
       </w:r>
@@ -13124,7 +13126,7 @@
       <w:r>
         <w:t>. Robot parts &amp; prices</w:t>
       </w:r>
-      <w:bookmarkEnd w:id="34"/>
+      <w:bookmarkEnd w:id="32"/>
     </w:p>
     <w:tbl>
       <w:tblPr>
@@ -14602,7 +14604,7 @@
           <w:lang w:val="en-US"/>
         </w:rPr>
       </w:pPr>
-      <w:bookmarkStart w:id="35" w:name="_Toc425969243"/>
+      <w:bookmarkStart w:id="33" w:name="_Toc425969243"/>
       <w:r>
         <w:rPr>
           <w:lang w:val="en-US"/>
@@ -14615,7 +14617,7 @@
         </w:rPr>
         <w:t xml:space="preserve"> 2560</w:t>
       </w:r>
-      <w:bookmarkEnd w:id="35"/>
+      <w:bookmarkEnd w:id="33"/>
     </w:p>
     <w:p>
       <w:pPr>
@@ -14790,14 +14792,14 @@
           <w:lang w:val="en-US"/>
         </w:rPr>
       </w:pPr>
-      <w:bookmarkStart w:id="36" w:name="_Toc425969244"/>
+      <w:bookmarkStart w:id="34" w:name="_Toc425969244"/>
       <w:r>
         <w:rPr>
           <w:lang w:val="en-US"/>
         </w:rPr>
         <w:t>Robot chassis</w:t>
       </w:r>
-      <w:bookmarkEnd w:id="36"/>
+      <w:bookmarkEnd w:id="34"/>
       <w:r>
         <w:rPr>
           <w:lang w:val="en-US"/>
@@ -14919,14 +14921,14 @@
           <w:lang w:val="en-US"/>
         </w:rPr>
       </w:pPr>
-      <w:bookmarkStart w:id="37" w:name="_Toc425969245"/>
+      <w:bookmarkStart w:id="35" w:name="_Toc425969245"/>
       <w:r>
         <w:rPr>
           <w:lang w:val="en-US"/>
         </w:rPr>
         <w:t>Pan + tilt servo</w:t>
       </w:r>
-      <w:bookmarkEnd w:id="37"/>
+      <w:bookmarkEnd w:id="35"/>
     </w:p>
     <w:p>
       <w:pPr>
@@ -15020,7 +15022,7 @@
           <w:lang w:val="en-US"/>
         </w:rPr>
       </w:pPr>
-      <w:bookmarkStart w:id="38" w:name="_Toc425969246"/>
+      <w:bookmarkStart w:id="36" w:name="_Toc425969246"/>
       <w:proofErr w:type="spellStart"/>
       <w:r>
         <w:rPr>
@@ -15036,7 +15038,7 @@
         </w:rPr>
         <w:t xml:space="preserve"> battery and UBEC</w:t>
       </w:r>
-      <w:bookmarkEnd w:id="38"/>
+      <w:bookmarkEnd w:id="36"/>
     </w:p>
     <w:p>
       <w:pPr>
@@ -15367,14 +15369,14 @@
           <w:lang w:val="en-US"/>
         </w:rPr>
       </w:pPr>
-      <w:bookmarkStart w:id="39" w:name="_Toc425969247"/>
+      <w:bookmarkStart w:id="37" w:name="_Toc425969247"/>
       <w:r>
         <w:rPr>
           <w:lang w:val="en-US"/>
         </w:rPr>
         <w:t>Adafruit Motor Shield V2</w:t>
       </w:r>
-      <w:bookmarkEnd w:id="39"/>
+      <w:bookmarkEnd w:id="37"/>
     </w:p>
     <w:p>
       <w:pPr>
@@ -15544,172 +15546,172 @@
           <w:lang w:val="en-US"/>
         </w:rPr>
       </w:pPr>
-      <w:bookmarkStart w:id="40" w:name="_Toc425969248"/>
+      <w:bookmarkStart w:id="38" w:name="_Toc425969248"/>
       <w:r>
         <w:rPr>
           <w:lang w:val="en-US"/>
         </w:rPr>
         <w:t>NeoPixel shield &amp; matrix</w:t>
       </w:r>
+      <w:bookmarkEnd w:id="38"/>
+    </w:p>
+    <w:p>
+      <w:pPr>
+        <w:rPr>
+          <w:lang w:val="en-US"/>
+        </w:rPr>
+      </w:pPr>
+    </w:p>
+    <w:p>
+      <w:pPr>
+        <w:rPr>
+          <w:lang w:val="en-US"/>
+        </w:rPr>
+      </w:pPr>
+    </w:p>
+    <w:p>
+      <w:pPr>
+        <w:spacing w:line="360" w:lineRule="auto"/>
+        <w:rPr>
+          <w:lang w:val="en-US"/>
+        </w:rPr>
+      </w:pPr>
+      <w:r>
+        <w:rPr>
+          <w:lang w:val="en-US"/>
+        </w:rPr>
+        <w:t>Purely for visual show, the robot contains a total of 173 full color LEDs. Two 8x8 form the robot’s eyes, and a 9x5 rectangular piece functions as its mouth.</w:t>
+      </w:r>
+      <w:r>
+        <w:rPr>
+          <w:lang w:val="en-US"/>
+        </w:rPr>
+        <w:t xml:space="preserve"> Mounted on top of two “stalks”, the eyes blink and move around in a somewhat realistic fashion. The mouth also moves when the robot is talking.</w:t>
+      </w:r>
+    </w:p>
+    <w:p>
+      <w:pPr>
+        <w:spacing w:line="360" w:lineRule="auto"/>
+        <w:rPr>
+          <w:lang w:val="en-US"/>
+        </w:rPr>
+      </w:pPr>
+    </w:p>
+    <w:p>
+      <w:pPr>
+        <w:pStyle w:val="Heading3"/>
+        <w:rPr>
+          <w:lang w:val="en-US"/>
+        </w:rPr>
+      </w:pPr>
+      <w:bookmarkStart w:id="39" w:name="_Toc425969249"/>
+      <w:r>
+        <w:rPr>
+          <w:lang w:val="en-US"/>
+        </w:rPr>
+        <w:t>Emic</w:t>
+      </w:r>
+      <w:r>
+        <w:rPr>
+          <w:lang w:val="en-US"/>
+        </w:rPr>
+        <w:t xml:space="preserve"> 2 Text-to-speech module &amp; speaker</w:t>
+      </w:r>
+      <w:bookmarkEnd w:id="39"/>
+    </w:p>
+    <w:p>
+      <w:pPr>
+        <w:rPr>
+          <w:lang w:val="en-US"/>
+        </w:rPr>
+      </w:pPr>
+    </w:p>
+    <w:p>
+      <w:pPr>
+        <w:rPr>
+          <w:lang w:val="en-US"/>
+        </w:rPr>
+      </w:pPr>
+    </w:p>
+    <w:p>
+      <w:pPr>
+        <w:spacing w:line="360" w:lineRule="auto"/>
+        <w:rPr>
+          <w:lang w:val="en-US"/>
+        </w:rPr>
+      </w:pPr>
+      <w:r>
+        <w:rPr>
+          <w:lang w:val="en-US"/>
+        </w:rPr>
+        <w:t>The Emic 2 is a voice synthesizer that takes in a stream of characters, and then attempts to convert it to speech.</w:t>
+      </w:r>
+      <w:r>
+        <w:rPr>
+          <w:lang w:val="en-US"/>
+        </w:rPr>
+        <w:t xml:space="preserve"> </w:t>
+      </w:r>
+      <w:r>
+        <w:rPr>
+          <w:lang w:val="en-US"/>
+        </w:rPr>
+        <w:t xml:space="preserve">This makes it quite easy to integrate into embedded projects, you just send serial data for it to pronounce. </w:t>
+      </w:r>
+      <w:r>
+        <w:rPr>
+          <w:lang w:val="en-US"/>
+        </w:rPr>
+        <w:t xml:space="preserve">Naturally, </w:t>
+      </w:r>
+      <w:r>
+        <w:rPr>
+          <w:lang w:val="en-US"/>
+        </w:rPr>
+        <w:t xml:space="preserve">the module </w:t>
+      </w:r>
+      <w:r>
+        <w:rPr>
+          <w:lang w:val="en-US"/>
+        </w:rPr>
+        <w:t>also needs a small speaker attached</w:t>
+      </w:r>
+      <w:r>
+        <w:rPr>
+          <w:lang w:val="en-US"/>
+        </w:rPr>
+        <w:t xml:space="preserve"> to function</w:t>
+      </w:r>
+      <w:r>
+        <w:rPr>
+          <w:lang w:val="en-US"/>
+        </w:rPr>
+        <w:t>.</w:t>
+      </w:r>
+    </w:p>
+    <w:p>
+      <w:pPr>
+        <w:spacing w:line="360" w:lineRule="auto"/>
+        <w:rPr>
+          <w:lang w:val="en-US"/>
+        </w:rPr>
+      </w:pPr>
+    </w:p>
+    <w:p>
+      <w:pPr>
+        <w:pStyle w:val="Heading3"/>
+        <w:rPr>
+          <w:lang w:val="en-US"/>
+        </w:rPr>
+      </w:pPr>
+      <w:bookmarkStart w:id="40" w:name="_Toc425969250"/>
+      <w:r>
+        <w:rPr>
+          <w:lang w:val="en-US"/>
+        </w:rPr>
+        <w:t>Raspberry Pi 2 with webcam</w:t>
+      </w:r>
       <w:bookmarkEnd w:id="40"/>
-    </w:p>
-    <w:p>
-      <w:pPr>
-        <w:rPr>
-          <w:lang w:val="en-US"/>
-        </w:rPr>
-      </w:pPr>
-    </w:p>
-    <w:p>
-      <w:pPr>
-        <w:rPr>
-          <w:lang w:val="en-US"/>
-        </w:rPr>
-      </w:pPr>
-    </w:p>
-    <w:p>
-      <w:pPr>
-        <w:spacing w:line="360" w:lineRule="auto"/>
-        <w:rPr>
-          <w:lang w:val="en-US"/>
-        </w:rPr>
-      </w:pPr>
-      <w:r>
-        <w:rPr>
-          <w:lang w:val="en-US"/>
-        </w:rPr>
-        <w:t>Purely for visual show, the robot contains a total of 173 full color LEDs. Two 8x8 form the robot’s eyes, and a 9x5 rectangular piece functions as its mouth.</w:t>
-      </w:r>
-      <w:r>
-        <w:rPr>
-          <w:lang w:val="en-US"/>
-        </w:rPr>
-        <w:t xml:space="preserve"> Mounted on top of two “stalks”, the eyes blink and move around in a somewhat realistic fashion. The mouth also moves when the robot is talking.</w:t>
-      </w:r>
-    </w:p>
-    <w:p>
-      <w:pPr>
-        <w:spacing w:line="360" w:lineRule="auto"/>
-        <w:rPr>
-          <w:lang w:val="en-US"/>
-        </w:rPr>
-      </w:pPr>
-    </w:p>
-    <w:p>
-      <w:pPr>
-        <w:pStyle w:val="Heading3"/>
-        <w:rPr>
-          <w:lang w:val="en-US"/>
-        </w:rPr>
-      </w:pPr>
-      <w:bookmarkStart w:id="41" w:name="_Toc425969249"/>
-      <w:r>
-        <w:rPr>
-          <w:lang w:val="en-US"/>
-        </w:rPr>
-        <w:t>Emic</w:t>
-      </w:r>
-      <w:r>
-        <w:rPr>
-          <w:lang w:val="en-US"/>
-        </w:rPr>
-        <w:t xml:space="preserve"> 2 Text-to-speech module &amp; speaker</w:t>
-      </w:r>
-      <w:bookmarkEnd w:id="41"/>
-    </w:p>
-    <w:p>
-      <w:pPr>
-        <w:rPr>
-          <w:lang w:val="en-US"/>
-        </w:rPr>
-      </w:pPr>
-    </w:p>
-    <w:p>
-      <w:pPr>
-        <w:rPr>
-          <w:lang w:val="en-US"/>
-        </w:rPr>
-      </w:pPr>
-    </w:p>
-    <w:p>
-      <w:pPr>
-        <w:spacing w:line="360" w:lineRule="auto"/>
-        <w:rPr>
-          <w:lang w:val="en-US"/>
-        </w:rPr>
-      </w:pPr>
-      <w:r>
-        <w:rPr>
-          <w:lang w:val="en-US"/>
-        </w:rPr>
-        <w:t>The Emic 2 is a voice synthesizer that takes in a stream of characters, and then attempts to convert it to speech.</w:t>
-      </w:r>
-      <w:r>
-        <w:rPr>
-          <w:lang w:val="en-US"/>
-        </w:rPr>
-        <w:t xml:space="preserve"> </w:t>
-      </w:r>
-      <w:r>
-        <w:rPr>
-          <w:lang w:val="en-US"/>
-        </w:rPr>
-        <w:t xml:space="preserve">This makes it quite easy to integrate into embedded projects, you just send serial data for it to pronounce. </w:t>
-      </w:r>
-      <w:r>
-        <w:rPr>
-          <w:lang w:val="en-US"/>
-        </w:rPr>
-        <w:t xml:space="preserve">Naturally, </w:t>
-      </w:r>
-      <w:r>
-        <w:rPr>
-          <w:lang w:val="en-US"/>
-        </w:rPr>
-        <w:t xml:space="preserve">the module </w:t>
-      </w:r>
-      <w:r>
-        <w:rPr>
-          <w:lang w:val="en-US"/>
-        </w:rPr>
-        <w:t>also needs a small speaker attached</w:t>
-      </w:r>
-      <w:r>
-        <w:rPr>
-          <w:lang w:val="en-US"/>
-        </w:rPr>
-        <w:t xml:space="preserve"> to function</w:t>
-      </w:r>
-      <w:r>
-        <w:rPr>
-          <w:lang w:val="en-US"/>
-        </w:rPr>
-        <w:t>.</w:t>
-      </w:r>
-    </w:p>
-    <w:p>
-      <w:pPr>
-        <w:spacing w:line="360" w:lineRule="auto"/>
-        <w:rPr>
-          <w:lang w:val="en-US"/>
-        </w:rPr>
-      </w:pPr>
-    </w:p>
-    <w:p>
-      <w:pPr>
-        <w:pStyle w:val="Heading3"/>
-        <w:rPr>
-          <w:lang w:val="en-US"/>
-        </w:rPr>
-      </w:pPr>
-      <w:bookmarkStart w:id="42" w:name="_Toc425969250"/>
-      <w:r>
-        <w:rPr>
-          <w:lang w:val="en-US"/>
-        </w:rPr>
-        <w:t>Raspberry Pi 2 with webcam</w:t>
-      </w:r>
-      <w:bookmarkEnd w:id="42"/>
     </w:p>
     <w:p>
       <w:pPr>
@@ -15887,14 +15889,14 @@
           <w:lang w:val="en-US"/>
         </w:rPr>
       </w:pPr>
-      <w:bookmarkStart w:id="43" w:name="_Toc425969251"/>
+      <w:bookmarkStart w:id="41" w:name="_Toc425969251"/>
       <w:r>
         <w:rPr>
           <w:lang w:val="en-US"/>
         </w:rPr>
         <w:t>Assembly</w:t>
       </w:r>
-      <w:bookmarkEnd w:id="43"/>
+      <w:bookmarkEnd w:id="41"/>
     </w:p>
     <w:p>
       <w:pPr>
@@ -16039,7 +16041,7 @@
           <w:lang w:val="en-US"/>
         </w:rPr>
       </w:pPr>
-      <w:bookmarkStart w:id="44" w:name="_Toc425969252"/>
+      <w:bookmarkStart w:id="42" w:name="_Toc425969252"/>
       <w:r>
         <w:rPr>
           <w:lang w:val="en-US"/>
@@ -16065,7 +16067,7 @@
         </w:rPr>
         <w:t>code</w:t>
       </w:r>
-      <w:bookmarkEnd w:id="44"/>
+      <w:bookmarkEnd w:id="42"/>
     </w:p>
     <w:p>
       <w:pPr>
@@ -16074,14 +16076,14 @@
           <w:lang w:val="en-US"/>
         </w:rPr>
       </w:pPr>
-      <w:bookmarkStart w:id="45" w:name="_Toc425969253"/>
+      <w:bookmarkStart w:id="43" w:name="_Toc425969253"/>
       <w:r>
         <w:rPr>
           <w:lang w:val="en-US"/>
         </w:rPr>
         <w:t>Introduction</w:t>
       </w:r>
-      <w:bookmarkEnd w:id="45"/>
+      <w:bookmarkEnd w:id="43"/>
     </w:p>
     <w:p>
       <w:pPr>
@@ -16154,7 +16156,7 @@
           <w:lang w:val="en-US"/>
         </w:rPr>
       </w:pPr>
-      <w:bookmarkStart w:id="46" w:name="_Toc425969254"/>
+      <w:bookmarkStart w:id="44" w:name="_Toc425969254"/>
       <w:r>
         <w:rPr>
           <w:lang w:val="en-US"/>
@@ -16167,7 +16169,7 @@
         </w:rPr>
         <w:t xml:space="preserve"> between Android application and robot</w:t>
       </w:r>
-      <w:bookmarkEnd w:id="46"/>
+      <w:bookmarkEnd w:id="44"/>
     </w:p>
     <w:p>
       <w:pPr>
@@ -17070,7 +17072,7 @@
           <w:lang w:val="en-US"/>
         </w:rPr>
       </w:pPr>
-      <w:bookmarkStart w:id="47" w:name="_Toc425969255"/>
+      <w:bookmarkStart w:id="45" w:name="_Toc425969255"/>
       <w:r>
         <w:rPr>
           <w:lang w:val="en-US"/>
@@ -17083,7 +17085,7 @@
         </w:rPr>
         <w:t xml:space="preserve"> and conclusion</w:t>
       </w:r>
-      <w:bookmarkEnd w:id="47"/>
+      <w:bookmarkEnd w:id="45"/>
     </w:p>
     <w:p>
       <w:pPr>
@@ -17426,14 +17428,14 @@
           <w:lang w:val="en-US"/>
         </w:rPr>
       </w:pPr>
-      <w:bookmarkStart w:id="48" w:name="_Toc425969256"/>
+      <w:bookmarkStart w:id="46" w:name="_Toc425969256"/>
       <w:r>
         <w:rPr>
           <w:lang w:val="en-US"/>
         </w:rPr>
         <w:t>References</w:t>
       </w:r>
-      <w:bookmarkEnd w:id="48"/>
+      <w:bookmarkEnd w:id="46"/>
     </w:p>
     <w:p>
       <w:pPr>
@@ -17506,15 +17508,32 @@
         </w:rPr>
         <w:t xml:space="preserve"> Retrieved from </w:t>
       </w:r>
-      <w:hyperlink r:id="rId27" w:history="1">
-        <w:r>
-          <w:rPr>
-            <w:rStyle w:val="Hyperlink"/>
-            <w:lang w:val="en-US"/>
-          </w:rPr>
-          <w:t>http://www.rchelicopterfun.com/rc-lipo-batteries.html</w:t>
-        </w:r>
-      </w:hyperlink>
+      <w:r>
+        <w:fldChar w:fldCharType="begin"/>
+      </w:r>
+      <w:r>
+        <w:rPr>
+          <w:lang w:val="en-US"/>
+        </w:rPr>
+        <w:instrText xml:space="preserve"> HYPERLINK "http://www.rchelicopterfun.com/rc-lipo-batteries.html" </w:instrText>
+      </w:r>
+      <w:r>
+        <w:fldChar w:fldCharType="separate"/>
+      </w:r>
+      <w:r>
+        <w:rPr>
+          <w:rStyle w:val="Hyperlink"/>
+          <w:lang w:val="en-US"/>
+        </w:rPr>
+        <w:t>http://www.rchelicopterfun.com/rc-lipo-batteries.html</w:t>
+      </w:r>
+      <w:r>
+        <w:rPr>
+          <w:rStyle w:val="Hyperlink"/>
+          <w:lang w:val="en-US"/>
+        </w:rPr>
+        <w:fldChar w:fldCharType="end"/>
+      </w:r>
     </w:p>
     <w:p>
       <w:pPr>
@@ -17844,8 +17863,8 @@
       </w:r>
     </w:p>
     <w:sectPr>
-      <w:headerReference w:type="default" r:id="rId28"/>
-      <w:footerReference w:type="default" r:id="rId29"/>
+      <w:headerReference w:type="default" r:id="rId24"/>
+      <w:footerReference w:type="default" r:id="rId25"/>
       <w:pgSz w:w="12240" w:h="15840" w:code="1"/>
       <w:pgMar w:top="1134" w:right="1134" w:bottom="1134" w:left="2438" w:header="709" w:footer="709" w:gutter="0"/>
       <w:pgNumType w:start="1"/>
@@ -17887,7 +17906,7 @@
         <w:lang w:eastAsia="ja-JP"/>
       </w:rPr>
       <w:drawing>
-        <wp:anchor distT="0" distB="0" distL="114300" distR="114300" simplePos="0" relativeHeight="251660288" behindDoc="0" locked="0" layoutInCell="1" allowOverlap="1" wp14:anchorId="511DC2AA" wp14:editId="7DC1D4B6">
+        <wp:anchor distT="0" distB="0" distL="114300" distR="114300" simplePos="0" relativeHeight="251660288" behindDoc="0" locked="0" layoutInCell="1" allowOverlap="1" wp14:anchorId="5D511027" wp14:editId="09E58861">
           <wp:simplePos x="0" y="0"/>
           <wp:positionH relativeFrom="column">
             <wp:align>center</wp:align>
@@ -17951,7 +17970,7 @@
         <w:lang w:eastAsia="ja-JP"/>
       </w:rPr>
       <w:drawing>
-        <wp:anchor distT="0" distB="0" distL="114300" distR="114300" simplePos="0" relativeHeight="251659264" behindDoc="0" locked="0" layoutInCell="1" allowOverlap="1" wp14:anchorId="100A4BF9" wp14:editId="76113AB0">
+        <wp:anchor distT="0" distB="0" distL="114300" distR="114300" simplePos="0" relativeHeight="251659264" behindDoc="0" locked="0" layoutInCell="1" allowOverlap="1" wp14:anchorId="45ADAD68" wp14:editId="32E24327">
           <wp:simplePos x="0" y="0"/>
           <wp:positionH relativeFrom="column">
             <wp:align>center</wp:align>
@@ -22077,7 +22096,7 @@
 </file>
 
 <file path=customXml/itemProps1.xml><?xml version="1.0" encoding="utf-8"?>
-<ds:datastoreItem xmlns:ds="http://schemas.openxmlformats.org/officeDocument/2006/customXml" ds:itemID="{38F263ED-DEA5-439B-AED0-76A0D1EE72B6}">
+<ds:datastoreItem xmlns:ds="http://schemas.openxmlformats.org/officeDocument/2006/customXml" ds:itemID="{050778AB-67D1-443D-93EA-E26D8533C6E6}">
   <ds:schemaRefs>
     <ds:schemaRef ds:uri="http://schemas.openxmlformats.org/officeDocument/2006/bibliography"/>
   </ds:schemaRefs>

</xml_diff>

<commit_message>
start writing about the arduino application
</commit_message>
<xml_diff>
--- a/Docs/thesis.docx
+++ b/Docs/thesis.docx
@@ -9578,7 +9578,7 @@
           <v:shape id="_x0000_i1026" type="#_x0000_t75" style="width:481.9pt;height:178.1pt" o:ole="">
             <v:imagedata r:id="rId21" o:title=""/>
           </v:shape>
-          <o:OLEObject Type="Embed" ProgID="Word.OpenDocumentText.12" ShapeID="_x0000_i1026" DrawAspect="Content" ObjectID="_1500054956" r:id="rId22"/>
+          <o:OLEObject Type="Embed" ProgID="Word.OpenDocumentText.12" ShapeID="_x0000_i1026" DrawAspect="Content" ObjectID="_1500057541" r:id="rId22"/>
         </w:object>
       </w:r>
       <w:r>
@@ -10711,7 +10711,19 @@
         <w:rPr>
           <w:lang w:val="en-US"/>
         </w:rPr>
-        <w:t xml:space="preserve">This is the part of the application where most of the action happens. The majority of the activity is taken by the video feed, with some transparent controls located at the bottom There are two “joysticks” on the bottom of the screen. The left joystick is used to control the movement of the robot. So for example, if </w:t>
+        <w:t>This is the part of the application where most of the action happens. The majority of the activity is taken by the video feed, with some transparen</w:t>
+      </w:r>
+      <w:r>
+        <w:rPr>
+          <w:lang w:val="en-US"/>
+        </w:rPr>
+        <w:t xml:space="preserve">t controls located at the bottom. </w:t>
+      </w:r>
+      <w:r>
+        <w:rPr>
+          <w:lang w:val="en-US"/>
+        </w:rPr>
+        <w:t xml:space="preserve"> There are two “joysticks” on the bottom of the screen. The left joystick is used to control the movement of the robot. So for example, if </w:t>
       </w:r>
       <w:r>
         <w:rPr>
@@ -15233,46 +15245,38 @@
         <w:rPr>
           <w:lang w:val="en-US"/>
         </w:rPr>
-        <w:t>s</w:t>
-      </w:r>
-      <w:bookmarkStart w:id="40" w:name="_GoBack"/>
+        <w:t>sp</w:t>
+      </w:r>
+      <w:r>
+        <w:rPr>
+          <w:lang w:val="en-US"/>
+        </w:rPr>
+        <w:t>berry would join. The reason for essentially switching the hosting around is that it allows multiple devices to access the feed without restarting. It was also easy to forget to turn on your phone’s access point before starting the robot</w:t>
+      </w:r>
+    </w:p>
+    <w:p>
+      <w:pPr>
+        <w:spacing w:line="360" w:lineRule="auto"/>
+        <w:rPr>
+          <w:lang w:val="en-US"/>
+        </w:rPr>
+      </w:pPr>
+    </w:p>
+    <w:p>
+      <w:pPr>
+        <w:pStyle w:val="Heading2"/>
+        <w:rPr>
+          <w:lang w:val="en-US"/>
+        </w:rPr>
+      </w:pPr>
+      <w:bookmarkStart w:id="40" w:name="_Toc425969251"/>
+      <w:r>
+        <w:rPr>
+          <w:lang w:val="en-US"/>
+        </w:rPr>
+        <w:t>Assembly</w:t>
+      </w:r>
       <w:bookmarkEnd w:id="40"/>
-      <w:r>
-        <w:rPr>
-          <w:lang w:val="en-US"/>
-        </w:rPr>
-        <w:t>p</w:t>
-      </w:r>
-      <w:r>
-        <w:rPr>
-          <w:lang w:val="en-US"/>
-        </w:rPr>
-        <w:t>berry would join. The reason for essentially switching the hosting around is that it allows multiple devices to access the feed without restarting. It was also easy to forget to turn on your phone’s access point before starting the robot</w:t>
-      </w:r>
-    </w:p>
-    <w:p>
-      <w:pPr>
-        <w:spacing w:line="360" w:lineRule="auto"/>
-        <w:rPr>
-          <w:lang w:val="en-US"/>
-        </w:rPr>
-      </w:pPr>
-    </w:p>
-    <w:p>
-      <w:pPr>
-        <w:pStyle w:val="Heading2"/>
-        <w:rPr>
-          <w:lang w:val="en-US"/>
-        </w:rPr>
-      </w:pPr>
-      <w:bookmarkStart w:id="41" w:name="_Toc425969251"/>
-      <w:r>
-        <w:rPr>
-          <w:lang w:val="en-US"/>
-        </w:rPr>
-        <w:t>Assembly</w:t>
-      </w:r>
-      <w:bookmarkEnd w:id="41"/>
     </w:p>
     <w:p>
       <w:pPr>
@@ -15417,7 +15421,7 @@
           <w:lang w:val="en-US"/>
         </w:rPr>
       </w:pPr>
-      <w:bookmarkStart w:id="42" w:name="_Toc425969252"/>
+      <w:bookmarkStart w:id="41" w:name="_Toc425969252"/>
       <w:r>
         <w:rPr>
           <w:lang w:val="en-US"/>
@@ -15443,21 +15447,417 @@
         </w:rPr>
         <w:t>code</w:t>
       </w:r>
+      <w:bookmarkEnd w:id="41"/>
+    </w:p>
+    <w:p>
+      <w:pPr>
+        <w:pStyle w:val="Heading2"/>
+        <w:rPr>
+          <w:lang w:val="en-US"/>
+        </w:rPr>
+      </w:pPr>
+      <w:bookmarkStart w:id="42" w:name="_Toc425969253"/>
+      <w:r>
+        <w:rPr>
+          <w:lang w:val="en-US"/>
+        </w:rPr>
+        <w:t>Introduction</w:t>
+      </w:r>
       <w:bookmarkEnd w:id="42"/>
     </w:p>
     <w:p>
       <w:pPr>
+        <w:spacing w:line="360" w:lineRule="auto"/>
+        <w:rPr>
+          <w:lang w:val="en-US"/>
+        </w:rPr>
+      </w:pPr>
+      <w:r>
+        <w:rPr>
+          <w:lang w:val="en-US"/>
+        </w:rPr>
+        <w:t xml:space="preserve">In essence, the </w:t>
+      </w:r>
+      <w:r>
+        <w:rPr>
+          <w:lang w:val="en-US"/>
+        </w:rPr>
+        <w:t>entire embedded program</w:t>
+      </w:r>
+      <w:r>
+        <w:rPr>
+          <w:lang w:val="en-US"/>
+        </w:rPr>
+        <w:t xml:space="preserve"> is es</w:t>
+      </w:r>
+      <w:r>
+        <w:rPr>
+          <w:lang w:val="en-US"/>
+        </w:rPr>
+        <w:t>sentially one big state machine. The program</w:t>
+      </w:r>
+      <w:r>
+        <w:rPr>
+          <w:lang w:val="en-US"/>
+        </w:rPr>
+        <w:t xml:space="preserve"> </w:t>
+      </w:r>
+      <w:r>
+        <w:rPr>
+          <w:lang w:val="en-US"/>
+        </w:rPr>
+        <w:t>handles animating the eyes, reads bytes from the Bluetooth module and reacts accordingly</w:t>
+      </w:r>
+      <w:r>
+        <w:rPr>
+          <w:lang w:val="en-US"/>
+        </w:rPr>
+        <w:t>.</w:t>
+      </w:r>
+    </w:p>
+    <w:p>
+      <w:pPr>
+        <w:spacing w:line="360" w:lineRule="auto"/>
+        <w:rPr>
+          <w:lang w:val="en-US"/>
+        </w:rPr>
+      </w:pPr>
+    </w:p>
+    <w:p>
+      <w:pPr>
+        <w:spacing w:line="360" w:lineRule="auto"/>
+        <w:rPr>
+          <w:lang w:val="en-US"/>
+        </w:rPr>
+      </w:pPr>
+      <w:r>
+        <w:rPr>
+          <w:lang w:val="en-US"/>
+        </w:rPr>
+        <w:t xml:space="preserve">Like was </w:t>
+      </w:r>
+      <w:r>
+        <w:rPr>
+          <w:lang w:val="en-US"/>
+        </w:rPr>
+        <w:t>mentioned</w:t>
+      </w:r>
+      <w:r>
+        <w:rPr>
+          <w:lang w:val="en-US"/>
+        </w:rPr>
+        <w:t xml:space="preserve"> in chapter 1.4.3, all Arduino programs consist of a setup function</w:t>
+      </w:r>
+      <w:r>
+        <w:rPr>
+          <w:lang w:val="en-US"/>
+        </w:rPr>
+        <w:t xml:space="preserve"> which is run once</w:t>
+      </w:r>
+      <w:r>
+        <w:rPr>
+          <w:lang w:val="en-US"/>
+        </w:rPr>
+        <w:t>, and a main loop</w:t>
+      </w:r>
+      <w:r>
+        <w:rPr>
+          <w:lang w:val="en-US"/>
+        </w:rPr>
+        <w:t xml:space="preserve"> which is run indefinitely after the setup function</w:t>
+      </w:r>
+      <w:r>
+        <w:rPr>
+          <w:lang w:val="en-US"/>
+        </w:rPr>
+        <w:t>. In this particular program,</w:t>
+      </w:r>
+      <w:r>
+        <w:rPr>
+          <w:lang w:val="en-US"/>
+        </w:rPr>
+        <w:t xml:space="preserve"> the setup </w:t>
+      </w:r>
+      <w:r>
+        <w:rPr>
+          <w:lang w:val="en-US"/>
+        </w:rPr>
+        <w:t xml:space="preserve">function mostly </w:t>
+      </w:r>
+      <w:r>
+        <w:rPr>
+          <w:lang w:val="en-US"/>
+        </w:rPr>
+        <w:t>handles initializing the various components which together make up the robot.</w:t>
+      </w:r>
+      <w:r>
+        <w:rPr>
+          <w:lang w:val="en-US"/>
+        </w:rPr>
+        <w:t xml:space="preserve"> For example, it </w:t>
+      </w:r>
+      <w:r>
+        <w:rPr>
+          <w:lang w:val="en-US"/>
+        </w:rPr>
+        <w:t>starts</w:t>
+      </w:r>
+      <w:r>
+        <w:rPr>
+          <w:lang w:val="en-US"/>
+        </w:rPr>
+        <w:t xml:space="preserve"> the serial connection to the text-to-speech chip and Bluetooth module, sets up the correct brightness </w:t>
+      </w:r>
+      <w:r>
+        <w:rPr>
+          <w:lang w:val="en-US"/>
+        </w:rPr>
+        <w:t xml:space="preserve">and state </w:t>
+      </w:r>
+      <w:r>
+        <w:rPr>
+          <w:lang w:val="en-US"/>
+        </w:rPr>
+        <w:t>for the various LEDs, and sets up the servos</w:t>
+      </w:r>
+      <w:r>
+        <w:rPr>
+          <w:lang w:val="en-US"/>
+        </w:rPr>
+        <w:t xml:space="preserve"> to their correct initial positions</w:t>
+      </w:r>
+      <w:r>
+        <w:rPr>
+          <w:lang w:val="en-US"/>
+        </w:rPr>
+        <w:t xml:space="preserve"> to make the robot face forwards.</w:t>
+      </w:r>
+      <w:r>
+        <w:rPr>
+          <w:lang w:val="en-US"/>
+        </w:rPr>
+        <w:t xml:space="preserve"> </w:t>
+      </w:r>
+    </w:p>
+    <w:p>
+      <w:pPr>
+        <w:spacing w:line="360" w:lineRule="auto"/>
+        <w:rPr>
+          <w:lang w:val="en-US"/>
+        </w:rPr>
+      </w:pPr>
+    </w:p>
+    <w:p>
+      <w:pPr>
+        <w:spacing w:line="360" w:lineRule="auto"/>
+        <w:rPr>
+          <w:lang w:val="en-US"/>
+        </w:rPr>
+      </w:pPr>
+      <w:r>
+        <w:rPr>
+          <w:lang w:val="en-US"/>
+        </w:rPr>
+        <w:t>T</w:t>
+      </w:r>
+      <w:r>
+        <w:rPr>
+          <w:lang w:val="en-US"/>
+        </w:rPr>
+        <w:t>he main loop checks for</w:t>
+      </w:r>
+      <w:r>
+        <w:rPr>
+          <w:lang w:val="en-US"/>
+        </w:rPr>
+        <w:t xml:space="preserve"> and reads</w:t>
+      </w:r>
+      <w:r>
+        <w:rPr>
+          <w:lang w:val="en-US"/>
+        </w:rPr>
+        <w:t xml:space="preserve"> bytes in the serial buffer</w:t>
+      </w:r>
+      <w:r>
+        <w:rPr>
+          <w:lang w:val="en-US"/>
+        </w:rPr>
+        <w:t xml:space="preserve"> of the Bluetooth module</w:t>
+      </w:r>
+      <w:r>
+        <w:rPr>
+          <w:lang w:val="en-US"/>
+        </w:rPr>
+        <w:t xml:space="preserve">. </w:t>
+      </w:r>
+      <w:r>
+        <w:rPr>
+          <w:lang w:val="en-US"/>
+        </w:rPr>
+        <w:t>It also handles the animations of the eyes and mouth, the latter only if the robot is currently speaking via the text-to-speech chip.</w:t>
+      </w:r>
+    </w:p>
+    <w:p>
+      <w:pPr>
+        <w:spacing w:line="360" w:lineRule="auto"/>
+        <w:rPr>
+          <w:lang w:val="en-US"/>
+        </w:rPr>
+      </w:pPr>
+    </w:p>
+    <w:p>
+      <w:pPr>
+        <w:spacing w:line="360" w:lineRule="auto"/>
+        <w:rPr>
+          <w:lang w:val="en-US"/>
+        </w:rPr>
+      </w:pPr>
+      <w:r>
+        <w:rPr>
+          <w:lang w:val="en-US"/>
+        </w:rPr>
+        <w:t>All in all, t</w:t>
+      </w:r>
+      <w:r>
+        <w:rPr>
+          <w:lang w:val="en-US"/>
+        </w:rPr>
+        <w:t>he</w:t>
+      </w:r>
+      <w:r>
+        <w:rPr>
+          <w:lang w:val="en-US"/>
+        </w:rPr>
+        <w:t xml:space="preserve"> robot has three possible states. The</w:t>
+      </w:r>
+      <w:r>
+        <w:rPr>
+          <w:lang w:val="en-US"/>
+        </w:rPr>
+        <w:t>se states are MOTOR, MESSAGE</w:t>
+      </w:r>
+      <w:r>
+        <w:rPr>
+          <w:lang w:val="en-US"/>
+        </w:rPr>
+        <w:t xml:space="preserve"> </w:t>
+      </w:r>
+      <w:r>
+        <w:rPr>
+          <w:lang w:val="en-US"/>
+        </w:rPr>
+        <w:t>and</w:t>
+      </w:r>
+      <w:r>
+        <w:rPr>
+          <w:lang w:val="en-US"/>
+        </w:rPr>
+        <w:t xml:space="preserve"> NOTHING</w:t>
+      </w:r>
+      <w:r>
+        <w:rPr>
+          <w:lang w:val="en-US"/>
+        </w:rPr>
+        <w:t>.</w:t>
+      </w:r>
+      <w:r>
+        <w:rPr>
+          <w:lang w:val="en-US"/>
+        </w:rPr>
+        <w:t xml:space="preserve"> </w:t>
+      </w:r>
+      <w:r>
+        <w:rPr>
+          <w:lang w:val="en-US"/>
+        </w:rPr>
+        <w:t>With the exception of the “NOTHING”-state, t</w:t>
+      </w:r>
+      <w:r>
+        <w:rPr>
+          <w:lang w:val="en-US"/>
+        </w:rPr>
+        <w:t>hese states directly correspond to the different kinds of</w:t>
+      </w:r>
+      <w:r>
+        <w:rPr>
+          <w:lang w:val="en-US"/>
+        </w:rPr>
+        <w:t xml:space="preserve"> </w:t>
+      </w:r>
+      <w:r>
+        <w:rPr>
+          <w:lang w:val="en-US"/>
+        </w:rPr>
+        <w:t xml:space="preserve">messages the Android application can send. </w:t>
+      </w:r>
+      <w:r>
+        <w:rPr>
+          <w:lang w:val="en-US"/>
+        </w:rPr>
+        <w:t xml:space="preserve">“NOTHING” just means that the program is currently idle, and is waiting for </w:t>
+      </w:r>
+      <w:r>
+        <w:rPr>
+          <w:lang w:val="en-US"/>
+        </w:rPr>
+        <w:t>further</w:t>
+      </w:r>
+      <w:r>
+        <w:rPr>
+          <w:lang w:val="en-US"/>
+        </w:rPr>
+        <w:t xml:space="preserve"> input from the Android application.</w:t>
+      </w:r>
+    </w:p>
+    <w:p>
+      <w:pPr>
+        <w:spacing w:line="360" w:lineRule="auto"/>
+        <w:rPr>
+          <w:lang w:val="en-US"/>
+        </w:rPr>
+      </w:pPr>
+    </w:p>
+    <w:p>
+      <w:pPr>
+        <w:spacing w:line="360" w:lineRule="auto"/>
+        <w:rPr>
+          <w:lang w:val="en-US"/>
+        </w:rPr>
+      </w:pPr>
+      <w:r>
+        <w:rPr>
+          <w:lang w:val="en-US"/>
+        </w:rPr>
+        <w:t xml:space="preserve">If the robot is in “MOTOR”-state, it means that the next bytes it will receive will indicate the various speeds and states it should move its wheels and servos. Likewise, if the robot is in “MESSAGE”-state, it means that the all the incoming bytes should be interpreted as letters, which are then sent to the text-to-speech chip after a final delimiter has been received. </w:t>
+      </w:r>
+    </w:p>
+    <w:p>
+      <w:pPr>
+        <w:spacing w:line="360" w:lineRule="auto"/>
+        <w:rPr>
+          <w:lang w:val="en-US"/>
+        </w:rPr>
+      </w:pPr>
+    </w:p>
+    <w:p>
+      <w:pPr>
         <w:pStyle w:val="Heading2"/>
         <w:rPr>
           <w:lang w:val="en-US"/>
         </w:rPr>
       </w:pPr>
-      <w:bookmarkStart w:id="43" w:name="_Toc425969253"/>
-      <w:r>
-        <w:rPr>
-          <w:lang w:val="en-US"/>
-        </w:rPr>
-        <w:t>Introduction</w:t>
+      <w:bookmarkStart w:id="43" w:name="_Toc425969254"/>
+      <w:r>
+        <w:rPr>
+          <w:lang w:val="en-US"/>
+        </w:rPr>
+        <w:t>Communication</w:t>
+      </w:r>
+      <w:r>
+        <w:rPr>
+          <w:lang w:val="en-US"/>
+        </w:rPr>
+        <w:t xml:space="preserve"> between Android application and robot</w:t>
       </w:r>
       <w:bookmarkEnd w:id="43"/>
     </w:p>
@@ -15472,119 +15872,141 @@
         <w:rPr>
           <w:lang w:val="en-US"/>
         </w:rPr>
-        <w:t>In essence, the embedded code is essentially one big state machine, reading bytes from the Bluetooth module and reacting accordingly. The robot has an enum of different states it can exist in, which are “NOTHING”, “MOTOR”, “MESSAGE”, “TOGGLE”, and “PINPWM”, which are rather self-explanatory in my opinion. The main loop checks for new bytes in the serial buffer of the Bluetooth module in the handleSerialInput()-method which also handles changing robot state. If, for example, the incoming byte is 123 and the robot’s current state is NOTHING, the robot knows to go to MOTOR-mode, and the next 5 bytes are related to moving the wheels and the servo. After it’s gotten the necessary values, the state is reset to NOTHING. The main loop also animates the robot’s eyes and handles making beep sounds on a small speaker if the robot is currently scrolling a message on the LED matrix.</w:t>
-      </w:r>
-    </w:p>
-    <w:p>
-      <w:pPr>
-        <w:spacing w:line="360" w:lineRule="auto"/>
-        <w:rPr>
-          <w:lang w:val="en-US"/>
-        </w:rPr>
-      </w:pPr>
+        <w:t>Every message send to the microcontroller is sent and</w:t>
+      </w:r>
+      <w:r>
+        <w:rPr>
+          <w:lang w:val="en-US"/>
+        </w:rPr>
+        <w:t xml:space="preserve"> read </w:t>
+      </w:r>
+      <w:r>
+        <w:rPr>
+          <w:lang w:val="en-US"/>
+        </w:rPr>
+        <w:t xml:space="preserve">as </w:t>
+      </w:r>
+      <w:r>
+        <w:rPr>
+          <w:lang w:val="en-US"/>
+        </w:rPr>
+        <w:t>arrays of bytes</w:t>
+      </w:r>
+      <w:r>
+        <w:rPr>
+          <w:lang w:val="en-US"/>
+        </w:rPr>
+        <w:t>.</w:t>
+      </w:r>
+      <w:r>
+        <w:rPr>
+          <w:lang w:val="en-US"/>
+        </w:rPr>
+        <w:t xml:space="preserve"> For all intends and purposes</w:t>
+      </w:r>
+      <w:r>
+        <w:rPr>
+          <w:lang w:val="en-US"/>
+        </w:rPr>
+        <w:t>, in the context</w:t>
+      </w:r>
+      <w:r>
+        <w:rPr>
+          <w:lang w:val="en-US"/>
+        </w:rPr>
+        <w:t xml:space="preserve"> of this application a byte can be thought of as</w:t>
+      </w:r>
+      <w:r>
+        <w:rPr>
+          <w:lang w:val="en-US"/>
+        </w:rPr>
+        <w:t xml:space="preserve"> a numeric value </w:t>
+      </w:r>
+      <w:r>
+        <w:rPr>
+          <w:lang w:val="en-US"/>
+        </w:rPr>
+        <w:t>between 0 and</w:t>
+      </w:r>
+      <w:r>
+        <w:rPr>
+          <w:lang w:val="en-US"/>
+        </w:rPr>
+        <w:t xml:space="preserve"> 255.</w:t>
+      </w:r>
       <w:r>
         <w:rPr>
           <w:lang w:val="en-US"/>
         </w:rPr>
         <w:t xml:space="preserve"> </w:t>
       </w:r>
-    </w:p>
-    <w:p>
-      <w:pPr>
-        <w:pStyle w:val="Heading2"/>
-        <w:rPr>
-          <w:lang w:val="en-US"/>
-        </w:rPr>
-      </w:pPr>
-      <w:bookmarkStart w:id="44" w:name="_Toc425969254"/>
-      <w:r>
-        <w:rPr>
-          <w:lang w:val="en-US"/>
-        </w:rPr>
-        <w:t>Communication</w:t>
-      </w:r>
-      <w:r>
-        <w:rPr>
-          <w:lang w:val="en-US"/>
-        </w:rPr>
-        <w:t xml:space="preserve"> between Android application and robot</w:t>
-      </w:r>
+      <w:r>
+        <w:rPr>
+          <w:lang w:val="en-US"/>
+        </w:rPr>
+        <w:t>However, since bytes in the Java language are designed to be from -128 to 127, and the bytes in C++ are from 0 to 255, it was found out that they cannot be directly transmitted.</w:t>
+      </w:r>
+      <w:r>
+        <w:rPr>
+          <w:lang w:val="en-US"/>
+        </w:rPr>
+        <w:t xml:space="preserve"> To overcome this issue, t</w:t>
+      </w:r>
+      <w:r>
+        <w:rPr>
+          <w:lang w:val="en-US"/>
+        </w:rPr>
+        <w:t xml:space="preserve">he values </w:t>
+      </w:r>
+      <w:r>
+        <w:rPr>
+          <w:lang w:val="en-US"/>
+        </w:rPr>
+        <w:t xml:space="preserve">sent from the Android application are </w:t>
+      </w:r>
+      <w:r>
+        <w:rPr>
+          <w:lang w:val="en-US"/>
+        </w:rPr>
+        <w:t>from 0 to 127</w:t>
+      </w:r>
+      <w:r>
+        <w:rPr>
+          <w:lang w:val="en-US"/>
+        </w:rPr>
+        <w:t>.</w:t>
+      </w:r>
+      <w:r>
+        <w:rPr>
+          <w:lang w:val="en-US"/>
+        </w:rPr>
+        <w:t xml:space="preserve"> </w:t>
+      </w:r>
+      <w:r>
+        <w:rPr>
+          <w:lang w:val="en-US"/>
+        </w:rPr>
+        <w:t xml:space="preserve">They </w:t>
+      </w:r>
+      <w:r>
+        <w:rPr>
+          <w:lang w:val="en-US"/>
+        </w:rPr>
+        <w:t xml:space="preserve">are multiplied by 2 on the Arduino side to get the correct </w:t>
+      </w:r>
+      <w:r>
+        <w:rPr>
+          <w:lang w:val="en-US"/>
+        </w:rPr>
+        <w:t>values</w:t>
+      </w:r>
+      <w:bookmarkStart w:id="44" w:name="_GoBack"/>
       <w:bookmarkEnd w:id="44"/>
-    </w:p>
-    <w:p>
-      <w:pPr>
-        <w:spacing w:line="360" w:lineRule="auto"/>
-        <w:rPr>
-          <w:lang w:val="en-US"/>
-        </w:rPr>
-      </w:pPr>
-    </w:p>
-    <w:p>
-      <w:pPr>
-        <w:spacing w:line="360" w:lineRule="auto"/>
-        <w:rPr>
-          <w:lang w:val="en-US"/>
-        </w:rPr>
-      </w:pPr>
-      <w:r>
-        <w:rPr>
-          <w:lang w:val="en-US"/>
-        </w:rPr>
-        <w:t>Every message send to the microcontroller is sent and</w:t>
-      </w:r>
-      <w:r>
-        <w:rPr>
-          <w:lang w:val="en-US"/>
-        </w:rPr>
-        <w:t xml:space="preserve"> read </w:t>
-      </w:r>
-      <w:r>
-        <w:rPr>
-          <w:lang w:val="en-US"/>
-        </w:rPr>
-        <w:t>as byte arrays</w:t>
-      </w:r>
-      <w:r>
-        <w:rPr>
-          <w:lang w:val="en-US"/>
-        </w:rPr>
-        <w:t xml:space="preserve">. </w:t>
-      </w:r>
-      <w:r>
-        <w:rPr>
-          <w:lang w:val="en-US"/>
-        </w:rPr>
-        <w:t xml:space="preserve">As a side-note, java bytes are from -128 to 127, </w:t>
-      </w:r>
-      <w:r>
-        <w:rPr>
-          <w:lang w:val="en-US"/>
-        </w:rPr>
-        <w:t>while</w:t>
-      </w:r>
-      <w:r>
-        <w:rPr>
-          <w:lang w:val="en-US"/>
-        </w:rPr>
-        <w:t xml:space="preserve"> C bytes are from 0 to 255. Henceforth, only values from 0 – 127 are used to talk to the Arduino from the application, since the Arduino interprets negative </w:t>
-      </w:r>
-      <w:r>
-        <w:rPr>
-          <w:lang w:val="en-US"/>
-        </w:rPr>
-        <w:t>bytes</w:t>
-      </w:r>
-      <w:r>
-        <w:rPr>
-          <w:lang w:val="en-US"/>
-        </w:rPr>
-        <w:t xml:space="preserve"> as unsigned.</w:t>
-      </w:r>
-      <w:r>
-        <w:rPr>
-          <w:lang w:val="en-US"/>
-        </w:rPr>
-        <w:t xml:space="preserve"> The values from 0 to 127 are multiplied by 2 on the Arduino side to get the correct numbers.</w:t>
+      <w:r>
+        <w:rPr>
+          <w:lang w:val="en-US"/>
+        </w:rPr>
+        <w:t>.</w:t>
       </w:r>
     </w:p>
     <w:p>
@@ -16274,6 +16696,7 @@
         <w:rPr>
           <w:lang w:val="en-US"/>
         </w:rPr>
+        <w:lastRenderedPageBreak/>
         <w:t xml:space="preserve">The first byte is, as always, the delimiter. The second byte is </w:t>
       </w:r>
       <w:r>
@@ -16428,170 +16851,170 @@
         <w:rPr>
           <w:lang w:val="en-US"/>
         </w:rPr>
-        <w:t xml:space="preserve"> somewhat loose for </w:t>
+        <w:t xml:space="preserve"> somewhat loose for this project. However,</w:t>
+      </w:r>
+      <w:r>
+        <w:rPr>
+          <w:lang w:val="en-US"/>
+        </w:rPr>
+        <w:t xml:space="preserve"> </w:t>
+      </w:r>
+      <w:r>
+        <w:rPr>
+          <w:lang w:val="en-US"/>
+        </w:rPr>
+        <w:t>all things considered,</w:t>
+      </w:r>
+      <w:r>
+        <w:rPr>
+          <w:lang w:val="en-US"/>
+        </w:rPr>
+        <w:t xml:space="preserve"> the end result of this thesis </w:t>
+      </w:r>
+      <w:r>
+        <w:rPr>
+          <w:lang w:val="en-US"/>
+        </w:rPr>
+        <w:t xml:space="preserve">far </w:t>
+      </w:r>
+      <w:r>
+        <w:rPr>
+          <w:lang w:val="en-US"/>
+        </w:rPr>
+        <w:t>exceeded the expectations of the initial assignment.</w:t>
+      </w:r>
+    </w:p>
+    <w:p>
+      <w:pPr>
+        <w:spacing w:line="360" w:lineRule="auto"/>
+        <w:rPr>
+          <w:lang w:val="en-US"/>
+        </w:rPr>
+      </w:pPr>
+      <w:r>
+        <w:rPr>
+          <w:lang w:val="en-US"/>
+        </w:rPr>
+        <w:t xml:space="preserve">Developing the application and embedded code itself was surprisingly easy. A lot of this had to do with the fact that much of the work was adopted from the previous project. </w:t>
+      </w:r>
+      <w:r>
+        <w:rPr>
+          <w:lang w:val="en-US"/>
+        </w:rPr>
+        <w:t xml:space="preserve"> The biggest difficulties where with utilizing Bluetooth LE on the Android side, as its support is relative new in the Android ecosystem, being supported only from Android 4.3 and upwards. </w:t>
+      </w:r>
+      <w:r>
+        <w:rPr>
+          <w:lang w:val="en-US"/>
+        </w:rPr>
+        <w:t>This resulted in there not existing a lot of documentation.</w:t>
+      </w:r>
+      <w:r>
+        <w:rPr>
+          <w:lang w:val="en-US"/>
+        </w:rPr>
+        <w:t xml:space="preserve"> However, this was not a huge issue in the end.</w:t>
+      </w:r>
+    </w:p>
+    <w:p>
+      <w:pPr>
+        <w:spacing w:line="360" w:lineRule="auto"/>
+        <w:rPr>
+          <w:lang w:val="en-US"/>
+        </w:rPr>
+      </w:pPr>
+    </w:p>
+    <w:p>
+      <w:pPr>
+        <w:spacing w:line="360" w:lineRule="auto"/>
+        <w:rPr>
+          <w:lang w:val="en-US"/>
+        </w:rPr>
+      </w:pPr>
+      <w:r>
+        <w:rPr>
+          <w:lang w:val="en-US"/>
+        </w:rPr>
+        <w:t xml:space="preserve">Using Bluetooth LE for the communication </w:t>
+      </w:r>
+      <w:r>
+        <w:rPr>
+          <w:lang w:val="en-US"/>
+        </w:rPr>
+        <w:t>between the application and the robot was</w:t>
+      </w:r>
+      <w:r>
+        <w:rPr>
+          <w:lang w:val="en-US"/>
+        </w:rPr>
+        <w:t xml:space="preserve"> an interesting experience. However, Bluetooth LE is </w:t>
+      </w:r>
+      <w:r>
+        <w:rPr>
+          <w:lang w:val="en-US"/>
+        </w:rPr>
+        <w:t xml:space="preserve">mostly </w:t>
+      </w:r>
+      <w:r>
+        <w:rPr>
+          <w:lang w:val="en-US"/>
+        </w:rPr>
+        <w:t xml:space="preserve">meant for devices that need to transmit data to the host device relatively rarely, </w:t>
+      </w:r>
+      <w:r>
+        <w:rPr>
+          <w:lang w:val="en-US"/>
+        </w:rPr>
+        <w:t>which is not the case for th</w:t>
+      </w:r>
+      <w:r>
+        <w:rPr>
+          <w:lang w:val="en-US"/>
+        </w:rPr>
+        <w:t>is particular project</w:t>
+      </w:r>
+      <w:r>
+        <w:rPr>
+          <w:lang w:val="en-US"/>
+        </w:rPr>
+        <w:t>,</w:t>
+      </w:r>
+      <w:r>
+        <w:rPr>
+          <w:lang w:val="en-US"/>
+        </w:rPr>
+        <w:t xml:space="preserve"> as</w:t>
+      </w:r>
+      <w:r>
+        <w:rPr>
+          <w:lang w:val="en-US"/>
+        </w:rPr>
+        <w:t xml:space="preserve"> it needs to transmit data every 200 milliseconds or so</w:t>
+      </w:r>
+      <w:r>
+        <w:rPr>
+          <w:lang w:val="en-US"/>
+        </w:rPr>
+        <w:t>.</w:t>
+      </w:r>
+      <w:r>
+        <w:rPr>
+          <w:lang w:val="en-US"/>
+        </w:rPr>
+        <w:t xml:space="preserve"> Also, as the name “Low Energy” implies, Bluetooth LE is intended for embedded</w:t>
+      </w:r>
+      <w:r>
+        <w:rPr>
+          <w:lang w:val="en-US"/>
+        </w:rPr>
+        <w:t xml:space="preserve"> devices with fairly restrictive power requirements such as heart trackers or other wearable technologies. </w:t>
       </w:r>
       <w:r>
         <w:rPr>
           <w:lang w:val="en-US"/>
         </w:rPr>
         <w:lastRenderedPageBreak/>
-        <w:t>this project. However,</w:t>
-      </w:r>
-      <w:r>
-        <w:rPr>
-          <w:lang w:val="en-US"/>
-        </w:rPr>
-        <w:t xml:space="preserve"> </w:t>
-      </w:r>
-      <w:r>
-        <w:rPr>
-          <w:lang w:val="en-US"/>
-        </w:rPr>
-        <w:t>all things considered,</w:t>
-      </w:r>
-      <w:r>
-        <w:rPr>
-          <w:lang w:val="en-US"/>
-        </w:rPr>
-        <w:t xml:space="preserve"> the end result of this thesis </w:t>
-      </w:r>
-      <w:r>
-        <w:rPr>
-          <w:lang w:val="en-US"/>
-        </w:rPr>
-        <w:t xml:space="preserve">far </w:t>
-      </w:r>
-      <w:r>
-        <w:rPr>
-          <w:lang w:val="en-US"/>
-        </w:rPr>
-        <w:t>exceeded the expectations of the initial assignment.</w:t>
-      </w:r>
-    </w:p>
-    <w:p>
-      <w:pPr>
-        <w:spacing w:line="360" w:lineRule="auto"/>
-        <w:rPr>
-          <w:lang w:val="en-US"/>
-        </w:rPr>
-      </w:pPr>
-      <w:r>
-        <w:rPr>
-          <w:lang w:val="en-US"/>
-        </w:rPr>
-        <w:t xml:space="preserve">Developing the application and embedded code itself was surprisingly easy. A lot of this had to do with the fact that much of the work was adopted from the previous project. </w:t>
-      </w:r>
-      <w:r>
-        <w:rPr>
-          <w:lang w:val="en-US"/>
-        </w:rPr>
-        <w:t xml:space="preserve"> The biggest difficulties where with utilizing Bluetooth LE on the Android side, as its support is relative new in the Android ecosystem, being supported only from Android 4.3 and upwards. </w:t>
-      </w:r>
-      <w:r>
-        <w:rPr>
-          <w:lang w:val="en-US"/>
-        </w:rPr>
-        <w:t>This resulted in there not existing a lot of documentation.</w:t>
-      </w:r>
-      <w:r>
-        <w:rPr>
-          <w:lang w:val="en-US"/>
-        </w:rPr>
-        <w:t xml:space="preserve"> However, this was not a huge issue in the end.</w:t>
-      </w:r>
-    </w:p>
-    <w:p>
-      <w:pPr>
-        <w:spacing w:line="360" w:lineRule="auto"/>
-        <w:rPr>
-          <w:lang w:val="en-US"/>
-        </w:rPr>
-      </w:pPr>
-    </w:p>
-    <w:p>
-      <w:pPr>
-        <w:spacing w:line="360" w:lineRule="auto"/>
-        <w:rPr>
-          <w:lang w:val="en-US"/>
-        </w:rPr>
-      </w:pPr>
-      <w:r>
-        <w:rPr>
-          <w:lang w:val="en-US"/>
-        </w:rPr>
-        <w:t xml:space="preserve">Using Bluetooth LE for the communication </w:t>
-      </w:r>
-      <w:r>
-        <w:rPr>
-          <w:lang w:val="en-US"/>
-        </w:rPr>
-        <w:t>between the application and the robot was</w:t>
-      </w:r>
-      <w:r>
-        <w:rPr>
-          <w:lang w:val="en-US"/>
-        </w:rPr>
-        <w:t xml:space="preserve"> an interesting experience. However, Bluetooth LE is </w:t>
-      </w:r>
-      <w:r>
-        <w:rPr>
-          <w:lang w:val="en-US"/>
-        </w:rPr>
-        <w:t xml:space="preserve">mostly </w:t>
-      </w:r>
-      <w:r>
-        <w:rPr>
-          <w:lang w:val="en-US"/>
-        </w:rPr>
-        <w:t xml:space="preserve">meant for devices that need to transmit data to the host device relatively rarely, </w:t>
-      </w:r>
-      <w:r>
-        <w:rPr>
-          <w:lang w:val="en-US"/>
-        </w:rPr>
-        <w:t>which is not the case for th</w:t>
-      </w:r>
-      <w:r>
-        <w:rPr>
-          <w:lang w:val="en-US"/>
-        </w:rPr>
-        <w:t>is particular project</w:t>
-      </w:r>
-      <w:r>
-        <w:rPr>
-          <w:lang w:val="en-US"/>
-        </w:rPr>
-        <w:t>,</w:t>
-      </w:r>
-      <w:r>
-        <w:rPr>
-          <w:lang w:val="en-US"/>
-        </w:rPr>
-        <w:t xml:space="preserve"> as</w:t>
-      </w:r>
-      <w:r>
-        <w:rPr>
-          <w:lang w:val="en-US"/>
-        </w:rPr>
-        <w:t xml:space="preserve"> it needs to transmit data every 200 milliseconds or so</w:t>
-      </w:r>
-      <w:r>
-        <w:rPr>
-          <w:lang w:val="en-US"/>
-        </w:rPr>
-        <w:t>.</w:t>
-      </w:r>
-      <w:r>
-        <w:rPr>
-          <w:lang w:val="en-US"/>
-        </w:rPr>
-        <w:t xml:space="preserve"> Also, as the name “Low Energy” implies, Bluetooth LE is intended for embedded</w:t>
-      </w:r>
-      <w:r>
-        <w:rPr>
-          <w:lang w:val="en-US"/>
-        </w:rPr>
-        <w:t xml:space="preserve"> devices with fairly restrictive power requirements such as heart trackers or other wearable technologies. The amount of power is not really </w:t>
+        <w:t xml:space="preserve">The amount of power is not really </w:t>
       </w:r>
       <w:r>
         <w:rPr>
@@ -16815,7 +17238,6 @@
           <w:rFonts w:eastAsiaTheme="majorEastAsia"/>
           <w:lang w:val="en-US"/>
         </w:rPr>
-        <w:lastRenderedPageBreak/>
         <w:t xml:space="preserve">Stroustrup, B. 2014. Lecture: The essence of C++. </w:t>
       </w:r>
       <w:r>
@@ -17394,7 +17816,7 @@
       <w:rPr>
         <w:noProof/>
       </w:rPr>
-      <w:t>27</w:t>
+      <w:t>29</w:t>
     </w:r>
     <w:r>
       <w:rPr>
@@ -21219,7 +21641,7 @@
 </file>
 
 <file path=customXml/itemProps1.xml><?xml version="1.0" encoding="utf-8"?>
-<ds:datastoreItem xmlns:ds="http://schemas.openxmlformats.org/officeDocument/2006/customXml" ds:itemID="{6480387E-1489-4676-B92B-CF34890E71F4}">
+<ds:datastoreItem xmlns:ds="http://schemas.openxmlformats.org/officeDocument/2006/customXml" ds:itemID="{909C1A5E-078A-4300-AEDC-3328096CB22A}">
   <ds:schemaRefs>
     <ds:schemaRef ds:uri="http://schemas.openxmlformats.org/officeDocument/2006/bibliography"/>
   </ds:schemaRefs>

</xml_diff>

<commit_message>
More writing about the communication protocol
</commit_message>
<xml_diff>
--- a/Docs/thesis.docx
+++ b/Docs/thesis.docx
@@ -1755,7 +1755,7 @@
             </w:rPr>
             <w:fldChar w:fldCharType="separate"/>
           </w:r>
-          <w:hyperlink w:anchor="_Toc425969218" w:history="1">
+          <w:hyperlink w:anchor="_Toc426402140" w:history="1">
             <w:r>
               <w:rPr>
                 <w:rStyle w:val="Hyperlink"/>
@@ -1779,7 +1779,7 @@
               <w:rPr>
                 <w:webHidden/>
               </w:rPr>
-              <w:instrText xml:space="preserve"> PAGEREF _Toc425969218 \h </w:instrText>
+              <w:instrText xml:space="preserve"> PAGEREF _Toc426402140 \h </w:instrText>
             </w:r>
             <w:r>
               <w:rPr>
@@ -1818,7 +1818,7 @@
               <w:lang w:eastAsia="ja-JP"/>
             </w:rPr>
           </w:pPr>
-          <w:hyperlink w:anchor="_Toc425969219" w:history="1">
+          <w:hyperlink w:anchor="_Toc426402141" w:history="1">
             <w:r>
               <w:rPr>
                 <w:rStyle w:val="Hyperlink"/>
@@ -1860,7 +1860,7 @@
               <w:rPr>
                 <w:webHidden/>
               </w:rPr>
-              <w:instrText xml:space="preserve"> PAGEREF _Toc425969219 \h </w:instrText>
+              <w:instrText xml:space="preserve"> PAGEREF _Toc426402141 \h </w:instrText>
             </w:r>
             <w:r>
               <w:rPr>
@@ -1902,7 +1902,7 @@
               <w:lang w:eastAsia="ja-JP"/>
             </w:rPr>
           </w:pPr>
-          <w:hyperlink w:anchor="_Toc425969220" w:history="1">
+          <w:hyperlink w:anchor="_Toc426402142" w:history="1">
             <w:r>
               <w:rPr>
                 <w:rStyle w:val="Hyperlink"/>
@@ -1948,7 +1948,7 @@
                 <w:noProof/>
                 <w:webHidden/>
               </w:rPr>
-              <w:instrText xml:space="preserve"> PAGEREF _Toc425969220 \h </w:instrText>
+              <w:instrText xml:space="preserve"> PAGEREF _Toc426402142 \h </w:instrText>
             </w:r>
             <w:r>
               <w:rPr>
@@ -1994,7 +1994,7 @@
               <w:lang w:eastAsia="ja-JP"/>
             </w:rPr>
           </w:pPr>
-          <w:hyperlink w:anchor="_Toc425969221" w:history="1">
+          <w:hyperlink w:anchor="_Toc426402143" w:history="1">
             <w:r>
               <w:rPr>
                 <w:rStyle w:val="Hyperlink"/>
@@ -2040,7 +2040,7 @@
                 <w:noProof/>
                 <w:webHidden/>
               </w:rPr>
-              <w:instrText xml:space="preserve"> PAGEREF _Toc425969221 \h </w:instrText>
+              <w:instrText xml:space="preserve"> PAGEREF _Toc426402143 \h </w:instrText>
             </w:r>
             <w:r>
               <w:rPr>
@@ -2086,7 +2086,7 @@
               <w:lang w:eastAsia="ja-JP"/>
             </w:rPr>
           </w:pPr>
-          <w:hyperlink w:anchor="_Toc425969222" w:history="1">
+          <w:hyperlink w:anchor="_Toc426402144" w:history="1">
             <w:r>
               <w:rPr>
                 <w:rStyle w:val="Hyperlink"/>
@@ -2132,7 +2132,7 @@
                 <w:noProof/>
                 <w:webHidden/>
               </w:rPr>
-              <w:instrText xml:space="preserve"> PAGEREF _Toc425969222 \h </w:instrText>
+              <w:instrText xml:space="preserve"> PAGEREF _Toc426402144 \h </w:instrText>
             </w:r>
             <w:r>
               <w:rPr>
@@ -2178,7 +2178,7 @@
               <w:lang w:eastAsia="ja-JP"/>
             </w:rPr>
           </w:pPr>
-          <w:hyperlink w:anchor="_Toc425969223" w:history="1">
+          <w:hyperlink w:anchor="_Toc426402145" w:history="1">
             <w:r>
               <w:rPr>
                 <w:rStyle w:val="Hyperlink"/>
@@ -2224,7 +2224,7 @@
                 <w:noProof/>
                 <w:webHidden/>
               </w:rPr>
-              <w:instrText xml:space="preserve"> PAGEREF _Toc425969223 \h </w:instrText>
+              <w:instrText xml:space="preserve"> PAGEREF _Toc426402145 \h </w:instrText>
             </w:r>
             <w:r>
               <w:rPr>
@@ -2270,7 +2270,7 @@
               <w:lang w:eastAsia="ja-JP"/>
             </w:rPr>
           </w:pPr>
-          <w:hyperlink w:anchor="_Toc425969224" w:history="1">
+          <w:hyperlink w:anchor="_Toc426402146" w:history="1">
             <w:r>
               <w:rPr>
                 <w:rStyle w:val="Hyperlink"/>
@@ -2316,7 +2316,7 @@
                 <w:noProof/>
                 <w:webHidden/>
               </w:rPr>
-              <w:instrText xml:space="preserve"> PAGEREF _Toc425969224 \h </w:instrText>
+              <w:instrText xml:space="preserve"> PAGEREF _Toc426402146 \h </w:instrText>
             </w:r>
             <w:r>
               <w:rPr>
@@ -2362,7 +2362,7 @@
               <w:lang w:eastAsia="ja-JP"/>
             </w:rPr>
           </w:pPr>
-          <w:hyperlink w:anchor="_Toc425969225" w:history="1">
+          <w:hyperlink w:anchor="_Toc426402147" w:history="1">
             <w:r>
               <w:rPr>
                 <w:rStyle w:val="Hyperlink"/>
@@ -2408,7 +2408,7 @@
                 <w:noProof/>
                 <w:webHidden/>
               </w:rPr>
-              <w:instrText xml:space="preserve"> PAGEREF _Toc425969225 \h </w:instrText>
+              <w:instrText xml:space="preserve"> PAGEREF _Toc426402147 \h </w:instrText>
             </w:r>
             <w:r>
               <w:rPr>
@@ -2454,7 +2454,7 @@
               <w:lang w:eastAsia="ja-JP"/>
             </w:rPr>
           </w:pPr>
-          <w:hyperlink w:anchor="_Toc425969226" w:history="1">
+          <w:hyperlink w:anchor="_Toc426402148" w:history="1">
             <w:r>
               <w:rPr>
                 <w:rStyle w:val="Hyperlink"/>
@@ -2506,7 +2506,7 @@
                 <w:noProof/>
                 <w:webHidden/>
               </w:rPr>
-              <w:instrText xml:space="preserve"> PAGEREF _Toc425969226 \h </w:instrText>
+              <w:instrText xml:space="preserve"> PAGEREF _Toc426402148 \h </w:instrText>
             </w:r>
             <w:r>
               <w:rPr>
@@ -2552,7 +2552,7 @@
               <w:lang w:eastAsia="ja-JP"/>
             </w:rPr>
           </w:pPr>
-          <w:hyperlink w:anchor="_Toc425969227" w:history="1">
+          <w:hyperlink w:anchor="_Toc426402149" w:history="1">
             <w:r>
               <w:rPr>
                 <w:rStyle w:val="Hyperlink"/>
@@ -2598,7 +2598,7 @@
                 <w:noProof/>
                 <w:webHidden/>
               </w:rPr>
-              <w:instrText xml:space="preserve"> PAGEREF _Toc425969227 \h </w:instrText>
+              <w:instrText xml:space="preserve"> PAGEREF _Toc426402149 \h </w:instrText>
             </w:r>
             <w:r>
               <w:rPr>
@@ -2641,7 +2641,7 @@
               <w:lang w:eastAsia="ja-JP"/>
             </w:rPr>
           </w:pPr>
-          <w:hyperlink w:anchor="_Toc425969228" w:history="1">
+          <w:hyperlink w:anchor="_Toc426402150" w:history="1">
             <w:r>
               <w:rPr>
                 <w:rStyle w:val="Hyperlink"/>
@@ -2683,7 +2683,7 @@
               <w:rPr>
                 <w:webHidden/>
               </w:rPr>
-              <w:instrText xml:space="preserve"> PAGEREF _Toc425969228 \h </w:instrText>
+              <w:instrText xml:space="preserve"> PAGEREF _Toc426402150 \h </w:instrText>
             </w:r>
             <w:r>
               <w:rPr>
@@ -2725,7 +2725,7 @@
               <w:lang w:eastAsia="ja-JP"/>
             </w:rPr>
           </w:pPr>
-          <w:hyperlink w:anchor="_Toc425969229" w:history="1">
+          <w:hyperlink w:anchor="_Toc426402151" w:history="1">
             <w:r>
               <w:rPr>
                 <w:rStyle w:val="Hyperlink"/>
@@ -2771,7 +2771,7 @@
                 <w:noProof/>
                 <w:webHidden/>
               </w:rPr>
-              <w:instrText xml:space="preserve"> PAGEREF _Toc425969229 \h </w:instrText>
+              <w:instrText xml:space="preserve"> PAGEREF _Toc426402151 \h </w:instrText>
             </w:r>
             <w:r>
               <w:rPr>
@@ -2817,7 +2817,7 @@
               <w:lang w:eastAsia="ja-JP"/>
             </w:rPr>
           </w:pPr>
-          <w:hyperlink w:anchor="_Toc425969230" w:history="1">
+          <w:hyperlink w:anchor="_Toc426402152" w:history="1">
             <w:r>
               <w:rPr>
                 <w:rStyle w:val="Hyperlink"/>
@@ -2863,7 +2863,7 @@
                 <w:noProof/>
                 <w:webHidden/>
               </w:rPr>
-              <w:instrText xml:space="preserve"> PAGEREF _Toc425969230 \h </w:instrText>
+              <w:instrText xml:space="preserve"> PAGEREF _Toc426402152 \h </w:instrText>
             </w:r>
             <w:r>
               <w:rPr>
@@ -2909,7 +2909,7 @@
               <w:lang w:eastAsia="ja-JP"/>
             </w:rPr>
           </w:pPr>
-          <w:hyperlink w:anchor="_Toc425969231" w:history="1">
+          <w:hyperlink w:anchor="_Toc426402153" w:history="1">
             <w:r>
               <w:rPr>
                 <w:rStyle w:val="Hyperlink"/>
@@ -2955,7 +2955,7 @@
                 <w:noProof/>
                 <w:webHidden/>
               </w:rPr>
-              <w:instrText xml:space="preserve"> PAGEREF _Toc425969231 \h </w:instrText>
+              <w:instrText xml:space="preserve"> PAGEREF _Toc426402153 \h </w:instrText>
             </w:r>
             <w:r>
               <w:rPr>
@@ -3001,7 +3001,7 @@
               <w:lang w:eastAsia="ja-JP"/>
             </w:rPr>
           </w:pPr>
-          <w:hyperlink w:anchor="_Toc425969232" w:history="1">
+          <w:hyperlink w:anchor="_Toc426402154" w:history="1">
             <w:r>
               <w:rPr>
                 <w:rStyle w:val="Hyperlink"/>
@@ -3047,7 +3047,7 @@
                 <w:noProof/>
                 <w:webHidden/>
               </w:rPr>
-              <w:instrText xml:space="preserve"> PAGEREF _Toc425969232 \h </w:instrText>
+              <w:instrText xml:space="preserve"> PAGEREF _Toc426402154 \h </w:instrText>
             </w:r>
             <w:r>
               <w:rPr>
@@ -3093,7 +3093,7 @@
               <w:lang w:eastAsia="ja-JP"/>
             </w:rPr>
           </w:pPr>
-          <w:hyperlink w:anchor="_Toc425969233" w:history="1">
+          <w:hyperlink w:anchor="_Toc426402155" w:history="1">
             <w:r>
               <w:rPr>
                 <w:rStyle w:val="Hyperlink"/>
@@ -3139,7 +3139,7 @@
                 <w:noProof/>
                 <w:webHidden/>
               </w:rPr>
-              <w:instrText xml:space="preserve"> PAGEREF _Toc425969233 \h </w:instrText>
+              <w:instrText xml:space="preserve"> PAGEREF _Toc426402155 \h </w:instrText>
             </w:r>
             <w:r>
               <w:rPr>
@@ -3185,7 +3185,7 @@
               <w:lang w:eastAsia="ja-JP"/>
             </w:rPr>
           </w:pPr>
-          <w:hyperlink w:anchor="_Toc425969234" w:history="1">
+          <w:hyperlink w:anchor="_Toc426402156" w:history="1">
             <w:r>
               <w:rPr>
                 <w:rStyle w:val="Hyperlink"/>
@@ -3231,7 +3231,7 @@
                 <w:noProof/>
                 <w:webHidden/>
               </w:rPr>
-              <w:instrText xml:space="preserve"> PAGEREF _Toc425969234 \h </w:instrText>
+              <w:instrText xml:space="preserve"> PAGEREF _Toc426402156 \h </w:instrText>
             </w:r>
             <w:r>
               <w:rPr>
@@ -3277,7 +3277,7 @@
               <w:lang w:eastAsia="ja-JP"/>
             </w:rPr>
           </w:pPr>
-          <w:hyperlink w:anchor="_Toc425969235" w:history="1">
+          <w:hyperlink w:anchor="_Toc426402157" w:history="1">
             <w:r>
               <w:rPr>
                 <w:rStyle w:val="Hyperlink"/>
@@ -3323,7 +3323,7 @@
                 <w:noProof/>
                 <w:webHidden/>
               </w:rPr>
-              <w:instrText xml:space="preserve"> PAGEREF _Toc425969235 \h </w:instrText>
+              <w:instrText xml:space="preserve"> PAGEREF _Toc426402157 \h </w:instrText>
             </w:r>
             <w:r>
               <w:rPr>
@@ -3369,7 +3369,7 @@
               <w:lang w:eastAsia="ja-JP"/>
             </w:rPr>
           </w:pPr>
-          <w:hyperlink w:anchor="_Toc425969236" w:history="1">
+          <w:hyperlink w:anchor="_Toc426402158" w:history="1">
             <w:r>
               <w:rPr>
                 <w:rStyle w:val="Hyperlink"/>
@@ -3415,7 +3415,7 @@
                 <w:noProof/>
                 <w:webHidden/>
               </w:rPr>
-              <w:instrText xml:space="preserve"> PAGEREF _Toc425969236 \h </w:instrText>
+              <w:instrText xml:space="preserve"> PAGEREF _Toc426402158 \h </w:instrText>
             </w:r>
             <w:r>
               <w:rPr>
@@ -3461,7 +3461,7 @@
               <w:lang w:eastAsia="ja-JP"/>
             </w:rPr>
           </w:pPr>
-          <w:hyperlink w:anchor="_Toc425969237" w:history="1">
+          <w:hyperlink w:anchor="_Toc426402159" w:history="1">
             <w:r>
               <w:rPr>
                 <w:rStyle w:val="Hyperlink"/>
@@ -3507,7 +3507,7 @@
                 <w:noProof/>
                 <w:webHidden/>
               </w:rPr>
-              <w:instrText xml:space="preserve"> PAGEREF _Toc425969237 \h </w:instrText>
+              <w:instrText xml:space="preserve"> PAGEREF _Toc426402159 \h </w:instrText>
             </w:r>
             <w:r>
               <w:rPr>
@@ -3553,7 +3553,7 @@
               <w:lang w:eastAsia="ja-JP"/>
             </w:rPr>
           </w:pPr>
-          <w:hyperlink w:anchor="_Toc425969238" w:history="1">
+          <w:hyperlink w:anchor="_Toc426402160" w:history="1">
             <w:r>
               <w:rPr>
                 <w:rStyle w:val="Hyperlink"/>
@@ -3599,7 +3599,7 @@
                 <w:noProof/>
                 <w:webHidden/>
               </w:rPr>
-              <w:instrText xml:space="preserve"> PAGEREF _Toc425969238 \h </w:instrText>
+              <w:instrText xml:space="preserve"> PAGEREF _Toc426402160 \h </w:instrText>
             </w:r>
             <w:r>
               <w:rPr>
@@ -3645,7 +3645,7 @@
               <w:lang w:eastAsia="ja-JP"/>
             </w:rPr>
           </w:pPr>
-          <w:hyperlink w:anchor="_Toc425969239" w:history="1">
+          <w:hyperlink w:anchor="_Toc426402161" w:history="1">
             <w:r>
               <w:rPr>
                 <w:rStyle w:val="Hyperlink"/>
@@ -3691,7 +3691,7 @@
                 <w:noProof/>
                 <w:webHidden/>
               </w:rPr>
-              <w:instrText xml:space="preserve"> PAGEREF _Toc425969239 \h </w:instrText>
+              <w:instrText xml:space="preserve"> PAGEREF _Toc426402161 \h </w:instrText>
             </w:r>
             <w:r>
               <w:rPr>
@@ -3734,7 +3734,7 @@
               <w:lang w:eastAsia="ja-JP"/>
             </w:rPr>
           </w:pPr>
-          <w:hyperlink w:anchor="_Toc425969240" w:history="1">
+          <w:hyperlink w:anchor="_Toc426402162" w:history="1">
             <w:r>
               <w:rPr>
                 <w:rStyle w:val="Hyperlink"/>
@@ -3776,7 +3776,7 @@
               <w:rPr>
                 <w:webHidden/>
               </w:rPr>
-              <w:instrText xml:space="preserve"> PAGEREF _Toc425969240 \h </w:instrText>
+              <w:instrText xml:space="preserve"> PAGEREF _Toc426402162 \h </w:instrText>
             </w:r>
             <w:r>
               <w:rPr>
@@ -3818,7 +3818,7 @@
               <w:lang w:eastAsia="ja-JP"/>
             </w:rPr>
           </w:pPr>
-          <w:hyperlink w:anchor="_Toc425969241" w:history="1">
+          <w:hyperlink w:anchor="_Toc426402163" w:history="1">
             <w:r>
               <w:rPr>
                 <w:rStyle w:val="Hyperlink"/>
@@ -3864,7 +3864,7 @@
                 <w:noProof/>
                 <w:webHidden/>
               </w:rPr>
-              <w:instrText xml:space="preserve"> PAGEREF _Toc425969241 \h </w:instrText>
+              <w:instrText xml:space="preserve"> PAGEREF _Toc426402163 \h </w:instrText>
             </w:r>
             <w:r>
               <w:rPr>
@@ -3910,7 +3910,7 @@
               <w:lang w:eastAsia="ja-JP"/>
             </w:rPr>
           </w:pPr>
-          <w:hyperlink w:anchor="_Toc425969242" w:history="1">
+          <w:hyperlink w:anchor="_Toc426402164" w:history="1">
             <w:r>
               <w:rPr>
                 <w:rStyle w:val="Hyperlink"/>
@@ -3956,7 +3956,7 @@
                 <w:noProof/>
                 <w:webHidden/>
               </w:rPr>
-              <w:instrText xml:space="preserve"> PAGEREF _Toc425969242 \h </w:instrText>
+              <w:instrText xml:space="preserve"> PAGEREF _Toc426402164 \h </w:instrText>
             </w:r>
             <w:r>
               <w:rPr>
@@ -4002,7 +4002,7 @@
               <w:lang w:eastAsia="ja-JP"/>
             </w:rPr>
           </w:pPr>
-          <w:hyperlink w:anchor="_Toc425969243" w:history="1">
+          <w:hyperlink w:anchor="_Toc426402165" w:history="1">
             <w:r>
               <w:rPr>
                 <w:rStyle w:val="Hyperlink"/>
@@ -4048,7 +4048,7 @@
                 <w:noProof/>
                 <w:webHidden/>
               </w:rPr>
-              <w:instrText xml:space="preserve"> PAGEREF _Toc425969243 \h </w:instrText>
+              <w:instrText xml:space="preserve"> PAGEREF _Toc426402165 \h </w:instrText>
             </w:r>
             <w:r>
               <w:rPr>
@@ -4094,7 +4094,7 @@
               <w:lang w:eastAsia="ja-JP"/>
             </w:rPr>
           </w:pPr>
-          <w:hyperlink w:anchor="_Toc425969244" w:history="1">
+          <w:hyperlink w:anchor="_Toc426402166" w:history="1">
             <w:r>
               <w:rPr>
                 <w:rStyle w:val="Hyperlink"/>
@@ -4140,7 +4140,7 @@
                 <w:noProof/>
                 <w:webHidden/>
               </w:rPr>
-              <w:instrText xml:space="preserve"> PAGEREF _Toc425969244 \h </w:instrText>
+              <w:instrText xml:space="preserve"> PAGEREF _Toc426402166 \h </w:instrText>
             </w:r>
             <w:r>
               <w:rPr>
@@ -4186,7 +4186,7 @@
               <w:lang w:eastAsia="ja-JP"/>
             </w:rPr>
           </w:pPr>
-          <w:hyperlink w:anchor="_Toc425969245" w:history="1">
+          <w:hyperlink w:anchor="_Toc426402167" w:history="1">
             <w:r>
               <w:rPr>
                 <w:rStyle w:val="Hyperlink"/>
@@ -4232,7 +4232,7 @@
                 <w:noProof/>
                 <w:webHidden/>
               </w:rPr>
-              <w:instrText xml:space="preserve"> PAGEREF _Toc425969245 \h </w:instrText>
+              <w:instrText xml:space="preserve"> PAGEREF _Toc426402167 \h </w:instrText>
             </w:r>
             <w:r>
               <w:rPr>
@@ -4278,7 +4278,7 @@
               <w:lang w:eastAsia="ja-JP"/>
             </w:rPr>
           </w:pPr>
-          <w:hyperlink w:anchor="_Toc425969246" w:history="1">
+          <w:hyperlink w:anchor="_Toc426402168" w:history="1">
             <w:r>
               <w:rPr>
                 <w:rStyle w:val="Hyperlink"/>
@@ -4324,7 +4324,7 @@
                 <w:noProof/>
                 <w:webHidden/>
               </w:rPr>
-              <w:instrText xml:space="preserve"> PAGEREF _Toc425969246 \h </w:instrText>
+              <w:instrText xml:space="preserve"> PAGEREF _Toc426402168 \h </w:instrText>
             </w:r>
             <w:r>
               <w:rPr>
@@ -4370,7 +4370,7 @@
               <w:lang w:eastAsia="ja-JP"/>
             </w:rPr>
           </w:pPr>
-          <w:hyperlink w:anchor="_Toc425969247" w:history="1">
+          <w:hyperlink w:anchor="_Toc426402169" w:history="1">
             <w:r>
               <w:rPr>
                 <w:rStyle w:val="Hyperlink"/>
@@ -4416,7 +4416,7 @@
                 <w:noProof/>
                 <w:webHidden/>
               </w:rPr>
-              <w:instrText xml:space="preserve"> PAGEREF _Toc425969247 \h </w:instrText>
+              <w:instrText xml:space="preserve"> PAGEREF _Toc426402169 \h </w:instrText>
             </w:r>
             <w:r>
               <w:rPr>
@@ -4462,7 +4462,7 @@
               <w:lang w:eastAsia="ja-JP"/>
             </w:rPr>
           </w:pPr>
-          <w:hyperlink w:anchor="_Toc425969248" w:history="1">
+          <w:hyperlink w:anchor="_Toc426402170" w:history="1">
             <w:r>
               <w:rPr>
                 <w:rStyle w:val="Hyperlink"/>
@@ -4508,7 +4508,7 @@
                 <w:noProof/>
                 <w:webHidden/>
               </w:rPr>
-              <w:instrText xml:space="preserve"> PAGEREF _Toc425969248 \h </w:instrText>
+              <w:instrText xml:space="preserve"> PAGEREF _Toc426402170 \h </w:instrText>
             </w:r>
             <w:r>
               <w:rPr>
@@ -4554,7 +4554,7 @@
               <w:lang w:eastAsia="ja-JP"/>
             </w:rPr>
           </w:pPr>
-          <w:hyperlink w:anchor="_Toc425969249" w:history="1">
+          <w:hyperlink w:anchor="_Toc426402171" w:history="1">
             <w:r>
               <w:rPr>
                 <w:rStyle w:val="Hyperlink"/>
@@ -4600,7 +4600,7 @@
                 <w:noProof/>
                 <w:webHidden/>
               </w:rPr>
-              <w:instrText xml:space="preserve"> PAGEREF _Toc425969249 \h </w:instrText>
+              <w:instrText xml:space="preserve"> PAGEREF _Toc426402171 \h </w:instrText>
             </w:r>
             <w:r>
               <w:rPr>
@@ -4646,7 +4646,7 @@
               <w:lang w:eastAsia="ja-JP"/>
             </w:rPr>
           </w:pPr>
-          <w:hyperlink w:anchor="_Toc425969250" w:history="1">
+          <w:hyperlink w:anchor="_Toc426402172" w:history="1">
             <w:r>
               <w:rPr>
                 <w:rStyle w:val="Hyperlink"/>
@@ -4692,7 +4692,7 @@
                 <w:noProof/>
                 <w:webHidden/>
               </w:rPr>
-              <w:instrText xml:space="preserve"> PAGEREF _Toc425969250 \h </w:instrText>
+              <w:instrText xml:space="preserve"> PAGEREF _Toc426402172 \h </w:instrText>
             </w:r>
             <w:r>
               <w:rPr>
@@ -4738,7 +4738,7 @@
               <w:lang w:eastAsia="ja-JP"/>
             </w:rPr>
           </w:pPr>
-          <w:hyperlink w:anchor="_Toc425969251" w:history="1">
+          <w:hyperlink w:anchor="_Toc426402173" w:history="1">
             <w:r>
               <w:rPr>
                 <w:rStyle w:val="Hyperlink"/>
@@ -4784,7 +4784,7 @@
                 <w:noProof/>
                 <w:webHidden/>
               </w:rPr>
-              <w:instrText xml:space="preserve"> PAGEREF _Toc425969251 \h </w:instrText>
+              <w:instrText xml:space="preserve"> PAGEREF _Toc426402173 \h </w:instrText>
             </w:r>
             <w:r>
               <w:rPr>
@@ -4827,7 +4827,7 @@
               <w:lang w:eastAsia="ja-JP"/>
             </w:rPr>
           </w:pPr>
-          <w:hyperlink w:anchor="_Toc425969252" w:history="1">
+          <w:hyperlink w:anchor="_Toc426402174" w:history="1">
             <w:r>
               <w:rPr>
                 <w:rStyle w:val="Hyperlink"/>
@@ -4869,7 +4869,7 @@
               <w:rPr>
                 <w:webHidden/>
               </w:rPr>
-              <w:instrText xml:space="preserve"> PAGEREF _Toc425969252 \h </w:instrText>
+              <w:instrText xml:space="preserve"> PAGEREF _Toc426402174 \h </w:instrText>
             </w:r>
             <w:r>
               <w:rPr>
@@ -4911,7 +4911,7 @@
               <w:lang w:eastAsia="ja-JP"/>
             </w:rPr>
           </w:pPr>
-          <w:hyperlink w:anchor="_Toc425969253" w:history="1">
+          <w:hyperlink w:anchor="_Toc426402175" w:history="1">
             <w:r>
               <w:rPr>
                 <w:rStyle w:val="Hyperlink"/>
@@ -4957,7 +4957,7 @@
                 <w:noProof/>
                 <w:webHidden/>
               </w:rPr>
-              <w:instrText xml:space="preserve"> PAGEREF _Toc425969253 \h </w:instrText>
+              <w:instrText xml:space="preserve"> PAGEREF _Toc426402175 \h </w:instrText>
             </w:r>
             <w:r>
               <w:rPr>
@@ -5003,7 +5003,7 @@
               <w:lang w:eastAsia="ja-JP"/>
             </w:rPr>
           </w:pPr>
-          <w:hyperlink w:anchor="_Toc425969254" w:history="1">
+          <w:hyperlink w:anchor="_Toc426402176" w:history="1">
             <w:r>
               <w:rPr>
                 <w:rStyle w:val="Hyperlink"/>
@@ -5049,7 +5049,7 @@
                 <w:noProof/>
                 <w:webHidden/>
               </w:rPr>
-              <w:instrText xml:space="preserve"> PAGEREF _Toc425969254 \h </w:instrText>
+              <w:instrText xml:space="preserve"> PAGEREF _Toc426402176 \h </w:instrText>
             </w:r>
             <w:r>
               <w:rPr>
@@ -5069,7 +5069,7 @@
                 <w:noProof/>
                 <w:webHidden/>
               </w:rPr>
-              <w:t>28</w:t>
+              <w:t>29</w:t>
             </w:r>
             <w:r>
               <w:rPr>
@@ -5092,7 +5092,7 @@
               <w:lang w:eastAsia="ja-JP"/>
             </w:rPr>
           </w:pPr>
-          <w:hyperlink w:anchor="_Toc425969255" w:history="1">
+          <w:hyperlink w:anchor="_Toc426402177" w:history="1">
             <w:r>
               <w:rPr>
                 <w:rStyle w:val="Hyperlink"/>
@@ -5134,7 +5134,7 @@
               <w:rPr>
                 <w:webHidden/>
               </w:rPr>
-              <w:instrText xml:space="preserve"> PAGEREF _Toc425969255 \h </w:instrText>
+              <w:instrText xml:space="preserve"> PAGEREF _Toc426402177 \h </w:instrText>
             </w:r>
             <w:r>
               <w:rPr>
@@ -5151,7 +5151,7 @@
               <w:rPr>
                 <w:webHidden/>
               </w:rPr>
-              <w:t>30</w:t>
+              <w:t>31</w:t>
             </w:r>
             <w:r>
               <w:rPr>
@@ -5173,7 +5173,7 @@
               <w:lang w:eastAsia="ja-JP"/>
             </w:rPr>
           </w:pPr>
-          <w:hyperlink w:anchor="_Toc425969256" w:history="1">
+          <w:hyperlink w:anchor="_Toc426402178" w:history="1">
             <w:r>
               <w:rPr>
                 <w:rStyle w:val="Hyperlink"/>
@@ -5197,7 +5197,7 @@
               <w:rPr>
                 <w:webHidden/>
               </w:rPr>
-              <w:instrText xml:space="preserve"> PAGEREF _Toc425969256 \h </w:instrText>
+              <w:instrText xml:space="preserve"> PAGEREF _Toc426402178 \h </w:instrText>
             </w:r>
             <w:r>
               <w:rPr>
@@ -5214,7 +5214,7 @@
               <w:rPr>
                 <w:webHidden/>
               </w:rPr>
-              <w:t>31</w:t>
+              <w:t>32</w:t>
             </w:r>
             <w:r>
               <w:rPr>
@@ -5898,7 +5898,7 @@
           <w:lang w:val="en-US"/>
         </w:rPr>
       </w:pPr>
-      <w:bookmarkStart w:id="0" w:name="_Toc425969218"/>
+      <w:bookmarkStart w:id="0" w:name="_Toc426402140"/>
       <w:r>
         <w:rPr>
           <w:b w:val="0"/>
@@ -6946,7 +6946,7 @@
           <w:lang w:val="en-US"/>
         </w:rPr>
       </w:pPr>
-      <w:bookmarkStart w:id="1" w:name="_Toc425969219"/>
+      <w:bookmarkStart w:id="1" w:name="_Toc426402141"/>
       <w:r>
         <w:rPr>
           <w:lang w:val="en-US"/>
@@ -6963,7 +6963,7 @@
           <w:lang w:val="en-US"/>
         </w:rPr>
       </w:pPr>
-      <w:bookmarkStart w:id="2" w:name="_Toc425969220"/>
+      <w:bookmarkStart w:id="2" w:name="_Toc426402142"/>
       <w:r>
         <w:rPr>
           <w:lang w:val="en-US"/>
@@ -7249,7 +7249,7 @@
           <w:lang w:val="en-US"/>
         </w:rPr>
       </w:pPr>
-      <w:bookmarkStart w:id="3" w:name="_Toc425969221"/>
+      <w:bookmarkStart w:id="3" w:name="_Toc426402143"/>
       <w:r>
         <w:rPr>
           <w:lang w:val="en-US"/>
@@ -8939,7 +8939,7 @@
           <w:lang w:val="en-US"/>
         </w:rPr>
       </w:pPr>
-      <w:bookmarkStart w:id="7" w:name="_Toc425969222"/>
+      <w:bookmarkStart w:id="7" w:name="_Toc426402144"/>
       <w:r>
         <w:rPr>
           <w:lang w:val="en-US"/>
@@ -9170,7 +9170,7 @@
           <w:lang w:val="en-US"/>
         </w:rPr>
       </w:pPr>
-      <w:bookmarkStart w:id="8" w:name="_Toc425969223"/>
+      <w:bookmarkStart w:id="8" w:name="_Toc426402145"/>
       <w:r>
         <w:rPr>
           <w:lang w:val="en-US"/>
@@ -9186,7 +9186,7 @@
           <w:lang w:val="en-US"/>
         </w:rPr>
       </w:pPr>
-      <w:bookmarkStart w:id="9" w:name="_Toc425969224"/>
+      <w:bookmarkStart w:id="9" w:name="_Toc426402146"/>
       <w:r>
         <w:rPr>
           <w:lang w:val="en-US"/>
@@ -9420,7 +9420,7 @@
           <w:lang w:val="en-US"/>
         </w:rPr>
       </w:pPr>
-      <w:bookmarkStart w:id="10" w:name="_Toc425969225"/>
+      <w:bookmarkStart w:id="10" w:name="_Toc426402147"/>
       <w:r>
         <w:rPr>
           <w:lang w:val="en-US"/>
@@ -9445,7 +9445,7 @@
           <w:b/>
         </w:rPr>
       </w:pPr>
-      <w:bookmarkStart w:id="11" w:name="_Toc425969226"/>
+      <w:bookmarkStart w:id="11" w:name="_Toc426402148"/>
       <w:r>
         <w:rPr>
           <w:b w:val="0"/>
@@ -9578,7 +9578,7 @@
           <v:shape id="_x0000_i1026" type="#_x0000_t75" style="width:481.9pt;height:178.1pt" o:ole="">
             <v:imagedata r:id="rId21" o:title=""/>
           </v:shape>
-          <o:OLEObject Type="Embed" ProgID="Word.OpenDocumentText.12" ShapeID="_x0000_i1026" DrawAspect="Content" ObjectID="_1500057541" r:id="rId22"/>
+          <o:OLEObject Type="Embed" ProgID="Word.OpenDocumentText.12" ShapeID="_x0000_i1026" DrawAspect="Content" ObjectID="_1500144532" r:id="rId22"/>
         </w:object>
       </w:r>
       <w:r>
@@ -9631,7 +9631,7 @@
           <w:lang w:val="en-US"/>
         </w:rPr>
       </w:pPr>
-      <w:bookmarkStart w:id="13" w:name="_Toc425969227"/>
+      <w:bookmarkStart w:id="13" w:name="_Toc426402149"/>
       <w:r>
         <w:rPr>
           <w:lang w:val="en-US"/>
@@ -9817,7 +9817,7 @@
           <w:lang w:val="en-US"/>
         </w:rPr>
       </w:pPr>
-      <w:bookmarkStart w:id="14" w:name="_Toc425969228"/>
+      <w:bookmarkStart w:id="14" w:name="_Toc426402150"/>
       <w:r>
         <w:rPr>
           <w:lang w:val="en-US"/>
@@ -9845,7 +9845,7 @@
           <w:lang w:val="en-US"/>
         </w:rPr>
       </w:pPr>
-      <w:bookmarkStart w:id="15" w:name="_Toc425969229"/>
+      <w:bookmarkStart w:id="15" w:name="_Toc426402151"/>
       <w:r>
         <w:rPr>
           <w:lang w:val="en-US"/>
@@ -10037,7 +10037,7 @@
           <w:lang w:val="en-US"/>
         </w:rPr>
       </w:pPr>
-      <w:bookmarkStart w:id="16" w:name="_Toc425969230"/>
+      <w:bookmarkStart w:id="16" w:name="_Toc426402152"/>
       <w:r>
         <w:rPr>
           <w:lang w:val="en-US"/>
@@ -10055,7 +10055,7 @@
           <w:lang w:val="en-US"/>
         </w:rPr>
       </w:pPr>
-      <w:bookmarkStart w:id="17" w:name="_Toc425969231"/>
+      <w:bookmarkStart w:id="17" w:name="_Toc426402153"/>
       <w:r>
         <w:rPr>
           <w:lang w:val="en-US"/>
@@ -10580,7 +10580,7 @@
           <w:lang w:val="en-US"/>
         </w:rPr>
       </w:pPr>
-      <w:bookmarkStart w:id="19" w:name="_Toc425969232"/>
+      <w:bookmarkStart w:id="19" w:name="_Toc426402154"/>
       <w:r>
         <w:rPr>
           <w:lang w:val="en-US"/>
@@ -11096,7 +11096,7 @@
           <w:lang w:val="en-US"/>
         </w:rPr>
       </w:pPr>
-      <w:bookmarkStart w:id="21" w:name="_Toc425969233"/>
+      <w:bookmarkStart w:id="21" w:name="_Toc426402155"/>
       <w:r>
         <w:rPr>
           <w:lang w:val="en-US"/>
@@ -11120,7 +11120,7 @@
           <w:lang w:val="en-US"/>
         </w:rPr>
       </w:pPr>
-      <w:bookmarkStart w:id="22" w:name="_Toc425969234"/>
+      <w:bookmarkStart w:id="22" w:name="_Toc426402156"/>
       <w:r>
         <w:rPr>
           <w:lang w:val="en-US"/>
@@ -11272,7 +11272,7 @@
           <w:lang w:val="en-US"/>
         </w:rPr>
       </w:pPr>
-      <w:bookmarkStart w:id="23" w:name="_Toc425969235"/>
+      <w:bookmarkStart w:id="23" w:name="_Toc426402157"/>
       <w:r>
         <w:rPr>
           <w:lang w:val="en-US"/>
@@ -11406,7 +11406,7 @@
           <w:lang w:val="en-US"/>
         </w:rPr>
       </w:pPr>
-      <w:bookmarkStart w:id="24" w:name="_Toc425969236"/>
+      <w:bookmarkStart w:id="24" w:name="_Toc426402158"/>
       <w:r>
         <w:rPr>
           <w:lang w:val="en-US"/>
@@ -11515,7 +11515,7 @@
           <w:lang w:val="en-US"/>
         </w:rPr>
       </w:pPr>
-      <w:bookmarkStart w:id="25" w:name="_Toc425969237"/>
+      <w:bookmarkStart w:id="25" w:name="_Toc426402159"/>
       <w:r>
         <w:rPr>
           <w:lang w:val="en-US"/>
@@ -11808,7 +11808,7 @@
           <w:lang w:val="en-US"/>
         </w:rPr>
       </w:pPr>
-      <w:bookmarkStart w:id="26" w:name="_Toc425969238"/>
+      <w:bookmarkStart w:id="26" w:name="_Toc426402160"/>
       <w:r>
         <w:rPr>
           <w:lang w:val="en-US"/>
@@ -12038,7 +12038,7 @@
           <w:lang w:val="en-US"/>
         </w:rPr>
       </w:pPr>
-      <w:bookmarkStart w:id="27" w:name="_Toc425969239"/>
+      <w:bookmarkStart w:id="27" w:name="_Toc426402161"/>
       <w:r>
         <w:rPr>
           <w:lang w:val="en-US"/>
@@ -12266,7 +12266,7 @@
           <w:lang w:val="en-US"/>
         </w:rPr>
       </w:pPr>
-      <w:bookmarkStart w:id="28" w:name="_Toc425969240"/>
+      <w:bookmarkStart w:id="28" w:name="_Toc426402162"/>
       <w:r>
         <w:rPr>
           <w:lang w:val="en-US"/>
@@ -12283,7 +12283,7 @@
           <w:lang w:val="en-US"/>
         </w:rPr>
       </w:pPr>
-      <w:bookmarkStart w:id="29" w:name="_Toc425969241"/>
+      <w:bookmarkStart w:id="29" w:name="_Toc426402163"/>
       <w:r>
         <w:rPr>
           <w:lang w:val="en-US"/>
@@ -12493,7 +12493,7 @@
           <w:lang w:val="en-US"/>
         </w:rPr>
       </w:pPr>
-      <w:bookmarkStart w:id="30" w:name="_Toc425969242"/>
+      <w:bookmarkStart w:id="30" w:name="_Toc426402164"/>
       <w:r>
         <w:rPr>
           <w:lang w:val="en-US"/>
@@ -14006,7 +14006,7 @@
           <w:lang w:val="en-US"/>
         </w:rPr>
       </w:pPr>
-      <w:bookmarkStart w:id="32" w:name="_Toc425969243"/>
+      <w:bookmarkStart w:id="32" w:name="_Toc426402165"/>
       <w:r>
         <w:rPr>
           <w:lang w:val="en-US"/>
@@ -14180,7 +14180,7 @@
           <w:lang w:val="en-US"/>
         </w:rPr>
       </w:pPr>
-      <w:bookmarkStart w:id="33" w:name="_Toc425969244"/>
+      <w:bookmarkStart w:id="33" w:name="_Toc426402166"/>
       <w:r>
         <w:rPr>
           <w:lang w:val="en-US"/>
@@ -14295,7 +14295,7 @@
           <w:lang w:val="en-US"/>
         </w:rPr>
       </w:pPr>
-      <w:bookmarkStart w:id="34" w:name="_Toc425969245"/>
+      <w:bookmarkStart w:id="34" w:name="_Toc426402167"/>
       <w:r>
         <w:rPr>
           <w:lang w:val="en-US"/>
@@ -14396,7 +14396,7 @@
           <w:lang w:val="en-US"/>
         </w:rPr>
       </w:pPr>
-      <w:bookmarkStart w:id="35" w:name="_Toc425969246"/>
+      <w:bookmarkStart w:id="35" w:name="_Toc426402168"/>
       <w:r>
         <w:rPr>
           <w:lang w:val="en-US"/>
@@ -14721,7 +14721,7 @@
           <w:lang w:val="en-US"/>
         </w:rPr>
       </w:pPr>
-      <w:bookmarkStart w:id="36" w:name="_Toc425969247"/>
+      <w:bookmarkStart w:id="36" w:name="_Toc426402169"/>
       <w:r>
         <w:rPr>
           <w:lang w:val="en-US"/>
@@ -14898,7 +14898,7 @@
           <w:lang w:val="en-US"/>
         </w:rPr>
       </w:pPr>
-      <w:bookmarkStart w:id="37" w:name="_Toc425969248"/>
+      <w:bookmarkStart w:id="37" w:name="_Toc426402170"/>
       <w:r>
         <w:rPr>
           <w:lang w:val="en-US"/>
@@ -14968,7 +14968,7 @@
           <w:lang w:val="en-US"/>
         </w:rPr>
       </w:pPr>
-      <w:bookmarkStart w:id="38" w:name="_Toc425969249"/>
+      <w:bookmarkStart w:id="38" w:name="_Toc426402171"/>
       <w:r>
         <w:rPr>
           <w:lang w:val="en-US"/>
@@ -15068,7 +15068,7 @@
           <w:lang w:val="en-US"/>
         </w:rPr>
       </w:pPr>
-      <w:bookmarkStart w:id="39" w:name="_Toc425969250"/>
+      <w:bookmarkStart w:id="39" w:name="_Toc426402172"/>
       <w:r>
         <w:rPr>
           <w:lang w:val="en-US"/>
@@ -15269,7 +15269,7 @@
           <w:lang w:val="en-US"/>
         </w:rPr>
       </w:pPr>
-      <w:bookmarkStart w:id="40" w:name="_Toc425969251"/>
+      <w:bookmarkStart w:id="40" w:name="_Toc426402173"/>
       <w:r>
         <w:rPr>
           <w:lang w:val="en-US"/>
@@ -15421,7 +15421,7 @@
           <w:lang w:val="en-US"/>
         </w:rPr>
       </w:pPr>
-      <w:bookmarkStart w:id="41" w:name="_Toc425969252"/>
+      <w:bookmarkStart w:id="41" w:name="_Toc426402174"/>
       <w:r>
         <w:rPr>
           <w:lang w:val="en-US"/>
@@ -15456,7 +15456,7 @@
           <w:lang w:val="en-US"/>
         </w:rPr>
       </w:pPr>
-      <w:bookmarkStart w:id="42" w:name="_Toc425969253"/>
+      <w:bookmarkStart w:id="42" w:name="_Toc426402175"/>
       <w:r>
         <w:rPr>
           <w:lang w:val="en-US"/>
@@ -15846,7 +15846,7 @@
           <w:lang w:val="en-US"/>
         </w:rPr>
       </w:pPr>
-      <w:bookmarkStart w:id="43" w:name="_Toc425969254"/>
+      <w:bookmarkStart w:id="43" w:name="_Toc426402176"/>
       <w:r>
         <w:rPr>
           <w:lang w:val="en-US"/>
@@ -15896,6 +15896,12 @@
         <w:rPr>
           <w:lang w:val="en-US"/>
         </w:rPr>
+        <w:t>, as was outlined in the earlier chapter</w:t>
+      </w:r>
+      <w:r>
+        <w:rPr>
+          <w:lang w:val="en-US"/>
+        </w:rPr>
         <w:t>.</w:t>
       </w:r>
       <w:r>
@@ -16000,22 +16006,43 @@
         </w:rPr>
         <w:t>values</w:t>
       </w:r>
+      <w:r>
+        <w:rPr>
+          <w:lang w:val="en-US"/>
+        </w:rPr>
+        <w:t>.</w:t>
+      </w:r>
+    </w:p>
+    <w:p>
+      <w:pPr>
+        <w:spacing w:line="360" w:lineRule="auto"/>
+        <w:rPr>
+          <w:lang w:val="en-US"/>
+        </w:rPr>
+      </w:pPr>
+    </w:p>
+    <w:p>
+      <w:pPr>
+        <w:pStyle w:val="Heading3"/>
+        <w:rPr>
+          <w:lang w:val="en-US"/>
+        </w:rPr>
+      </w:pPr>
+      <w:r>
+        <w:rPr>
+          <w:lang w:val="en-US"/>
+        </w:rPr>
+        <w:t>Motor command</w:t>
+      </w:r>
+    </w:p>
+    <w:p>
+      <w:pPr>
+        <w:rPr>
+          <w:lang w:val="en-US"/>
+        </w:rPr>
+      </w:pPr>
       <w:bookmarkStart w:id="44" w:name="_GoBack"/>
       <w:bookmarkEnd w:id="44"/>
-      <w:r>
-        <w:rPr>
-          <w:lang w:val="en-US"/>
-        </w:rPr>
-        <w:t>.</w:t>
-      </w:r>
-    </w:p>
-    <w:p>
-      <w:pPr>
-        <w:spacing w:line="360" w:lineRule="auto"/>
-        <w:rPr>
-          <w:lang w:val="en-US"/>
-        </w:rPr>
-      </w:pPr>
     </w:p>
     <w:p>
       <w:pPr>
@@ -16112,7 +16139,31 @@
         <w:rPr>
           <w:lang w:val="en-US"/>
         </w:rPr>
-        <w:t>The first character bracket tells the microcontroller that the following</w:t>
+        <w:t xml:space="preserve">The first character </w:t>
+      </w:r>
+      <w:r>
+        <w:rPr>
+          <w:lang w:val="en-US"/>
+        </w:rPr>
+        <w:t>is a simple delimiter, which lets</w:t>
+      </w:r>
+      <w:r>
+        <w:rPr>
+          <w:lang w:val="en-US"/>
+        </w:rPr>
+        <w:t xml:space="preserve"> the microcontroller</w:t>
+      </w:r>
+      <w:r>
+        <w:rPr>
+          <w:lang w:val="en-US"/>
+        </w:rPr>
+        <w:t xml:space="preserve"> know</w:t>
+      </w:r>
+      <w:r>
+        <w:rPr>
+          <w:lang w:val="en-US"/>
+        </w:rPr>
+        <w:t xml:space="preserve"> that the following</w:t>
       </w:r>
       <w:r>
         <w:rPr>
@@ -16124,13 +16175,13 @@
         <w:rPr>
           <w:lang w:val="en-US"/>
         </w:rPr>
-        <w:t xml:space="preserve"> characters should be interpreted as a movement command, and not as </w:t>
-      </w:r>
-      <w:r>
-        <w:rPr>
-          <w:lang w:val="en-US"/>
-        </w:rPr>
-        <w:t>a text message or anything else</w:t>
+        <w:t xml:space="preserve"> characters should be interpreted as a movement command</w:t>
+      </w:r>
+      <w:r>
+        <w:rPr>
+          <w:lang w:val="en-US"/>
+        </w:rPr>
+        <w:t>, and not anything else</w:t>
       </w:r>
       <w:r>
         <w:rPr>
@@ -16142,7 +16193,41 @@
         <w:rPr>
           <w:lang w:val="en-US"/>
         </w:rPr>
-        <w:t xml:space="preserve">The next byte tells the direction the leftmost motor should move in. It is either </w:t>
+        <w:t xml:space="preserve">Unlike for the other commands, there is no need for an ending delimiter, as the microcontroller itself knows that the robot command is only six bytes long at best. </w:t>
+      </w:r>
+    </w:p>
+    <w:p>
+      <w:pPr>
+        <w:spacing w:line="360" w:lineRule="auto"/>
+        <w:rPr>
+          <w:lang w:val="en-US"/>
+        </w:rPr>
+      </w:pPr>
+    </w:p>
+    <w:p>
+      <w:pPr>
+        <w:spacing w:line="360" w:lineRule="auto"/>
+        <w:rPr>
+          <w:lang w:val="en-US"/>
+        </w:rPr>
+      </w:pPr>
+      <w:r>
+        <w:rPr>
+          <w:lang w:val="en-US"/>
+        </w:rPr>
+        <w:t xml:space="preserve">The next byte tells the direction the leftmost motor should move in. </w:t>
+      </w:r>
+      <w:r>
+        <w:rPr>
+          <w:lang w:val="en-US"/>
+        </w:rPr>
+        <w:t>This byte corresponds to</w:t>
+      </w:r>
+      <w:r>
+        <w:rPr>
+          <w:lang w:val="en-US"/>
+        </w:rPr>
+        <w:t xml:space="preserve"> either </w:t>
       </w:r>
       <w:r>
         <w:rPr>
@@ -16160,19 +16245,7 @@
         <w:rPr>
           <w:lang w:val="en-US"/>
         </w:rPr>
-        <w:t xml:space="preserve"> value </w:t>
-      </w:r>
-      <w:r>
-        <w:rPr>
-          <w:lang w:val="en-US"/>
-        </w:rPr>
-        <w:t xml:space="preserve">F </w:t>
-      </w:r>
-      <w:r>
-        <w:rPr>
-          <w:lang w:val="en-US"/>
-        </w:rPr>
-        <w:t>(70) for forward, B</w:t>
+        <w:t xml:space="preserve"> character F</w:t>
       </w:r>
       <w:r>
         <w:rPr>
@@ -16184,13 +16257,7 @@
         <w:rPr>
           <w:lang w:val="en-US"/>
         </w:rPr>
-        <w:t xml:space="preserve">(66) </w:t>
-      </w:r>
-      <w:r>
-        <w:rPr>
-          <w:lang w:val="en-US"/>
-        </w:rPr>
-        <w:t>for reverse or R</w:t>
+        <w:t>for forward, B</w:t>
       </w:r>
       <w:r>
         <w:rPr>
@@ -16202,13 +16269,79 @@
         <w:rPr>
           <w:lang w:val="en-US"/>
         </w:rPr>
+        <w:t xml:space="preserve"> </w:t>
+      </w:r>
+      <w:r>
+        <w:rPr>
+          <w:lang w:val="en-US"/>
+        </w:rPr>
+        <w:t xml:space="preserve">for </w:t>
+      </w:r>
+      <w:r>
+        <w:rPr>
+          <w:lang w:val="en-US"/>
+        </w:rPr>
+        <w:t>backwards f</w:t>
+      </w:r>
+      <w:r>
+        <w:rPr>
+          <w:lang w:val="en-US"/>
+        </w:rPr>
+        <w:t xml:space="preserve">or </w:t>
+      </w:r>
+      <w:r>
+        <w:rPr>
+          <w:lang w:val="en-US"/>
+        </w:rPr>
+        <w:t xml:space="preserve">or </w:t>
+      </w:r>
+      <w:r>
+        <w:rPr>
+          <w:lang w:val="en-US"/>
+        </w:rPr>
+        <w:t>R</w:t>
+      </w:r>
+      <w:r>
+        <w:rPr>
+          <w:lang w:val="en-US"/>
+        </w:rPr>
+        <w:t xml:space="preserve"> </w:t>
+      </w:r>
+      <w:r>
+        <w:rPr>
+          <w:lang w:val="en-US"/>
+        </w:rPr>
+        <w:t xml:space="preserve"> </w:t>
+      </w:r>
+      <w:r>
+        <w:rPr>
+          <w:lang w:val="en-US"/>
+        </w:rPr>
         <w:t xml:space="preserve">(82) </w:t>
       </w:r>
       <w:r>
         <w:rPr>
           <w:lang w:val="en-US"/>
         </w:rPr>
-        <w:t xml:space="preserve">for staying put. </w:t>
+        <w:t xml:space="preserve">release, which is </w:t>
+      </w:r>
+      <w:r>
+        <w:rPr>
+          <w:lang w:val="en-US"/>
+        </w:rPr>
+        <w:t xml:space="preserve">for </w:t>
+      </w:r>
+      <w:r>
+        <w:rPr>
+          <w:lang w:val="en-US"/>
+        </w:rPr>
+        <w:t xml:space="preserve">the wheel in question </w:t>
+      </w:r>
+      <w:r>
+        <w:rPr>
+          <w:lang w:val="en-US"/>
+        </w:rPr>
+        <w:t xml:space="preserve">staying put. </w:t>
       </w:r>
       <w:r>
         <w:rPr>
@@ -16250,13 +16383,43 @@
         <w:rPr>
           <w:lang w:val="en-US"/>
         </w:rPr>
-        <w:t xml:space="preserve">. In this case, </w:t>
-      </w:r>
-      <w:r>
-        <w:rPr>
-          <w:lang w:val="en-US"/>
-        </w:rPr>
-        <w:t>the leftmost motor is told to spin forward at max speed</w:t>
+        <w:t xml:space="preserve">. In this </w:t>
+      </w:r>
+      <w:r>
+        <w:rPr>
+          <w:lang w:val="en-US"/>
+        </w:rPr>
+        <w:t>example</w:t>
+      </w:r>
+      <w:r>
+        <w:rPr>
+          <w:lang w:val="en-US"/>
+        </w:rPr>
+        <w:t xml:space="preserve">, </w:t>
+      </w:r>
+      <w:r>
+        <w:rPr>
+          <w:lang w:val="en-US"/>
+        </w:rPr>
+        <w:t xml:space="preserve">the leftmost motor is told to spin forward at </w:t>
+      </w:r>
+      <w:r>
+        <w:rPr>
+          <w:lang w:val="en-US"/>
+        </w:rPr>
+        <w:t xml:space="preserve">half of </w:t>
+      </w:r>
+      <w:r>
+        <w:rPr>
+          <w:lang w:val="en-US"/>
+        </w:rPr>
+        <w:t>its</w:t>
+      </w:r>
+      <w:r>
+        <w:rPr>
+          <w:lang w:val="en-US"/>
+        </w:rPr>
+        <w:t xml:space="preserve"> maximum speed</w:t>
       </w:r>
       <w:r>
         <w:rPr>
@@ -16270,11 +16433,63 @@
         </w:rPr>
         <w:t xml:space="preserve"> </w:t>
       </w:r>
-      <w:r>
-        <w:rPr>
-          <w:lang w:val="en-US"/>
-        </w:rPr>
-        <w:t xml:space="preserve">The next two characters are the same, except for the right motor. In this case, it tells the motor to start moving </w:t>
+    </w:p>
+    <w:p>
+      <w:pPr>
+        <w:spacing w:line="360" w:lineRule="auto"/>
+        <w:rPr>
+          <w:lang w:val="en-US"/>
+        </w:rPr>
+      </w:pPr>
+    </w:p>
+    <w:p>
+      <w:pPr>
+        <w:spacing w:line="360" w:lineRule="auto"/>
+        <w:rPr>
+          <w:lang w:val="en-US"/>
+        </w:rPr>
+      </w:pPr>
+      <w:r>
+        <w:rPr>
+          <w:lang w:val="en-US"/>
+        </w:rPr>
+        <w:t>The next two characters are the same</w:t>
+      </w:r>
+      <w:r>
+        <w:rPr>
+          <w:lang w:val="en-US"/>
+        </w:rPr>
+        <w:t xml:space="preserve"> as the last two</w:t>
+      </w:r>
+      <w:r>
+        <w:rPr>
+          <w:lang w:val="en-US"/>
+        </w:rPr>
+        <w:t xml:space="preserve">, except </w:t>
+      </w:r>
+      <w:r>
+        <w:rPr>
+          <w:lang w:val="en-US"/>
+        </w:rPr>
+        <w:t xml:space="preserve">they’re </w:t>
+      </w:r>
+      <w:r>
+        <w:rPr>
+          <w:lang w:val="en-US"/>
+        </w:rPr>
+        <w:t>for the right motor. In this case,</w:t>
+      </w:r>
+      <w:r>
+        <w:rPr>
+          <w:lang w:val="en-US"/>
+        </w:rPr>
+        <w:t xml:space="preserve"> the two numbers tell</w:t>
+      </w:r>
+      <w:r>
+        <w:rPr>
+          <w:lang w:val="en-US"/>
+        </w:rPr>
+        <w:t xml:space="preserve"> the motor to start moving </w:t>
       </w:r>
       <w:r>
         <w:rPr>
@@ -16292,14 +16507,22 @@
         <w:rPr>
           <w:lang w:val="en-US"/>
         </w:rPr>
-        <w:t>half-</w:t>
-      </w:r>
-      <w:r>
-        <w:rPr>
-          <w:lang w:val="en-US"/>
-        </w:rPr>
-        <w:t xml:space="preserve">speed. </w:t>
-      </w:r>
+        <w:t>full speed</w:t>
+      </w:r>
+      <w:r>
+        <w:rPr>
+          <w:lang w:val="en-US"/>
+        </w:rPr>
+        <w:t>.</w:t>
+      </w:r>
+    </w:p>
+    <w:p>
+      <w:pPr>
+        <w:spacing w:line="360" w:lineRule="auto"/>
+        <w:rPr>
+          <w:lang w:val="en-US"/>
+        </w:rPr>
+      </w:pPr>
       <w:r>
         <w:rPr>
           <w:lang w:val="en-US"/>
@@ -16334,18 +16557,85 @@
         <w:rPr>
           <w:lang w:val="en-US"/>
         </w:rPr>
-        <w:t>It is a byte from 0 to 9, which tells the servo, which direction it should move to. You can think of these as the eight cardinal directions, plus an extra value for implicating staying still.</w:t>
-      </w:r>
-      <w:r>
-        <w:rPr>
-          <w:lang w:val="en-US"/>
-        </w:rPr>
-        <w:t xml:space="preserve"> There’s no need for a delimiting byte, since the Arduino code knows the motor command is always six bytes in length.</w:t>
-      </w:r>
-    </w:p>
-    <w:p>
-      <w:pPr>
-        <w:spacing w:line="360" w:lineRule="auto"/>
+        <w:t xml:space="preserve">It is a </w:t>
+      </w:r>
+      <w:r>
+        <w:rPr>
+          <w:lang w:val="en-US"/>
+        </w:rPr>
+        <w:t>numbers</w:t>
+      </w:r>
+      <w:r>
+        <w:rPr>
+          <w:lang w:val="en-US"/>
+        </w:rPr>
+        <w:t xml:space="preserve"> from 0 to 9, which tells the </w:t>
+      </w:r>
+      <w:r>
+        <w:rPr>
+          <w:lang w:val="en-US"/>
+        </w:rPr>
+        <w:t>two servos</w:t>
+      </w:r>
+      <w:r>
+        <w:rPr>
+          <w:lang w:val="en-US"/>
+        </w:rPr>
+        <w:t xml:space="preserve">, which direction </w:t>
+      </w:r>
+      <w:r>
+        <w:rPr>
+          <w:lang w:val="en-US"/>
+        </w:rPr>
+        <w:t xml:space="preserve">they </w:t>
+      </w:r>
+      <w:r>
+        <w:rPr>
+          <w:lang w:val="en-US"/>
+        </w:rPr>
+        <w:t>should move to.</w:t>
+      </w:r>
+      <w:r>
+        <w:rPr>
+          <w:lang w:val="en-US"/>
+        </w:rPr>
+        <w:t xml:space="preserve"> This movement is relative to their current position.</w:t>
+      </w:r>
+      <w:r>
+        <w:rPr>
+          <w:lang w:val="en-US"/>
+        </w:rPr>
+        <w:t xml:space="preserve"> </w:t>
+      </w:r>
+      <w:r>
+        <w:rPr>
+          <w:lang w:val="en-US"/>
+        </w:rPr>
+        <w:t>One</w:t>
+      </w:r>
+      <w:r>
+        <w:rPr>
+          <w:lang w:val="en-US"/>
+        </w:rPr>
+        <w:t xml:space="preserve"> can think of these as the eight cardinal directions, plus an extra value </w:t>
+      </w:r>
+      <w:r>
+        <w:rPr>
+          <w:lang w:val="en-US"/>
+        </w:rPr>
+        <w:t>that means both servos should stay still</w:t>
+      </w:r>
+      <w:r>
+        <w:rPr>
+          <w:lang w:val="en-US"/>
+        </w:rPr>
+        <w:t>.</w:t>
+      </w:r>
+    </w:p>
+    <w:p>
+      <w:pPr>
+        <w:spacing w:line="360" w:lineRule="auto"/>
+        <w:jc w:val="center"/>
         <w:rPr>
           <w:lang w:val="en-US"/>
         </w:rPr>
@@ -16696,138 +16986,306 @@
         <w:rPr>
           <w:lang w:val="en-US"/>
         </w:rPr>
+        <w:t xml:space="preserve">The first byte is, as always, the delimiter. The second byte is </w:t>
+      </w:r>
+      <w:r>
+        <w:rPr>
+          <w:lang w:val="en-US"/>
+        </w:rPr>
+        <w:t xml:space="preserve">the number of the pin in question, and the third value is either 0 or 1, for off or on, respectively. </w:t>
+      </w:r>
+      <w:r>
+        <w:rPr>
+          <w:lang w:val="en-US"/>
+        </w:rPr>
+        <w:t>Like the motor commands, AnalogWrite and Toggle neither require an ending delimiter.</w:t>
+      </w:r>
+    </w:p>
+    <w:p>
+      <w:pPr>
+        <w:spacing w:line="360" w:lineRule="auto"/>
+        <w:rPr>
+          <w:lang w:val="en-US"/>
+        </w:rPr>
+      </w:pPr>
+    </w:p>
+    <w:p>
+      <w:pPr>
+        <w:spacing w:line="360" w:lineRule="auto"/>
+        <w:rPr>
+          <w:lang w:val="en-US"/>
+        </w:rPr>
+      </w:pPr>
+    </w:p>
+    <w:p>
+      <w:pPr>
+        <w:spacing w:line="360" w:lineRule="auto"/>
+        <w:rPr>
+          <w:lang w:val="en-US"/>
+        </w:rPr>
+      </w:pPr>
+    </w:p>
+    <w:p>
+      <w:pPr>
+        <w:spacing w:line="360" w:lineRule="auto"/>
+        <w:rPr>
+          <w:lang w:val="en-US"/>
+        </w:rPr>
+      </w:pPr>
+    </w:p>
+    <w:p>
+      <w:pPr>
+        <w:spacing w:line="360" w:lineRule="auto"/>
+        <w:rPr>
+          <w:lang w:val="en-US"/>
+        </w:rPr>
+      </w:pPr>
+    </w:p>
+    <w:p>
+      <w:pPr>
+        <w:spacing w:line="360" w:lineRule="auto"/>
+        <w:rPr>
+          <w:lang w:val="en-US"/>
+        </w:rPr>
+      </w:pPr>
+    </w:p>
+    <w:p>
+      <w:pPr>
+        <w:spacing w:line="360" w:lineRule="auto"/>
+        <w:rPr>
+          <w:lang w:val="en-US"/>
+        </w:rPr>
+      </w:pPr>
+    </w:p>
+    <w:p>
+      <w:pPr>
+        <w:spacing w:line="360" w:lineRule="auto"/>
+        <w:rPr>
+          <w:lang w:val="en-US"/>
+        </w:rPr>
+      </w:pPr>
+    </w:p>
+    <w:p>
+      <w:pPr>
+        <w:pStyle w:val="Heading1"/>
+        <w:rPr>
+          <w:lang w:val="en-US"/>
+        </w:rPr>
+      </w:pPr>
+      <w:bookmarkStart w:id="45" w:name="_Toc426402177"/>
+      <w:r>
+        <w:rPr>
+          <w:lang w:val="en-US"/>
+        </w:rPr>
+        <w:t>Results</w:t>
+      </w:r>
+      <w:r>
+        <w:rPr>
+          <w:lang w:val="en-US"/>
+        </w:rPr>
+        <w:t xml:space="preserve"> and conclusion</w:t>
+      </w:r>
+      <w:bookmarkEnd w:id="45"/>
+    </w:p>
+    <w:p>
+      <w:pPr>
+        <w:spacing w:line="360" w:lineRule="auto"/>
+        <w:rPr>
+          <w:lang w:val="en-US"/>
+        </w:rPr>
+      </w:pPr>
+      <w:r>
+        <w:rPr>
+          <w:lang w:val="en-US"/>
+        </w:rPr>
+        <w:t xml:space="preserve">When it comes to creative </w:t>
+      </w:r>
+      <w:r>
+        <w:rPr>
+          <w:lang w:val="en-US"/>
+        </w:rPr>
+        <w:t>work</w:t>
+      </w:r>
+      <w:r>
+        <w:rPr>
+          <w:lang w:val="en-US"/>
+        </w:rPr>
+        <w:t xml:space="preserve">, it can sometimes be difficult to predict </w:t>
+      </w:r>
+      <w:r>
+        <w:rPr>
+          <w:lang w:val="en-US"/>
+        </w:rPr>
+        <w:t>the final quality</w:t>
+      </w:r>
+      <w:r>
+        <w:rPr>
+          <w:lang w:val="en-US"/>
+        </w:rPr>
+        <w:t>.</w:t>
+      </w:r>
+      <w:r>
+        <w:rPr>
+          <w:lang w:val="en-US"/>
+        </w:rPr>
+        <w:t xml:space="preserve"> The initial requirements, both functional and non-functional, </w:t>
+      </w:r>
+      <w:r>
+        <w:rPr>
+          <w:lang w:val="en-US"/>
+        </w:rPr>
+        <w:t>were</w:t>
+      </w:r>
+      <w:r>
+        <w:rPr>
+          <w:lang w:val="en-US"/>
+        </w:rPr>
+        <w:t xml:space="preserve"> somewhat loose for this project. However,</w:t>
+      </w:r>
+      <w:r>
+        <w:rPr>
+          <w:lang w:val="en-US"/>
+        </w:rPr>
+        <w:t xml:space="preserve"> </w:t>
+      </w:r>
+      <w:r>
+        <w:rPr>
+          <w:lang w:val="en-US"/>
+        </w:rPr>
+        <w:t>all things considered,</w:t>
+      </w:r>
+      <w:r>
+        <w:rPr>
+          <w:lang w:val="en-US"/>
+        </w:rPr>
+        <w:t xml:space="preserve"> the end result of this thesis </w:t>
+      </w:r>
+      <w:r>
+        <w:rPr>
+          <w:lang w:val="en-US"/>
+        </w:rPr>
+        <w:t xml:space="preserve">far </w:t>
+      </w:r>
+      <w:r>
+        <w:rPr>
+          <w:lang w:val="en-US"/>
+        </w:rPr>
+        <w:t>exceeded the expectations of the initial assignment.</w:t>
+      </w:r>
+    </w:p>
+    <w:p>
+      <w:pPr>
+        <w:spacing w:line="360" w:lineRule="auto"/>
+        <w:rPr>
+          <w:lang w:val="en-US"/>
+        </w:rPr>
+      </w:pPr>
+      <w:r>
+        <w:rPr>
+          <w:lang w:val="en-US"/>
+        </w:rPr>
+        <w:t xml:space="preserve">Developing the application and embedded code itself was surprisingly easy. A lot of this had to do with the fact that much of the work was adopted from the previous project. </w:t>
+      </w:r>
+      <w:r>
+        <w:rPr>
+          <w:lang w:val="en-US"/>
+        </w:rPr>
+        <w:t xml:space="preserve"> The biggest difficulties where with utilizing Bluetooth LE on the Android side, as its support is relative new in the Android ecosystem, being supported only from Android </w:t>
+      </w:r>
+      <w:r>
+        <w:rPr>
+          <w:lang w:val="en-US"/>
+        </w:rPr>
         <w:lastRenderedPageBreak/>
-        <w:t xml:space="preserve">The first byte is, as always, the delimiter. The second byte is </w:t>
-      </w:r>
-      <w:r>
-        <w:rPr>
-          <w:lang w:val="en-US"/>
-        </w:rPr>
-        <w:t xml:space="preserve">the number of the pin in question, and the third value is either 0 or 1, for off or on, respectively. </w:t>
-      </w:r>
-      <w:r>
-        <w:rPr>
-          <w:lang w:val="en-US"/>
-        </w:rPr>
-        <w:t>Like the motor commands, AnalogWrite and Toggle neither require an ending delimiter.</w:t>
-      </w:r>
-    </w:p>
-    <w:p>
-      <w:pPr>
-        <w:spacing w:line="360" w:lineRule="auto"/>
-        <w:rPr>
-          <w:lang w:val="en-US"/>
-        </w:rPr>
-      </w:pPr>
-    </w:p>
-    <w:p>
-      <w:pPr>
-        <w:spacing w:line="360" w:lineRule="auto"/>
-        <w:rPr>
-          <w:lang w:val="en-US"/>
-        </w:rPr>
-      </w:pPr>
-    </w:p>
-    <w:p>
-      <w:pPr>
-        <w:spacing w:line="360" w:lineRule="auto"/>
-        <w:rPr>
-          <w:lang w:val="en-US"/>
-        </w:rPr>
-      </w:pPr>
-    </w:p>
-    <w:p>
-      <w:pPr>
-        <w:spacing w:line="360" w:lineRule="auto"/>
-        <w:rPr>
-          <w:lang w:val="en-US"/>
-        </w:rPr>
-      </w:pPr>
-    </w:p>
-    <w:p>
-      <w:pPr>
-        <w:spacing w:line="360" w:lineRule="auto"/>
-        <w:rPr>
-          <w:lang w:val="en-US"/>
-        </w:rPr>
-      </w:pPr>
-    </w:p>
-    <w:p>
-      <w:pPr>
-        <w:spacing w:line="360" w:lineRule="auto"/>
-        <w:rPr>
-          <w:lang w:val="en-US"/>
-        </w:rPr>
-      </w:pPr>
-    </w:p>
-    <w:p>
-      <w:pPr>
-        <w:spacing w:line="360" w:lineRule="auto"/>
-        <w:rPr>
-          <w:lang w:val="en-US"/>
-        </w:rPr>
-      </w:pPr>
-    </w:p>
-    <w:p>
-      <w:pPr>
-        <w:spacing w:line="360" w:lineRule="auto"/>
-        <w:rPr>
-          <w:lang w:val="en-US"/>
-        </w:rPr>
-      </w:pPr>
-    </w:p>
-    <w:p>
-      <w:pPr>
-        <w:pStyle w:val="Heading1"/>
-        <w:rPr>
-          <w:lang w:val="en-US"/>
-        </w:rPr>
-      </w:pPr>
-      <w:bookmarkStart w:id="45" w:name="_Toc425969255"/>
-      <w:r>
-        <w:rPr>
-          <w:lang w:val="en-US"/>
-        </w:rPr>
-        <w:t>Results</w:t>
-      </w:r>
-      <w:r>
-        <w:rPr>
-          <w:lang w:val="en-US"/>
-        </w:rPr>
-        <w:t xml:space="preserve"> and conclusion</w:t>
-      </w:r>
-      <w:bookmarkEnd w:id="45"/>
-    </w:p>
-    <w:p>
-      <w:pPr>
-        <w:spacing w:line="360" w:lineRule="auto"/>
-        <w:rPr>
-          <w:lang w:val="en-US"/>
-        </w:rPr>
-      </w:pPr>
-      <w:r>
-        <w:rPr>
-          <w:lang w:val="en-US"/>
-        </w:rPr>
-        <w:t xml:space="preserve">When it comes to creative </w:t>
-      </w:r>
-      <w:r>
-        <w:rPr>
-          <w:lang w:val="en-US"/>
-        </w:rPr>
-        <w:t>work</w:t>
-      </w:r>
-      <w:r>
-        <w:rPr>
-          <w:lang w:val="en-US"/>
-        </w:rPr>
-        <w:t xml:space="preserve">, it can sometimes be difficult to predict </w:t>
-      </w:r>
-      <w:r>
-        <w:rPr>
-          <w:lang w:val="en-US"/>
-        </w:rPr>
-        <w:t>the final quality</w:t>
+        <w:t xml:space="preserve">4.3 and upwards. </w:t>
+      </w:r>
+      <w:r>
+        <w:rPr>
+          <w:lang w:val="en-US"/>
+        </w:rPr>
+        <w:t>This resulted in there not existing a lot of documentation.</w:t>
+      </w:r>
+      <w:r>
+        <w:rPr>
+          <w:lang w:val="en-US"/>
+        </w:rPr>
+        <w:t xml:space="preserve"> However, this was not a huge issue in the end.</w:t>
+      </w:r>
+    </w:p>
+    <w:p>
+      <w:pPr>
+        <w:spacing w:line="360" w:lineRule="auto"/>
+        <w:rPr>
+          <w:lang w:val="en-US"/>
+        </w:rPr>
+      </w:pPr>
+    </w:p>
+    <w:p>
+      <w:pPr>
+        <w:spacing w:line="360" w:lineRule="auto"/>
+        <w:rPr>
+          <w:lang w:val="en-US"/>
+        </w:rPr>
+      </w:pPr>
+      <w:r>
+        <w:rPr>
+          <w:lang w:val="en-US"/>
+        </w:rPr>
+        <w:t xml:space="preserve">Using Bluetooth LE for the communication </w:t>
+      </w:r>
+      <w:r>
+        <w:rPr>
+          <w:lang w:val="en-US"/>
+        </w:rPr>
+        <w:t>between the application and the robot was</w:t>
+      </w:r>
+      <w:r>
+        <w:rPr>
+          <w:lang w:val="en-US"/>
+        </w:rPr>
+        <w:t xml:space="preserve"> an interesting experience. However, Bluetooth LE is </w:t>
+      </w:r>
+      <w:r>
+        <w:rPr>
+          <w:lang w:val="en-US"/>
+        </w:rPr>
+        <w:t xml:space="preserve">mostly </w:t>
+      </w:r>
+      <w:r>
+        <w:rPr>
+          <w:lang w:val="en-US"/>
+        </w:rPr>
+        <w:t xml:space="preserve">meant for devices that need to transmit data to the host device relatively rarely, </w:t>
+      </w:r>
+      <w:r>
+        <w:rPr>
+          <w:lang w:val="en-US"/>
+        </w:rPr>
+        <w:t>which is not the case for th</w:t>
+      </w:r>
+      <w:r>
+        <w:rPr>
+          <w:lang w:val="en-US"/>
+        </w:rPr>
+        <w:t>is particular project</w:t>
+      </w:r>
+      <w:r>
+        <w:rPr>
+          <w:lang w:val="en-US"/>
+        </w:rPr>
+        <w:t>,</w:t>
+      </w:r>
+      <w:r>
+        <w:rPr>
+          <w:lang w:val="en-US"/>
+        </w:rPr>
+        <w:t xml:space="preserve"> as</w:t>
+      </w:r>
+      <w:r>
+        <w:rPr>
+          <w:lang w:val="en-US"/>
+        </w:rPr>
+        <w:t xml:space="preserve"> it needs to transmit data every 200 milliseconds or so</w:t>
       </w:r>
       <w:r>
         <w:rPr>
@@ -16839,182 +17297,13 @@
         <w:rPr>
           <w:lang w:val="en-US"/>
         </w:rPr>
-        <w:t xml:space="preserve"> The initial requirements, both functional and non-functional, </w:t>
-      </w:r>
-      <w:r>
-        <w:rPr>
-          <w:lang w:val="en-US"/>
-        </w:rPr>
-        <w:t>were</w:t>
-      </w:r>
-      <w:r>
-        <w:rPr>
-          <w:lang w:val="en-US"/>
-        </w:rPr>
-        <w:t xml:space="preserve"> somewhat loose for this project. However,</w:t>
-      </w:r>
-      <w:r>
-        <w:rPr>
-          <w:lang w:val="en-US"/>
-        </w:rPr>
-        <w:t xml:space="preserve"> </w:t>
-      </w:r>
-      <w:r>
-        <w:rPr>
-          <w:lang w:val="en-US"/>
-        </w:rPr>
-        <w:t>all things considered,</w:t>
-      </w:r>
-      <w:r>
-        <w:rPr>
-          <w:lang w:val="en-US"/>
-        </w:rPr>
-        <w:t xml:space="preserve"> the end result of this thesis </w:t>
-      </w:r>
-      <w:r>
-        <w:rPr>
-          <w:lang w:val="en-US"/>
-        </w:rPr>
-        <w:t xml:space="preserve">far </w:t>
-      </w:r>
-      <w:r>
-        <w:rPr>
-          <w:lang w:val="en-US"/>
-        </w:rPr>
-        <w:t>exceeded the expectations of the initial assignment.</w:t>
-      </w:r>
-    </w:p>
-    <w:p>
-      <w:pPr>
-        <w:spacing w:line="360" w:lineRule="auto"/>
-        <w:rPr>
-          <w:lang w:val="en-US"/>
-        </w:rPr>
-      </w:pPr>
-      <w:r>
-        <w:rPr>
-          <w:lang w:val="en-US"/>
-        </w:rPr>
-        <w:t xml:space="preserve">Developing the application and embedded code itself was surprisingly easy. A lot of this had to do with the fact that much of the work was adopted from the previous project. </w:t>
-      </w:r>
-      <w:r>
-        <w:rPr>
-          <w:lang w:val="en-US"/>
-        </w:rPr>
-        <w:t xml:space="preserve"> The biggest difficulties where with utilizing Bluetooth LE on the Android side, as its support is relative new in the Android ecosystem, being supported only from Android 4.3 and upwards. </w:t>
-      </w:r>
-      <w:r>
-        <w:rPr>
-          <w:lang w:val="en-US"/>
-        </w:rPr>
-        <w:t>This resulted in there not existing a lot of documentation.</w:t>
-      </w:r>
-      <w:r>
-        <w:rPr>
-          <w:lang w:val="en-US"/>
-        </w:rPr>
-        <w:t xml:space="preserve"> However, this was not a huge issue in the end.</w:t>
-      </w:r>
-    </w:p>
-    <w:p>
-      <w:pPr>
-        <w:spacing w:line="360" w:lineRule="auto"/>
-        <w:rPr>
-          <w:lang w:val="en-US"/>
-        </w:rPr>
-      </w:pPr>
-    </w:p>
-    <w:p>
-      <w:pPr>
-        <w:spacing w:line="360" w:lineRule="auto"/>
-        <w:rPr>
-          <w:lang w:val="en-US"/>
-        </w:rPr>
-      </w:pPr>
-      <w:r>
-        <w:rPr>
-          <w:lang w:val="en-US"/>
-        </w:rPr>
-        <w:t xml:space="preserve">Using Bluetooth LE for the communication </w:t>
-      </w:r>
-      <w:r>
-        <w:rPr>
-          <w:lang w:val="en-US"/>
-        </w:rPr>
-        <w:t>between the application and the robot was</w:t>
-      </w:r>
-      <w:r>
-        <w:rPr>
-          <w:lang w:val="en-US"/>
-        </w:rPr>
-        <w:t xml:space="preserve"> an interesting experience. However, Bluetooth LE is </w:t>
-      </w:r>
-      <w:r>
-        <w:rPr>
-          <w:lang w:val="en-US"/>
-        </w:rPr>
-        <w:t xml:space="preserve">mostly </w:t>
-      </w:r>
-      <w:r>
-        <w:rPr>
-          <w:lang w:val="en-US"/>
-        </w:rPr>
-        <w:t xml:space="preserve">meant for devices that need to transmit data to the host device relatively rarely, </w:t>
-      </w:r>
-      <w:r>
-        <w:rPr>
-          <w:lang w:val="en-US"/>
-        </w:rPr>
-        <w:t>which is not the case for th</w:t>
-      </w:r>
-      <w:r>
-        <w:rPr>
-          <w:lang w:val="en-US"/>
-        </w:rPr>
-        <w:t>is particular project</w:t>
-      </w:r>
-      <w:r>
-        <w:rPr>
-          <w:lang w:val="en-US"/>
-        </w:rPr>
-        <w:t>,</w:t>
-      </w:r>
-      <w:r>
-        <w:rPr>
-          <w:lang w:val="en-US"/>
-        </w:rPr>
-        <w:t xml:space="preserve"> as</w:t>
-      </w:r>
-      <w:r>
-        <w:rPr>
-          <w:lang w:val="en-US"/>
-        </w:rPr>
-        <w:t xml:space="preserve"> it needs to transmit data every 200 milliseconds or so</w:t>
-      </w:r>
-      <w:r>
-        <w:rPr>
-          <w:lang w:val="en-US"/>
-        </w:rPr>
-        <w:t>.</w:t>
-      </w:r>
-      <w:r>
-        <w:rPr>
-          <w:lang w:val="en-US"/>
-        </w:rPr>
         <w:t xml:space="preserve"> Also, as the name “Low Energy” implies, Bluetooth LE is intended for embedded</w:t>
       </w:r>
       <w:r>
         <w:rPr>
           <w:lang w:val="en-US"/>
         </w:rPr>
-        <w:t xml:space="preserve"> devices with fairly restrictive power requirements such as heart trackers or other wearable technologies. </w:t>
-      </w:r>
-      <w:r>
-        <w:rPr>
-          <w:lang w:val="en-US"/>
-        </w:rPr>
-        <w:lastRenderedPageBreak/>
-        <w:t xml:space="preserve">The amount of power is not really </w:t>
+        <w:t xml:space="preserve"> devices with fairly restrictive power requirements such as heart trackers or other wearable technologies. The amount of power is not really </w:t>
       </w:r>
       <w:r>
         <w:rPr>
@@ -17125,7 +17414,7 @@
           <w:lang w:val="en-US"/>
         </w:rPr>
       </w:pPr>
-      <w:bookmarkStart w:id="46" w:name="_Toc425969256"/>
+      <w:bookmarkStart w:id="46" w:name="_Toc426402178"/>
       <w:r>
         <w:rPr>
           <w:lang w:val="en-US"/>
@@ -17316,6 +17605,7 @@
           <w:rFonts w:eastAsiaTheme="majorEastAsia"/>
           <w:lang w:val="en-US"/>
         </w:rPr>
+        <w:lastRenderedPageBreak/>
         <w:t>Gosling, J</w:t>
       </w:r>
       <w:r>
@@ -17816,7 +18106,7 @@
       <w:rPr>
         <w:noProof/>
       </w:rPr>
-      <w:t>29</w:t>
+      <w:t>32</w:t>
     </w:r>
     <w:r>
       <w:rPr>
@@ -21641,7 +21931,7 @@
 </file>
 
 <file path=customXml/itemProps1.xml><?xml version="1.0" encoding="utf-8"?>
-<ds:datastoreItem xmlns:ds="http://schemas.openxmlformats.org/officeDocument/2006/customXml" ds:itemID="{909C1A5E-078A-4300-AEDC-3328096CB22A}">
+<ds:datastoreItem xmlns:ds="http://schemas.openxmlformats.org/officeDocument/2006/customXml" ds:itemID="{160158FD-C766-49A7-8026-3364C7690DEE}">
   <ds:schemaRefs>
     <ds:schemaRef ds:uri="http://schemas.openxmlformats.org/officeDocument/2006/bibliography"/>
   </ds:schemaRefs>

</xml_diff>

<commit_message>
Write stuff about the arduino boards
</commit_message>
<xml_diff>
--- a/Docs/thesis.docx
+++ b/Docs/thesis.docx
@@ -1755,7 +1755,7 @@
             </w:rPr>
             <w:fldChar w:fldCharType="separate"/>
           </w:r>
-          <w:hyperlink w:anchor="_Toc426463483" w:history="1">
+          <w:hyperlink w:anchor="_Toc426467315" w:history="1">
             <w:r>
               <w:rPr>
                 <w:rStyle w:val="Hyperlink"/>
@@ -1779,7 +1779,7 @@
               <w:rPr>
                 <w:webHidden/>
               </w:rPr>
-              <w:instrText xml:space="preserve"> PAGEREF _Toc426463483 \h </w:instrText>
+              <w:instrText xml:space="preserve"> PAGEREF _Toc426467315 \h </w:instrText>
             </w:r>
             <w:r>
               <w:rPr>
@@ -1818,7 +1818,7 @@
               <w:lang w:eastAsia="ja-JP"/>
             </w:rPr>
           </w:pPr>
-          <w:hyperlink w:anchor="_Toc426463484" w:history="1">
+          <w:hyperlink w:anchor="_Toc426467316" w:history="1">
             <w:r>
               <w:rPr>
                 <w:rStyle w:val="Hyperlink"/>
@@ -1860,7 +1860,7 @@
               <w:rPr>
                 <w:webHidden/>
               </w:rPr>
-              <w:instrText xml:space="preserve"> PAGEREF _Toc426463484 \h </w:instrText>
+              <w:instrText xml:space="preserve"> PAGEREF _Toc426467316 \h </w:instrText>
             </w:r>
             <w:r>
               <w:rPr>
@@ -1902,7 +1902,7 @@
               <w:lang w:eastAsia="ja-JP"/>
             </w:rPr>
           </w:pPr>
-          <w:hyperlink w:anchor="_Toc426463485" w:history="1">
+          <w:hyperlink w:anchor="_Toc426467317" w:history="1">
             <w:r>
               <w:rPr>
                 <w:rStyle w:val="Hyperlink"/>
@@ -1948,7 +1948,7 @@
                 <w:noProof/>
                 <w:webHidden/>
               </w:rPr>
-              <w:instrText xml:space="preserve"> PAGEREF _Toc426463485 \h </w:instrText>
+              <w:instrText xml:space="preserve"> PAGEREF _Toc426467317 \h </w:instrText>
             </w:r>
             <w:r>
               <w:rPr>
@@ -1994,7 +1994,7 @@
               <w:lang w:eastAsia="ja-JP"/>
             </w:rPr>
           </w:pPr>
-          <w:hyperlink w:anchor="_Toc426463486" w:history="1">
+          <w:hyperlink w:anchor="_Toc426467318" w:history="1">
             <w:r>
               <w:rPr>
                 <w:rStyle w:val="Hyperlink"/>
@@ -2040,7 +2040,7 @@
                 <w:noProof/>
                 <w:webHidden/>
               </w:rPr>
-              <w:instrText xml:space="preserve"> PAGEREF _Toc426463486 \h </w:instrText>
+              <w:instrText xml:space="preserve"> PAGEREF _Toc426467318 \h </w:instrText>
             </w:r>
             <w:r>
               <w:rPr>
@@ -2086,7 +2086,7 @@
               <w:lang w:eastAsia="ja-JP"/>
             </w:rPr>
           </w:pPr>
-          <w:hyperlink w:anchor="_Toc426463487" w:history="1">
+          <w:hyperlink w:anchor="_Toc426467319" w:history="1">
             <w:r>
               <w:rPr>
                 <w:rStyle w:val="Hyperlink"/>
@@ -2132,7 +2132,7 @@
                 <w:noProof/>
                 <w:webHidden/>
               </w:rPr>
-              <w:instrText xml:space="preserve"> PAGEREF _Toc426463487 \h </w:instrText>
+              <w:instrText xml:space="preserve"> PAGEREF _Toc426467319 \h </w:instrText>
             </w:r>
             <w:r>
               <w:rPr>
@@ -2157,6 +2157,87 @@
             <w:r>
               <w:rPr>
                 <w:noProof/>
+                <w:webHidden/>
+              </w:rPr>
+              <w:fldChar w:fldCharType="end"/>
+            </w:r>
+          </w:hyperlink>
+        </w:p>
+        <w:p>
+          <w:pPr>
+            <w:pStyle w:val="TOC1"/>
+            <w:rPr>
+              <w:rFonts w:eastAsiaTheme="minorEastAsia" w:cstheme="minorBidi"/>
+              <w:b w:val="0"/>
+              <w:color w:val="auto"/>
+              <w:sz w:val="22"/>
+              <w:szCs w:val="22"/>
+              <w:lang w:eastAsia="ja-JP"/>
+            </w:rPr>
+          </w:pPr>
+          <w:hyperlink w:anchor="_Toc426467320" w:history="1">
+            <w:r>
+              <w:rPr>
+                <w:rStyle w:val="Hyperlink"/>
+                <w:lang w:val="en-US"/>
+              </w:rPr>
+              <w:t>2</w:t>
+            </w:r>
+            <w:r>
+              <w:rPr>
+                <w:rFonts w:eastAsiaTheme="minorEastAsia" w:cstheme="minorBidi"/>
+                <w:b w:val="0"/>
+                <w:color w:val="auto"/>
+                <w:sz w:val="22"/>
+                <w:szCs w:val="22"/>
+                <w:lang w:eastAsia="ja-JP"/>
+              </w:rPr>
+              <w:tab/>
+            </w:r>
+            <w:r>
+              <w:rPr>
+                <w:rStyle w:val="Hyperlink"/>
+                <w:lang w:val="en-US"/>
+              </w:rPr>
+              <w:t>Tools and technologies</w:t>
+            </w:r>
+            <w:r>
+              <w:rPr>
+                <w:webHidden/>
+              </w:rPr>
+              <w:tab/>
+            </w:r>
+            <w:r>
+              <w:rPr>
+                <w:webHidden/>
+              </w:rPr>
+              <w:fldChar w:fldCharType="begin"/>
+            </w:r>
+            <w:r>
+              <w:rPr>
+                <w:webHidden/>
+              </w:rPr>
+              <w:instrText xml:space="preserve"> PAGEREF _Toc426467320 \h </w:instrText>
+            </w:r>
+            <w:r>
+              <w:rPr>
+                <w:webHidden/>
+              </w:rPr>
+            </w:r>
+            <w:r>
+              <w:rPr>
+                <w:webHidden/>
+              </w:rPr>
+              <w:fldChar w:fldCharType="separate"/>
+            </w:r>
+            <w:r>
+              <w:rPr>
+                <w:webHidden/>
+              </w:rPr>
+              <w:t>13</w:t>
+            </w:r>
+            <w:r>
+              <w:rPr>
                 <w:webHidden/>
               </w:rPr>
               <w:fldChar w:fldCharType="end"/>
@@ -2178,14 +2259,14 @@
               <w:lang w:eastAsia="ja-JP"/>
             </w:rPr>
           </w:pPr>
-          <w:hyperlink w:anchor="_Toc426463488" w:history="1">
+          <w:hyperlink w:anchor="_Toc426467321" w:history="1">
             <w:r>
               <w:rPr>
                 <w:rStyle w:val="Hyperlink"/>
                 <w:noProof/>
                 <w:lang w:val="en-US"/>
               </w:rPr>
-              <w:t>1.4</w:t>
+              <w:t>2.1</w:t>
             </w:r>
             <w:r>
               <w:rPr>
@@ -2203,7 +2284,7 @@
                 <w:noProof/>
                 <w:lang w:val="en-US"/>
               </w:rPr>
-              <w:t>Tools and technologies</w:t>
+              <w:t>Development environments</w:t>
             </w:r>
             <w:r>
               <w:rPr>
@@ -2224,7 +2305,7 @@
                 <w:noProof/>
                 <w:webHidden/>
               </w:rPr>
-              <w:instrText xml:space="preserve"> PAGEREF _Toc426463488 \h </w:instrText>
+              <w:instrText xml:space="preserve"> PAGEREF _Toc426467321 \h </w:instrText>
             </w:r>
             <w:r>
               <w:rPr>
@@ -2244,7 +2325,7 @@
                 <w:noProof/>
                 <w:webHidden/>
               </w:rPr>
-              <w:t>12</w:t>
+              <w:t>13</w:t>
             </w:r>
             <w:r>
               <w:rPr>
@@ -2270,14 +2351,14 @@
               <w:lang w:eastAsia="ja-JP"/>
             </w:rPr>
           </w:pPr>
-          <w:hyperlink w:anchor="_Toc426463489" w:history="1">
+          <w:hyperlink w:anchor="_Toc426467322" w:history="1">
             <w:r>
               <w:rPr>
                 <w:rStyle w:val="Hyperlink"/>
                 <w:noProof/>
                 <w:lang w:val="en-US"/>
               </w:rPr>
-              <w:t>1.4.1</w:t>
+              <w:t>2.1.1</w:t>
             </w:r>
             <w:r>
               <w:rPr>
@@ -2316,7 +2397,7 @@
                 <w:noProof/>
                 <w:webHidden/>
               </w:rPr>
-              <w:instrText xml:space="preserve"> PAGEREF _Toc426463489 \h </w:instrText>
+              <w:instrText xml:space="preserve"> PAGEREF _Toc426467322 \h </w:instrText>
             </w:r>
             <w:r>
               <w:rPr>
@@ -2336,7 +2417,7 @@
                 <w:noProof/>
                 <w:webHidden/>
               </w:rPr>
-              <w:t>12</w:t>
+              <w:t>13</w:t>
             </w:r>
             <w:r>
               <w:rPr>
@@ -2362,14 +2443,14 @@
               <w:lang w:eastAsia="ja-JP"/>
             </w:rPr>
           </w:pPr>
-          <w:hyperlink w:anchor="_Toc426463490" w:history="1">
+          <w:hyperlink w:anchor="_Toc426467323" w:history="1">
             <w:r>
               <w:rPr>
                 <w:rStyle w:val="Hyperlink"/>
                 <w:noProof/>
                 <w:lang w:val="en-US"/>
               </w:rPr>
-              <w:t>1.4.2</w:t>
+              <w:t>2.1.2</w:t>
             </w:r>
             <w:r>
               <w:rPr>
@@ -2408,7 +2489,7 @@
                 <w:noProof/>
                 <w:webHidden/>
               </w:rPr>
-              <w:instrText xml:space="preserve"> PAGEREF _Toc426463490 \h </w:instrText>
+              <w:instrText xml:space="preserve"> PAGEREF _Toc426467323 \h </w:instrText>
             </w:r>
             <w:r>
               <w:rPr>
@@ -2429,6 +2510,98 @@
                 <w:webHidden/>
               </w:rPr>
               <w:t>13</w:t>
+            </w:r>
+            <w:r>
+              <w:rPr>
+                <w:noProof/>
+                <w:webHidden/>
+              </w:rPr>
+              <w:fldChar w:fldCharType="end"/>
+            </w:r>
+          </w:hyperlink>
+        </w:p>
+        <w:p>
+          <w:pPr>
+            <w:pStyle w:val="TOC2"/>
+            <w:tabs>
+              <w:tab w:val="left" w:pos="880"/>
+              <w:tab w:val="right" w:leader="dot" w:pos="8658"/>
+            </w:tabs>
+            <w:rPr>
+              <w:rFonts w:eastAsiaTheme="minorEastAsia" w:cstheme="minorBidi"/>
+              <w:noProof/>
+              <w:sz w:val="22"/>
+              <w:szCs w:val="22"/>
+              <w:lang w:eastAsia="ja-JP"/>
+            </w:rPr>
+          </w:pPr>
+          <w:hyperlink w:anchor="_Toc426467324" w:history="1">
+            <w:r>
+              <w:rPr>
+                <w:rStyle w:val="Hyperlink"/>
+                <w:noProof/>
+                <w:lang w:val="en-US"/>
+              </w:rPr>
+              <w:t>2.2</w:t>
+            </w:r>
+            <w:r>
+              <w:rPr>
+                <w:rFonts w:eastAsiaTheme="minorEastAsia" w:cstheme="minorBidi"/>
+                <w:noProof/>
+                <w:sz w:val="22"/>
+                <w:szCs w:val="22"/>
+                <w:lang w:eastAsia="ja-JP"/>
+              </w:rPr>
+              <w:tab/>
+            </w:r>
+            <w:r>
+              <w:rPr>
+                <w:rStyle w:val="Hyperlink"/>
+                <w:noProof/>
+                <w:lang w:val="en-US"/>
+              </w:rPr>
+              <w:t>Programming languages</w:t>
+            </w:r>
+            <w:r>
+              <w:rPr>
+                <w:noProof/>
+                <w:webHidden/>
+              </w:rPr>
+              <w:tab/>
+            </w:r>
+            <w:r>
+              <w:rPr>
+                <w:noProof/>
+                <w:webHidden/>
+              </w:rPr>
+              <w:fldChar w:fldCharType="begin"/>
+            </w:r>
+            <w:r>
+              <w:rPr>
+                <w:noProof/>
+                <w:webHidden/>
+              </w:rPr>
+              <w:instrText xml:space="preserve"> PAGEREF _Toc426467324 \h </w:instrText>
+            </w:r>
+            <w:r>
+              <w:rPr>
+                <w:noProof/>
+                <w:webHidden/>
+              </w:rPr>
+            </w:r>
+            <w:r>
+              <w:rPr>
+                <w:noProof/>
+                <w:webHidden/>
+              </w:rPr>
+              <w:fldChar w:fldCharType="separate"/>
+            </w:r>
+            <w:r>
+              <w:rPr>
+                <w:noProof/>
+                <w:webHidden/>
+              </w:rPr>
+              <w:t>14</w:t>
             </w:r>
             <w:r>
               <w:rPr>
@@ -2454,13 +2627,14 @@
               <w:lang w:eastAsia="ja-JP"/>
             </w:rPr>
           </w:pPr>
-          <w:hyperlink w:anchor="_Toc426463491" w:history="1">
+          <w:hyperlink w:anchor="_Toc426467325" w:history="1">
             <w:r>
               <w:rPr>
                 <w:rStyle w:val="Hyperlink"/>
                 <w:noProof/>
-              </w:rPr>
-              <w:t>1.4.3</w:t>
+                <w:lang w:val="en-US"/>
+              </w:rPr>
+              <w:t>2.2.1</w:t>
             </w:r>
             <w:r>
               <w:rPr>
@@ -2478,14 +2652,7 @@
                 <w:noProof/>
                 <w:lang w:val="en-US"/>
               </w:rPr>
-              <w:t>C</w:t>
-            </w:r>
-            <w:r>
-              <w:rPr>
-                <w:rStyle w:val="Hyperlink"/>
-                <w:noProof/>
-              </w:rPr>
-              <w:t>++ and the Arduino language</w:t>
+              <w:t>C++ and the Arduino language</w:t>
             </w:r>
             <w:r>
               <w:rPr>
@@ -2506,7 +2673,7 @@
                 <w:noProof/>
                 <w:webHidden/>
               </w:rPr>
-              <w:instrText xml:space="preserve"> PAGEREF _Toc426463491 \h </w:instrText>
+              <w:instrText xml:space="preserve"> PAGEREF _Toc426467325 \h </w:instrText>
             </w:r>
             <w:r>
               <w:rPr>
@@ -2526,7 +2693,7 @@
                 <w:noProof/>
                 <w:webHidden/>
               </w:rPr>
-              <w:t>13</w:t>
+              <w:t>14</w:t>
             </w:r>
             <w:r>
               <w:rPr>
@@ -2552,14 +2719,14 @@
               <w:lang w:eastAsia="ja-JP"/>
             </w:rPr>
           </w:pPr>
-          <w:hyperlink w:anchor="_Toc426463492" w:history="1">
+          <w:hyperlink w:anchor="_Toc426467326" w:history="1">
             <w:r>
               <w:rPr>
                 <w:rStyle w:val="Hyperlink"/>
                 <w:noProof/>
                 <w:lang w:val="en-US"/>
               </w:rPr>
-              <w:t>1.4.4</w:t>
+              <w:t>2.2.2</w:t>
             </w:r>
             <w:r>
               <w:rPr>
@@ -2598,7 +2765,7 @@
                 <w:noProof/>
                 <w:webHidden/>
               </w:rPr>
-              <w:instrText xml:space="preserve"> PAGEREF _Toc426463492 \h </w:instrText>
+              <w:instrText xml:space="preserve"> PAGEREF _Toc426467326 \h </w:instrText>
             </w:r>
             <w:r>
               <w:rPr>
@@ -2618,7 +2785,7 @@
                 <w:noProof/>
                 <w:webHidden/>
               </w:rPr>
-              <w:t>13</w:t>
+              <w:t>15</w:t>
             </w:r>
             <w:r>
               <w:rPr>
@@ -2641,13 +2808,13 @@
               <w:lang w:eastAsia="ja-JP"/>
             </w:rPr>
           </w:pPr>
-          <w:hyperlink w:anchor="_Toc426463493" w:history="1">
+          <w:hyperlink w:anchor="_Toc426467327" w:history="1">
             <w:r>
               <w:rPr>
                 <w:rStyle w:val="Hyperlink"/>
                 <w:lang w:val="en-US"/>
               </w:rPr>
-              <w:t>2</w:t>
+              <w:t>3</w:t>
             </w:r>
             <w:r>
               <w:rPr>
@@ -2683,7 +2850,7 @@
               <w:rPr>
                 <w:webHidden/>
               </w:rPr>
-              <w:instrText xml:space="preserve"> PAGEREF _Toc426463493 \h </w:instrText>
+              <w:instrText xml:space="preserve"> PAGEREF _Toc426467327 \h </w:instrText>
             </w:r>
             <w:r>
               <w:rPr>
@@ -2700,7 +2867,7 @@
               <w:rPr>
                 <w:webHidden/>
               </w:rPr>
-              <w:t>14</w:t>
+              <w:t>15</w:t>
             </w:r>
             <w:r>
               <w:rPr>
@@ -2725,14 +2892,14 @@
               <w:lang w:eastAsia="ja-JP"/>
             </w:rPr>
           </w:pPr>
-          <w:hyperlink w:anchor="_Toc426463494" w:history="1">
+          <w:hyperlink w:anchor="_Toc426467328" w:history="1">
             <w:r>
               <w:rPr>
                 <w:rStyle w:val="Hyperlink"/>
                 <w:noProof/>
                 <w:lang w:val="en-US"/>
               </w:rPr>
-              <w:t>2.1</w:t>
+              <w:t>3.1</w:t>
             </w:r>
             <w:r>
               <w:rPr>
@@ -2771,7 +2938,7 @@
                 <w:noProof/>
                 <w:webHidden/>
               </w:rPr>
-              <w:instrText xml:space="preserve"> PAGEREF _Toc426463494 \h </w:instrText>
+              <w:instrText xml:space="preserve"> PAGEREF _Toc426467328 \h </w:instrText>
             </w:r>
             <w:r>
               <w:rPr>
@@ -2791,7 +2958,7 @@
                 <w:noProof/>
                 <w:webHidden/>
               </w:rPr>
-              <w:t>14</w:t>
+              <w:t>15</w:t>
             </w:r>
             <w:r>
               <w:rPr>
@@ -2817,14 +2984,14 @@
               <w:lang w:eastAsia="ja-JP"/>
             </w:rPr>
           </w:pPr>
-          <w:hyperlink w:anchor="_Toc426463495" w:history="1">
+          <w:hyperlink w:anchor="_Toc426467329" w:history="1">
             <w:r>
               <w:rPr>
                 <w:rStyle w:val="Hyperlink"/>
                 <w:noProof/>
                 <w:lang w:val="en-US"/>
               </w:rPr>
-              <w:t>2.2</w:t>
+              <w:t>3.2</w:t>
             </w:r>
             <w:r>
               <w:rPr>
@@ -2863,7 +3030,7 @@
                 <w:noProof/>
                 <w:webHidden/>
               </w:rPr>
-              <w:instrText xml:space="preserve"> PAGEREF _Toc426463495 \h </w:instrText>
+              <w:instrText xml:space="preserve"> PAGEREF _Toc426467329 \h </w:instrText>
             </w:r>
             <w:r>
               <w:rPr>
@@ -2883,7 +3050,7 @@
                 <w:noProof/>
                 <w:webHidden/>
               </w:rPr>
-              <w:t>15</w:t>
+              <w:t>17</w:t>
             </w:r>
             <w:r>
               <w:rPr>
@@ -2909,14 +3076,14 @@
               <w:lang w:eastAsia="ja-JP"/>
             </w:rPr>
           </w:pPr>
-          <w:hyperlink w:anchor="_Toc426463496" w:history="1">
+          <w:hyperlink w:anchor="_Toc426467330" w:history="1">
             <w:r>
               <w:rPr>
                 <w:rStyle w:val="Hyperlink"/>
                 <w:noProof/>
                 <w:lang w:val="en-US"/>
               </w:rPr>
-              <w:t>2.2.1</w:t>
+              <w:t>3.2.1</w:t>
             </w:r>
             <w:r>
               <w:rPr>
@@ -2955,7 +3122,7 @@
                 <w:noProof/>
                 <w:webHidden/>
               </w:rPr>
-              <w:instrText xml:space="preserve"> PAGEREF _Toc426463496 \h </w:instrText>
+              <w:instrText xml:space="preserve"> PAGEREF _Toc426467330 \h </w:instrText>
             </w:r>
             <w:r>
               <w:rPr>
@@ -2975,7 +3142,7 @@
                 <w:noProof/>
                 <w:webHidden/>
               </w:rPr>
-              <w:t>15</w:t>
+              <w:t>17</w:t>
             </w:r>
             <w:r>
               <w:rPr>
@@ -3001,14 +3168,14 @@
               <w:lang w:eastAsia="ja-JP"/>
             </w:rPr>
           </w:pPr>
-          <w:hyperlink w:anchor="_Toc426463497" w:history="1">
+          <w:hyperlink w:anchor="_Toc426467331" w:history="1">
             <w:r>
               <w:rPr>
                 <w:rStyle w:val="Hyperlink"/>
                 <w:noProof/>
                 <w:lang w:val="en-US"/>
               </w:rPr>
-              <w:t>2.2.2</w:t>
+              <w:t>3.2.2</w:t>
             </w:r>
             <w:r>
               <w:rPr>
@@ -3047,7 +3214,7 @@
                 <w:noProof/>
                 <w:webHidden/>
               </w:rPr>
-              <w:instrText xml:space="preserve"> PAGEREF _Toc426463497 \h </w:instrText>
+              <w:instrText xml:space="preserve"> PAGEREF _Toc426467331 \h </w:instrText>
             </w:r>
             <w:r>
               <w:rPr>
@@ -3067,7 +3234,7 @@
                 <w:noProof/>
                 <w:webHidden/>
               </w:rPr>
-              <w:t>17</w:t>
+              <w:t>19</w:t>
             </w:r>
             <w:r>
               <w:rPr>
@@ -3093,14 +3260,14 @@
               <w:lang w:eastAsia="ja-JP"/>
             </w:rPr>
           </w:pPr>
-          <w:hyperlink w:anchor="_Toc426463498" w:history="1">
+          <w:hyperlink w:anchor="_Toc426467332" w:history="1">
             <w:r>
               <w:rPr>
                 <w:rStyle w:val="Hyperlink"/>
                 <w:noProof/>
                 <w:lang w:val="en-US"/>
               </w:rPr>
-              <w:t>2.3</w:t>
+              <w:t>3.3</w:t>
             </w:r>
             <w:r>
               <w:rPr>
@@ -3139,7 +3306,7 @@
                 <w:noProof/>
                 <w:webHidden/>
               </w:rPr>
-              <w:instrText xml:space="preserve"> PAGEREF _Toc426463498 \h </w:instrText>
+              <w:instrText xml:space="preserve"> PAGEREF _Toc426467332 \h </w:instrText>
             </w:r>
             <w:r>
               <w:rPr>
@@ -3159,7 +3326,7 @@
                 <w:noProof/>
                 <w:webHidden/>
               </w:rPr>
-              <w:t>19</w:t>
+              <w:t>21</w:t>
             </w:r>
             <w:r>
               <w:rPr>
@@ -3185,14 +3352,14 @@
               <w:lang w:eastAsia="ja-JP"/>
             </w:rPr>
           </w:pPr>
-          <w:hyperlink w:anchor="_Toc426463499" w:history="1">
+          <w:hyperlink w:anchor="_Toc426467333" w:history="1">
             <w:r>
               <w:rPr>
                 <w:rStyle w:val="Hyperlink"/>
                 <w:noProof/>
                 <w:lang w:val="en-US"/>
               </w:rPr>
-              <w:t>2.3.1</w:t>
+              <w:t>3.3.1</w:t>
             </w:r>
             <w:r>
               <w:rPr>
@@ -3231,7 +3398,7 @@
                 <w:noProof/>
                 <w:webHidden/>
               </w:rPr>
-              <w:instrText xml:space="preserve"> PAGEREF _Toc426463499 \h </w:instrText>
+              <w:instrText xml:space="preserve"> PAGEREF _Toc426467333 \h </w:instrText>
             </w:r>
             <w:r>
               <w:rPr>
@@ -3251,7 +3418,7 @@
                 <w:noProof/>
                 <w:webHidden/>
               </w:rPr>
-              <w:t>19</w:t>
+              <w:t>21</w:t>
             </w:r>
             <w:r>
               <w:rPr>
@@ -3277,14 +3444,14 @@
               <w:lang w:eastAsia="ja-JP"/>
             </w:rPr>
           </w:pPr>
-          <w:hyperlink w:anchor="_Toc426463500" w:history="1">
+          <w:hyperlink w:anchor="_Toc426467334" w:history="1">
             <w:r>
               <w:rPr>
                 <w:rStyle w:val="Hyperlink"/>
                 <w:noProof/>
                 <w:lang w:val="en-US"/>
               </w:rPr>
-              <w:t>2.3.2</w:t>
+              <w:t>3.3.2</w:t>
             </w:r>
             <w:r>
               <w:rPr>
@@ -3323,7 +3490,7 @@
                 <w:noProof/>
                 <w:webHidden/>
               </w:rPr>
-              <w:instrText xml:space="preserve"> PAGEREF _Toc426463500 \h </w:instrText>
+              <w:instrText xml:space="preserve"> PAGEREF _Toc426467334 \h </w:instrText>
             </w:r>
             <w:r>
               <w:rPr>
@@ -3343,7 +3510,7 @@
                 <w:noProof/>
                 <w:webHidden/>
               </w:rPr>
-              <w:t>19</w:t>
+              <w:t>21</w:t>
             </w:r>
             <w:r>
               <w:rPr>
@@ -3369,14 +3536,14 @@
               <w:lang w:eastAsia="ja-JP"/>
             </w:rPr>
           </w:pPr>
-          <w:hyperlink w:anchor="_Toc426463501" w:history="1">
+          <w:hyperlink w:anchor="_Toc426467335" w:history="1">
             <w:r>
               <w:rPr>
                 <w:rStyle w:val="Hyperlink"/>
                 <w:noProof/>
                 <w:lang w:val="en-US"/>
               </w:rPr>
-              <w:t>2.3.3</w:t>
+              <w:t>3.3.3</w:t>
             </w:r>
             <w:r>
               <w:rPr>
@@ -3415,7 +3582,7 @@
                 <w:noProof/>
                 <w:webHidden/>
               </w:rPr>
-              <w:instrText xml:space="preserve"> PAGEREF _Toc426463501 \h </w:instrText>
+              <w:instrText xml:space="preserve"> PAGEREF _Toc426467335 \h </w:instrText>
             </w:r>
             <w:r>
               <w:rPr>
@@ -3435,7 +3602,7 @@
                 <w:noProof/>
                 <w:webHidden/>
               </w:rPr>
-              <w:t>19</w:t>
+              <w:t>21</w:t>
             </w:r>
             <w:r>
               <w:rPr>
@@ -3461,14 +3628,14 @@
               <w:lang w:eastAsia="ja-JP"/>
             </w:rPr>
           </w:pPr>
-          <w:hyperlink w:anchor="_Toc426463502" w:history="1">
+          <w:hyperlink w:anchor="_Toc426467336" w:history="1">
             <w:r>
               <w:rPr>
                 <w:rStyle w:val="Hyperlink"/>
                 <w:noProof/>
                 <w:lang w:val="en-US"/>
               </w:rPr>
-              <w:t>2.3.4</w:t>
+              <w:t>3.3.4</w:t>
             </w:r>
             <w:r>
               <w:rPr>
@@ -3507,7 +3674,7 @@
                 <w:noProof/>
                 <w:webHidden/>
               </w:rPr>
-              <w:instrText xml:space="preserve"> PAGEREF _Toc426463502 \h </w:instrText>
+              <w:instrText xml:space="preserve"> PAGEREF _Toc426467336 \h </w:instrText>
             </w:r>
             <w:r>
               <w:rPr>
@@ -3527,7 +3694,7 @@
                 <w:noProof/>
                 <w:webHidden/>
               </w:rPr>
-              <w:t>20</w:t>
+              <w:t>22</w:t>
             </w:r>
             <w:r>
               <w:rPr>
@@ -3553,14 +3720,14 @@
               <w:lang w:eastAsia="ja-JP"/>
             </w:rPr>
           </w:pPr>
-          <w:hyperlink w:anchor="_Toc426463503" w:history="1">
+          <w:hyperlink w:anchor="_Toc426467337" w:history="1">
             <w:r>
               <w:rPr>
                 <w:rStyle w:val="Hyperlink"/>
                 <w:noProof/>
                 <w:lang w:val="en-US"/>
               </w:rPr>
-              <w:t>2.3.5</w:t>
+              <w:t>3.3.5</w:t>
             </w:r>
             <w:r>
               <w:rPr>
@@ -3599,7 +3766,7 @@
                 <w:noProof/>
                 <w:webHidden/>
               </w:rPr>
-              <w:instrText xml:space="preserve"> PAGEREF _Toc426463503 \h </w:instrText>
+              <w:instrText xml:space="preserve"> PAGEREF _Toc426467337 \h </w:instrText>
             </w:r>
             <w:r>
               <w:rPr>
@@ -3619,7 +3786,7 @@
                 <w:noProof/>
                 <w:webHidden/>
               </w:rPr>
-              <w:t>20</w:t>
+              <w:t>22</w:t>
             </w:r>
             <w:r>
               <w:rPr>
@@ -3645,14 +3812,14 @@
               <w:lang w:eastAsia="ja-JP"/>
             </w:rPr>
           </w:pPr>
-          <w:hyperlink w:anchor="_Toc426463504" w:history="1">
+          <w:hyperlink w:anchor="_Toc426467338" w:history="1">
             <w:r>
               <w:rPr>
                 <w:rStyle w:val="Hyperlink"/>
                 <w:noProof/>
                 <w:lang w:val="en-US"/>
               </w:rPr>
-              <w:t>2.3.6</w:t>
+              <w:t>3.3.6</w:t>
             </w:r>
             <w:r>
               <w:rPr>
@@ -3691,7 +3858,7 @@
                 <w:noProof/>
                 <w:webHidden/>
               </w:rPr>
-              <w:instrText xml:space="preserve"> PAGEREF _Toc426463504 \h </w:instrText>
+              <w:instrText xml:space="preserve"> PAGEREF _Toc426467338 \h </w:instrText>
             </w:r>
             <w:r>
               <w:rPr>
@@ -3711,7 +3878,7 @@
                 <w:noProof/>
                 <w:webHidden/>
               </w:rPr>
-              <w:t>21</w:t>
+              <w:t>23</w:t>
             </w:r>
             <w:r>
               <w:rPr>
@@ -3734,13 +3901,13 @@
               <w:lang w:eastAsia="ja-JP"/>
             </w:rPr>
           </w:pPr>
-          <w:hyperlink w:anchor="_Toc426463505" w:history="1">
+          <w:hyperlink w:anchor="_Toc426467339" w:history="1">
             <w:r>
               <w:rPr>
                 <w:rStyle w:val="Hyperlink"/>
                 <w:lang w:val="en-US"/>
               </w:rPr>
-              <w:t>3</w:t>
+              <w:t>4</w:t>
             </w:r>
             <w:r>
               <w:rPr>
@@ -3776,7 +3943,7 @@
               <w:rPr>
                 <w:webHidden/>
               </w:rPr>
-              <w:instrText xml:space="preserve"> PAGEREF _Toc426463505 \h </w:instrText>
+              <w:instrText xml:space="preserve"> PAGEREF _Toc426467339 \h </w:instrText>
             </w:r>
             <w:r>
               <w:rPr>
@@ -3793,7 +3960,7 @@
               <w:rPr>
                 <w:webHidden/>
               </w:rPr>
-              <w:t>22</w:t>
+              <w:t>24</w:t>
             </w:r>
             <w:r>
               <w:rPr>
@@ -3818,14 +3985,14 @@
               <w:lang w:eastAsia="ja-JP"/>
             </w:rPr>
           </w:pPr>
-          <w:hyperlink w:anchor="_Toc426463506" w:history="1">
+          <w:hyperlink w:anchor="_Toc426467340" w:history="1">
             <w:r>
               <w:rPr>
                 <w:rStyle w:val="Hyperlink"/>
                 <w:noProof/>
                 <w:lang w:val="en-US"/>
               </w:rPr>
-              <w:t>3.1</w:t>
+              <w:t>4.1</w:t>
             </w:r>
             <w:r>
               <w:rPr>
@@ -3864,7 +4031,7 @@
                 <w:noProof/>
                 <w:webHidden/>
               </w:rPr>
-              <w:instrText xml:space="preserve"> PAGEREF _Toc426463506 \h </w:instrText>
+              <w:instrText xml:space="preserve"> PAGEREF _Toc426467340 \h </w:instrText>
             </w:r>
             <w:r>
               <w:rPr>
@@ -3884,7 +4051,7 @@
                 <w:noProof/>
                 <w:webHidden/>
               </w:rPr>
-              <w:t>22</w:t>
+              <w:t>24</w:t>
             </w:r>
             <w:r>
               <w:rPr>
@@ -3910,14 +4077,14 @@
               <w:lang w:eastAsia="ja-JP"/>
             </w:rPr>
           </w:pPr>
-          <w:hyperlink w:anchor="_Toc426463507" w:history="1">
+          <w:hyperlink w:anchor="_Toc426467341" w:history="1">
             <w:r>
               <w:rPr>
                 <w:rStyle w:val="Hyperlink"/>
                 <w:noProof/>
                 <w:lang w:val="en-US"/>
               </w:rPr>
-              <w:t>3.2</w:t>
+              <w:t>4.2</w:t>
             </w:r>
             <w:r>
               <w:rPr>
@@ -3956,7 +4123,7 @@
                 <w:noProof/>
                 <w:webHidden/>
               </w:rPr>
-              <w:instrText xml:space="preserve"> PAGEREF _Toc426463507 \h </w:instrText>
+              <w:instrText xml:space="preserve"> PAGEREF _Toc426467341 \h </w:instrText>
             </w:r>
             <w:r>
               <w:rPr>
@@ -3976,7 +4143,7 @@
                 <w:noProof/>
                 <w:webHidden/>
               </w:rPr>
-              <w:t>23</w:t>
+              <w:t>25</w:t>
             </w:r>
             <w:r>
               <w:rPr>
@@ -4002,14 +4169,14 @@
               <w:lang w:eastAsia="ja-JP"/>
             </w:rPr>
           </w:pPr>
-          <w:hyperlink w:anchor="_Toc426463508" w:history="1">
+          <w:hyperlink w:anchor="_Toc426467342" w:history="1">
             <w:r>
               <w:rPr>
                 <w:rStyle w:val="Hyperlink"/>
                 <w:noProof/>
                 <w:lang w:val="en-US"/>
               </w:rPr>
-              <w:t>3.2.1</w:t>
+              <w:t>4.2.1</w:t>
             </w:r>
             <w:r>
               <w:rPr>
@@ -4048,7 +4215,7 @@
                 <w:noProof/>
                 <w:webHidden/>
               </w:rPr>
-              <w:instrText xml:space="preserve"> PAGEREF _Toc426463508 \h </w:instrText>
+              <w:instrText xml:space="preserve"> PAGEREF _Toc426467342 \h </w:instrText>
             </w:r>
             <w:r>
               <w:rPr>
@@ -4068,7 +4235,7 @@
                 <w:noProof/>
                 <w:webHidden/>
               </w:rPr>
-              <w:t>23</w:t>
+              <w:t>25</w:t>
             </w:r>
             <w:r>
               <w:rPr>
@@ -4094,14 +4261,14 @@
               <w:lang w:eastAsia="ja-JP"/>
             </w:rPr>
           </w:pPr>
-          <w:hyperlink w:anchor="_Toc426463509" w:history="1">
+          <w:hyperlink w:anchor="_Toc426467343" w:history="1">
             <w:r>
               <w:rPr>
                 <w:rStyle w:val="Hyperlink"/>
                 <w:noProof/>
                 <w:lang w:val="en-US"/>
               </w:rPr>
-              <w:t>3.2.2</w:t>
+              <w:t>4.2.2</w:t>
             </w:r>
             <w:r>
               <w:rPr>
@@ -4140,7 +4307,7 @@
                 <w:noProof/>
                 <w:webHidden/>
               </w:rPr>
-              <w:instrText xml:space="preserve"> PAGEREF _Toc426463509 \h </w:instrText>
+              <w:instrText xml:space="preserve"> PAGEREF _Toc426467343 \h </w:instrText>
             </w:r>
             <w:r>
               <w:rPr>
@@ -4160,7 +4327,7 @@
                 <w:noProof/>
                 <w:webHidden/>
               </w:rPr>
-              <w:t>24</w:t>
+              <w:t>26</w:t>
             </w:r>
             <w:r>
               <w:rPr>
@@ -4186,14 +4353,14 @@
               <w:lang w:eastAsia="ja-JP"/>
             </w:rPr>
           </w:pPr>
-          <w:hyperlink w:anchor="_Toc426463510" w:history="1">
+          <w:hyperlink w:anchor="_Toc426467344" w:history="1">
             <w:r>
               <w:rPr>
                 <w:rStyle w:val="Hyperlink"/>
                 <w:noProof/>
                 <w:lang w:val="en-US"/>
               </w:rPr>
-              <w:t>3.2.3</w:t>
+              <w:t>4.2.3</w:t>
             </w:r>
             <w:r>
               <w:rPr>
@@ -4232,7 +4399,7 @@
                 <w:noProof/>
                 <w:webHidden/>
               </w:rPr>
-              <w:instrText xml:space="preserve"> PAGEREF _Toc426463510 \h </w:instrText>
+              <w:instrText xml:space="preserve"> PAGEREF _Toc426467344 \h </w:instrText>
             </w:r>
             <w:r>
               <w:rPr>
@@ -4252,7 +4419,7 @@
                 <w:noProof/>
                 <w:webHidden/>
               </w:rPr>
-              <w:t>24</w:t>
+              <w:t>26</w:t>
             </w:r>
             <w:r>
               <w:rPr>
@@ -4278,14 +4445,14 @@
               <w:lang w:eastAsia="ja-JP"/>
             </w:rPr>
           </w:pPr>
-          <w:hyperlink w:anchor="_Toc426463511" w:history="1">
+          <w:hyperlink w:anchor="_Toc426467345" w:history="1">
             <w:r>
               <w:rPr>
                 <w:rStyle w:val="Hyperlink"/>
                 <w:noProof/>
                 <w:lang w:val="en-US"/>
               </w:rPr>
-              <w:t>3.2.4</w:t>
+              <w:t>4.2.4</w:t>
             </w:r>
             <w:r>
               <w:rPr>
@@ -4324,7 +4491,7 @@
                 <w:noProof/>
                 <w:webHidden/>
               </w:rPr>
-              <w:instrText xml:space="preserve"> PAGEREF _Toc426463511 \h </w:instrText>
+              <w:instrText xml:space="preserve"> PAGEREF _Toc426467345 \h </w:instrText>
             </w:r>
             <w:r>
               <w:rPr>
@@ -4344,7 +4511,7 @@
                 <w:noProof/>
                 <w:webHidden/>
               </w:rPr>
-              <w:t>25</w:t>
+              <w:t>27</w:t>
             </w:r>
             <w:r>
               <w:rPr>
@@ -4370,14 +4537,14 @@
               <w:lang w:eastAsia="ja-JP"/>
             </w:rPr>
           </w:pPr>
-          <w:hyperlink w:anchor="_Toc426463512" w:history="1">
+          <w:hyperlink w:anchor="_Toc426467346" w:history="1">
             <w:r>
               <w:rPr>
                 <w:rStyle w:val="Hyperlink"/>
                 <w:noProof/>
                 <w:lang w:val="en-US"/>
               </w:rPr>
-              <w:t>3.2.5</w:t>
+              <w:t>4.2.5</w:t>
             </w:r>
             <w:r>
               <w:rPr>
@@ -4416,7 +4583,7 @@
                 <w:noProof/>
                 <w:webHidden/>
               </w:rPr>
-              <w:instrText xml:space="preserve"> PAGEREF _Toc426463512 \h </w:instrText>
+              <w:instrText xml:space="preserve"> PAGEREF _Toc426467346 \h </w:instrText>
             </w:r>
             <w:r>
               <w:rPr>
@@ -4436,7 +4603,7 @@
                 <w:noProof/>
                 <w:webHidden/>
               </w:rPr>
-              <w:t>25</w:t>
+              <w:t>27</w:t>
             </w:r>
             <w:r>
               <w:rPr>
@@ -4462,14 +4629,14 @@
               <w:lang w:eastAsia="ja-JP"/>
             </w:rPr>
           </w:pPr>
-          <w:hyperlink w:anchor="_Toc426463513" w:history="1">
+          <w:hyperlink w:anchor="_Toc426467347" w:history="1">
             <w:r>
               <w:rPr>
                 <w:rStyle w:val="Hyperlink"/>
                 <w:noProof/>
                 <w:lang w:val="en-US"/>
               </w:rPr>
-              <w:t>3.2.6</w:t>
+              <w:t>4.2.6</w:t>
             </w:r>
             <w:r>
               <w:rPr>
@@ -4508,7 +4675,7 @@
                 <w:noProof/>
                 <w:webHidden/>
               </w:rPr>
-              <w:instrText xml:space="preserve"> PAGEREF _Toc426463513 \h </w:instrText>
+              <w:instrText xml:space="preserve"> PAGEREF _Toc426467347 \h </w:instrText>
             </w:r>
             <w:r>
               <w:rPr>
@@ -4528,7 +4695,7 @@
                 <w:noProof/>
                 <w:webHidden/>
               </w:rPr>
-              <w:t>26</w:t>
+              <w:t>28</w:t>
             </w:r>
             <w:r>
               <w:rPr>
@@ -4554,14 +4721,14 @@
               <w:lang w:eastAsia="ja-JP"/>
             </w:rPr>
           </w:pPr>
-          <w:hyperlink w:anchor="_Toc426463514" w:history="1">
+          <w:hyperlink w:anchor="_Toc426467348" w:history="1">
             <w:r>
               <w:rPr>
                 <w:rStyle w:val="Hyperlink"/>
                 <w:noProof/>
                 <w:lang w:val="en-US"/>
               </w:rPr>
-              <w:t>3.2.7</w:t>
+              <w:t>4.2.7</w:t>
             </w:r>
             <w:r>
               <w:rPr>
@@ -4600,7 +4767,7 @@
                 <w:noProof/>
                 <w:webHidden/>
               </w:rPr>
-              <w:instrText xml:space="preserve"> PAGEREF _Toc426463514 \h </w:instrText>
+              <w:instrText xml:space="preserve"> PAGEREF _Toc426467348 \h </w:instrText>
             </w:r>
             <w:r>
               <w:rPr>
@@ -4620,7 +4787,7 @@
                 <w:noProof/>
                 <w:webHidden/>
               </w:rPr>
-              <w:t>26</w:t>
+              <w:t>28</w:t>
             </w:r>
             <w:r>
               <w:rPr>
@@ -4646,14 +4813,14 @@
               <w:lang w:eastAsia="ja-JP"/>
             </w:rPr>
           </w:pPr>
-          <w:hyperlink w:anchor="_Toc426463515" w:history="1">
+          <w:hyperlink w:anchor="_Toc426467349" w:history="1">
             <w:r>
               <w:rPr>
                 <w:rStyle w:val="Hyperlink"/>
                 <w:noProof/>
                 <w:lang w:val="en-US"/>
               </w:rPr>
-              <w:t>3.2.8</w:t>
+              <w:t>4.2.8</w:t>
             </w:r>
             <w:r>
               <w:rPr>
@@ -4692,7 +4859,7 @@
                 <w:noProof/>
                 <w:webHidden/>
               </w:rPr>
-              <w:instrText xml:space="preserve"> PAGEREF _Toc426463515 \h </w:instrText>
+              <w:instrText xml:space="preserve"> PAGEREF _Toc426467349 \h </w:instrText>
             </w:r>
             <w:r>
               <w:rPr>
@@ -4712,7 +4879,7 @@
                 <w:noProof/>
                 <w:webHidden/>
               </w:rPr>
-              <w:t>26</w:t>
+              <w:t>28</w:t>
             </w:r>
             <w:r>
               <w:rPr>
@@ -4738,14 +4905,14 @@
               <w:lang w:eastAsia="ja-JP"/>
             </w:rPr>
           </w:pPr>
-          <w:hyperlink w:anchor="_Toc426463516" w:history="1">
+          <w:hyperlink w:anchor="_Toc426467350" w:history="1">
             <w:r>
               <w:rPr>
                 <w:rStyle w:val="Hyperlink"/>
                 <w:noProof/>
                 <w:lang w:val="en-US"/>
               </w:rPr>
-              <w:t>3.3</w:t>
+              <w:t>4.3</w:t>
             </w:r>
             <w:r>
               <w:rPr>
@@ -4784,7 +4951,7 @@
                 <w:noProof/>
                 <w:webHidden/>
               </w:rPr>
-              <w:instrText xml:space="preserve"> PAGEREF _Toc426463516 \h </w:instrText>
+              <w:instrText xml:space="preserve"> PAGEREF _Toc426467350 \h </w:instrText>
             </w:r>
             <w:r>
               <w:rPr>
@@ -4804,7 +4971,7 @@
                 <w:noProof/>
                 <w:webHidden/>
               </w:rPr>
-              <w:t>27</w:t>
+              <w:t>29</w:t>
             </w:r>
             <w:r>
               <w:rPr>
@@ -4827,13 +4994,13 @@
               <w:lang w:eastAsia="ja-JP"/>
             </w:rPr>
           </w:pPr>
-          <w:hyperlink w:anchor="_Toc426463517" w:history="1">
+          <w:hyperlink w:anchor="_Toc426467351" w:history="1">
             <w:r>
               <w:rPr>
                 <w:rStyle w:val="Hyperlink"/>
                 <w:lang w:val="en-US"/>
               </w:rPr>
-              <w:t>4</w:t>
+              <w:t>5</w:t>
             </w:r>
             <w:r>
               <w:rPr>
@@ -4851,7 +5018,7 @@
                 <w:rStyle w:val="Hyperlink"/>
                 <w:lang w:val="en-US"/>
               </w:rPr>
-              <w:t>The embedded code</w:t>
+              <w:t>The embedded program</w:t>
             </w:r>
             <w:r>
               <w:rPr>
@@ -4869,7 +5036,7 @@
               <w:rPr>
                 <w:webHidden/>
               </w:rPr>
-              <w:instrText xml:space="preserve"> PAGEREF _Toc426463517 \h </w:instrText>
+              <w:instrText xml:space="preserve"> PAGEREF _Toc426467351 \h </w:instrText>
             </w:r>
             <w:r>
               <w:rPr>
@@ -4886,7 +5053,7 @@
               <w:rPr>
                 <w:webHidden/>
               </w:rPr>
-              <w:t>28</w:t>
+              <w:t>30</w:t>
             </w:r>
             <w:r>
               <w:rPr>
@@ -4911,14 +5078,14 @@
               <w:lang w:eastAsia="ja-JP"/>
             </w:rPr>
           </w:pPr>
-          <w:hyperlink w:anchor="_Toc426463518" w:history="1">
+          <w:hyperlink w:anchor="_Toc426467352" w:history="1">
             <w:r>
               <w:rPr>
                 <w:rStyle w:val="Hyperlink"/>
                 <w:noProof/>
                 <w:lang w:val="en-US"/>
               </w:rPr>
-              <w:t>4.1</w:t>
+              <w:t>5.1</w:t>
             </w:r>
             <w:r>
               <w:rPr>
@@ -4957,7 +5124,7 @@
                 <w:noProof/>
                 <w:webHidden/>
               </w:rPr>
-              <w:instrText xml:space="preserve"> PAGEREF _Toc426463518 \h </w:instrText>
+              <w:instrText xml:space="preserve"> PAGEREF _Toc426467352 \h </w:instrText>
             </w:r>
             <w:r>
               <w:rPr>
@@ -4977,7 +5144,7 @@
                 <w:noProof/>
                 <w:webHidden/>
               </w:rPr>
-              <w:t>28</w:t>
+              <w:t>30</w:t>
             </w:r>
             <w:r>
               <w:rPr>
@@ -5003,14 +5170,14 @@
               <w:lang w:eastAsia="ja-JP"/>
             </w:rPr>
           </w:pPr>
-          <w:hyperlink w:anchor="_Toc426463519" w:history="1">
+          <w:hyperlink w:anchor="_Toc426467353" w:history="1">
             <w:r>
               <w:rPr>
                 <w:rStyle w:val="Hyperlink"/>
                 <w:noProof/>
                 <w:lang w:val="en-US"/>
               </w:rPr>
-              <w:t>4.2</w:t>
+              <w:t>5.2</w:t>
             </w:r>
             <w:r>
               <w:rPr>
@@ -5049,7 +5216,7 @@
                 <w:noProof/>
                 <w:webHidden/>
               </w:rPr>
-              <w:instrText xml:space="preserve"> PAGEREF _Toc426463519 \h </w:instrText>
+              <w:instrText xml:space="preserve"> PAGEREF _Toc426467353 \h </w:instrText>
             </w:r>
             <w:r>
               <w:rPr>
@@ -5069,7 +5236,7 @@
                 <w:noProof/>
                 <w:webHidden/>
               </w:rPr>
-              <w:t>29</w:t>
+              <w:t>31</w:t>
             </w:r>
             <w:r>
               <w:rPr>
@@ -5095,14 +5262,14 @@
               <w:lang w:eastAsia="ja-JP"/>
             </w:rPr>
           </w:pPr>
-          <w:hyperlink w:anchor="_Toc426463520" w:history="1">
+          <w:hyperlink w:anchor="_Toc426467354" w:history="1">
             <w:r>
               <w:rPr>
                 <w:rStyle w:val="Hyperlink"/>
                 <w:noProof/>
                 <w:lang w:val="en-US"/>
               </w:rPr>
-              <w:t>4.2.1</w:t>
+              <w:t>5.2.1</w:t>
             </w:r>
             <w:r>
               <w:rPr>
@@ -5141,7 +5308,7 @@
                 <w:noProof/>
                 <w:webHidden/>
               </w:rPr>
-              <w:instrText xml:space="preserve"> PAGEREF _Toc426463520 \h </w:instrText>
+              <w:instrText xml:space="preserve"> PAGEREF _Toc426467354 \h </w:instrText>
             </w:r>
             <w:r>
               <w:rPr>
@@ -5161,7 +5328,7 @@
                 <w:noProof/>
                 <w:webHidden/>
               </w:rPr>
-              <w:t>29</w:t>
+              <w:t>31</w:t>
             </w:r>
             <w:r>
               <w:rPr>
@@ -5187,14 +5354,14 @@
               <w:lang w:eastAsia="ja-JP"/>
             </w:rPr>
           </w:pPr>
-          <w:hyperlink w:anchor="_Toc426463521" w:history="1">
+          <w:hyperlink w:anchor="_Toc426467355" w:history="1">
             <w:r>
               <w:rPr>
                 <w:rStyle w:val="Hyperlink"/>
                 <w:noProof/>
                 <w:lang w:val="en-US"/>
               </w:rPr>
-              <w:t>4.2.2</w:t>
+              <w:t>5.2.2</w:t>
             </w:r>
             <w:r>
               <w:rPr>
@@ -5233,7 +5400,7 @@
                 <w:noProof/>
                 <w:webHidden/>
               </w:rPr>
-              <w:instrText xml:space="preserve"> PAGEREF _Toc426463521 \h </w:instrText>
+              <w:instrText xml:space="preserve"> PAGEREF _Toc426467355 \h </w:instrText>
             </w:r>
             <w:r>
               <w:rPr>
@@ -5253,7 +5420,7 @@
                 <w:noProof/>
                 <w:webHidden/>
               </w:rPr>
-              <w:t>30</w:t>
+              <w:t>32</w:t>
             </w:r>
             <w:r>
               <w:rPr>
@@ -5276,13 +5443,13 @@
               <w:lang w:eastAsia="ja-JP"/>
             </w:rPr>
           </w:pPr>
-          <w:hyperlink w:anchor="_Toc426463522" w:history="1">
+          <w:hyperlink w:anchor="_Toc426467356" w:history="1">
             <w:r>
               <w:rPr>
                 <w:rStyle w:val="Hyperlink"/>
                 <w:lang w:val="en-US"/>
               </w:rPr>
-              <w:t>5</w:t>
+              <w:t>6</w:t>
             </w:r>
             <w:r>
               <w:rPr>
@@ -5318,7 +5485,7 @@
               <w:rPr>
                 <w:webHidden/>
               </w:rPr>
-              <w:instrText xml:space="preserve"> PAGEREF _Toc426463522 \h </w:instrText>
+              <w:instrText xml:space="preserve"> PAGEREF _Toc426467356 \h </w:instrText>
             </w:r>
             <w:r>
               <w:rPr>
@@ -5335,7 +5502,7 @@
               <w:rPr>
                 <w:webHidden/>
               </w:rPr>
-              <w:t>31</w:t>
+              <w:t>33</w:t>
             </w:r>
             <w:r>
               <w:rPr>
@@ -5357,7 +5524,7 @@
               <w:lang w:eastAsia="ja-JP"/>
             </w:rPr>
           </w:pPr>
-          <w:hyperlink w:anchor="_Toc426463523" w:history="1">
+          <w:hyperlink w:anchor="_Toc426467357" w:history="1">
             <w:r>
               <w:rPr>
                 <w:rStyle w:val="Hyperlink"/>
@@ -5381,7 +5548,7 @@
               <w:rPr>
                 <w:webHidden/>
               </w:rPr>
-              <w:instrText xml:space="preserve"> PAGEREF _Toc426463523 \h </w:instrText>
+              <w:instrText xml:space="preserve"> PAGEREF _Toc426467357 \h </w:instrText>
             </w:r>
             <w:r>
               <w:rPr>
@@ -5398,7 +5565,7 @@
               <w:rPr>
                 <w:webHidden/>
               </w:rPr>
-              <w:t>32</w:t>
+              <w:t>34</w:t>
             </w:r>
             <w:r>
               <w:rPr>
@@ -6082,7 +6249,7 @@
           <w:lang w:val="en-US"/>
         </w:rPr>
       </w:pPr>
-      <w:bookmarkStart w:id="0" w:name="_Toc426463483"/>
+      <w:bookmarkStart w:id="0" w:name="_Toc426467315"/>
       <w:r>
         <w:rPr>
           <w:b w:val="0"/>
@@ -6700,29 +6867,35 @@
         <w:rPr>
           <w:lang w:val="en-US"/>
         </w:rPr>
-        <w:t>A servo is a special type of motor that’s controlled by electronic pulses of varying lengths. The timing of these pulses tells the servo which position it should move to. Generating these pulses is extremely timing dependent, and therefore controlling them through normal computers is not recommended. Since operating systems with many processes taking up different amounts of resources at times, it’s not guaranteed a length of code is always run at the same exact interval. This can cause the servo to jitter, since the timing may be off by a few tenths of a millisecond.</w:t>
-      </w:r>
-    </w:p>
-    <w:p>
-      <w:pPr>
-        <w:spacing w:line="360" w:lineRule="auto"/>
-        <w:rPr>
-          <w:lang w:val="en-US"/>
-        </w:rPr>
-      </w:pPr>
-    </w:p>
-    <w:p>
-      <w:pPr>
-        <w:spacing w:line="360" w:lineRule="auto"/>
-        <w:rPr>
-          <w:lang w:val="en-US"/>
-        </w:rPr>
-      </w:pPr>
+        <w:t xml:space="preserve">A servo is a special type of motor that’s controlled by electronic pulses of varying lengths. The timing of these pulses tells the servo which position it should move to. Generating these pulses is extremely timing dependent, and therefore controlling them through normal computers is not recommended. Since operating systems with many processes taking up different amounts of resources at times, it’s not guaranteed a length </w:t>
+      </w:r>
       <w:r>
         <w:rPr>
           <w:lang w:val="en-US"/>
         </w:rPr>
         <w:lastRenderedPageBreak/>
+        <w:t>of code is always run at the same exact interval. This can cause the servo to jitter, since the timing may be off by a few tenths of a millisecond.</w:t>
+      </w:r>
+    </w:p>
+    <w:p>
+      <w:pPr>
+        <w:spacing w:line="360" w:lineRule="auto"/>
+        <w:rPr>
+          <w:lang w:val="en-US"/>
+        </w:rPr>
+      </w:pPr>
+    </w:p>
+    <w:p>
+      <w:pPr>
+        <w:spacing w:line="360" w:lineRule="auto"/>
+        <w:rPr>
+          <w:lang w:val="en-US"/>
+        </w:rPr>
+      </w:pPr>
+      <w:r>
+        <w:rPr>
+          <w:lang w:val="en-US"/>
+        </w:rPr>
         <w:t>Most servos have a limited range of movement, usually from 0 to 180 degrees. There are many different kinds of servos on the market, from cheap and tiny ones to models costing up to hundreds of dollars, with features such as acceleration and temperature tracking and their own microcontrollers built in.</w:t>
       </w:r>
     </w:p>
@@ -7093,7 +7266,14 @@
         <w:rPr>
           <w:lang w:val="en-US"/>
         </w:rPr>
-        <w:t xml:space="preserve"> costing</w:t>
+        <w:t xml:space="preserve"> </w:t>
+      </w:r>
+      <w:r>
+        <w:rPr>
+          <w:lang w:val="en-US"/>
+        </w:rPr>
+        <w:lastRenderedPageBreak/>
+        <w:t>costing</w:t>
       </w:r>
       <w:r>
         <w:rPr>
@@ -7129,12 +7309,11 @@
           <w:lang w:val="en-US"/>
         </w:rPr>
       </w:pPr>
-      <w:bookmarkStart w:id="1" w:name="_Toc426463484"/>
-      <w:r>
-        <w:rPr>
-          <w:lang w:val="en-US"/>
-        </w:rPr>
-        <w:lastRenderedPageBreak/>
+      <w:bookmarkStart w:id="1" w:name="_Toc426467316"/>
+      <w:r>
+        <w:rPr>
+          <w:lang w:val="en-US"/>
+        </w:rPr>
         <w:t>Introduction</w:t>
       </w:r>
       <w:bookmarkEnd w:id="1"/>
@@ -7146,7 +7325,7 @@
           <w:lang w:val="en-US"/>
         </w:rPr>
       </w:pPr>
-      <w:bookmarkStart w:id="2" w:name="_Toc426463485"/>
+      <w:bookmarkStart w:id="2" w:name="_Toc426467317"/>
       <w:r>
         <w:rPr>
           <w:lang w:val="en-US"/>
@@ -7474,7 +7653,7 @@
           <w:lang w:val="en-US"/>
         </w:rPr>
       </w:pPr>
-      <w:bookmarkStart w:id="3" w:name="_Toc426463486"/>
+      <w:bookmarkStart w:id="3" w:name="_Toc426467318"/>
       <w:r>
         <w:rPr>
           <w:lang w:val="en-US"/>
@@ -9164,7 +9343,7 @@
           <w:lang w:val="en-US"/>
         </w:rPr>
       </w:pPr>
-      <w:bookmarkStart w:id="7" w:name="_Toc426463487"/>
+      <w:bookmarkStart w:id="7" w:name="_Toc426467319"/>
       <w:r>
         <w:rPr>
           <w:lang w:val="en-US"/>
@@ -9390,19 +9569,450 @@
     </w:p>
     <w:p>
       <w:pPr>
+        <w:spacing w:line="360" w:lineRule="auto"/>
+        <w:rPr>
+          <w:lang w:val="en-US"/>
+        </w:rPr>
+      </w:pPr>
+    </w:p>
+    <w:p>
+      <w:pPr>
+        <w:spacing w:line="360" w:lineRule="auto"/>
+        <w:rPr>
+          <w:lang w:val="en-US"/>
+        </w:rPr>
+      </w:pPr>
+    </w:p>
+    <w:p>
+      <w:pPr>
+        <w:spacing w:line="360" w:lineRule="auto"/>
+        <w:rPr>
+          <w:lang w:val="en-US"/>
+        </w:rPr>
+      </w:pPr>
+    </w:p>
+    <w:p>
+      <w:pPr>
+        <w:spacing w:line="360" w:lineRule="auto"/>
+        <w:rPr>
+          <w:lang w:val="en-US"/>
+        </w:rPr>
+      </w:pPr>
+    </w:p>
+    <w:p>
+      <w:pPr>
+        <w:spacing w:line="360" w:lineRule="auto"/>
+        <w:rPr>
+          <w:lang w:val="en-US"/>
+        </w:rPr>
+      </w:pPr>
+    </w:p>
+    <w:p>
+      <w:pPr>
+        <w:spacing w:line="360" w:lineRule="auto"/>
+        <w:rPr>
+          <w:lang w:val="en-US"/>
+        </w:rPr>
+      </w:pPr>
+    </w:p>
+    <w:p>
+      <w:pPr>
+        <w:spacing w:line="360" w:lineRule="auto"/>
+        <w:rPr>
+          <w:lang w:val="en-US"/>
+        </w:rPr>
+      </w:pPr>
+    </w:p>
+    <w:p>
+      <w:pPr>
+        <w:spacing w:line="360" w:lineRule="auto"/>
+        <w:rPr>
+          <w:lang w:val="en-US"/>
+        </w:rPr>
+      </w:pPr>
+    </w:p>
+    <w:p>
+      <w:pPr>
+        <w:spacing w:line="360" w:lineRule="auto"/>
+        <w:rPr>
+          <w:lang w:val="en-US"/>
+        </w:rPr>
+      </w:pPr>
+    </w:p>
+    <w:p>
+      <w:pPr>
+        <w:spacing w:line="360" w:lineRule="auto"/>
+        <w:rPr>
+          <w:lang w:val="en-US"/>
+        </w:rPr>
+      </w:pPr>
+    </w:p>
+    <w:p>
+      <w:pPr>
+        <w:spacing w:line="360" w:lineRule="auto"/>
+        <w:rPr>
+          <w:lang w:val="en-US"/>
+        </w:rPr>
+      </w:pPr>
+    </w:p>
+    <w:p>
+      <w:pPr>
+        <w:spacing w:line="360" w:lineRule="auto"/>
+        <w:rPr>
+          <w:lang w:val="en-US"/>
+        </w:rPr>
+      </w:pPr>
+    </w:p>
+    <w:p>
+      <w:pPr>
+        <w:spacing w:line="360" w:lineRule="auto"/>
+        <w:rPr>
+          <w:lang w:val="en-US"/>
+        </w:rPr>
+      </w:pPr>
+    </w:p>
+    <w:p>
+      <w:pPr>
+        <w:spacing w:line="360" w:lineRule="auto"/>
+        <w:rPr>
+          <w:lang w:val="en-US"/>
+        </w:rPr>
+      </w:pPr>
+    </w:p>
+    <w:p>
+      <w:pPr>
+        <w:spacing w:line="360" w:lineRule="auto"/>
+        <w:rPr>
+          <w:lang w:val="en-US"/>
+        </w:rPr>
+      </w:pPr>
+    </w:p>
+    <w:p>
+      <w:pPr>
+        <w:spacing w:line="360" w:lineRule="auto"/>
+        <w:rPr>
+          <w:lang w:val="en-US"/>
+        </w:rPr>
+      </w:pPr>
+    </w:p>
+    <w:p>
+      <w:pPr>
+        <w:spacing w:line="360" w:lineRule="auto"/>
+        <w:rPr>
+          <w:lang w:val="en-US"/>
+        </w:rPr>
+      </w:pPr>
+    </w:p>
+    <w:p>
+      <w:pPr>
+        <w:spacing w:line="360" w:lineRule="auto"/>
+        <w:rPr>
+          <w:lang w:val="en-US"/>
+        </w:rPr>
+      </w:pPr>
+    </w:p>
+    <w:p>
+      <w:pPr>
+        <w:spacing w:line="360" w:lineRule="auto"/>
+        <w:rPr>
+          <w:lang w:val="en-US"/>
+        </w:rPr>
+      </w:pPr>
+    </w:p>
+    <w:p>
+      <w:pPr>
+        <w:spacing w:line="360" w:lineRule="auto"/>
+        <w:rPr>
+          <w:lang w:val="en-US"/>
+        </w:rPr>
+      </w:pPr>
+    </w:p>
+    <w:p>
+      <w:pPr>
+        <w:spacing w:line="360" w:lineRule="auto"/>
+        <w:rPr>
+          <w:lang w:val="en-US"/>
+        </w:rPr>
+      </w:pPr>
+    </w:p>
+    <w:p>
+      <w:pPr>
+        <w:spacing w:line="360" w:lineRule="auto"/>
+        <w:rPr>
+          <w:lang w:val="en-US"/>
+        </w:rPr>
+      </w:pPr>
+    </w:p>
+    <w:p>
+      <w:pPr>
+        <w:spacing w:line="360" w:lineRule="auto"/>
+        <w:rPr>
+          <w:lang w:val="en-US"/>
+        </w:rPr>
+      </w:pPr>
+    </w:p>
+    <w:p>
+      <w:pPr>
+        <w:spacing w:line="360" w:lineRule="auto"/>
+        <w:rPr>
+          <w:lang w:val="en-US"/>
+        </w:rPr>
+      </w:pPr>
+    </w:p>
+    <w:p>
+      <w:pPr>
+        <w:pStyle w:val="Heading1"/>
+        <w:rPr>
+          <w:lang w:val="en-US"/>
+        </w:rPr>
+      </w:pPr>
+      <w:bookmarkStart w:id="8" w:name="_Toc426467320"/>
+      <w:r>
+        <w:rPr>
+          <w:lang w:val="en-US"/>
+        </w:rPr>
+        <w:lastRenderedPageBreak/>
+        <w:t>Tools and technologies</w:t>
+      </w:r>
+      <w:bookmarkEnd w:id="8"/>
+    </w:p>
+    <w:p>
+      <w:pPr>
         <w:pStyle w:val="Heading2"/>
         <w:rPr>
           <w:lang w:val="en-US"/>
         </w:rPr>
       </w:pPr>
-      <w:bookmarkStart w:id="8" w:name="_Toc426463488"/>
-      <w:r>
-        <w:rPr>
-          <w:lang w:val="en-US"/>
-        </w:rPr>
-        <w:t>Tools and technologies</w:t>
-      </w:r>
-      <w:bookmarkEnd w:id="8"/>
+      <w:r>
+        <w:rPr>
+          <w:lang w:val="en-US"/>
+        </w:rPr>
+        <w:t>Arduino</w:t>
+      </w:r>
+    </w:p>
+    <w:p>
+      <w:pPr>
+        <w:spacing w:line="360" w:lineRule="auto"/>
+        <w:rPr>
+          <w:lang w:val="en-US"/>
+        </w:rPr>
+      </w:pPr>
+      <w:r>
+        <w:rPr>
+          <w:lang w:val="en-US"/>
+        </w:rPr>
+        <w:t>Arduino is the name of an Italy-based popular electronics platform</w:t>
+      </w:r>
+      <w:r>
+        <w:rPr>
+          <w:lang w:val="en-US"/>
+        </w:rPr>
+        <w:t xml:space="preserve"> that aims to be as easy-to-use as possible</w:t>
+      </w:r>
+      <w:r>
+        <w:rPr>
+          <w:lang w:val="en-US"/>
+        </w:rPr>
+        <w:t xml:space="preserve">. </w:t>
+      </w:r>
+      <w:r>
+        <w:rPr>
+          <w:lang w:val="en-US"/>
+        </w:rPr>
+        <w:t>Both the hardware and software are completely open-</w:t>
+      </w:r>
+      <w:r>
+        <w:rPr>
+          <w:lang w:val="en-US"/>
+        </w:rPr>
+        <w:t>source</w:t>
+      </w:r>
+      <w:r>
+        <w:rPr>
+          <w:lang w:val="en-US"/>
+        </w:rPr>
+        <w:t xml:space="preserve">. </w:t>
+      </w:r>
+      <w:r>
+        <w:rPr>
+          <w:lang w:val="en-US"/>
+        </w:rPr>
+        <w:t>I</w:t>
+      </w:r>
+      <w:r>
+        <w:rPr>
+          <w:lang w:val="en-US"/>
+        </w:rPr>
+        <w:t>t’</w:t>
+      </w:r>
+      <w:r>
+        <w:rPr>
+          <w:lang w:val="en-US"/>
+        </w:rPr>
+        <w:t>s intended for easy and fast prototyping, and is mostly aimed towards aspiring students without a</w:t>
+      </w:r>
+      <w:r>
+        <w:rPr>
+          <w:lang w:val="en-US"/>
+        </w:rPr>
+        <w:t xml:space="preserve"> </w:t>
+      </w:r>
+      <w:r>
+        <w:rPr>
+          <w:lang w:val="en-US"/>
+        </w:rPr>
+        <w:t xml:space="preserve">background in electronics or programming. </w:t>
+      </w:r>
+      <w:r>
+        <w:rPr>
+          <w:lang w:val="en-US"/>
+        </w:rPr>
+        <w:t>(Arduino.cc).</w:t>
+      </w:r>
+    </w:p>
+    <w:p>
+      <w:pPr>
+        <w:spacing w:line="360" w:lineRule="auto"/>
+        <w:rPr>
+          <w:lang w:val="en-US"/>
+        </w:rPr>
+      </w:pPr>
+    </w:p>
+    <w:p>
+      <w:pPr>
+        <w:spacing w:line="360" w:lineRule="auto"/>
+        <w:rPr>
+          <w:lang w:val="en-US"/>
+        </w:rPr>
+      </w:pPr>
+      <w:r>
+        <w:rPr>
+          <w:lang w:val="en-US"/>
+        </w:rPr>
+        <w:t xml:space="preserve">Arduinos come in many different varieties. Most of them are based around the </w:t>
+      </w:r>
+      <w:r>
+        <w:rPr>
+          <w:lang w:val="en-US"/>
+        </w:rPr>
+        <w:t>AVR</w:t>
+      </w:r>
+      <w:r>
+        <w:rPr>
+          <w:lang w:val="en-US"/>
+        </w:rPr>
+        <w:t>-series of chips, which are manufactured by Atmel</w:t>
+      </w:r>
+      <w:r>
+        <w:rPr>
+          <w:lang w:val="en-US"/>
+        </w:rPr>
+        <w:t xml:space="preserve">. While it’s these chips that provide all the real functionality, the Arduino board </w:t>
+      </w:r>
+      <w:r>
+        <w:rPr>
+          <w:lang w:val="en-US"/>
+        </w:rPr>
+        <w:t>simply</w:t>
+      </w:r>
+      <w:r>
+        <w:rPr>
+          <w:lang w:val="en-US"/>
+        </w:rPr>
+        <w:t xml:space="preserve"> makes using them </w:t>
+      </w:r>
+      <w:r>
+        <w:rPr>
+          <w:lang w:val="en-US"/>
+        </w:rPr>
+        <w:t>that much</w:t>
+      </w:r>
+      <w:r>
+        <w:rPr>
+          <w:lang w:val="en-US"/>
+        </w:rPr>
+        <w:t xml:space="preserve"> easier.</w:t>
+      </w:r>
+      <w:r>
+        <w:rPr>
+          <w:lang w:val="en-US"/>
+        </w:rPr>
+        <w:t xml:space="preserve"> It can be argued that,</w:t>
+      </w:r>
+      <w:r>
+        <w:rPr>
+          <w:lang w:val="en-US"/>
+        </w:rPr>
+        <w:t xml:space="preserve"> </w:t>
+      </w:r>
+      <w:r>
+        <w:rPr>
+          <w:lang w:val="en-US"/>
+        </w:rPr>
+        <w:t xml:space="preserve">for experienced electronics users, the </w:t>
+      </w:r>
+      <w:r>
+        <w:rPr>
+          <w:lang w:val="en-US"/>
+        </w:rPr>
+        <w:t>true</w:t>
+      </w:r>
+      <w:r>
+        <w:rPr>
+          <w:lang w:val="en-US"/>
+        </w:rPr>
+        <w:t xml:space="preserve"> value of Arduino comes not from the</w:t>
+      </w:r>
+      <w:r>
+        <w:rPr>
+          <w:lang w:val="en-US"/>
+        </w:rPr>
+        <w:t xml:space="preserve"> boards, but the entire open-source ecosystem that has grown around </w:t>
+      </w:r>
+      <w:r>
+        <w:rPr>
+          <w:lang w:val="en-US"/>
+        </w:rPr>
+        <w:t>them</w:t>
+      </w:r>
+      <w:bookmarkStart w:id="9" w:name="_GoBack"/>
+      <w:bookmarkEnd w:id="9"/>
+      <w:r>
+        <w:rPr>
+          <w:lang w:val="en-US"/>
+        </w:rPr>
+        <w:t>, and all the libraries and communities they provide.</w:t>
+      </w:r>
+    </w:p>
+    <w:p>
+      <w:pPr>
+        <w:pStyle w:val="Heading2"/>
+        <w:rPr>
+          <w:lang w:val="en-US"/>
+        </w:rPr>
+      </w:pPr>
+      <w:r>
+        <w:rPr>
+          <w:lang w:val="en-US"/>
+        </w:rPr>
+        <w:t>Android</w:t>
+      </w:r>
+    </w:p>
+    <w:p>
+      <w:pPr>
+        <w:pStyle w:val="Heading2"/>
+        <w:rPr>
+          <w:lang w:val="en-US"/>
+        </w:rPr>
+      </w:pPr>
+      <w:bookmarkStart w:id="10" w:name="_Toc426467321"/>
+      <w:r>
+        <w:rPr>
+          <w:lang w:val="en-US"/>
+        </w:rPr>
+        <w:t>Development environments</w:t>
+      </w:r>
+      <w:bookmarkEnd w:id="10"/>
     </w:p>
     <w:p>
       <w:pPr>
@@ -9411,14 +10021,14 @@
           <w:lang w:val="en-US"/>
         </w:rPr>
       </w:pPr>
-      <w:bookmarkStart w:id="9" w:name="_Toc426463489"/>
+      <w:bookmarkStart w:id="11" w:name="_Toc426467322"/>
       <w:r>
         <w:rPr>
           <w:lang w:val="en-US"/>
         </w:rPr>
         <w:t>Arduino IDE</w:t>
       </w:r>
-      <w:bookmarkEnd w:id="9"/>
+      <w:bookmarkEnd w:id="11"/>
     </w:p>
     <w:p>
       <w:pPr>
@@ -9559,6 +10169,7 @@
           <w:noProof/>
           <w:lang w:eastAsia="ja-JP"/>
         </w:rPr>
+        <w:lastRenderedPageBreak/>
         <w:drawing>
           <wp:inline distT="0" distB="0" distL="0" distR="0" wp14:anchorId="0A126A5F" wp14:editId="7F878072">
             <wp:extent cx="3524250" cy="4260554"/>
@@ -9645,15 +10256,14 @@
           <w:lang w:val="en-US"/>
         </w:rPr>
       </w:pPr>
-      <w:bookmarkStart w:id="10" w:name="_Toc426463490"/>
-      <w:r>
-        <w:rPr>
-          <w:lang w:val="en-US"/>
-        </w:rPr>
-        <w:lastRenderedPageBreak/>
+      <w:bookmarkStart w:id="12" w:name="_Toc426467323"/>
+      <w:r>
+        <w:rPr>
+          <w:lang w:val="en-US"/>
+        </w:rPr>
         <w:t>Eclipse</w:t>
       </w:r>
-      <w:bookmarkEnd w:id="10"/>
+      <w:bookmarkEnd w:id="12"/>
     </w:p>
     <w:p>
       <w:pPr>
@@ -9775,14 +10385,36 @@
         </w:rPr>
         <w:t>project, as the groundwork laid</w:t>
       </w:r>
-      <w:bookmarkStart w:id="11" w:name="_GoBack"/>
-      <w:bookmarkEnd w:id="11"/>
       <w:r>
         <w:rPr>
           <w:lang w:val="en-US"/>
         </w:rPr>
         <w:t xml:space="preserve"> during the development of the previous robot was entirely made with Eclipse, and changing IDEs was deemed unnecessary.</w:t>
       </w:r>
+    </w:p>
+    <w:p>
+      <w:pPr>
+        <w:spacing w:line="360" w:lineRule="auto"/>
+        <w:rPr>
+          <w:lang w:val="en-US"/>
+        </w:rPr>
+      </w:pPr>
+    </w:p>
+    <w:p>
+      <w:pPr>
+        <w:pStyle w:val="Heading2"/>
+        <w:rPr>
+          <w:lang w:val="en-US"/>
+        </w:rPr>
+      </w:pPr>
+      <w:bookmarkStart w:id="13" w:name="_Toc426467324"/>
+      <w:r>
+        <w:rPr>
+          <w:lang w:val="en-US"/>
+        </w:rPr>
+        <w:t>Programming languages</w:t>
+      </w:r>
+      <w:bookmarkEnd w:id="13"/>
     </w:p>
     <w:p>
       <w:pPr>
@@ -9793,7 +10425,7 @@
           <w:lang w:val="en-US"/>
         </w:rPr>
       </w:pPr>
-      <w:bookmarkStart w:id="12" w:name="_Toc426463491"/>
+      <w:bookmarkStart w:id="14" w:name="_Toc426467325"/>
       <w:r>
         <w:rPr>
           <w:b w:val="0"/>
@@ -9817,7 +10449,7 @@
         </w:rPr>
         <w:t xml:space="preserve"> and the Arduino language</w:t>
       </w:r>
-      <w:bookmarkEnd w:id="12"/>
+      <w:bookmarkEnd w:id="14"/>
     </w:p>
     <w:p>
       <w:pPr>
@@ -9909,8 +10541,8 @@
         <w:t>The following is an example of a bare-minimum Arduino program:</w:t>
       </w:r>
     </w:p>
-    <w:bookmarkStart w:id="13" w:name="_MON_1499700615"/>
-    <w:bookmarkEnd w:id="13"/>
+    <w:bookmarkStart w:id="15" w:name="_MON_1499700615"/>
+    <w:bookmarkEnd w:id="15"/>
     <w:p>
       <w:pPr>
         <w:spacing w:line="360" w:lineRule="auto"/>
@@ -9928,7 +10560,7 @@
           <v:shape id="_x0000_i1026" type="#_x0000_t75" style="width:481.9pt;height:178.1pt" o:ole="">
             <v:imagedata r:id="rId21" o:title=""/>
           </v:shape>
-          <o:OLEObject Type="Embed" ProgID="Word.OpenDocumentText.12" ShapeID="_x0000_i1026" DrawAspect="Content" ObjectID="_1500206791" r:id="rId22"/>
+          <o:OLEObject Type="Embed" ProgID="Word.OpenDocumentText.12" ShapeID="_x0000_i1026" DrawAspect="Content" ObjectID="_1500210147" r:id="rId22"/>
         </w:object>
       </w:r>
       <w:r>
@@ -9981,33 +10613,34 @@
           <w:lang w:val="en-US"/>
         </w:rPr>
       </w:pPr>
-      <w:bookmarkStart w:id="14" w:name="_Toc426463492"/>
+      <w:bookmarkStart w:id="16" w:name="_Toc426467326"/>
       <w:r>
         <w:rPr>
           <w:lang w:val="en-US"/>
         </w:rPr>
         <w:t>Java</w:t>
       </w:r>
-      <w:bookmarkEnd w:id="14"/>
-    </w:p>
-    <w:p>
-      <w:pPr>
-        <w:rPr>
-          <w:lang w:val="en-US"/>
-        </w:rPr>
-      </w:pPr>
-    </w:p>
-    <w:p>
-      <w:pPr>
-        <w:spacing w:line="360" w:lineRule="auto"/>
-        <w:rPr>
-          <w:lang w:val="en-US"/>
-        </w:rPr>
-      </w:pPr>
-      <w:r>
-        <w:rPr>
-          <w:lang w:val="en-US"/>
-        </w:rPr>
+      <w:bookmarkEnd w:id="16"/>
+    </w:p>
+    <w:p>
+      <w:pPr>
+        <w:rPr>
+          <w:lang w:val="en-US"/>
+        </w:rPr>
+      </w:pPr>
+    </w:p>
+    <w:p>
+      <w:pPr>
+        <w:spacing w:line="360" w:lineRule="auto"/>
+        <w:rPr>
+          <w:lang w:val="en-US"/>
+        </w:rPr>
+      </w:pPr>
+      <w:r>
+        <w:rPr>
+          <w:lang w:val="en-US"/>
+        </w:rPr>
+        <w:lastRenderedPageBreak/>
         <w:t xml:space="preserve">Much like C++, </w:t>
       </w:r>
       <w:r>
@@ -10160,7 +10793,7 @@
           <w:lang w:val="en-US"/>
         </w:rPr>
       </w:pPr>
-      <w:bookmarkStart w:id="15" w:name="_Toc426463493"/>
+      <w:bookmarkStart w:id="17" w:name="_Toc426467327"/>
       <w:r>
         <w:rPr>
           <w:lang w:val="en-US"/>
@@ -10179,7 +10812,7 @@
         </w:rPr>
         <w:t>ndroid application</w:t>
       </w:r>
-      <w:bookmarkEnd w:id="15"/>
+      <w:bookmarkEnd w:id="17"/>
     </w:p>
     <w:p>
       <w:pPr>
@@ -10188,14 +10821,14 @@
           <w:lang w:val="en-US"/>
         </w:rPr>
       </w:pPr>
-      <w:bookmarkStart w:id="16" w:name="_Toc426463494"/>
+      <w:bookmarkStart w:id="18" w:name="_Toc426467328"/>
       <w:r>
         <w:rPr>
           <w:lang w:val="en-US"/>
         </w:rPr>
         <w:t>Introduction</w:t>
       </w:r>
-      <w:bookmarkEnd w:id="16"/>
+      <w:bookmarkEnd w:id="18"/>
     </w:p>
     <w:p>
       <w:pPr>
@@ -10238,14 +10871,7 @@
         <w:rPr>
           <w:lang w:val="en-US"/>
         </w:rPr>
-        <w:t xml:space="preserve">A lot of functionality was dropped from the previous prototype (namely, the ability to control the voltage of the Arduino </w:t>
-      </w:r>
-      <w:r>
-        <w:rPr>
-          <w:lang w:val="en-US"/>
-        </w:rPr>
-        <w:lastRenderedPageBreak/>
-        <w:t xml:space="preserve">microcontroller’s different pins), because it was decided that they did not really fit the </w:t>
+        <w:t xml:space="preserve">A lot of functionality was dropped from the previous prototype (namely, the ability to control the voltage of the Arduino microcontroller’s different pins), because it was decided that they did not really fit the </w:t>
       </w:r>
       <w:r>
         <w:rPr>
@@ -10387,15 +11013,14 @@
           <w:lang w:val="en-US"/>
         </w:rPr>
       </w:pPr>
-      <w:bookmarkStart w:id="17" w:name="_Toc426463495"/>
-      <w:r>
-        <w:rPr>
-          <w:lang w:val="en-US"/>
-        </w:rPr>
-        <w:lastRenderedPageBreak/>
+      <w:bookmarkStart w:id="19" w:name="_Toc426467329"/>
+      <w:r>
+        <w:rPr>
+          <w:lang w:val="en-US"/>
+        </w:rPr>
         <w:t>Activities</w:t>
       </w:r>
-      <w:bookmarkEnd w:id="17"/>
+      <w:bookmarkEnd w:id="19"/>
     </w:p>
     <w:p>
       <w:pPr>
@@ -10405,14 +11030,14 @@
           <w:lang w:val="en-US"/>
         </w:rPr>
       </w:pPr>
-      <w:bookmarkStart w:id="18" w:name="_Toc426463496"/>
+      <w:bookmarkStart w:id="20" w:name="_Toc426467330"/>
       <w:r>
         <w:rPr>
           <w:lang w:val="en-US"/>
         </w:rPr>
         <w:t>Settings activity</w:t>
       </w:r>
-      <w:bookmarkEnd w:id="18"/>
+      <w:bookmarkEnd w:id="20"/>
     </w:p>
     <w:p>
       <w:pPr>
@@ -10468,7 +11093,7 @@
           <w:lang w:val="en-US"/>
         </w:rPr>
       </w:pPr>
-      <w:bookmarkStart w:id="19" w:name="_Toc425684172"/>
+      <w:bookmarkStart w:id="21" w:name="_Toc425684172"/>
       <w:r>
         <w:rPr>
           <w:lang w:val="en-US"/>
@@ -10503,7 +11128,7 @@
         </w:rPr>
         <w:t>.  Android settings activity</w:t>
       </w:r>
-      <w:bookmarkEnd w:id="19"/>
+      <w:bookmarkEnd w:id="21"/>
     </w:p>
     <w:p>
       <w:pPr>
@@ -10563,7 +11188,14 @@
         <w:rPr>
           <w:lang w:val="en-US"/>
         </w:rPr>
-        <w:t>There’s also the option to disable the video entirely, since during testing it was found out that it might unnecessarily slow down som</w:t>
+        <w:t xml:space="preserve">There’s also the option to disable the video entirely, </w:t>
+      </w:r>
+      <w:r>
+        <w:rPr>
+          <w:lang w:val="en-US"/>
+        </w:rPr>
+        <w:lastRenderedPageBreak/>
+        <w:t>since during testing it was found out that it might unnecessarily slow down som</w:t>
       </w:r>
       <w:r>
         <w:rPr>
@@ -10930,7 +11562,7 @@
           <w:lang w:val="en-US"/>
         </w:rPr>
       </w:pPr>
-      <w:bookmarkStart w:id="20" w:name="_Toc426463497"/>
+      <w:bookmarkStart w:id="22" w:name="_Toc426467331"/>
       <w:r>
         <w:rPr>
           <w:lang w:val="en-US"/>
@@ -10949,7 +11581,7 @@
         </w:rPr>
         <w:t>activity</w:t>
       </w:r>
-      <w:bookmarkEnd w:id="20"/>
+      <w:bookmarkEnd w:id="22"/>
     </w:p>
     <w:p>
       <w:pPr>
@@ -11005,7 +11637,7 @@
           <w:lang w:val="en-US"/>
         </w:rPr>
       </w:pPr>
-      <w:bookmarkStart w:id="21" w:name="_Toc425684173"/>
+      <w:bookmarkStart w:id="23" w:name="_Toc425684173"/>
       <w:r>
         <w:rPr>
           <w:lang w:val="en-US"/>
@@ -11040,7 +11672,7 @@
         </w:rPr>
         <w:t>. Robot feed activity</w:t>
       </w:r>
-      <w:bookmarkEnd w:id="21"/>
+      <w:bookmarkEnd w:id="23"/>
     </w:p>
     <w:p>
       <w:pPr>
@@ -11446,7 +12078,7 @@
           <w:lang w:val="en-US"/>
         </w:rPr>
       </w:pPr>
-      <w:bookmarkStart w:id="22" w:name="_Toc426463498"/>
+      <w:bookmarkStart w:id="24" w:name="_Toc426467332"/>
       <w:r>
         <w:rPr>
           <w:lang w:val="en-US"/>
@@ -11460,7 +12092,7 @@
         </w:rPr>
         <w:t>lasses</w:t>
       </w:r>
-      <w:bookmarkEnd w:id="22"/>
+      <w:bookmarkEnd w:id="24"/>
     </w:p>
     <w:p>
       <w:pPr>
@@ -11470,14 +12102,14 @@
           <w:lang w:val="en-US"/>
         </w:rPr>
       </w:pPr>
-      <w:bookmarkStart w:id="23" w:name="_Toc426463499"/>
+      <w:bookmarkStart w:id="25" w:name="_Toc426467333"/>
       <w:r>
         <w:rPr>
           <w:lang w:val="en-US"/>
         </w:rPr>
         <w:t>MjpegInputStream &amp; MjpegView</w:t>
       </w:r>
-      <w:bookmarkEnd w:id="23"/>
+      <w:bookmarkEnd w:id="25"/>
     </w:p>
     <w:p>
       <w:pPr>
@@ -11622,14 +12254,14 @@
           <w:lang w:val="en-US"/>
         </w:rPr>
       </w:pPr>
-      <w:bookmarkStart w:id="24" w:name="_Toc426463500"/>
+      <w:bookmarkStart w:id="26" w:name="_Toc426467334"/>
       <w:r>
         <w:rPr>
           <w:lang w:val="en-US"/>
         </w:rPr>
         <w:t>JoyStickView</w:t>
       </w:r>
-      <w:bookmarkEnd w:id="24"/>
+      <w:bookmarkEnd w:id="26"/>
     </w:p>
     <w:p>
       <w:pPr>
@@ -11756,14 +12388,14 @@
           <w:lang w:val="en-US"/>
         </w:rPr>
       </w:pPr>
-      <w:bookmarkStart w:id="25" w:name="_Toc426463501"/>
+      <w:bookmarkStart w:id="27" w:name="_Toc426467335"/>
       <w:r>
         <w:rPr>
           <w:lang w:val="en-US"/>
         </w:rPr>
         <w:t>ApplicationState</w:t>
       </w:r>
-      <w:bookmarkEnd w:id="25"/>
+      <w:bookmarkEnd w:id="27"/>
     </w:p>
     <w:p>
       <w:pPr>
@@ -11865,7 +12497,7 @@
           <w:lang w:val="en-US"/>
         </w:rPr>
       </w:pPr>
-      <w:bookmarkStart w:id="26" w:name="_Toc426463502"/>
+      <w:bookmarkStart w:id="28" w:name="_Toc426467336"/>
       <w:r>
         <w:rPr>
           <w:lang w:val="en-US"/>
@@ -11879,7 +12511,7 @@
         </w:rPr>
         <w:t>anager</w:t>
       </w:r>
-      <w:bookmarkEnd w:id="26"/>
+      <w:bookmarkEnd w:id="28"/>
     </w:p>
     <w:p>
       <w:pPr>
@@ -12158,14 +12790,14 @@
           <w:lang w:val="en-US"/>
         </w:rPr>
       </w:pPr>
-      <w:bookmarkStart w:id="27" w:name="_Toc426463503"/>
+      <w:bookmarkStart w:id="29" w:name="_Toc426467337"/>
       <w:r>
         <w:rPr>
           <w:lang w:val="en-US"/>
         </w:rPr>
         <w:t>Feed</w:t>
       </w:r>
-      <w:bookmarkEnd w:id="27"/>
+      <w:bookmarkEnd w:id="29"/>
     </w:p>
     <w:p>
       <w:pPr>
@@ -12388,14 +13020,14 @@
           <w:lang w:val="en-US"/>
         </w:rPr>
       </w:pPr>
-      <w:bookmarkStart w:id="28" w:name="_Toc426463504"/>
+      <w:bookmarkStart w:id="30" w:name="_Toc426467338"/>
       <w:r>
         <w:rPr>
           <w:lang w:val="en-US"/>
         </w:rPr>
         <w:t>Settings</w:t>
       </w:r>
-      <w:bookmarkEnd w:id="28"/>
+      <w:bookmarkEnd w:id="30"/>
     </w:p>
     <w:p>
       <w:pPr>
@@ -12616,7 +13248,7 @@
           <w:lang w:val="en-US"/>
         </w:rPr>
       </w:pPr>
-      <w:bookmarkStart w:id="29" w:name="_Toc426463505"/>
+      <w:bookmarkStart w:id="31" w:name="_Toc426467339"/>
       <w:r>
         <w:rPr>
           <w:lang w:val="en-US"/>
@@ -12624,7 +13256,7 @@
         <w:lastRenderedPageBreak/>
         <w:t>The robot</w:t>
       </w:r>
-      <w:bookmarkEnd w:id="29"/>
+      <w:bookmarkEnd w:id="31"/>
     </w:p>
     <w:p>
       <w:pPr>
@@ -12633,14 +13265,14 @@
           <w:lang w:val="en-US"/>
         </w:rPr>
       </w:pPr>
-      <w:bookmarkStart w:id="30" w:name="_Toc426463506"/>
+      <w:bookmarkStart w:id="32" w:name="_Toc426467340"/>
       <w:r>
         <w:rPr>
           <w:lang w:val="en-US"/>
         </w:rPr>
         <w:t>Introduction</w:t>
       </w:r>
-      <w:bookmarkEnd w:id="30"/>
+      <w:bookmarkEnd w:id="32"/>
     </w:p>
     <w:p>
       <w:pPr>
@@ -12843,7 +13475,7 @@
           <w:lang w:val="en-US"/>
         </w:rPr>
       </w:pPr>
-      <w:bookmarkStart w:id="31" w:name="_Toc426463507"/>
+      <w:bookmarkStart w:id="33" w:name="_Toc426467341"/>
       <w:r>
         <w:rPr>
           <w:lang w:val="en-US"/>
@@ -12851,7 +13483,7 @@
         <w:lastRenderedPageBreak/>
         <w:t>Overview of parts</w:t>
       </w:r>
-      <w:bookmarkEnd w:id="31"/>
+      <w:bookmarkEnd w:id="33"/>
     </w:p>
     <w:p>
       <w:pPr>
@@ -12865,7 +13497,7 @@
         <w:pStyle w:val="Caption"/>
         <w:keepNext/>
       </w:pPr>
-      <w:bookmarkStart w:id="32" w:name="_Toc425785902"/>
+      <w:bookmarkStart w:id="34" w:name="_Toc425785902"/>
       <w:r>
         <w:t xml:space="preserve">Table </w:t>
       </w:r>
@@ -12890,7 +13522,7 @@
       <w:r>
         <w:t>. Robot parts &amp; prices</w:t>
       </w:r>
-      <w:bookmarkEnd w:id="32"/>
+      <w:bookmarkEnd w:id="34"/>
     </w:p>
     <w:tbl>
       <w:tblPr>
@@ -14356,7 +14988,7 @@
           <w:lang w:val="en-US"/>
         </w:rPr>
       </w:pPr>
-      <w:bookmarkStart w:id="33" w:name="_Toc426463508"/>
+      <w:bookmarkStart w:id="35" w:name="_Toc426467342"/>
       <w:r>
         <w:rPr>
           <w:lang w:val="en-US"/>
@@ -14369,7 +15001,7 @@
         </w:rPr>
         <w:t xml:space="preserve"> 2560</w:t>
       </w:r>
-      <w:bookmarkEnd w:id="33"/>
+      <w:bookmarkEnd w:id="35"/>
     </w:p>
     <w:p>
       <w:pPr>
@@ -14447,13 +15079,55 @@
         <w:rPr>
           <w:lang w:val="en-US"/>
         </w:rPr>
-        <w:t>In the original project, an Arduino Uno was used.</w:t>
-      </w:r>
-      <w:r>
-        <w:rPr>
-          <w:lang w:val="en-US"/>
-        </w:rPr>
-        <w:t xml:space="preserve"> The Uno is a slightly cheaper hobbyist microcontroller, with a bit less memory</w:t>
+        <w:t xml:space="preserve">In the original project, </w:t>
+      </w:r>
+      <w:r>
+        <w:rPr>
+          <w:lang w:val="en-US"/>
+        </w:rPr>
+        <w:t>the Arduino</w:t>
+      </w:r>
+      <w:r>
+        <w:rPr>
+          <w:lang w:val="en-US"/>
+        </w:rPr>
+        <w:t xml:space="preserve"> Uno was used.</w:t>
+      </w:r>
+      <w:r>
+        <w:rPr>
+          <w:lang w:val="en-US"/>
+        </w:rPr>
+        <w:t xml:space="preserve"> The Uno is  </w:t>
+      </w:r>
+      <w:r>
+        <w:rPr>
+          <w:lang w:val="en-US"/>
+        </w:rPr>
+        <w:t xml:space="preserve">slightly cheaper </w:t>
+      </w:r>
+      <w:r>
+        <w:rPr>
+          <w:lang w:val="en-US"/>
+        </w:rPr>
+        <w:t>than the Mega</w:t>
+      </w:r>
+      <w:r>
+        <w:rPr>
+          <w:lang w:val="en-US"/>
+        </w:rPr>
+        <w:t>,</w:t>
+      </w:r>
+      <w:r>
+        <w:rPr>
+          <w:lang w:val="en-US"/>
+        </w:rPr>
+        <w:t xml:space="preserve"> and comes</w:t>
+      </w:r>
+      <w:r>
+        <w:rPr>
+          <w:lang w:val="en-US"/>
+        </w:rPr>
+        <w:t xml:space="preserve"> with a bit less memory</w:t>
       </w:r>
       <w:r>
         <w:rPr>
@@ -14465,7 +15139,25 @@
         <w:rPr>
           <w:lang w:val="en-US"/>
         </w:rPr>
-        <w:t xml:space="preserve"> and other features. The </w:t>
+        <w:t xml:space="preserve"> and other </w:t>
+      </w:r>
+      <w:r>
+        <w:rPr>
+          <w:lang w:val="en-US"/>
+        </w:rPr>
+        <w:t>various</w:t>
+      </w:r>
+      <w:r>
+        <w:rPr>
+          <w:lang w:val="en-US"/>
+        </w:rPr>
+        <w:t xml:space="preserve"> </w:t>
+      </w:r>
+      <w:r>
+        <w:rPr>
+          <w:lang w:val="en-US"/>
+        </w:rPr>
+        <w:t xml:space="preserve">features. The </w:t>
       </w:r>
       <w:r>
         <w:rPr>
@@ -14489,14 +15181,38 @@
         <w:rPr>
           <w:lang w:val="en-US"/>
         </w:rPr>
-        <w:t xml:space="preserve"> was the deciding factor for the change, as it turns out the libraries needed to interface with the Bluetooth module and the NeoPixels needed a lot more </w:t>
+        <w:t xml:space="preserve"> </w:t>
+      </w:r>
+      <w:r>
+        <w:rPr>
+          <w:lang w:val="en-US"/>
+        </w:rPr>
+        <w:t>ended up being</w:t>
+      </w:r>
+      <w:r>
+        <w:rPr>
+          <w:lang w:val="en-US"/>
+        </w:rPr>
+        <w:t xml:space="preserve"> deciding factor for the </w:t>
+      </w:r>
+      <w:r>
+        <w:rPr>
+          <w:lang w:val="en-US"/>
+        </w:rPr>
+        <w:t>switch</w:t>
+      </w:r>
+      <w:r>
+        <w:rPr>
+          <w:lang w:val="en-US"/>
+        </w:rPr>
+        <w:t xml:space="preserve">, as it turns out the libraries needed to interface with the Bluetooth module and the NeoPixels </w:t>
       </w:r>
       <w:r>
         <w:rPr>
           <w:lang w:val="en-US"/>
         </w:rPr>
         <w:lastRenderedPageBreak/>
-        <w:t>memory than was anticipated</w:t>
+        <w:t>needed a lot more memory than was anticipated</w:t>
       </w:r>
       <w:r>
         <w:rPr>
@@ -14530,14 +15246,14 @@
           <w:lang w:val="en-US"/>
         </w:rPr>
       </w:pPr>
-      <w:bookmarkStart w:id="34" w:name="_Toc426463509"/>
+      <w:bookmarkStart w:id="36" w:name="_Toc426467343"/>
       <w:r>
         <w:rPr>
           <w:lang w:val="en-US"/>
         </w:rPr>
         <w:t>Robot chassis</w:t>
       </w:r>
-      <w:bookmarkEnd w:id="34"/>
+      <w:bookmarkEnd w:id="36"/>
       <w:r>
         <w:rPr>
           <w:lang w:val="en-US"/>
@@ -14645,14 +15361,14 @@
           <w:lang w:val="en-US"/>
         </w:rPr>
       </w:pPr>
-      <w:bookmarkStart w:id="35" w:name="_Toc426463510"/>
+      <w:bookmarkStart w:id="37" w:name="_Toc426467344"/>
       <w:r>
         <w:rPr>
           <w:lang w:val="en-US"/>
         </w:rPr>
         <w:t>Pan + tilt servo</w:t>
       </w:r>
-      <w:bookmarkEnd w:id="35"/>
+      <w:bookmarkEnd w:id="37"/>
     </w:p>
     <w:p>
       <w:pPr>
@@ -14746,7 +15462,7 @@
           <w:lang w:val="en-US"/>
         </w:rPr>
       </w:pPr>
-      <w:bookmarkStart w:id="36" w:name="_Toc426463511"/>
+      <w:bookmarkStart w:id="38" w:name="_Toc426467345"/>
       <w:r>
         <w:rPr>
           <w:lang w:val="en-US"/>
@@ -14754,7 +15470,7 @@
         <w:lastRenderedPageBreak/>
         <w:t>LiPo battery and UBEC</w:t>
       </w:r>
-      <w:bookmarkEnd w:id="36"/>
+      <w:bookmarkEnd w:id="38"/>
     </w:p>
     <w:p>
       <w:pPr>
@@ -15071,14 +15787,14 @@
           <w:lang w:val="en-US"/>
         </w:rPr>
       </w:pPr>
-      <w:bookmarkStart w:id="37" w:name="_Toc426463512"/>
+      <w:bookmarkStart w:id="39" w:name="_Toc426467346"/>
       <w:r>
         <w:rPr>
           <w:lang w:val="en-US"/>
         </w:rPr>
         <w:t>Adafruit Motor Shield V2</w:t>
       </w:r>
-      <w:bookmarkEnd w:id="37"/>
+      <w:bookmarkEnd w:id="39"/>
     </w:p>
     <w:p>
       <w:pPr>
@@ -15248,14 +15964,14 @@
           <w:lang w:val="en-US"/>
         </w:rPr>
       </w:pPr>
-      <w:bookmarkStart w:id="38" w:name="_Toc426463513"/>
+      <w:bookmarkStart w:id="40" w:name="_Toc426467347"/>
       <w:r>
         <w:rPr>
           <w:lang w:val="en-US"/>
         </w:rPr>
         <w:t>NeoPixel shield &amp; matrix</w:t>
       </w:r>
-      <w:bookmarkEnd w:id="38"/>
+      <w:bookmarkEnd w:id="40"/>
     </w:p>
     <w:p>
       <w:pPr>
@@ -15318,7 +16034,7 @@
           <w:lang w:val="en-US"/>
         </w:rPr>
       </w:pPr>
-      <w:bookmarkStart w:id="39" w:name="_Toc426463514"/>
+      <w:bookmarkStart w:id="41" w:name="_Toc426467348"/>
       <w:r>
         <w:rPr>
           <w:lang w:val="en-US"/>
@@ -15331,7 +16047,7 @@
         </w:rPr>
         <w:t xml:space="preserve"> 2 Text-to-speech module &amp; speaker</w:t>
       </w:r>
-      <w:bookmarkEnd w:id="39"/>
+      <w:bookmarkEnd w:id="41"/>
     </w:p>
     <w:p>
       <w:pPr>
@@ -15418,14 +16134,14 @@
           <w:lang w:val="en-US"/>
         </w:rPr>
       </w:pPr>
-      <w:bookmarkStart w:id="40" w:name="_Toc426463515"/>
+      <w:bookmarkStart w:id="42" w:name="_Toc426467349"/>
       <w:r>
         <w:rPr>
           <w:lang w:val="en-US"/>
         </w:rPr>
         <w:t>Raspberry Pi 2 with webcam</w:t>
       </w:r>
-      <w:bookmarkEnd w:id="40"/>
+      <w:bookmarkEnd w:id="42"/>
     </w:p>
     <w:p>
       <w:pPr>
@@ -15619,14 +16335,14 @@
           <w:lang w:val="en-US"/>
         </w:rPr>
       </w:pPr>
-      <w:bookmarkStart w:id="41" w:name="_Toc426463516"/>
+      <w:bookmarkStart w:id="43" w:name="_Toc426467350"/>
       <w:r>
         <w:rPr>
           <w:lang w:val="en-US"/>
         </w:rPr>
         <w:t>Assembly</w:t>
       </w:r>
-      <w:bookmarkEnd w:id="41"/>
+      <w:bookmarkEnd w:id="43"/>
     </w:p>
     <w:p>
       <w:pPr>
@@ -15771,7 +16487,7 @@
           <w:lang w:val="en-US"/>
         </w:rPr>
       </w:pPr>
-      <w:bookmarkStart w:id="42" w:name="_Toc426463517"/>
+      <w:bookmarkStart w:id="44" w:name="_Toc426467351"/>
       <w:r>
         <w:rPr>
           <w:lang w:val="en-US"/>
@@ -15795,9 +16511,9 @@
         <w:rPr>
           <w:lang w:val="en-US"/>
         </w:rPr>
-        <w:t>code</w:t>
-      </w:r>
-      <w:bookmarkEnd w:id="42"/>
+        <w:t>program</w:t>
+      </w:r>
+      <w:bookmarkEnd w:id="44"/>
     </w:p>
     <w:p>
       <w:pPr>
@@ -15806,14 +16522,14 @@
           <w:lang w:val="en-US"/>
         </w:rPr>
       </w:pPr>
-      <w:bookmarkStart w:id="43" w:name="_Toc426463518"/>
+      <w:bookmarkStart w:id="45" w:name="_Toc426467352"/>
       <w:r>
         <w:rPr>
           <w:lang w:val="en-US"/>
         </w:rPr>
         <w:t>Introduction</w:t>
       </w:r>
-      <w:bookmarkEnd w:id="43"/>
+      <w:bookmarkEnd w:id="45"/>
     </w:p>
     <w:p>
       <w:pPr>
@@ -16196,7 +16912,7 @@
           <w:lang w:val="en-US"/>
         </w:rPr>
       </w:pPr>
-      <w:bookmarkStart w:id="44" w:name="_Toc426463519"/>
+      <w:bookmarkStart w:id="46" w:name="_Toc426467353"/>
       <w:r>
         <w:rPr>
           <w:lang w:val="en-US"/>
@@ -16209,7 +16925,7 @@
         </w:rPr>
         <w:t xml:space="preserve"> between Android application and robot</w:t>
       </w:r>
-      <w:bookmarkEnd w:id="44"/>
+      <w:bookmarkEnd w:id="46"/>
     </w:p>
     <w:p>
       <w:pPr>
@@ -16378,14 +17094,14 @@
           <w:lang w:val="en-US"/>
         </w:rPr>
       </w:pPr>
-      <w:bookmarkStart w:id="45" w:name="_Toc426463520"/>
+      <w:bookmarkStart w:id="47" w:name="_Toc426467354"/>
       <w:r>
         <w:rPr>
           <w:lang w:val="en-US"/>
         </w:rPr>
         <w:t>Motor command</w:t>
       </w:r>
-      <w:bookmarkEnd w:id="45"/>
+      <w:bookmarkEnd w:id="47"/>
     </w:p>
     <w:p>
       <w:pPr>
@@ -16997,14 +17713,14 @@
           <w:lang w:val="en-US"/>
         </w:rPr>
       </w:pPr>
-      <w:bookmarkStart w:id="46" w:name="_Toc426463521"/>
+      <w:bookmarkStart w:id="48" w:name="_Toc426467355"/>
       <w:r>
         <w:rPr>
           <w:lang w:val="en-US"/>
         </w:rPr>
         <w:t>Message command</w:t>
       </w:r>
-      <w:bookmarkEnd w:id="46"/>
+      <w:bookmarkEnd w:id="48"/>
     </w:p>
     <w:p>
       <w:pPr>
@@ -17346,7 +18062,7 @@
           <w:lang w:val="en-US"/>
         </w:rPr>
       </w:pPr>
-      <w:bookmarkStart w:id="47" w:name="_Toc426463522"/>
+      <w:bookmarkStart w:id="49" w:name="_Toc426467356"/>
       <w:r>
         <w:rPr>
           <w:lang w:val="en-US"/>
@@ -17359,7 +18075,7 @@
         </w:rPr>
         <w:t xml:space="preserve"> and conclusion</w:t>
       </w:r>
-      <w:bookmarkEnd w:id="47"/>
+      <w:bookmarkEnd w:id="49"/>
     </w:p>
     <w:p>
       <w:pPr>
@@ -17681,14 +18397,14 @@
           <w:lang w:val="en-US"/>
         </w:rPr>
       </w:pPr>
-      <w:bookmarkStart w:id="48" w:name="_Toc426463523"/>
+      <w:bookmarkStart w:id="50" w:name="_Toc426467357"/>
       <w:r>
         <w:rPr>
           <w:lang w:val="en-US"/>
         </w:rPr>
         <w:t>References</w:t>
       </w:r>
-      <w:bookmarkEnd w:id="48"/>
+      <w:bookmarkEnd w:id="50"/>
     </w:p>
     <w:p>
       <w:pPr>
@@ -17740,6 +18456,54 @@
           <w:t>http://www.rchelicopterfun.com/rc-lipo-batteries.html</w:t>
         </w:r>
       </w:hyperlink>
+    </w:p>
+    <w:p>
+      <w:pPr>
+        <w:tabs>
+          <w:tab w:val="left" w:pos="5040"/>
+          <w:tab w:val="left" w:pos="5475"/>
+        </w:tabs>
+        <w:spacing w:line="360" w:lineRule="auto"/>
+        <w:rPr>
+          <w:lang w:val="en-US"/>
+        </w:rPr>
+      </w:pPr>
+    </w:p>
+    <w:p>
+      <w:pPr>
+        <w:tabs>
+          <w:tab w:val="left" w:pos="5040"/>
+          <w:tab w:val="left" w:pos="5475"/>
+        </w:tabs>
+        <w:spacing w:line="360" w:lineRule="auto"/>
+        <w:rPr>
+          <w:lang w:val="en-US"/>
+        </w:rPr>
+      </w:pPr>
+      <w:r>
+        <w:rPr>
+          <w:lang w:val="en-US"/>
+        </w:rPr>
+        <w:t>Arduin</w:t>
+      </w:r>
+      <w:r>
+        <w:rPr>
+          <w:lang w:val="en-US"/>
+        </w:rPr>
+        <w:t>o.cc. What is Arduino?. Accessed on</w:t>
+      </w:r>
+      <w:r>
+        <w:rPr>
+          <w:lang w:val="en-US"/>
+        </w:rPr>
+        <w:t xml:space="preserve"> 4 August 2015. Retrieved from </w:t>
+      </w:r>
+      <w:r>
+        <w:rPr>
+          <w:lang w:val="en-US"/>
+        </w:rPr>
+        <w:t>https://www.arduino.cc/en/guide/introduction</w:t>
+      </w:r>
     </w:p>
     <w:p>
       <w:pPr>
@@ -22265,7 +23029,7 @@
 </file>
 
 <file path=customXml/itemProps1.xml><?xml version="1.0" encoding="utf-8"?>
-<ds:datastoreItem xmlns:ds="http://schemas.openxmlformats.org/officeDocument/2006/customXml" ds:itemID="{67BCCD6D-4F77-4DBE-BCF1-886CDB8D441B}">
+<ds:datastoreItem xmlns:ds="http://schemas.openxmlformats.org/officeDocument/2006/customXml" ds:itemID="{66E0CF3F-3E23-4C13-AB14-EF9F8733C5CF}">
   <ds:schemaRefs>
     <ds:schemaRef ds:uri="http://schemas.openxmlformats.org/officeDocument/2006/bibliography"/>
   </ds:schemaRefs>

</xml_diff>